<commit_message>
TFS 14706 - Switch smtpout.gdit.com to ironport.maximus.com
git-tfs-id: [https://tfs.omnicloud.local/tfs/cco%20program/]$/eCoaching_V2;C42795
</commit_message>
<xml_diff>
--- a/Design/DD/ETL/CCO_eCoaching_Log_Surveys_ETL_DD.docx
+++ b/Design/DD/ETL/CCO_eCoaching_Log_Surveys_ETL_DD.docx
@@ -216,7 +216,7 @@
           <w:right w:w="79" w:type="dxa"/>
         </w:tblCellMar>
         <w:tblLook w:val="0000" w:firstRow="0" w:lastRow="0" w:firstColumn="0" w:lastColumn="0" w:noHBand="0" w:noVBand="0"/>
-        <w:tblPrChange w:id="1" w:author="Palacherla, Susmitha C (NONUS)" w:date="2017-08-14T17:22:00Z">
+        <w:tblPrChange w:id="1" w:author="Palacherla, Susmitha C (NONUS)" w:date="2019-07-10T16:51:00Z">
           <w:tblPr>
             <w:tblW w:w="0" w:type="auto"/>
             <w:tblInd w:w="1519" w:type="dxa"/>
@@ -232,12 +232,12 @@
       <w:tblGrid>
         <w:gridCol w:w="1530"/>
         <w:gridCol w:w="1620"/>
-        <w:gridCol w:w="3690"/>
+        <w:gridCol w:w="4140"/>
         <w:tblGridChange w:id="2">
           <w:tblGrid>
             <w:gridCol w:w="1530"/>
             <w:gridCol w:w="1620"/>
-            <w:gridCol w:w="3510"/>
+            <w:gridCol w:w="3690"/>
           </w:tblGrid>
         </w:tblGridChange>
       </w:tblGrid>
@@ -245,7 +245,7 @@
         <w:trPr>
           <w:cantSplit/>
           <w:trHeight w:val="282"/>
-          <w:trPrChange w:id="3" w:author="Palacherla, Susmitha C (NONUS)" w:date="2017-08-14T17:22:00Z">
+          <w:trPrChange w:id="3" w:author="Palacherla, Susmitha C (NONUS)" w:date="2019-07-10T16:51:00Z">
             <w:trPr>
               <w:cantSplit/>
               <w:trHeight w:val="282"/>
@@ -261,7 +261,7 @@
               <w:right w:val="single" w:sz="6" w:space="0" w:color="auto"/>
             </w:tcBorders>
             <w:vAlign w:val="center"/>
-            <w:tcPrChange w:id="4" w:author="Palacherla, Susmitha C (NONUS)" w:date="2017-08-14T17:22:00Z">
+            <w:tcPrChange w:id="4" w:author="Palacherla, Susmitha C (NONUS)" w:date="2019-07-10T16:51:00Z">
               <w:tcPr>
                 <w:tcW w:w="1530" w:type="dxa"/>
                 <w:tcBorders>
@@ -298,7 +298,7 @@
               <w:right w:val="single" w:sz="6" w:space="0" w:color="auto"/>
             </w:tcBorders>
             <w:vAlign w:val="center"/>
-            <w:tcPrChange w:id="5" w:author="Palacherla, Susmitha C (NONUS)" w:date="2017-08-14T17:22:00Z">
+            <w:tcPrChange w:id="5" w:author="Palacherla, Susmitha C (NONUS)" w:date="2019-07-10T16:51:00Z">
               <w:tcPr>
                 <w:tcW w:w="1620" w:type="dxa"/>
                 <w:tcBorders>
@@ -328,15 +328,15 @@
         </w:tc>
         <w:tc>
           <w:tcPr>
-            <w:tcW w:w="3690" w:type="dxa"/>
+            <w:tcW w:w="4140" w:type="dxa"/>
             <w:tcBorders>
               <w:top w:val="single" w:sz="6" w:space="0" w:color="auto"/>
               <w:right w:val="single" w:sz="6" w:space="0" w:color="auto"/>
             </w:tcBorders>
             <w:vAlign w:val="center"/>
-            <w:tcPrChange w:id="6" w:author="Palacherla, Susmitha C (NONUS)" w:date="2017-08-14T17:22:00Z">
+            <w:tcPrChange w:id="6" w:author="Palacherla, Susmitha C (NONUS)" w:date="2019-07-10T16:51:00Z">
               <w:tcPr>
-                <w:tcW w:w="3510" w:type="dxa"/>
+                <w:tcW w:w="3690" w:type="dxa"/>
                 <w:tcBorders>
                   <w:top w:val="single" w:sz="6" w:space="0" w:color="auto"/>
                   <w:right w:val="single" w:sz="6" w:space="0" w:color="auto"/>
@@ -366,7 +366,7 @@
         <w:trPr>
           <w:cantSplit/>
           <w:trHeight w:val="348"/>
-          <w:trPrChange w:id="7" w:author="Palacherla, Susmitha C (NONUS)" w:date="2017-08-14T17:22:00Z">
+          <w:trPrChange w:id="7" w:author="Palacherla, Susmitha C (NONUS)" w:date="2019-07-10T16:51:00Z">
             <w:trPr>
               <w:cantSplit/>
               <w:trHeight w:val="348"/>
@@ -382,7 +382,7 @@
               <w:bottom w:val="single" w:sz="12" w:space="0" w:color="auto"/>
               <w:right w:val="single" w:sz="6" w:space="0" w:color="auto"/>
             </w:tcBorders>
-            <w:tcPrChange w:id="8" w:author="Palacherla, Susmitha C (NONUS)" w:date="2017-08-14T17:22:00Z">
+            <w:tcPrChange w:id="8" w:author="Palacherla, Susmitha C (NONUS)" w:date="2019-07-10T16:51:00Z">
               <w:tcPr>
                 <w:tcW w:w="1530" w:type="dxa"/>
                 <w:tcBorders>
@@ -402,12 +402,22 @@
                 <w:rFonts w:ascii="Times New Roman (PCL6)" w:hAnsi="Times New Roman (PCL6)"/>
               </w:rPr>
             </w:pPr>
-            <w:r>
-              <w:rPr>
-                <w:rFonts w:ascii="Times New Roman (PCL6)" w:hAnsi="Times New Roman (PCL6)"/>
-              </w:rPr>
-              <w:t>8/14/2017</w:t>
-            </w:r>
+            <w:ins w:id="9" w:author="Palacherla, Susmitha C (NONUS)" w:date="2019-07-10T16:51:00Z">
+              <w:r>
+                <w:rPr>
+                  <w:rFonts w:ascii="Times New Roman (PCL6)" w:hAnsi="Times New Roman (PCL6)"/>
+                </w:rPr>
+                <w:t>7/10/2019</w:t>
+              </w:r>
+            </w:ins>
+            <w:del w:id="10" w:author="Palacherla, Susmitha C (NONUS)" w:date="2019-07-10T16:51:00Z">
+              <w:r>
+                <w:rPr>
+                  <w:rFonts w:ascii="Times New Roman (PCL6)" w:hAnsi="Times New Roman (PCL6)"/>
+                </w:rPr>
+                <w:delText>8/14/2017</w:delText>
+              </w:r>
+            </w:del>
           </w:p>
         </w:tc>
         <w:tc>
@@ -419,7 +429,7 @@
               <w:bottom w:val="single" w:sz="12" w:space="0" w:color="auto"/>
               <w:right w:val="single" w:sz="6" w:space="0" w:color="auto"/>
             </w:tcBorders>
-            <w:tcPrChange w:id="9" w:author="Palacherla, Susmitha C (NONUS)" w:date="2017-08-14T17:22:00Z">
+            <w:tcPrChange w:id="11" w:author="Palacherla, Susmitha C (NONUS)" w:date="2019-07-10T16:51:00Z">
               <w:tcPr>
                 <w:tcW w:w="1620" w:type="dxa"/>
                 <w:tcBorders>
@@ -443,15 +453,15 @@
         </w:tc>
         <w:tc>
           <w:tcPr>
-            <w:tcW w:w="3690" w:type="dxa"/>
+            <w:tcW w:w="4140" w:type="dxa"/>
             <w:tcBorders>
               <w:top w:val="single" w:sz="12" w:space="0" w:color="auto"/>
               <w:bottom w:val="single" w:sz="12" w:space="0" w:color="auto"/>
               <w:right w:val="single" w:sz="6" w:space="0" w:color="auto"/>
             </w:tcBorders>
-            <w:tcPrChange w:id="10" w:author="Palacherla, Susmitha C (NONUS)" w:date="2017-08-14T17:22:00Z">
+            <w:tcPrChange w:id="12" w:author="Palacherla, Susmitha C (NONUS)" w:date="2019-07-10T16:51:00Z">
               <w:tcPr>
-                <w:tcW w:w="3510" w:type="dxa"/>
+                <w:tcW w:w="3690" w:type="dxa"/>
                 <w:tcBorders>
                   <w:top w:val="single" w:sz="12" w:space="0" w:color="auto"/>
                   <w:bottom w:val="single" w:sz="12" w:space="0" w:color="auto"/>
@@ -467,12 +477,22 @@
                 <w:rFonts w:ascii="Times New Roman (PCL6)" w:hAnsi="Times New Roman (PCL6)"/>
               </w:rPr>
             </w:pPr>
-            <w:r>
-              <w:rPr>
-                <w:rFonts w:ascii="Times New Roman (PCL6)" w:hAnsi="Times New Roman (PCL6)"/>
-              </w:rPr>
-              <w:t>TFS 7105 – Upgrade to SQL Server 2012</w:t>
-            </w:r>
+            <w:ins w:id="13" w:author="Palacherla, Susmitha C (NONUS)" w:date="2019-07-10T16:51:00Z">
+              <w:r>
+                <w:rPr>
+                  <w:rFonts w:ascii="Times New Roman (PCL6)" w:hAnsi="Times New Roman (PCL6)"/>
+                </w:rPr>
+                <w:t>TFS 14706 - Switch smtpout.gdit.com to ironport.maximus.com</w:t>
+              </w:r>
+            </w:ins>
+            <w:del w:id="14" w:author="Palacherla, Susmitha C (NONUS)" w:date="2019-07-10T16:51:00Z">
+              <w:r>
+                <w:rPr>
+                  <w:rFonts w:ascii="Times New Roman (PCL6)" w:hAnsi="Times New Roman (PCL6)"/>
+                </w:rPr>
+                <w:delText>TFS 7105 – Upgrade to SQL Server 2012</w:delText>
+              </w:r>
+            </w:del>
           </w:p>
         </w:tc>
       </w:tr>
@@ -576,7 +596,7 @@
           </mc:Choice>
           <mc:Fallback>
             <w:pict>
-              <v:line w14:anchorId="712416E3" id="Line 3" o:spid="_x0000_s1026" style="position:absolute;z-index:251657728;visibility:visible;mso-wrap-style:square;mso-width-percent:0;mso-height-percent:0;mso-wrap-distance-left:9pt;mso-wrap-distance-top:0;mso-wrap-distance-right:9pt;mso-wrap-distance-bottom:0;mso-position-horizontal:absolute;mso-position-horizontal-relative:text;mso-position-vertical:absolute;mso-position-vertical-relative:text;mso-width-percent:0;mso-height-percent:0;mso-width-relative:page;mso-height-relative:page" from="367.2pt,33.3pt" to="439.25pt,33.35pt" o:gfxdata="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" o:allowincell="f">
+              <v:line w14:anchorId="3992BDD5" id="Line 3" o:spid="_x0000_s1026" style="position:absolute;z-index:251657728;visibility:visible;mso-wrap-style:square;mso-width-percent:0;mso-height-percent:0;mso-wrap-distance-left:9pt;mso-wrap-distance-top:0;mso-wrap-distance-right:9pt;mso-wrap-distance-bottom:0;mso-position-horizontal:absolute;mso-position-horizontal-relative:text;mso-position-vertical:absolute;mso-position-vertical-relative:text;mso-width-percent:0;mso-height-percent:0;mso-width-relative:page;mso-height-relative:page" from="367.2pt,33.3pt" to="439.25pt,33.35pt" o:gfxdata="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" o:allowincell="f">
                 <v:stroke startarrowwidth="narrow" startarrowlength="short" endarrowwidth="narrow" endarrowlength="short"/>
               </v:line>
             </w:pict>
@@ -590,7 +610,7 @@
         <mc:AlternateContent>
           <mc:Choice Requires="wps">
             <w:drawing>
-              <wp:anchor distT="0" distB="0" distL="114300" distR="114300" simplePos="0" relativeHeight="251655680" behindDoc="0" locked="0" layoutInCell="0" allowOverlap="1" wp14:anchorId="6038CE39" wp14:editId="7E4C597D">
+              <wp:anchor distT="0" distB="0" distL="114300" distR="114300" simplePos="0" relativeHeight="251654656" behindDoc="0" locked="0" layoutInCell="0" allowOverlap="1" wp14:anchorId="6038CE39" wp14:editId="7E4C597D">
                 <wp:simplePos x="0" y="0"/>
                 <wp:positionH relativeFrom="column">
                   <wp:posOffset>914400</wp:posOffset>
@@ -651,7 +671,7 @@
           </mc:Choice>
           <mc:Fallback>
             <w:pict>
-              <v:line w14:anchorId="30701A4A" id="Line 4" o:spid="_x0000_s1026" style="position:absolute;z-index:251655680;visibility:visible;mso-wrap-style:square;mso-width-percent:0;mso-height-percent:0;mso-wrap-distance-left:9pt;mso-wrap-distance-top:0;mso-wrap-distance-right:9pt;mso-wrap-distance-bottom:0;mso-position-horizontal:absolute;mso-position-horizontal-relative:text;mso-position-vertical:absolute;mso-position-vertical-relative:text;mso-width-percent:0;mso-height-percent:0;mso-width-relative:page;mso-height-relative:page" from="1in,33.3pt" to="266.45pt,33.35pt" o:gfxdata="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" o:allowincell="f">
+              <v:line w14:anchorId="407CFDB2" id="Line 4" o:spid="_x0000_s1026" style="position:absolute;z-index:251654656;visibility:visible;mso-wrap-style:square;mso-width-percent:0;mso-height-percent:0;mso-wrap-distance-left:9pt;mso-wrap-distance-top:0;mso-wrap-distance-right:9pt;mso-wrap-distance-bottom:0;mso-position-horizontal:absolute;mso-position-horizontal-relative:text;mso-position-vertical:absolute;mso-position-vertical-relative:text;mso-width-percent:0;mso-height-percent:0;mso-width-relative:page;mso-height-relative:page" from="1in,33.3pt" to="266.45pt,33.35pt" o:gfxdata="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" o:allowincell="f">
                 <v:stroke startarrowwidth="narrow" startarrowlength="short" endarrowwidth="narrow" endarrowlength="short"/>
               </v:line>
             </w:pict>
@@ -771,7 +791,7 @@
         <mc:AlternateContent>
           <mc:Choice Requires="wps">
             <w:drawing>
-              <wp:anchor distT="0" distB="0" distL="114300" distR="114300" simplePos="0" relativeHeight="251659776" behindDoc="0" locked="0" layoutInCell="0" allowOverlap="1">
+              <wp:anchor distT="0" distB="0" distL="114300" distR="114300" simplePos="0" relativeHeight="251660800" behindDoc="0" locked="0" layoutInCell="0" allowOverlap="1">
                 <wp:simplePos x="0" y="0"/>
                 <wp:positionH relativeFrom="column">
                   <wp:posOffset>1463040</wp:posOffset>
@@ -832,7 +852,7 @@
           </mc:Choice>
           <mc:Fallback>
             <w:pict>
-              <v:line w14:anchorId="29AA63BD" id="Line 5" o:spid="_x0000_s1026" style="position:absolute;z-index:251659776;visibility:visible;mso-wrap-style:square;mso-width-percent:0;mso-height-percent:0;mso-wrap-distance-left:9pt;mso-wrap-distance-top:0;mso-wrap-distance-right:9pt;mso-wrap-distance-bottom:0;mso-position-horizontal:absolute;mso-position-horizontal-relative:text;mso-position-vertical:absolute;mso-position-vertical-relative:text;mso-width-percent:0;mso-height-percent:0;mso-width-relative:page;mso-height-relative:page" from="115.2pt,.6pt" to="309.6pt,.6pt" o:gfxdata="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" o:allowincell="f">
+              <v:line w14:anchorId="7C0B6708" id="Line 5" o:spid="_x0000_s1026" style="position:absolute;z-index:251660800;visibility:visible;mso-wrap-style:square;mso-width-percent:0;mso-height-percent:0;mso-wrap-distance-left:9pt;mso-wrap-distance-top:0;mso-wrap-distance-right:9pt;mso-wrap-distance-bottom:0;mso-position-horizontal:absolute;mso-position-horizontal-relative:text;mso-position-vertical:absolute;mso-position-vertical-relative:text;mso-width-percent:0;mso-height-percent:0;mso-width-relative:page;mso-height-relative:page" from="115.2pt,.6pt" to="309.6pt,.6pt" o:gfxdata="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" o:allowincell="f">
                 <v:stroke startarrowwidth="narrow" startarrowlength="short" endarrowwidth="narrow" endarrowlength="short"/>
               </v:line>
             </w:pict>
@@ -874,7 +894,7 @@
         <mc:AlternateContent>
           <mc:Choice Requires="wps">
             <w:drawing>
-              <wp:anchor distT="0" distB="0" distL="114300" distR="114300" simplePos="0" relativeHeight="251658752" behindDoc="0" locked="0" layoutInCell="0" allowOverlap="1">
+              <wp:anchor distT="0" distB="0" distL="114300" distR="114300" simplePos="0" relativeHeight="251659776" behindDoc="0" locked="0" layoutInCell="0" allowOverlap="1">
                 <wp:simplePos x="0" y="0"/>
                 <wp:positionH relativeFrom="column">
                   <wp:posOffset>4754880</wp:posOffset>
@@ -935,7 +955,7 @@
           </mc:Choice>
           <mc:Fallback>
             <w:pict>
-              <v:line w14:anchorId="4D50D587" id="Line 6" o:spid="_x0000_s1026" style="position:absolute;z-index:251658752;visibility:visible;mso-wrap-style:square;mso-width-percent:0;mso-height-percent:0;mso-wrap-distance-left:9pt;mso-wrap-distance-top:0;mso-wrap-distance-right:9pt;mso-wrap-distance-bottom:0;mso-position-horizontal:absolute;mso-position-horizontal-relative:text;mso-position-vertical:absolute;mso-position-vertical-relative:text;mso-width-percent:0;mso-height-percent:0;mso-width-relative:page;mso-height-relative:page" from="374.4pt,34.75pt" to="446.45pt,34.8pt" o:gfxdata="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" o:allowincell="f">
+              <v:line w14:anchorId="226C42C9" id="Line 6" o:spid="_x0000_s1026" style="position:absolute;z-index:251659776;visibility:visible;mso-wrap-style:square;mso-width-percent:0;mso-height-percent:0;mso-wrap-distance-left:9pt;mso-wrap-distance-top:0;mso-wrap-distance-right:9pt;mso-wrap-distance-bottom:0;mso-position-horizontal:absolute;mso-position-horizontal-relative:text;mso-position-vertical:absolute;mso-position-vertical-relative:text;mso-width-percent:0;mso-height-percent:0;mso-width-relative:page;mso-height-relative:page" from="374.4pt,34.75pt" to="446.45pt,34.8pt" o:gfxdata="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" o:allowincell="f">
                 <v:stroke startarrowwidth="narrow" startarrowlength="short" endarrowwidth="narrow" endarrowlength="short"/>
               </v:line>
             </w:pict>
@@ -949,7 +969,7 @@
         <mc:AlternateContent>
           <mc:Choice Requires="wps">
             <w:drawing>
-              <wp:anchor distT="0" distB="0" distL="114300" distR="114300" simplePos="0" relativeHeight="251656704" behindDoc="0" locked="0" layoutInCell="0" allowOverlap="1">
+              <wp:anchor distT="0" distB="0" distL="114300" distR="114300" simplePos="0" relativeHeight="251655680" behindDoc="0" locked="0" layoutInCell="0" allowOverlap="1">
                 <wp:simplePos x="0" y="0"/>
                 <wp:positionH relativeFrom="column">
                   <wp:posOffset>914400</wp:posOffset>
@@ -1010,7 +1030,7 @@
           </mc:Choice>
           <mc:Fallback>
             <w:pict>
-              <v:line w14:anchorId="65F77D09" id="Line 7" o:spid="_x0000_s1026" style="position:absolute;z-index:251656704;visibility:visible;mso-wrap-style:square;mso-width-percent:0;mso-height-percent:0;mso-wrap-distance-left:9pt;mso-wrap-distance-top:0;mso-wrap-distance-right:9pt;mso-wrap-distance-bottom:0;mso-position-horizontal:absolute;mso-position-horizontal-relative:text;mso-position-vertical:absolute;mso-position-vertical-relative:text;mso-width-percent:0;mso-height-percent:0;mso-width-relative:page;mso-height-relative:page" from="1in,32.75pt" to="266.45pt,32.8pt" o:gfxdata="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" o:allowincell="f">
+              <v:line w14:anchorId="24352CC5" id="Line 7" o:spid="_x0000_s1026" style="position:absolute;z-index:251655680;visibility:visible;mso-wrap-style:square;mso-width-percent:0;mso-height-percent:0;mso-wrap-distance-left:9pt;mso-wrap-distance-top:0;mso-wrap-distance-right:9pt;mso-wrap-distance-bottom:0;mso-position-horizontal:absolute;mso-position-horizontal-relative:text;mso-position-vertical:absolute;mso-position-vertical-relative:text;mso-width-percent:0;mso-height-percent:0;mso-width-relative:page;mso-height-relative:page" from="1in,32.75pt" to="266.45pt,32.8pt" o:gfxdata="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" o:allowincell="f">
                 <v:stroke startarrowwidth="narrow" startarrowlength="short" endarrowwidth="narrow" endarrowlength="short"/>
               </v:line>
             </w:pict>
@@ -1101,8 +1121,18 @@
       <w:tblGrid>
         <w:gridCol w:w="1310"/>
         <w:gridCol w:w="950"/>
-        <w:gridCol w:w="4223"/>
-        <w:gridCol w:w="2169"/>
+        <w:gridCol w:w="5387"/>
+        <w:gridCol w:w="1929"/>
+        <w:tblGridChange w:id="15">
+          <w:tblGrid>
+            <w:gridCol w:w="1310"/>
+            <w:gridCol w:w="950"/>
+            <w:gridCol w:w="4223"/>
+            <w:gridCol w:w="1164"/>
+            <w:gridCol w:w="1005"/>
+            <w:gridCol w:w="924"/>
+          </w:tblGrid>
+        </w:tblGridChange>
       </w:tblGrid>
       <w:tr>
         <w:trPr>
@@ -1314,11 +1344,9 @@
               <w:ind w:left="0"/>
               <w:jc w:val="left"/>
             </w:pPr>
-            <w:ins w:id="11" w:author="Palacherla, Susmitha C (NONUS)" w:date="2017-08-14T17:23:00Z">
-              <w:r>
-                <w:t>08/14/2017</w:t>
-              </w:r>
-            </w:ins>
+            <w:r>
+              <w:t>08/14/2017</w:t>
+            </w:r>
           </w:p>
         </w:tc>
         <w:tc>
@@ -1331,11 +1359,9 @@
               <w:ind w:left="0"/>
               <w:jc w:val="left"/>
             </w:pPr>
-            <w:ins w:id="12" w:author="Palacherla, Susmitha C (NONUS)" w:date="2017-08-14T17:23:00Z">
-              <w:r>
-                <w:t>2.0</w:t>
-              </w:r>
-            </w:ins>
+            <w:r>
+              <w:t>2.0</w:t>
+            </w:r>
           </w:p>
         </w:tc>
         <w:tc>
@@ -1348,14 +1374,12 @@
               <w:ind w:left="0"/>
               <w:jc w:val="left"/>
             </w:pPr>
-            <w:ins w:id="13" w:author="Palacherla, Susmitha C (NONUS)" w:date="2017-08-14T17:23:00Z">
-              <w:r>
-                <w:rPr>
-                  <w:rFonts w:ascii="Times New Roman (PCL6)" w:hAnsi="Times New Roman (PCL6)"/>
-                </w:rPr>
-                <w:t>TFS 7105 – Upgrade to SQL Server 2012</w:t>
-              </w:r>
-            </w:ins>
+            <w:r>
+              <w:rPr>
+                <w:rFonts w:ascii="Times New Roman (PCL6)" w:hAnsi="Times New Roman (PCL6)"/>
+              </w:rPr>
+              <w:t>TFS 7105 – Upgrade to SQL Server 2012</w:t>
+            </w:r>
           </w:p>
         </w:tc>
         <w:tc>
@@ -1368,18 +1392,54 @@
               <w:ind w:left="0"/>
               <w:jc w:val="left"/>
             </w:pPr>
-            <w:ins w:id="14" w:author="Palacherla, Susmitha C (NONUS)" w:date="2017-08-14T17:23:00Z">
-              <w:r>
-                <w:t>Susmitha Palacherla</w:t>
-              </w:r>
-            </w:ins>
+            <w:r>
+              <w:t>Susmitha Palacherla</w:t>
+            </w:r>
           </w:p>
         </w:tc>
       </w:tr>
       <w:tr>
+        <w:tblPrEx>
+          <w:tblW w:w="0" w:type="auto"/>
+          <w:tblBorders>
+            <w:top w:val="single" w:sz="4" w:space="0" w:color="auto"/>
+            <w:left w:val="single" w:sz="4" w:space="0" w:color="auto"/>
+            <w:bottom w:val="single" w:sz="4" w:space="0" w:color="auto"/>
+            <w:right w:val="single" w:sz="4" w:space="0" w:color="auto"/>
+            <w:insideH w:val="single" w:sz="4" w:space="0" w:color="auto"/>
+            <w:insideV w:val="single" w:sz="4" w:space="0" w:color="auto"/>
+          </w:tblBorders>
+          <w:tblLook w:val="0000" w:firstRow="0" w:lastRow="0" w:firstColumn="0" w:lastColumn="0" w:noHBand="0" w:noVBand="0"/>
+          <w:tblPrExChange w:id="16" w:author="Palacherla, Susmitha C (NONUS)" w:date="2019-07-10T16:57:00Z">
+            <w:tblPrEx>
+              <w:tblW w:w="0" w:type="auto"/>
+              <w:tblBorders>
+                <w:top w:val="single" w:sz="4" w:space="0" w:color="auto"/>
+                <w:left w:val="single" w:sz="4" w:space="0" w:color="auto"/>
+                <w:bottom w:val="single" w:sz="4" w:space="0" w:color="auto"/>
+                <w:right w:val="single" w:sz="4" w:space="0" w:color="auto"/>
+                <w:insideH w:val="single" w:sz="4" w:space="0" w:color="auto"/>
+                <w:insideV w:val="single" w:sz="4" w:space="0" w:color="auto"/>
+              </w:tblBorders>
+              <w:tblLook w:val="0000" w:firstRow="0" w:lastRow="0" w:firstColumn="0" w:lastColumn="0" w:noHBand="0" w:noVBand="0"/>
+            </w:tblPrEx>
+          </w:tblPrExChange>
+        </w:tblPrEx>
+        <w:trPr>
+          <w:trPrChange w:id="17" w:author="Palacherla, Susmitha C (NONUS)" w:date="2019-07-10T16:57:00Z">
+            <w:trPr>
+              <w:gridAfter w:val="0"/>
+            </w:trPr>
+          </w:trPrChange>
+        </w:trPr>
         <w:tc>
           <w:tcPr>
             <w:tcW w:w="0" w:type="auto"/>
+            <w:tcPrChange w:id="18" w:author="Palacherla, Susmitha C (NONUS)" w:date="2019-07-10T16:57:00Z">
+              <w:tcPr>
+                <w:tcW w:w="0" w:type="auto"/>
+              </w:tcPr>
+            </w:tcPrChange>
           </w:tcPr>
           <w:p>
             <w:pPr>
@@ -1387,11 +1447,21 @@
               <w:ind w:left="0"/>
               <w:jc w:val="left"/>
             </w:pPr>
+            <w:ins w:id="19" w:author="Palacherla, Susmitha C (NONUS)" w:date="2019-07-10T16:58:00Z">
+              <w:r>
+                <w:t>7/10/2019</w:t>
+              </w:r>
+            </w:ins>
           </w:p>
         </w:tc>
         <w:tc>
           <w:tcPr>
             <w:tcW w:w="0" w:type="auto"/>
+            <w:tcPrChange w:id="20" w:author="Palacherla, Susmitha C (NONUS)" w:date="2019-07-10T16:57:00Z">
+              <w:tcPr>
+                <w:tcW w:w="0" w:type="auto"/>
+              </w:tcPr>
+            </w:tcPrChange>
           </w:tcPr>
           <w:p>
             <w:pPr>
@@ -1399,11 +1469,21 @@
               <w:ind w:left="0"/>
               <w:jc w:val="left"/>
             </w:pPr>
+            <w:ins w:id="21" w:author="Palacherla, Susmitha C (NONUS)" w:date="2019-07-10T16:58:00Z">
+              <w:r>
+                <w:t>3.0</w:t>
+              </w:r>
+            </w:ins>
           </w:p>
         </w:tc>
         <w:tc>
           <w:tcPr>
             <w:tcW w:w="0" w:type="auto"/>
+            <w:tcPrChange w:id="22" w:author="Palacherla, Susmitha C (NONUS)" w:date="2019-07-10T16:57:00Z">
+              <w:tcPr>
+                <w:tcW w:w="0" w:type="auto"/>
+              </w:tcPr>
+            </w:tcPrChange>
           </w:tcPr>
           <w:p>
             <w:pPr>
@@ -1411,12 +1491,23 @@
               <w:ind w:left="0"/>
               <w:jc w:val="left"/>
             </w:pPr>
+            <w:ins w:id="23" w:author="Palacherla, Susmitha C (NONUS)" w:date="2019-07-10T16:58:00Z">
+              <w:r>
+                <w:t>TFS 14706 - Switch smtpout.gdit.com to ironport.maximus.com</w:t>
+              </w:r>
+            </w:ins>
           </w:p>
         </w:tc>
         <w:tc>
           <w:tcPr>
             <w:tcW w:w="0" w:type="auto"/>
-            <w:vAlign w:val="bottom"/>
+            <w:tcPrChange w:id="24" w:author="Palacherla, Susmitha C (NONUS)" w:date="2019-07-10T16:57:00Z">
+              <w:tcPr>
+                <w:tcW w:w="0" w:type="auto"/>
+                <w:gridSpan w:val="2"/>
+                <w:vAlign w:val="bottom"/>
+              </w:tcPr>
+            </w:tcPrChange>
           </w:tcPr>
           <w:p>
             <w:pPr>
@@ -1424,6 +1515,11 @@
               <w:ind w:left="0"/>
               <w:jc w:val="left"/>
             </w:pPr>
+            <w:ins w:id="25" w:author="Palacherla, Susmitha C (NONUS)" w:date="2019-07-10T16:58:00Z">
+              <w:r>
+                <w:t>Susmitha Palacherla</w:t>
+              </w:r>
+            </w:ins>
           </w:p>
         </w:tc>
       </w:tr>
@@ -1641,11 +1737,11 @@
         <w:adjustRightInd w:val="0"/>
         <w:spacing w:after="0" w:line="240" w:lineRule="auto"/>
       </w:pPr>
-      <w:bookmarkStart w:id="15" w:name="_Toc434743870"/>
+      <w:bookmarkStart w:id="26" w:name="_Toc434743870"/>
       <w:r>
         <w:br w:type="page"/>
       </w:r>
-      <w:bookmarkEnd w:id="15"/>
+      <w:bookmarkEnd w:id="26"/>
     </w:p>
     <w:sdt>
       <w:sdtPr>
@@ -3091,7 +3187,7 @@
           <w:color w:val="auto"/>
         </w:rPr>
       </w:pPr>
-      <w:bookmarkStart w:id="16" w:name="_Toc431372964"/>
+      <w:bookmarkStart w:id="27" w:name="_Toc431372964"/>
       <w:r>
         <w:rPr>
           <w:color w:val="auto"/>
@@ -3099,7 +3195,7 @@
         <w:lastRenderedPageBreak/>
         <w:t>Overview</w:t>
       </w:r>
-      <w:bookmarkEnd w:id="16"/>
+      <w:bookmarkEnd w:id="27"/>
     </w:p>
     <w:p>
       <w:pPr>
@@ -3111,7 +3207,7 @@
           <w:szCs w:val="22"/>
         </w:rPr>
       </w:pPr>
-      <w:bookmarkStart w:id="17" w:name="_Toc431372965"/>
+      <w:bookmarkStart w:id="28" w:name="_Toc431372965"/>
       <w:r>
         <w:rPr>
           <w:rFonts w:ascii="Calibri" w:hAnsi="Calibri" w:cs="Times New Roman"/>
@@ -3130,7 +3226,7 @@
         </w:rPr>
         <w:t>Description</w:t>
       </w:r>
-      <w:bookmarkEnd w:id="17"/>
+      <w:bookmarkEnd w:id="28"/>
     </w:p>
     <w:p>
       <w:pPr>
@@ -3197,7 +3293,7 @@
           <w:szCs w:val="22"/>
         </w:rPr>
       </w:pPr>
-      <w:bookmarkStart w:id="18" w:name="_Toc431372966"/>
+      <w:bookmarkStart w:id="29" w:name="_Toc431372966"/>
       <w:r>
         <w:rPr>
           <w:rFonts w:ascii="Calibri" w:hAnsi="Calibri" w:cs="Times New Roman"/>
@@ -3216,7 +3312,7 @@
         </w:rPr>
         <w:t xml:space="preserve"> Scope</w:t>
       </w:r>
-      <w:bookmarkEnd w:id="18"/>
+      <w:bookmarkEnd w:id="29"/>
     </w:p>
     <w:p>
       <w:pPr>
@@ -3374,7 +3470,7 @@
           <w:szCs w:val="22"/>
         </w:rPr>
       </w:pPr>
-      <w:bookmarkStart w:id="19" w:name="_Toc431372967"/>
+      <w:bookmarkStart w:id="30" w:name="_Toc431372967"/>
       <w:r>
         <w:rPr>
           <w:rFonts w:ascii="Calibri" w:hAnsi="Calibri" w:cs="Times New Roman"/>
@@ -3393,7 +3489,7 @@
         </w:rPr>
         <w:t>Data</w:t>
       </w:r>
-      <w:bookmarkEnd w:id="19"/>
+      <w:bookmarkEnd w:id="30"/>
     </w:p>
     <w:p>
       <w:pPr>
@@ -3431,7 +3527,7 @@
           <w:szCs w:val="22"/>
         </w:rPr>
       </w:pPr>
-      <w:bookmarkStart w:id="20" w:name="_Toc431372968"/>
+      <w:bookmarkStart w:id="31" w:name="_Toc431372968"/>
       <w:r>
         <w:rPr>
           <w:rFonts w:ascii="Calibri" w:hAnsi="Calibri" w:cs="Times New Roman"/>
@@ -3441,7 +3537,7 @@
         </w:rPr>
         <w:t>Module List</w:t>
       </w:r>
-      <w:bookmarkEnd w:id="20"/>
+      <w:bookmarkEnd w:id="31"/>
     </w:p>
     <w:p>
       <w:pPr>
@@ -3599,7 +3695,7 @@
           <w:szCs w:val="22"/>
         </w:rPr>
       </w:pPr>
-      <w:bookmarkStart w:id="21" w:name="_Toc431372969"/>
+      <w:bookmarkStart w:id="32" w:name="_Toc431372969"/>
       <w:r>
         <w:rPr>
           <w:rFonts w:ascii="Calibri" w:hAnsi="Calibri" w:cs="Times New Roman"/>
@@ -3609,7 +3705,7 @@
         </w:rPr>
         <w:t>Software and Hardware Interfaces</w:t>
       </w:r>
-      <w:bookmarkEnd w:id="21"/>
+      <w:bookmarkEnd w:id="32"/>
     </w:p>
     <w:p>
       <w:pPr>
@@ -3618,14 +3714,14 @@
           <w:color w:val="auto"/>
         </w:rPr>
       </w:pPr>
-      <w:bookmarkStart w:id="22" w:name="_Toc431372970"/>
+      <w:bookmarkStart w:id="33" w:name="_Toc431372970"/>
       <w:r>
         <w:rPr>
           <w:color w:val="auto"/>
         </w:rPr>
         <w:t>Software</w:t>
       </w:r>
-      <w:bookmarkEnd w:id="22"/>
+      <w:bookmarkEnd w:id="33"/>
     </w:p>
     <w:p>
       <w:pPr>
@@ -3640,107 +3736,72 @@
         <w:adjustRightInd w:val="0"/>
         <w:spacing w:after="0" w:line="240" w:lineRule="auto"/>
         <w:rPr>
-          <w:ins w:id="23" w:author="Palacherla, Susmitha C (NONUS)" w:date="2017-08-14T17:23:00Z"/>
           <w:rFonts w:ascii="Times New Roman" w:hAnsi="Times New Roman"/>
           <w:color w:val="000000" w:themeColor="text1"/>
           <w:sz w:val="20"/>
           <w:szCs w:val="20"/>
         </w:rPr>
       </w:pPr>
-      <w:ins w:id="24" w:author="Palacherla, Susmitha C (NONUS)" w:date="2017-08-14T17:23:00Z">
-        <w:r>
-          <w:rPr>
-            <w:rFonts w:ascii="Times New Roman" w:hAnsi="Times New Roman"/>
-            <w:color w:val="000000" w:themeColor="text1"/>
-            <w:sz w:val="20"/>
-            <w:szCs w:val="20"/>
-          </w:rPr>
-          <w:t>SQL Server 20</w:t>
-        </w:r>
-        <w:r>
-          <w:rPr>
-            <w:rFonts w:ascii="Times New Roman" w:hAnsi="Times New Roman"/>
-            <w:color w:val="000000" w:themeColor="text1"/>
-            <w:sz w:val="20"/>
-            <w:szCs w:val="20"/>
-          </w:rPr>
-          <w:t>12</w:t>
-        </w:r>
-        <w:r>
-          <w:rPr>
-            <w:rFonts w:ascii="Times New Roman" w:hAnsi="Times New Roman"/>
-            <w:color w:val="000000" w:themeColor="text1"/>
-            <w:sz w:val="20"/>
-            <w:szCs w:val="20"/>
-          </w:rPr>
-          <w:t xml:space="preserve"> SP</w:t>
-        </w:r>
-        <w:r>
-          <w:rPr>
-            <w:rFonts w:ascii="Times New Roman" w:hAnsi="Times New Roman"/>
-            <w:color w:val="000000" w:themeColor="text1"/>
-            <w:sz w:val="20"/>
-            <w:szCs w:val="20"/>
-          </w:rPr>
-          <w:t>3</w:t>
-        </w:r>
-        <w:r>
-          <w:rPr>
-            <w:rFonts w:ascii="Times New Roman" w:hAnsi="Times New Roman"/>
-            <w:color w:val="000000" w:themeColor="text1"/>
-            <w:sz w:val="20"/>
-            <w:szCs w:val="20"/>
-          </w:rPr>
-          <w:t xml:space="preserve"> Suite</w:t>
-        </w:r>
-      </w:ins>
-    </w:p>
-    <w:p>
-      <w:pPr>
-        <w:pStyle w:val="ListParagraph"/>
-        <w:widowControl w:val="0"/>
-        <w:numPr>
-          <w:ilvl w:val="0"/>
-          <w:numId w:val="3"/>
-        </w:numPr>
-        <w:autoSpaceDE w:val="0"/>
-        <w:autoSpaceDN w:val="0"/>
-        <w:adjustRightInd w:val="0"/>
-        <w:spacing w:after="0" w:line="240" w:lineRule="auto"/>
-        <w:rPr>
-          <w:del w:id="25" w:author="Palacherla, Susmitha C (NONUS)" w:date="2017-08-14T17:23:00Z"/>
+      <w:r>
+        <w:rPr>
+          <w:rFonts w:ascii="Times New Roman" w:hAnsi="Times New Roman"/>
+          <w:color w:val="000000" w:themeColor="text1"/>
+          <w:sz w:val="20"/>
+          <w:szCs w:val="20"/>
+        </w:rPr>
+        <w:t>SQL Server 20</w:t>
+      </w:r>
+      <w:r>
+        <w:rPr>
+          <w:rFonts w:ascii="Times New Roman" w:hAnsi="Times New Roman"/>
+          <w:color w:val="000000" w:themeColor="text1"/>
+          <w:sz w:val="20"/>
+          <w:szCs w:val="20"/>
+        </w:rPr>
+        <w:t>12</w:t>
+      </w:r>
+      <w:r>
+        <w:rPr>
+          <w:rFonts w:ascii="Times New Roman" w:hAnsi="Times New Roman"/>
+          <w:color w:val="000000" w:themeColor="text1"/>
+          <w:sz w:val="20"/>
+          <w:szCs w:val="20"/>
+        </w:rPr>
+        <w:t xml:space="preserve"> SP</w:t>
+      </w:r>
+      <w:r>
+        <w:rPr>
+          <w:rFonts w:ascii="Times New Roman" w:hAnsi="Times New Roman"/>
+          <w:color w:val="000000" w:themeColor="text1"/>
+          <w:sz w:val="20"/>
+          <w:szCs w:val="20"/>
+        </w:rPr>
+        <w:t>3</w:t>
+      </w:r>
+      <w:r>
+        <w:rPr>
+          <w:rFonts w:ascii="Times New Roman" w:hAnsi="Times New Roman"/>
+          <w:color w:val="000000" w:themeColor="text1"/>
+          <w:sz w:val="20"/>
+          <w:szCs w:val="20"/>
+        </w:rPr>
+        <w:t xml:space="preserve"> Suite</w:t>
+      </w:r>
+    </w:p>
+    <w:p>
+      <w:pPr>
+        <w:widowControl w:val="0"/>
+        <w:autoSpaceDE w:val="0"/>
+        <w:autoSpaceDN w:val="0"/>
+        <w:adjustRightInd w:val="0"/>
+        <w:spacing w:after="0" w:line="240" w:lineRule="auto"/>
+        <w:rPr>
           <w:rFonts w:ascii="Verdana" w:hAnsi="Verdana" w:cs="Segoe UI"/>
           <w:color w:val="000000" w:themeColor="text1"/>
           <w:sz w:val="20"/>
           <w:szCs w:val="20"/>
         </w:rPr>
       </w:pPr>
-      <w:del w:id="26" w:author="Palacherla, Susmitha C (NONUS)" w:date="2017-08-14T17:23:00Z">
-        <w:r>
-          <w:rPr>
-            <w:rFonts w:ascii="Verdana" w:hAnsi="Verdana" w:cs="Segoe UI"/>
-            <w:color w:val="000000" w:themeColor="text1"/>
-            <w:sz w:val="20"/>
-            <w:szCs w:val="20"/>
-          </w:rPr>
-          <w:delText>SQL Server 2008 R2 SP1 Suite</w:delText>
-        </w:r>
-      </w:del>
-    </w:p>
-    <w:p>
-      <w:pPr>
-        <w:widowControl w:val="0"/>
-        <w:autoSpaceDE w:val="0"/>
-        <w:autoSpaceDN w:val="0"/>
-        <w:adjustRightInd w:val="0"/>
-        <w:spacing w:after="0" w:line="240" w:lineRule="auto"/>
-        <w:rPr>
-          <w:rFonts w:ascii="Verdana" w:hAnsi="Verdana" w:cs="Segoe UI"/>
-          <w:color w:val="000000" w:themeColor="text1"/>
-          <w:sz w:val="20"/>
-          <w:szCs w:val="20"/>
-        </w:rPr>
-      </w:pPr>
     </w:p>
     <w:p>
       <w:pPr>
@@ -3749,14 +3810,14 @@
           <w:color w:val="auto"/>
         </w:rPr>
       </w:pPr>
-      <w:bookmarkStart w:id="27" w:name="_Toc431372971"/>
+      <w:bookmarkStart w:id="34" w:name="_Toc431372971"/>
       <w:r>
         <w:rPr>
           <w:color w:val="auto"/>
         </w:rPr>
         <w:t>Hardware</w:t>
       </w:r>
-      <w:bookmarkEnd w:id="27"/>
+      <w:bookmarkEnd w:id="34"/>
     </w:p>
     <w:p>
       <w:pPr>
@@ -3771,51 +3832,48 @@
         <w:adjustRightInd w:val="0"/>
         <w:spacing w:after="0" w:line="240" w:lineRule="auto"/>
         <w:rPr>
-          <w:ins w:id="28" w:author="Palacherla, Susmitha C (NONUS)" w:date="2017-08-14T17:23:00Z"/>
           <w:rFonts w:ascii="Times New Roman" w:hAnsi="Times New Roman"/>
           <w:color w:val="000000" w:themeColor="text1"/>
           <w:sz w:val="20"/>
           <w:szCs w:val="20"/>
         </w:rPr>
       </w:pPr>
-      <w:ins w:id="29" w:author="Palacherla, Susmitha C (NONUS)" w:date="2017-08-14T17:23:00Z">
-        <w:r>
-          <w:rPr>
-            <w:rFonts w:ascii="Arial" w:hAnsi="Arial" w:cs="Arial"/>
-            <w:color w:val="000000"/>
-            <w:sz w:val="20"/>
-            <w:szCs w:val="20"/>
-          </w:rPr>
-          <w:t>F3420-ECLDBD01</w:t>
-        </w:r>
-        <w:r>
-          <w:rPr>
-            <w:rFonts w:ascii="Times New Roman" w:hAnsi="Times New Roman"/>
-            <w:color w:val="000000" w:themeColor="text1"/>
-            <w:sz w:val="20"/>
-            <w:szCs w:val="20"/>
-          </w:rPr>
-          <w:t xml:space="preserve"> </w:t>
-        </w:r>
-        <w:r>
-          <w:rPr>
-            <w:rFonts w:ascii="Times New Roman" w:hAnsi="Times New Roman"/>
-            <w:color w:val="000000" w:themeColor="text1"/>
-            <w:sz w:val="20"/>
-            <w:szCs w:val="20"/>
-          </w:rPr>
-          <w:t xml:space="preserve">– Dev DB </w:t>
-        </w:r>
-        <w:r>
-          <w:rPr>
-            <w:rFonts w:ascii="Times New Roman" w:hAnsi="Times New Roman"/>
-            <w:color w:val="000000" w:themeColor="text1"/>
-            <w:sz w:val="20"/>
-            <w:szCs w:val="20"/>
-          </w:rPr>
-          <w:t>Server</w:t>
-        </w:r>
-      </w:ins>
+      <w:r>
+        <w:rPr>
+          <w:rFonts w:ascii="Arial" w:hAnsi="Arial" w:cs="Arial"/>
+          <w:color w:val="000000"/>
+          <w:sz w:val="20"/>
+          <w:szCs w:val="20"/>
+        </w:rPr>
+        <w:t>F3420-ECLDBD01</w:t>
+      </w:r>
+      <w:r>
+        <w:rPr>
+          <w:rFonts w:ascii="Times New Roman" w:hAnsi="Times New Roman"/>
+          <w:color w:val="000000" w:themeColor="text1"/>
+          <w:sz w:val="20"/>
+          <w:szCs w:val="20"/>
+        </w:rPr>
+        <w:t xml:space="preserve"> </w:t>
+      </w:r>
+      <w:r>
+        <w:rPr>
+          <w:rFonts w:ascii="Times New Roman" w:hAnsi="Times New Roman"/>
+          <w:color w:val="000000" w:themeColor="text1"/>
+          <w:sz w:val="20"/>
+          <w:szCs w:val="20"/>
+        </w:rPr>
+        <w:t xml:space="preserve">– Dev DB </w:t>
+      </w:r>
+      <w:r>
+        <w:rPr>
+          <w:rFonts w:ascii="Times New Roman" w:hAnsi="Times New Roman"/>
+          <w:color w:val="000000" w:themeColor="text1"/>
+          <w:sz w:val="20"/>
+          <w:szCs w:val="20"/>
+        </w:rPr>
+        <w:t>Server</w:t>
+      </w:r>
     </w:p>
     <w:p>
       <w:pPr>
@@ -3830,69 +3888,66 @@
         <w:adjustRightInd w:val="0"/>
         <w:spacing w:after="0" w:line="240" w:lineRule="auto"/>
         <w:rPr>
-          <w:ins w:id="30" w:author="Palacherla, Susmitha C (NONUS)" w:date="2017-08-14T17:23:00Z"/>
           <w:rFonts w:ascii="Times New Roman" w:hAnsi="Times New Roman"/>
           <w:color w:val="000000" w:themeColor="text1"/>
           <w:sz w:val="20"/>
           <w:szCs w:val="20"/>
         </w:rPr>
       </w:pPr>
-      <w:ins w:id="31" w:author="Palacherla, Susmitha C (NONUS)" w:date="2017-08-14T17:23:00Z">
-        <w:r>
-          <w:rPr>
-            <w:rFonts w:ascii="Arial" w:hAnsi="Arial" w:cs="Arial"/>
-            <w:color w:val="000000"/>
-            <w:sz w:val="20"/>
-            <w:szCs w:val="20"/>
-          </w:rPr>
-          <w:t>F3420-ECLDB</w:t>
-        </w:r>
-        <w:r>
-          <w:rPr>
-            <w:rFonts w:ascii="Arial" w:hAnsi="Arial" w:cs="Arial"/>
-            <w:color w:val="000000"/>
-            <w:sz w:val="20"/>
-            <w:szCs w:val="20"/>
-          </w:rPr>
-          <w:t>T</w:t>
-        </w:r>
-        <w:r>
-          <w:rPr>
-            <w:rFonts w:ascii="Arial" w:hAnsi="Arial" w:cs="Arial"/>
-            <w:color w:val="000000"/>
-            <w:sz w:val="20"/>
-            <w:szCs w:val="20"/>
-          </w:rPr>
-          <w:t>01</w:t>
-        </w:r>
-        <w:r>
-          <w:rPr>
-            <w:rFonts w:ascii="Times New Roman" w:hAnsi="Times New Roman"/>
-            <w:color w:val="000000" w:themeColor="text1"/>
-            <w:sz w:val="20"/>
-            <w:szCs w:val="20"/>
-          </w:rPr>
-          <w:t xml:space="preserve"> </w:t>
-        </w:r>
-        <w:r>
-          <w:rPr>
-            <w:rFonts w:ascii="Times New Roman" w:hAnsi="Times New Roman"/>
-            <w:color w:val="000000" w:themeColor="text1"/>
-            <w:sz w:val="20"/>
-            <w:szCs w:val="20"/>
-          </w:rPr>
-          <w:t xml:space="preserve">– Test DB </w:t>
-        </w:r>
-        <w:r>
-          <w:rPr>
-            <w:rFonts w:ascii="Times New Roman" w:hAnsi="Times New Roman"/>
-            <w:color w:val="000000" w:themeColor="text1"/>
-            <w:sz w:val="20"/>
-            <w:szCs w:val="20"/>
-          </w:rPr>
-          <w:t>Server</w:t>
-        </w:r>
-      </w:ins>
+      <w:r>
+        <w:rPr>
+          <w:rFonts w:ascii="Arial" w:hAnsi="Arial" w:cs="Arial"/>
+          <w:color w:val="000000"/>
+          <w:sz w:val="20"/>
+          <w:szCs w:val="20"/>
+        </w:rPr>
+        <w:t>F3420-ECLDB</w:t>
+      </w:r>
+      <w:r>
+        <w:rPr>
+          <w:rFonts w:ascii="Arial" w:hAnsi="Arial" w:cs="Arial"/>
+          <w:color w:val="000000"/>
+          <w:sz w:val="20"/>
+          <w:szCs w:val="20"/>
+        </w:rPr>
+        <w:t>T</w:t>
+      </w:r>
+      <w:r>
+        <w:rPr>
+          <w:rFonts w:ascii="Arial" w:hAnsi="Arial" w:cs="Arial"/>
+          <w:color w:val="000000"/>
+          <w:sz w:val="20"/>
+          <w:szCs w:val="20"/>
+        </w:rPr>
+        <w:t>01</w:t>
+      </w:r>
+      <w:r>
+        <w:rPr>
+          <w:rFonts w:ascii="Times New Roman" w:hAnsi="Times New Roman"/>
+          <w:color w:val="000000" w:themeColor="text1"/>
+          <w:sz w:val="20"/>
+          <w:szCs w:val="20"/>
+        </w:rPr>
+        <w:t xml:space="preserve"> </w:t>
+      </w:r>
+      <w:r>
+        <w:rPr>
+          <w:rFonts w:ascii="Times New Roman" w:hAnsi="Times New Roman"/>
+          <w:color w:val="000000" w:themeColor="text1"/>
+          <w:sz w:val="20"/>
+          <w:szCs w:val="20"/>
+        </w:rPr>
+        <w:t xml:space="preserve">– Test DB </w:t>
+      </w:r>
+      <w:r>
+        <w:rPr>
+          <w:rFonts w:ascii="Times New Roman" w:hAnsi="Times New Roman"/>
+          <w:color w:val="000000" w:themeColor="text1"/>
+          <w:sz w:val="20"/>
+          <w:szCs w:val="20"/>
+        </w:rPr>
+        <w:t>Server</w:t>
+      </w:r>
     </w:p>
     <w:p>
       <w:pPr>
@@ -3907,60 +3962,57 @@
         <w:adjustRightInd w:val="0"/>
         <w:spacing w:after="0" w:line="240" w:lineRule="auto"/>
         <w:rPr>
-          <w:ins w:id="32" w:author="Palacherla, Susmitha C (NONUS)" w:date="2017-08-14T17:23:00Z"/>
           <w:rFonts w:ascii="Times New Roman" w:hAnsi="Times New Roman"/>
           <w:color w:val="000000" w:themeColor="text1"/>
           <w:sz w:val="20"/>
           <w:szCs w:val="20"/>
         </w:rPr>
       </w:pPr>
-      <w:ins w:id="33" w:author="Palacherla, Susmitha C (NONUS)" w:date="2017-08-14T17:23:00Z">
-        <w:r>
-          <w:rPr>
-            <w:rFonts w:ascii="Arial" w:hAnsi="Arial" w:cs="Arial"/>
-            <w:color w:val="000000"/>
-            <w:sz w:val="20"/>
-            <w:szCs w:val="20"/>
-          </w:rPr>
-          <w:t>F3420-ECLDBP</w:t>
-        </w:r>
-        <w:r>
-          <w:rPr>
-            <w:rFonts w:ascii="Arial" w:hAnsi="Arial" w:cs="Arial"/>
-            <w:color w:val="000000"/>
-            <w:sz w:val="20"/>
-            <w:szCs w:val="20"/>
-          </w:rPr>
-          <w:t>01</w:t>
-        </w:r>
-        <w:r>
-          <w:rPr>
-            <w:rFonts w:ascii="Times New Roman" w:hAnsi="Times New Roman"/>
-            <w:color w:val="000000" w:themeColor="text1"/>
-            <w:sz w:val="20"/>
-            <w:szCs w:val="20"/>
-          </w:rPr>
-          <w:t xml:space="preserve"> </w:t>
-        </w:r>
-        <w:r>
-          <w:rPr>
-            <w:rFonts w:ascii="Times New Roman" w:hAnsi="Times New Roman"/>
-            <w:color w:val="000000" w:themeColor="text1"/>
-            <w:sz w:val="20"/>
-            <w:szCs w:val="20"/>
-          </w:rPr>
-          <w:t xml:space="preserve">– </w:t>
-        </w:r>
-        <w:r>
-          <w:rPr>
-            <w:rFonts w:ascii="Times New Roman" w:hAnsi="Times New Roman"/>
-            <w:color w:val="000000" w:themeColor="text1"/>
-            <w:sz w:val="20"/>
-            <w:szCs w:val="20"/>
-          </w:rPr>
-          <w:t>Prod Server</w:t>
-        </w:r>
-      </w:ins>
+      <w:r>
+        <w:rPr>
+          <w:rFonts w:ascii="Arial" w:hAnsi="Arial" w:cs="Arial"/>
+          <w:color w:val="000000"/>
+          <w:sz w:val="20"/>
+          <w:szCs w:val="20"/>
+        </w:rPr>
+        <w:t>F3420-ECLDBP</w:t>
+      </w:r>
+      <w:r>
+        <w:rPr>
+          <w:rFonts w:ascii="Arial" w:hAnsi="Arial" w:cs="Arial"/>
+          <w:color w:val="000000"/>
+          <w:sz w:val="20"/>
+          <w:szCs w:val="20"/>
+        </w:rPr>
+        <w:t>01</w:t>
+      </w:r>
+      <w:r>
+        <w:rPr>
+          <w:rFonts w:ascii="Times New Roman" w:hAnsi="Times New Roman"/>
+          <w:color w:val="000000" w:themeColor="text1"/>
+          <w:sz w:val="20"/>
+          <w:szCs w:val="20"/>
+        </w:rPr>
+        <w:t xml:space="preserve"> </w:t>
+      </w:r>
+      <w:r>
+        <w:rPr>
+          <w:rFonts w:ascii="Times New Roman" w:hAnsi="Times New Roman"/>
+          <w:color w:val="000000" w:themeColor="text1"/>
+          <w:sz w:val="20"/>
+          <w:szCs w:val="20"/>
+        </w:rPr>
+        <w:t xml:space="preserve">– </w:t>
+      </w:r>
+      <w:r>
+        <w:rPr>
+          <w:rFonts w:ascii="Times New Roman" w:hAnsi="Times New Roman"/>
+          <w:color w:val="000000" w:themeColor="text1"/>
+          <w:sz w:val="20"/>
+          <w:szCs w:val="20"/>
+        </w:rPr>
+        <w:t>Prod Server</w:t>
+      </w:r>
     </w:p>
     <w:p>
       <w:pPr>
@@ -3975,41 +4027,13 @@
         <w:adjustRightInd w:val="0"/>
         <w:spacing w:after="0" w:line="240" w:lineRule="auto"/>
         <w:rPr>
-          <w:ins w:id="34" w:author="Palacherla, Susmitha C (NONUS)" w:date="2017-08-14T17:23:00Z"/>
           <w:rFonts w:ascii="Times New Roman" w:hAnsi="Times New Roman"/>
           <w:color w:val="000000" w:themeColor="text1"/>
           <w:sz w:val="20"/>
           <w:szCs w:val="20"/>
         </w:rPr>
       </w:pPr>
-      <w:ins w:id="35" w:author="Palacherla, Susmitha C (NONUS)" w:date="2017-08-14T17:23:00Z">
-        <w:r>
-          <w:rPr>
-            <w:rFonts w:ascii="Arial" w:hAnsi="Arial" w:cs="Arial"/>
-            <w:color w:val="000000"/>
-            <w:sz w:val="20"/>
-            <w:szCs w:val="20"/>
-          </w:rPr>
-          <w:fldChar w:fldCharType="begin"/>
-        </w:r>
-        <w:r>
-          <w:rPr>
-            <w:rFonts w:ascii="Arial" w:hAnsi="Arial" w:cs="Arial"/>
-            <w:color w:val="000000"/>
-            <w:sz w:val="20"/>
-            <w:szCs w:val="20"/>
-          </w:rPr>
-          <w:instrText xml:space="preserve"> HYPERLINK "file:///\\\\F3420-ECLDBD01\\data\\" </w:instrText>
-        </w:r>
-        <w:r>
-          <w:rPr>
-            <w:rFonts w:ascii="Arial" w:hAnsi="Arial" w:cs="Arial"/>
-            <w:color w:val="000000"/>
-            <w:sz w:val="20"/>
-            <w:szCs w:val="20"/>
-          </w:rPr>
-          <w:fldChar w:fldCharType="separate"/>
-        </w:r>
+      <w:hyperlink r:id="rId9" w:history="1">
         <w:r>
           <w:rPr>
             <w:rStyle w:val="Hyperlink"/>
@@ -4019,34 +4043,25 @@
           </w:rPr>
           <w:t>\\F3420-ECLDBD01\data\</w:t>
         </w:r>
-        <w:r>
-          <w:rPr>
-            <w:rFonts w:ascii="Arial" w:hAnsi="Arial" w:cs="Arial"/>
-            <w:color w:val="000000"/>
-            <w:sz w:val="20"/>
-            <w:szCs w:val="20"/>
-          </w:rPr>
-          <w:fldChar w:fldCharType="end"/>
-        </w:r>
-        <w:r>
-          <w:rPr>
-            <w:rFonts w:ascii="Times New Roman" w:hAnsi="Times New Roman"/>
-            <w:color w:val="000000" w:themeColor="text1"/>
-            <w:sz w:val="20"/>
-            <w:szCs w:val="20"/>
-          </w:rPr>
-          <w:t xml:space="preserve"> </w:t>
-        </w:r>
-        <w:r>
-          <w:rPr>
-            <w:rFonts w:ascii="Times New Roman" w:hAnsi="Times New Roman"/>
-            <w:color w:val="000000" w:themeColor="text1"/>
-            <w:sz w:val="20"/>
-            <w:szCs w:val="20"/>
-          </w:rPr>
-          <w:t xml:space="preserve"> - Dev File staging share</w:t>
-        </w:r>
-      </w:ins>
+      </w:hyperlink>
+      <w:r>
+        <w:rPr>
+          <w:rFonts w:ascii="Times New Roman" w:hAnsi="Times New Roman"/>
+          <w:color w:val="000000" w:themeColor="text1"/>
+          <w:sz w:val="20"/>
+          <w:szCs w:val="20"/>
+        </w:rPr>
+        <w:t xml:space="preserve"> </w:t>
+      </w:r>
+      <w:r>
+        <w:rPr>
+          <w:rFonts w:ascii="Times New Roman" w:hAnsi="Times New Roman"/>
+          <w:color w:val="000000" w:themeColor="text1"/>
+          <w:sz w:val="20"/>
+          <w:szCs w:val="20"/>
+        </w:rPr>
+        <w:t xml:space="preserve"> - Dev File staging share</w:t>
+      </w:r>
     </w:p>
     <w:p>
       <w:pPr>
@@ -4061,41 +4076,13 @@
         <w:adjustRightInd w:val="0"/>
         <w:spacing w:after="0" w:line="240" w:lineRule="auto"/>
         <w:rPr>
-          <w:ins w:id="36" w:author="Palacherla, Susmitha C (NONUS)" w:date="2017-08-14T17:23:00Z"/>
           <w:rFonts w:ascii="Times New Roman" w:hAnsi="Times New Roman"/>
           <w:color w:val="000000" w:themeColor="text1"/>
           <w:sz w:val="20"/>
           <w:szCs w:val="20"/>
         </w:rPr>
       </w:pPr>
-      <w:ins w:id="37" w:author="Palacherla, Susmitha C (NONUS)" w:date="2017-08-14T17:23:00Z">
-        <w:r>
-          <w:rPr>
-            <w:rFonts w:ascii="Arial" w:hAnsi="Arial" w:cs="Arial"/>
-            <w:color w:val="000000"/>
-            <w:sz w:val="20"/>
-            <w:szCs w:val="20"/>
-          </w:rPr>
-          <w:fldChar w:fldCharType="begin"/>
-        </w:r>
-        <w:r>
-          <w:rPr>
-            <w:rFonts w:ascii="Arial" w:hAnsi="Arial" w:cs="Arial"/>
-            <w:color w:val="000000"/>
-            <w:sz w:val="20"/>
-            <w:szCs w:val="20"/>
-          </w:rPr>
-          <w:instrText xml:space="preserve"> HYPERLINK "file:///\\\\F3420-ECLDBT01\\data\\" </w:instrText>
-        </w:r>
-        <w:r>
-          <w:rPr>
-            <w:rFonts w:ascii="Arial" w:hAnsi="Arial" w:cs="Arial"/>
-            <w:color w:val="000000"/>
-            <w:sz w:val="20"/>
-            <w:szCs w:val="20"/>
-          </w:rPr>
-          <w:fldChar w:fldCharType="separate"/>
-        </w:r>
+      <w:hyperlink r:id="rId10" w:history="1">
         <w:r>
           <w:rPr>
             <w:rStyle w:val="Hyperlink"/>
@@ -4105,61 +4092,52 @@
           </w:rPr>
           <w:t>\\F3420-ECLDBT01\data\</w:t>
         </w:r>
-        <w:r>
-          <w:rPr>
-            <w:rFonts w:ascii="Arial" w:hAnsi="Arial" w:cs="Arial"/>
-            <w:color w:val="000000"/>
-            <w:sz w:val="20"/>
-            <w:szCs w:val="20"/>
-          </w:rPr>
-          <w:fldChar w:fldCharType="end"/>
-        </w:r>
-        <w:r>
-          <w:rPr>
-            <w:rFonts w:ascii="Times New Roman" w:hAnsi="Times New Roman"/>
-            <w:color w:val="000000" w:themeColor="text1"/>
-            <w:sz w:val="20"/>
-            <w:szCs w:val="20"/>
-          </w:rPr>
-          <w:t xml:space="preserve"> </w:t>
-        </w:r>
-        <w:r>
-          <w:rPr>
-            <w:rFonts w:ascii="Times New Roman" w:hAnsi="Times New Roman"/>
-            <w:color w:val="000000" w:themeColor="text1"/>
-            <w:sz w:val="20"/>
-            <w:szCs w:val="20"/>
-          </w:rPr>
-          <w:t xml:space="preserve"> - Test</w:t>
-        </w:r>
-        <w:r>
-          <w:rPr>
-            <w:rFonts w:ascii="Times New Roman" w:hAnsi="Times New Roman"/>
-            <w:color w:val="000000" w:themeColor="text1"/>
-            <w:sz w:val="20"/>
-            <w:szCs w:val="20"/>
-          </w:rPr>
-          <w:t xml:space="preserve"> </w:t>
-        </w:r>
-        <w:r>
-          <w:rPr>
-            <w:rFonts w:ascii="Times New Roman" w:hAnsi="Times New Roman"/>
-            <w:color w:val="000000" w:themeColor="text1"/>
-            <w:sz w:val="20"/>
-            <w:szCs w:val="20"/>
-          </w:rPr>
-          <w:t>File staging share</w:t>
-        </w:r>
-        <w:r>
-          <w:rPr>
-            <w:rFonts w:ascii="Times New Roman" w:hAnsi="Times New Roman"/>
-            <w:color w:val="000000" w:themeColor="text1"/>
-            <w:sz w:val="20"/>
-            <w:szCs w:val="20"/>
-          </w:rPr>
-          <w:t xml:space="preserve"> </w:t>
-        </w:r>
-      </w:ins>
+      </w:hyperlink>
+      <w:r>
+        <w:rPr>
+          <w:rFonts w:ascii="Times New Roman" w:hAnsi="Times New Roman"/>
+          <w:color w:val="000000" w:themeColor="text1"/>
+          <w:sz w:val="20"/>
+          <w:szCs w:val="20"/>
+        </w:rPr>
+        <w:t xml:space="preserve"> </w:t>
+      </w:r>
+      <w:r>
+        <w:rPr>
+          <w:rFonts w:ascii="Times New Roman" w:hAnsi="Times New Roman"/>
+          <w:color w:val="000000" w:themeColor="text1"/>
+          <w:sz w:val="20"/>
+          <w:szCs w:val="20"/>
+        </w:rPr>
+        <w:t xml:space="preserve"> - Test</w:t>
+      </w:r>
+      <w:r>
+        <w:rPr>
+          <w:rFonts w:ascii="Times New Roman" w:hAnsi="Times New Roman"/>
+          <w:color w:val="000000" w:themeColor="text1"/>
+          <w:sz w:val="20"/>
+          <w:szCs w:val="20"/>
+        </w:rPr>
+        <w:t xml:space="preserve"> </w:t>
+      </w:r>
+      <w:r>
+        <w:rPr>
+          <w:rFonts w:ascii="Times New Roman" w:hAnsi="Times New Roman"/>
+          <w:color w:val="000000" w:themeColor="text1"/>
+          <w:sz w:val="20"/>
+          <w:szCs w:val="20"/>
+        </w:rPr>
+        <w:t>File staging share</w:t>
+      </w:r>
+      <w:r>
+        <w:rPr>
+          <w:rFonts w:ascii="Times New Roman" w:hAnsi="Times New Roman"/>
+          <w:color w:val="000000" w:themeColor="text1"/>
+          <w:sz w:val="20"/>
+          <w:szCs w:val="20"/>
+        </w:rPr>
+        <w:t xml:space="preserve"> </w:t>
+      </w:r>
     </w:p>
     <w:p>
       <w:pPr>
@@ -4174,23 +4152,13 @@
         <w:adjustRightInd w:val="0"/>
         <w:spacing w:after="0" w:line="240" w:lineRule="auto"/>
         <w:rPr>
-          <w:ins w:id="38" w:author="Palacherla, Susmitha C (NONUS)" w:date="2017-08-14T17:23:00Z"/>
           <w:rFonts w:ascii="Times New Roman" w:hAnsi="Times New Roman"/>
           <w:color w:val="000000" w:themeColor="text1"/>
           <w:sz w:val="20"/>
           <w:szCs w:val="20"/>
         </w:rPr>
       </w:pPr>
-      <w:ins w:id="39" w:author="Palacherla, Susmitha C (NONUS)" w:date="2017-08-14T17:23:00Z">
-        <w:r>
-          <w:fldChar w:fldCharType="begin"/>
-        </w:r>
-        <w:r>
-          <w:instrText xml:space="preserve"> HYPERLINK "file:///\\\\VRIVSCORS01\\BCC%20Scorecards\\" </w:instrText>
-        </w:r>
-        <w:r>
-          <w:fldChar w:fldCharType="separate"/>
-        </w:r>
+      <w:hyperlink r:id="rId11" w:history="1">
         <w:r>
           <w:rPr>
             <w:rStyle w:val="Hyperlink"/>
@@ -4200,139 +4168,34 @@
           </w:rPr>
           <w:t>\\VRIVSCORS01\BCC Scorecards\</w:t>
         </w:r>
-        <w:r>
-          <w:rPr>
-            <w:rStyle w:val="Hyperlink"/>
-            <w:rFonts w:ascii="Times New Roman" w:hAnsi="Times New Roman"/>
-            <w:sz w:val="20"/>
-            <w:szCs w:val="20"/>
-          </w:rPr>
-          <w:fldChar w:fldCharType="end"/>
-        </w:r>
-        <w:r>
-          <w:rPr>
-            <w:rFonts w:ascii="Times New Roman" w:hAnsi="Times New Roman"/>
-            <w:color w:val="000000" w:themeColor="text1"/>
-            <w:sz w:val="20"/>
-            <w:szCs w:val="20"/>
-          </w:rPr>
-          <w:t xml:space="preserve"> - </w:t>
-        </w:r>
-        <w:r>
-          <w:rPr>
-            <w:rFonts w:ascii="Times New Roman" w:hAnsi="Times New Roman"/>
-            <w:color w:val="000000" w:themeColor="text1"/>
-            <w:sz w:val="20"/>
-            <w:szCs w:val="20"/>
-          </w:rPr>
-          <w:t xml:space="preserve">Prod </w:t>
-        </w:r>
-        <w:r>
-          <w:rPr>
-            <w:rFonts w:ascii="Times New Roman" w:hAnsi="Times New Roman"/>
-            <w:color w:val="000000" w:themeColor="text1"/>
-            <w:sz w:val="20"/>
-            <w:szCs w:val="20"/>
-          </w:rPr>
-          <w:t>File staging share</w:t>
-        </w:r>
-      </w:ins>
-    </w:p>
-    <w:p>
-      <w:pPr>
-        <w:pStyle w:val="ListParagraph"/>
-        <w:widowControl w:val="0"/>
-        <w:numPr>
-          <w:ilvl w:val="0"/>
-          <w:numId w:val="4"/>
-        </w:numPr>
-        <w:autoSpaceDE w:val="0"/>
-        <w:autoSpaceDN w:val="0"/>
-        <w:adjustRightInd w:val="0"/>
-        <w:spacing w:after="0" w:line="240" w:lineRule="auto"/>
-        <w:rPr>
-          <w:del w:id="40" w:author="Palacherla, Susmitha C (NONUS)" w:date="2017-08-14T17:23:00Z"/>
-          <w:rFonts w:ascii="Verdana" w:hAnsi="Verdana" w:cs="Segoe UI"/>
+      </w:hyperlink>
+      <w:r>
+        <w:rPr>
+          <w:rFonts w:ascii="Times New Roman" w:hAnsi="Times New Roman"/>
           <w:color w:val="000000" w:themeColor="text1"/>
           <w:sz w:val="20"/>
           <w:szCs w:val="20"/>
         </w:rPr>
-      </w:pPr>
-      <w:del w:id="41" w:author="Palacherla, Susmitha C (NONUS)" w:date="2017-08-14T17:23:00Z">
-        <w:r>
-          <w:rPr>
-            <w:rFonts w:ascii="Verdana" w:hAnsi="Verdana" w:cs="Segoe UI"/>
-            <w:color w:val="000000" w:themeColor="text1"/>
-            <w:sz w:val="20"/>
-            <w:szCs w:val="20"/>
-          </w:rPr>
-          <w:delText>VRIVFSSDBT02\SCORD01,1437 – Dev DB Instance</w:delText>
-        </w:r>
-      </w:del>
-    </w:p>
-    <w:p>
-      <w:pPr>
-        <w:pStyle w:val="ListParagraph"/>
-        <w:widowControl w:val="0"/>
-        <w:numPr>
-          <w:ilvl w:val="0"/>
-          <w:numId w:val="4"/>
-        </w:numPr>
-        <w:autoSpaceDE w:val="0"/>
-        <w:autoSpaceDN w:val="0"/>
-        <w:adjustRightInd w:val="0"/>
-        <w:spacing w:after="0" w:line="240" w:lineRule="auto"/>
-        <w:rPr>
-          <w:del w:id="42" w:author="Palacherla, Susmitha C (NONUS)" w:date="2017-08-14T17:23:00Z"/>
-          <w:rFonts w:ascii="Verdana" w:hAnsi="Verdana" w:cs="Segoe UI"/>
+        <w:t xml:space="preserve"> - </w:t>
+      </w:r>
+      <w:r>
+        <w:rPr>
+          <w:rFonts w:ascii="Times New Roman" w:hAnsi="Times New Roman"/>
           <w:color w:val="000000" w:themeColor="text1"/>
           <w:sz w:val="20"/>
           <w:szCs w:val="20"/>
         </w:rPr>
-      </w:pPr>
-      <w:del w:id="43" w:author="Palacherla, Susmitha C (NONUS)" w:date="2017-08-14T17:23:00Z">
-        <w:r>
-          <w:rPr>
-            <w:rFonts w:ascii="Verdana" w:hAnsi="Verdana" w:cs="Segoe UI"/>
-            <w:color w:val="000000" w:themeColor="text1"/>
-            <w:sz w:val="20"/>
-            <w:szCs w:val="20"/>
-          </w:rPr>
-          <w:delText>VRIVFSSDBT02\SCORT01,1438 – Test DB Instance</w:delText>
-        </w:r>
-      </w:del>
-    </w:p>
-    <w:p>
-      <w:pPr>
-        <w:pStyle w:val="ListParagraph"/>
-        <w:widowControl w:val="0"/>
-        <w:numPr>
-          <w:ilvl w:val="0"/>
-          <w:numId w:val="4"/>
-        </w:numPr>
-        <w:autoSpaceDE w:val="0"/>
-        <w:autoSpaceDN w:val="0"/>
-        <w:adjustRightInd w:val="0"/>
-        <w:spacing w:after="0" w:line="240" w:lineRule="auto"/>
-        <w:rPr>
-          <w:del w:id="44" w:author="Palacherla, Susmitha C (NONUS)" w:date="2017-08-14T17:23:00Z"/>
-          <w:rFonts w:ascii="Verdana" w:hAnsi="Verdana" w:cs="Segoe UI"/>
+        <w:t xml:space="preserve">Prod </w:t>
+      </w:r>
+      <w:r>
+        <w:rPr>
+          <w:rFonts w:ascii="Times New Roman" w:hAnsi="Times New Roman"/>
           <w:color w:val="000000" w:themeColor="text1"/>
           <w:sz w:val="20"/>
           <w:szCs w:val="20"/>
         </w:rPr>
-      </w:pPr>
-      <w:del w:id="45" w:author="Palacherla, Susmitha C (NONUS)" w:date="2017-08-14T17:23:00Z">
-        <w:r>
-          <w:rPr>
-            <w:rFonts w:ascii="Verdana" w:hAnsi="Verdana" w:cs="Segoe UI"/>
-            <w:color w:val="000000" w:themeColor="text1"/>
-            <w:sz w:val="20"/>
-            <w:szCs w:val="20"/>
-          </w:rPr>
-          <w:delText>VDENSSDBP07\SCORP01 – Prod DB Instance</w:delText>
-        </w:r>
-      </w:del>
+        <w:t>File staging share</w:t>
+      </w:r>
     </w:p>
     <w:p>
       <w:pPr>
@@ -4414,7 +4277,7 @@
           <w:color w:val="auto"/>
         </w:rPr>
       </w:pPr>
-      <w:bookmarkStart w:id="46" w:name="_Toc431372972"/>
+      <w:bookmarkStart w:id="35" w:name="_Toc431372972"/>
       <w:r>
         <w:rPr>
           <w:color w:val="auto"/>
@@ -4422,7 +4285,7 @@
         <w:lastRenderedPageBreak/>
         <w:t>Details</w:t>
       </w:r>
-      <w:bookmarkEnd w:id="46"/>
+      <w:bookmarkEnd w:id="35"/>
     </w:p>
     <w:p>
       <w:pPr>
@@ -4467,22 +4330,22 @@
           <w:vanish/>
         </w:rPr>
       </w:pPr>
-      <w:bookmarkStart w:id="47" w:name="_Toc387654370"/>
-      <w:bookmarkStart w:id="48" w:name="_Toc387758815"/>
-      <w:bookmarkStart w:id="49" w:name="_Toc387821326"/>
-      <w:bookmarkStart w:id="50" w:name="_Toc387821375"/>
-      <w:bookmarkStart w:id="51" w:name="_Toc403988963"/>
-      <w:bookmarkStart w:id="52" w:name="_Toc404161682"/>
-      <w:bookmarkStart w:id="53" w:name="_Toc431372956"/>
-      <w:bookmarkStart w:id="54" w:name="_Toc431372973"/>
-      <w:bookmarkEnd w:id="47"/>
-      <w:bookmarkEnd w:id="48"/>
-      <w:bookmarkEnd w:id="49"/>
-      <w:bookmarkEnd w:id="50"/>
-      <w:bookmarkEnd w:id="51"/>
-      <w:bookmarkEnd w:id="52"/>
-      <w:bookmarkEnd w:id="53"/>
-      <w:bookmarkEnd w:id="54"/>
+      <w:bookmarkStart w:id="36" w:name="_Toc387654370"/>
+      <w:bookmarkStart w:id="37" w:name="_Toc387758815"/>
+      <w:bookmarkStart w:id="38" w:name="_Toc387821326"/>
+      <w:bookmarkStart w:id="39" w:name="_Toc387821375"/>
+      <w:bookmarkStart w:id="40" w:name="_Toc403988963"/>
+      <w:bookmarkStart w:id="41" w:name="_Toc404161682"/>
+      <w:bookmarkStart w:id="42" w:name="_Toc431372956"/>
+      <w:bookmarkStart w:id="43" w:name="_Toc431372973"/>
+      <w:bookmarkEnd w:id="36"/>
+      <w:bookmarkEnd w:id="37"/>
+      <w:bookmarkEnd w:id="38"/>
+      <w:bookmarkEnd w:id="39"/>
+      <w:bookmarkEnd w:id="40"/>
+      <w:bookmarkEnd w:id="41"/>
+      <w:bookmarkEnd w:id="42"/>
+      <w:bookmarkEnd w:id="43"/>
     </w:p>
     <w:p>
       <w:pPr>
@@ -4503,22 +4366,22 @@
           <w:vanish/>
         </w:rPr>
       </w:pPr>
-      <w:bookmarkStart w:id="55" w:name="_Toc387654371"/>
-      <w:bookmarkStart w:id="56" w:name="_Toc387758816"/>
-      <w:bookmarkStart w:id="57" w:name="_Toc387821327"/>
-      <w:bookmarkStart w:id="58" w:name="_Toc387821376"/>
-      <w:bookmarkStart w:id="59" w:name="_Toc403988964"/>
-      <w:bookmarkStart w:id="60" w:name="_Toc404161683"/>
-      <w:bookmarkStart w:id="61" w:name="_Toc431372957"/>
-      <w:bookmarkStart w:id="62" w:name="_Toc431372974"/>
-      <w:bookmarkEnd w:id="55"/>
-      <w:bookmarkEnd w:id="56"/>
-      <w:bookmarkEnd w:id="57"/>
-      <w:bookmarkEnd w:id="58"/>
-      <w:bookmarkEnd w:id="59"/>
-      <w:bookmarkEnd w:id="60"/>
-      <w:bookmarkEnd w:id="61"/>
-      <w:bookmarkEnd w:id="62"/>
+      <w:bookmarkStart w:id="44" w:name="_Toc387654371"/>
+      <w:bookmarkStart w:id="45" w:name="_Toc387758816"/>
+      <w:bookmarkStart w:id="46" w:name="_Toc387821327"/>
+      <w:bookmarkStart w:id="47" w:name="_Toc387821376"/>
+      <w:bookmarkStart w:id="48" w:name="_Toc403988964"/>
+      <w:bookmarkStart w:id="49" w:name="_Toc404161683"/>
+      <w:bookmarkStart w:id="50" w:name="_Toc431372957"/>
+      <w:bookmarkStart w:id="51" w:name="_Toc431372974"/>
+      <w:bookmarkEnd w:id="44"/>
+      <w:bookmarkEnd w:id="45"/>
+      <w:bookmarkEnd w:id="46"/>
+      <w:bookmarkEnd w:id="47"/>
+      <w:bookmarkEnd w:id="48"/>
+      <w:bookmarkEnd w:id="49"/>
+      <w:bookmarkEnd w:id="50"/>
+      <w:bookmarkEnd w:id="51"/>
     </w:p>
     <w:p>
       <w:pPr>
@@ -4534,7 +4397,7 @@
           <w:szCs w:val="22"/>
         </w:rPr>
       </w:pPr>
-      <w:bookmarkStart w:id="63" w:name="_Toc431372975"/>
+      <w:bookmarkStart w:id="52" w:name="_Toc431372975"/>
       <w:r>
         <w:rPr>
           <w:rFonts w:ascii="Calibri" w:hAnsi="Calibri" w:cs="Times New Roman"/>
@@ -4553,7 +4416,7 @@
         </w:rPr>
         <w:t>Data</w:t>
       </w:r>
-      <w:bookmarkEnd w:id="63"/>
+      <w:bookmarkEnd w:id="52"/>
     </w:p>
     <w:p>
       <w:pPr>
@@ -4585,7 +4448,7 @@
           <w:szCs w:val="22"/>
         </w:rPr>
       </w:pPr>
-      <w:bookmarkStart w:id="64" w:name="_Toc431372976"/>
+      <w:bookmarkStart w:id="53" w:name="_Toc431372976"/>
       <w:r>
         <w:rPr>
           <w:rFonts w:ascii="Calibri" w:hAnsi="Calibri" w:cs="Times New Roman"/>
@@ -4595,7 +4458,7 @@
         </w:rPr>
         <w:t>Module Details</w:t>
       </w:r>
-      <w:bookmarkEnd w:id="64"/>
+      <w:bookmarkEnd w:id="53"/>
     </w:p>
     <w:p>
       <w:pPr>
@@ -4609,7 +4472,7 @@
           <w:color w:val="auto"/>
         </w:rPr>
       </w:pPr>
-      <w:bookmarkStart w:id="65" w:name="_Toc431372977"/>
+      <w:bookmarkStart w:id="54" w:name="_Toc431372977"/>
       <w:r>
         <w:rPr>
           <w:rFonts w:ascii="Calibri" w:hAnsi="Calibri" w:cs="Times New Roman"/>
@@ -4617,7 +4480,7 @@
         </w:rPr>
         <w:t>SQL agent job</w:t>
       </w:r>
-      <w:bookmarkEnd w:id="65"/>
+      <w:bookmarkEnd w:id="54"/>
     </w:p>
     <w:p>
       <w:pPr>
@@ -4634,19 +4497,12 @@
       <w:r>
         <w:t xml:space="preserve">Production Instance : </w:t>
       </w:r>
-      <w:ins w:id="66" w:author="Palacherla, Susmitha C (NONUS)" w:date="2017-08-14T17:24:00Z">
-        <w:r>
-          <w:rPr>
-            <w:rFonts w:ascii="Times New Roman" w:hAnsi="Times New Roman"/>
-          </w:rPr>
-          <w:t>F3420-ECLDBP01</w:t>
-        </w:r>
-      </w:ins>
-      <w:del w:id="67" w:author="Palacherla, Susmitha C (NONUS)" w:date="2017-08-14T17:24:00Z">
-        <w:r>
-          <w:delText>VDENSSDBP07\SCORP01</w:delText>
-        </w:r>
-      </w:del>
+      <w:r>
+        <w:rPr>
+          <w:rFonts w:ascii="Times New Roman" w:hAnsi="Times New Roman"/>
+        </w:rPr>
+        <w:t>F3420-ECLDBP01</w:t>
+      </w:r>
     </w:p>
     <w:p>
       <w:pPr>
@@ -4672,16 +4528,9 @@
       <w:r>
         <w:t>Survey</w:t>
       </w:r>
-      <w:ins w:id="68" w:author="Palacherla, Susmitha C (NONUS)" w:date="2017-08-14T17:24:00Z">
-        <w:r>
-          <w:t>Generate</w:t>
-        </w:r>
-      </w:ins>
-      <w:del w:id="69" w:author="Palacherla, Susmitha C (NONUS)" w:date="2017-08-14T17:24:00Z">
-        <w:r>
-          <w:delText>s</w:delText>
-        </w:r>
-      </w:del>
+      <w:r>
+        <w:t>Generate</w:t>
+      </w:r>
     </w:p>
     <w:p>
       <w:pPr>
@@ -4707,195 +4556,14 @@
       <w:r>
         <w:t xml:space="preserve"> </w:t>
       </w:r>
-      <w:ins w:id="70" w:author="Palacherla, Susmitha C (NONUS)" w:date="2017-08-14T17:24:00Z">
-        <w:r>
-          <w:fldChar w:fldCharType="begin"/>
-        </w:r>
-        <w:r>
-          <w:instrText xml:space="preserve"> HYPERLINK "</w:instrText>
-        </w:r>
-      </w:ins>
-      <w:r>
-        <w:rPr>
-          <w:rPrChange w:id="71" w:author="Palacherla, Susmitha C (NONUS)" w:date="2017-08-14T17:24:00Z">
-            <w:rPr/>
-          </w:rPrChange>
-        </w:rPr>
-        <w:instrText>\</w:instrText>
-      </w:r>
-      <w:r>
-        <w:rPr>
-          <w:rPrChange w:id="72" w:author="Palacherla, Susmitha C (NONUS)" w:date="2017-08-14T17:24:00Z">
-            <w:rPr>
-              <w:rStyle w:val="Hyperlink"/>
-            </w:rPr>
-          </w:rPrChange>
-        </w:rPr>
-        <w:instrText>\</w:instrText>
-      </w:r>
-      <w:ins w:id="73" w:author="Palacherla, Susmitha C (NONUS)" w:date="2017-08-14T17:24:00Z">
-        <w:r>
-          <w:rPr>
-            <w:rPrChange w:id="74" w:author="Palacherla, Susmitha C (NONUS)" w:date="2017-08-14T17:24:00Z">
-              <w:rPr/>
-            </w:rPrChange>
-          </w:rPr>
-          <w:instrText>\</w:instrText>
-        </w:r>
-        <w:r>
-          <w:rPr>
-            <w:rPrChange w:id="75" w:author="Palacherla, Susmitha C (NONUS)" w:date="2017-08-14T17:24:00Z">
-              <w:rPr>
-                <w:rStyle w:val="Hyperlink"/>
-              </w:rPr>
-            </w:rPrChange>
-          </w:rPr>
-          <w:instrText>\F3420-ECLDBP01</w:instrText>
-        </w:r>
-        <w:r>
-          <w:rPr>
-            <w:rPrChange w:id="76" w:author="Palacherla, Susmitha C (NONUS)" w:date="2017-08-14T17:24:00Z">
-              <w:rPr/>
-            </w:rPrChange>
-          </w:rPr>
-          <w:instrText>\</w:instrText>
-        </w:r>
-        <w:r>
-          <w:rPr>
-            <w:rPrChange w:id="77" w:author="Palacherla, Susmitha C (NONUS)" w:date="2017-08-14T17:24:00Z">
-              <w:rPr>
-                <w:rStyle w:val="Hyperlink"/>
-              </w:rPr>
-            </w:rPrChange>
-          </w:rPr>
-          <w:instrText>\ssis</w:instrText>
-        </w:r>
-        <w:r>
-          <w:rPr>
-            <w:rPrChange w:id="78" w:author="Palacherla, Susmitha C (NONUS)" w:date="2017-08-14T17:24:00Z">
-              <w:rPr/>
-            </w:rPrChange>
-          </w:rPr>
-          <w:instrText>\</w:instrText>
-        </w:r>
-        <w:r>
-          <w:rPr>
-            <w:rPrChange w:id="79" w:author="Palacherla, Susmitha C (NONUS)" w:date="2017-08-14T17:24:00Z">
-              <w:rPr>
-                <w:rStyle w:val="Hyperlink"/>
-              </w:rPr>
-            </w:rPrChange>
-          </w:rPr>
-          <w:instrText>\Coaching</w:instrText>
-        </w:r>
-        <w:r>
-          <w:rPr>
-            <w:rPrChange w:id="80" w:author="Palacherla, Susmitha C (NONUS)" w:date="2017-08-14T17:24:00Z">
-              <w:rPr/>
-            </w:rPrChange>
-          </w:rPr>
-          <w:instrText>\</w:instrText>
-        </w:r>
-        <w:r>
-          <w:rPr>
-            <w:rPrChange w:id="81" w:author="Palacherla, Susmitha C (NONUS)" w:date="2017-08-14T17:24:00Z">
-              <w:rPr>
-                <w:rStyle w:val="Hyperlink"/>
-              </w:rPr>
-            </w:rPrChange>
-          </w:rPr>
-          <w:instrText>\Packages</w:instrText>
-        </w:r>
-        <w:r>
-          <w:rPr>
-            <w:rPrChange w:id="82" w:author="Palacherla, Susmitha C (NONUS)" w:date="2017-08-14T17:24:00Z">
-              <w:rPr/>
-            </w:rPrChange>
-          </w:rPr>
-          <w:instrText>\</w:instrText>
-        </w:r>
-        <w:r>
-          <w:rPr>
-            <w:rPrChange w:id="83" w:author="Palacherla, Susmitha C (NONUS)" w:date="2017-08-14T17:24:00Z">
-              <w:rPr>
-                <w:rStyle w:val="Hyperlink"/>
-              </w:rPr>
-            </w:rPrChange>
-          </w:rPr>
-          <w:instrText>\</w:instrText>
-        </w:r>
-      </w:ins>
-      <w:r>
-        <w:rPr>
-          <w:rPrChange w:id="84" w:author="Palacherla, Susmitha C (NONUS)" w:date="2017-08-14T17:24:00Z">
-            <w:rPr>
-              <w:rStyle w:val="Hyperlink"/>
-            </w:rPr>
-          </w:rPrChange>
-        </w:rPr>
-        <w:instrText>eCL_Surveys.dtsx</w:instrText>
-      </w:r>
-      <w:ins w:id="85" w:author="Palacherla, Susmitha C (NONUS)" w:date="2017-08-14T17:24:00Z">
-        <w:r>
-          <w:instrText xml:space="preserve">" </w:instrText>
-        </w:r>
-        <w:r>
-          <w:fldChar w:fldCharType="separate"/>
-        </w:r>
-      </w:ins>
-      <w:r>
-        <w:rPr>
-          <w:rStyle w:val="Hyperlink"/>
-          <w:rPrChange w:id="86" w:author="Palacherla, Susmitha C (NONUS)" w:date="2017-08-14T17:24:00Z">
-            <w:rPr>
-              <w:rStyle w:val="Hyperlink"/>
-            </w:rPr>
-          </w:rPrChange>
-        </w:rPr>
-        <w:t>\</w:t>
-      </w:r>
-      <w:ins w:id="87" w:author="Palacherla, Susmitha C (NONUS)" w:date="2017-08-14T17:24:00Z">
+      <w:hyperlink r:id="rId12" w:history="1">
         <w:r>
           <w:rPr>
             <w:rStyle w:val="Hyperlink"/>
-            <w:rPrChange w:id="88" w:author="Palacherla, Susmitha C (NONUS)" w:date="2017-08-14T17:24:00Z">
-              <w:rPr>
-                <w:rStyle w:val="Hyperlink"/>
-              </w:rPr>
-            </w:rPrChange>
           </w:rPr>
-          <w:t>\F3420-ECLDBP01\ssis\Coaching\Packages\</w:t>
+          <w:t>\\F3420-ECLDBP01\ssis\Coaching\Packages\eCL_Surveys.dtsx</w:t>
         </w:r>
-      </w:ins>
-      <w:del w:id="89" w:author="Palacherla, Susmitha C (NONUS)" w:date="2017-08-14T17:24:00Z">
-        <w:r>
-          <w:rPr>
-            <w:rStyle w:val="Hyperlink"/>
-            <w:rPrChange w:id="90" w:author="Palacherla, Susmitha C (NONUS)" w:date="2017-08-14T17:24:00Z">
-              <w:rPr>
-                <w:rStyle w:val="Hyperlink"/>
-              </w:rPr>
-            </w:rPrChange>
-          </w:rPr>
-          <w:delText>\VDENSSDBP07\scorecard-ssis\Coaching\</w:delText>
-        </w:r>
-      </w:del>
-      <w:r>
-        <w:rPr>
-          <w:rStyle w:val="Hyperlink"/>
-          <w:rPrChange w:id="91" w:author="Palacherla, Susmitha C (NONUS)" w:date="2017-08-14T17:24:00Z">
-            <w:rPr>
-              <w:rStyle w:val="Hyperlink"/>
-            </w:rPr>
-          </w:rPrChange>
-        </w:rPr>
-        <w:t>eCL_Surveys.dtsx</w:t>
-      </w:r>
-      <w:ins w:id="92" w:author="Palacherla, Susmitha C (NONUS)" w:date="2017-08-14T17:24:00Z">
-        <w:r>
-          <w:fldChar w:fldCharType="end"/>
-        </w:r>
-      </w:ins>
+      </w:hyperlink>
     </w:p>
     <w:p>
       <w:pPr>
@@ -4940,16 +4608,9 @@
       <w:r>
         <w:t xml:space="preserve">Owner: </w:t>
       </w:r>
-      <w:del w:id="93" w:author="Palacherla, Susmitha C (NONUS)" w:date="2017-08-14T17:24:00Z">
-        <w:r>
-          <w:delText>jobs_admin</w:delText>
-        </w:r>
-      </w:del>
-      <w:ins w:id="94" w:author="Palacherla, Susmitha C (NONUS)" w:date="2017-08-14T17:24:00Z">
-        <w:r>
-          <w:t>ecljobowner</w:t>
-        </w:r>
-      </w:ins>
+      <w:r>
+        <w:t>ecljobowner</w:t>
+      </w:r>
     </w:p>
     <w:p>
       <w:pPr>
@@ -4962,27 +4623,16 @@
         <w:autoSpaceDN w:val="0"/>
         <w:adjustRightInd w:val="0"/>
         <w:spacing w:after="0" w:line="240" w:lineRule="auto"/>
-        <w:rPr>
-          <w:ins w:id="95" w:author="Palacherla, Susmitha C (NONUS)" w:date="2017-08-14T17:25:00Z"/>
-          <w:rPrChange w:id="96" w:author="Palacherla, Susmitha C (NONUS)" w:date="2017-08-14T17:25:00Z">
-            <w:rPr>
-              <w:ins w:id="97" w:author="Palacherla, Susmitha C (NONUS)" w:date="2017-08-14T17:25:00Z"/>
-              <w:rFonts w:ascii="Times New Roman" w:hAnsi="Times New Roman"/>
-            </w:rPr>
-          </w:rPrChange>
-        </w:rPr>
       </w:pPr>
       <w:r>
         <w:t xml:space="preserve">Run As: </w:t>
       </w:r>
-      <w:ins w:id="98" w:author="Palacherla, Susmitha C (NONUS)" w:date="2017-08-14T17:24:00Z">
-        <w:r>
-          <w:rPr>
-            <w:rFonts w:ascii="Times New Roman" w:hAnsi="Times New Roman"/>
-          </w:rPr>
-          <w:t>ECLProxy (ECL Credential using application service account VNGT\SVC-SQLECLP01</w:t>
-        </w:r>
-      </w:ins>
+      <w:r>
+        <w:rPr>
+          <w:rFonts w:ascii="Times New Roman" w:hAnsi="Times New Roman"/>
+        </w:rPr>
+        <w:t>ECLProxy (ECL Credential using application service account VNGT\SVC-SQLECLP01</w:t>
+      </w:r>
     </w:p>
     <w:p>
       <w:pPr>
@@ -4995,15 +4645,55 @@
         <w:autoSpaceDN w:val="0"/>
         <w:adjustRightInd w:val="0"/>
         <w:spacing w:after="0" w:line="240" w:lineRule="auto"/>
-        <w:rPr>
-          <w:del w:id="99" w:author="Palacherla, Susmitha C (NONUS)" w:date="2017-08-14T17:24:00Z"/>
-        </w:rPr>
-      </w:pPr>
-      <w:del w:id="100" w:author="Palacherla, Susmitha C (NONUS)" w:date="2017-08-14T17:24:00Z">
-        <w:r>
-          <w:delText>BccScrdSQLAgent</w:delText>
-        </w:r>
-      </w:del>
+      </w:pPr>
+      <w:r>
+        <w:t xml:space="preserve">Schedule: </w:t>
+      </w:r>
+      <w:r>
+        <w:t xml:space="preserve"> </w:t>
+      </w:r>
+      <w:r>
+        <w:t>5</w:t>
+      </w:r>
+      <w:r>
+        <w:t xml:space="preserve">:00 </w:t>
+      </w:r>
+      <w:r>
+        <w:t>AM</w:t>
+      </w:r>
+      <w:r>
+        <w:t xml:space="preserve"> EST</w:t>
+      </w:r>
+      <w:r>
+        <w:t xml:space="preserve"> on the 8</w:t>
+      </w:r>
+      <w:r>
+        <w:rPr>
+          <w:vertAlign w:val="superscript"/>
+        </w:rPr>
+        <w:t>th</w:t>
+      </w:r>
+      <w:r>
+        <w:t>, 15</w:t>
+      </w:r>
+      <w:r>
+        <w:rPr>
+          <w:vertAlign w:val="superscript"/>
+        </w:rPr>
+        <w:t>th</w:t>
+      </w:r>
+      <w:r>
+        <w:t xml:space="preserve"> and 22</w:t>
+      </w:r>
+      <w:r>
+        <w:rPr>
+          <w:vertAlign w:val="superscript"/>
+        </w:rPr>
+        <w:t>nd</w:t>
+      </w:r>
+      <w:r>
+        <w:t xml:space="preserve"> of the Month</w:t>
+      </w:r>
     </w:p>
     <w:p>
       <w:pPr>
@@ -5018,67 +4708,6 @@
         <w:spacing w:after="0" w:line="240" w:lineRule="auto"/>
       </w:pPr>
       <w:r>
-        <w:t xml:space="preserve">Schedule: </w:t>
-      </w:r>
-      <w:r>
-        <w:t xml:space="preserve"> </w:t>
-      </w:r>
-      <w:r>
-        <w:t>5</w:t>
-      </w:r>
-      <w:r>
-        <w:t xml:space="preserve">:00 </w:t>
-      </w:r>
-      <w:r>
-        <w:t>AM</w:t>
-      </w:r>
-      <w:r>
-        <w:t xml:space="preserve"> EST</w:t>
-      </w:r>
-      <w:r>
-        <w:t xml:space="preserve"> on the 8</w:t>
-      </w:r>
-      <w:r>
-        <w:rPr>
-          <w:vertAlign w:val="superscript"/>
-        </w:rPr>
-        <w:t>th</w:t>
-      </w:r>
-      <w:r>
-        <w:t>, 15</w:t>
-      </w:r>
-      <w:r>
-        <w:rPr>
-          <w:vertAlign w:val="superscript"/>
-        </w:rPr>
-        <w:t>th</w:t>
-      </w:r>
-      <w:r>
-        <w:t xml:space="preserve"> and 22</w:t>
-      </w:r>
-      <w:r>
-        <w:rPr>
-          <w:vertAlign w:val="superscript"/>
-        </w:rPr>
-        <w:t>nd</w:t>
-      </w:r>
-      <w:r>
-        <w:t xml:space="preserve"> of the Month</w:t>
-      </w:r>
-    </w:p>
-    <w:p>
-      <w:pPr>
-        <w:pStyle w:val="ListParagraph"/>
-        <w:numPr>
-          <w:ilvl w:val="0"/>
-          <w:numId w:val="5"/>
-        </w:numPr>
-        <w:autoSpaceDE w:val="0"/>
-        <w:autoSpaceDN w:val="0"/>
-        <w:adjustRightInd w:val="0"/>
-        <w:spacing w:after="0" w:line="240" w:lineRule="auto"/>
-      </w:pPr>
-      <w:r>
         <w:t>Destination File Location: N/A</w:t>
       </w:r>
     </w:p>
@@ -5102,7 +4731,7 @@
           <w:color w:val="auto"/>
         </w:rPr>
       </w:pPr>
-      <w:bookmarkStart w:id="101" w:name="_Toc431372978"/>
+      <w:bookmarkStart w:id="55" w:name="_Toc431372978"/>
       <w:r>
         <w:rPr>
           <w:rFonts w:ascii="Calibri" w:hAnsi="Calibri" w:cs="Times New Roman"/>
@@ -5110,7 +4739,7 @@
         </w:rPr>
         <w:t>SSIS Package</w:t>
       </w:r>
-      <w:bookmarkEnd w:id="101"/>
+      <w:bookmarkEnd w:id="55"/>
     </w:p>
     <w:p>
       <w:pPr>
@@ -5917,56 +5546,39 @@
         <w:adjustRightInd w:val="0"/>
         <w:spacing w:after="0" w:line="240" w:lineRule="auto"/>
         <w:rPr>
-          <w:ins w:id="102" w:author="Palacherla, Susmitha C (NONUS)" w:date="2017-08-14T17:25:00Z"/>
           <w:rFonts w:ascii="Times New Roman" w:hAnsi="Times New Roman"/>
         </w:rPr>
-        <w:pPrChange w:id="103" w:author="Palacherla, Susmitha C (NONUS)" w:date="2017-08-14T17:25:00Z">
-          <w:pPr>
-            <w:pStyle w:val="ListParagraph"/>
-            <w:widowControl w:val="0"/>
-            <w:numPr>
-              <w:numId w:val="6"/>
-            </w:numPr>
-            <w:autoSpaceDE w:val="0"/>
-            <w:autoSpaceDN w:val="0"/>
-            <w:adjustRightInd w:val="0"/>
-            <w:spacing w:after="0" w:line="240" w:lineRule="auto"/>
-            <w:ind w:left="360" w:hanging="360"/>
-          </w:pPr>
-        </w:pPrChange>
-      </w:pPr>
-      <w:ins w:id="104" w:author="Palacherla, Susmitha C (NONUS)" w:date="2017-08-14T17:25:00Z">
-        <w:r>
-          <w:rPr>
-            <w:rFonts w:ascii="Times New Roman" w:hAnsi="Times New Roman"/>
-          </w:rPr>
-          <w:t xml:space="preserve">Dev </w:t>
-        </w:r>
-        <w:r>
-          <w:rPr>
-            <w:rFonts w:ascii="Times New Roman" w:hAnsi="Times New Roman"/>
-          </w:rPr>
-          <w:t>–</w:t>
-        </w:r>
-        <w:r>
-          <w:rPr>
-            <w:rFonts w:ascii="Times New Roman" w:hAnsi="Times New Roman"/>
-          </w:rPr>
-          <w:t xml:space="preserve"> </w:t>
-        </w:r>
-        <w:r>
-          <w:rPr>
-            <w:rFonts w:ascii="Times New Roman" w:hAnsi="Times New Roman"/>
-          </w:rPr>
-          <w:t>F3420-ECLDBD01</w:t>
-        </w:r>
-        <w:r>
-          <w:rPr>
-            <w:rFonts w:ascii="Times New Roman" w:hAnsi="Times New Roman"/>
-          </w:rPr>
-          <w:t xml:space="preserve"> DB – eCoachingdev</w:t>
-        </w:r>
-      </w:ins>
+      </w:pPr>
+      <w:r>
+        <w:rPr>
+          <w:rFonts w:ascii="Times New Roman" w:hAnsi="Times New Roman"/>
+        </w:rPr>
+        <w:t xml:space="preserve">Dev </w:t>
+      </w:r>
+      <w:r>
+        <w:rPr>
+          <w:rFonts w:ascii="Times New Roman" w:hAnsi="Times New Roman"/>
+        </w:rPr>
+        <w:t>–</w:t>
+      </w:r>
+      <w:r>
+        <w:rPr>
+          <w:rFonts w:ascii="Times New Roman" w:hAnsi="Times New Roman"/>
+        </w:rPr>
+        <w:t xml:space="preserve"> </w:t>
+      </w:r>
+      <w:r>
+        <w:rPr>
+          <w:rFonts w:ascii="Times New Roman" w:hAnsi="Times New Roman"/>
+        </w:rPr>
+        <w:t>F3420-ECLDBD01</w:t>
+      </w:r>
+      <w:r>
+        <w:rPr>
+          <w:rFonts w:ascii="Times New Roman" w:hAnsi="Times New Roman"/>
+        </w:rPr>
+        <w:t xml:space="preserve"> DB – eCoachingdev</w:t>
+      </w:r>
     </w:p>
     <w:p>
       <w:pPr>
@@ -5981,44 +5593,27 @@
         <w:adjustRightInd w:val="0"/>
         <w:spacing w:after="0" w:line="240" w:lineRule="auto"/>
         <w:rPr>
-          <w:ins w:id="105" w:author="Palacherla, Susmitha C (NONUS)" w:date="2017-08-14T17:25:00Z"/>
           <w:rFonts w:ascii="Times New Roman" w:hAnsi="Times New Roman"/>
         </w:rPr>
-        <w:pPrChange w:id="106" w:author="Palacherla, Susmitha C (NONUS)" w:date="2017-08-14T17:25:00Z">
-          <w:pPr>
-            <w:pStyle w:val="ListParagraph"/>
-            <w:widowControl w:val="0"/>
-            <w:numPr>
-              <w:numId w:val="6"/>
-            </w:numPr>
-            <w:autoSpaceDE w:val="0"/>
-            <w:autoSpaceDN w:val="0"/>
-            <w:adjustRightInd w:val="0"/>
-            <w:spacing w:after="0" w:line="240" w:lineRule="auto"/>
-            <w:ind w:left="360" w:hanging="360"/>
-          </w:pPr>
-        </w:pPrChange>
-      </w:pPr>
-      <w:ins w:id="107" w:author="Palacherla, Susmitha C (NONUS)" w:date="2017-08-14T17:25:00Z">
-        <w:r>
-          <w:rPr>
-            <w:rFonts w:ascii="Times New Roman" w:hAnsi="Times New Roman"/>
-          </w:rPr>
-          <w:t xml:space="preserve">Test - </w:t>
-        </w:r>
-        <w:r>
-          <w:rPr>
-            <w:rFonts w:ascii="Times New Roman" w:hAnsi="Times New Roman"/>
-          </w:rPr>
-          <w:t>F3420-ECLDBT01</w:t>
-        </w:r>
-        <w:r>
-          <w:rPr>
-            <w:rFonts w:ascii="Times New Roman" w:hAnsi="Times New Roman"/>
-          </w:rPr>
-          <w:t xml:space="preserve"> DB – eCoachingtest</w:t>
-        </w:r>
-      </w:ins>
+      </w:pPr>
+      <w:r>
+        <w:rPr>
+          <w:rFonts w:ascii="Times New Roman" w:hAnsi="Times New Roman"/>
+        </w:rPr>
+        <w:t xml:space="preserve">Test - </w:t>
+      </w:r>
+      <w:r>
+        <w:rPr>
+          <w:rFonts w:ascii="Times New Roman" w:hAnsi="Times New Roman"/>
+        </w:rPr>
+        <w:t>F3420-ECLDBT01</w:t>
+      </w:r>
+      <w:r>
+        <w:rPr>
+          <w:rFonts w:ascii="Times New Roman" w:hAnsi="Times New Roman"/>
+        </w:rPr>
+        <w:t xml:space="preserve"> DB – eCoachingtest</w:t>
+      </w:r>
     </w:p>
     <w:p>
       <w:pPr>
@@ -6033,230 +5628,117 @@
         <w:adjustRightInd w:val="0"/>
         <w:spacing w:after="0" w:line="240" w:lineRule="auto"/>
         <w:rPr>
-          <w:ins w:id="108" w:author="Palacherla, Susmitha C (NONUS)" w:date="2017-08-14T17:25:00Z"/>
           <w:rFonts w:ascii="Times New Roman" w:hAnsi="Times New Roman"/>
         </w:rPr>
-        <w:pPrChange w:id="109" w:author="Palacherla, Susmitha C (NONUS)" w:date="2017-08-14T17:25:00Z">
+      </w:pPr>
+      <w:r>
+        <w:rPr>
+          <w:rFonts w:ascii="Times New Roman" w:hAnsi="Times New Roman"/>
+        </w:rPr>
+        <w:t xml:space="preserve">Prod - </w:t>
+      </w:r>
+      <w:r>
+        <w:rPr>
+          <w:rFonts w:ascii="Times New Roman" w:hAnsi="Times New Roman"/>
+        </w:rPr>
+        <w:t>F3420-ECLDBP01</w:t>
+      </w:r>
+      <w:r>
+        <w:rPr>
+          <w:rFonts w:ascii="Times New Roman" w:hAnsi="Times New Roman"/>
+        </w:rPr>
+        <w:t xml:space="preserve"> – eCoaching</w:t>
+      </w:r>
+    </w:p>
+    <w:p>
+      <w:pPr>
+        <w:pStyle w:val="ListParagraph"/>
+        <w:widowControl w:val="0"/>
+        <w:numPr>
+          <w:ilvl w:val="4"/>
+          <w:numId w:val="6"/>
+        </w:numPr>
+        <w:autoSpaceDE w:val="0"/>
+        <w:autoSpaceDN w:val="0"/>
+        <w:adjustRightInd w:val="0"/>
+        <w:spacing w:after="0" w:line="240" w:lineRule="auto"/>
+        <w:rPr>
+          <w:rFonts w:asciiTheme="minorHAnsi" w:hAnsiTheme="minorHAnsi" w:cs="Arial"/>
+        </w:rPr>
+      </w:pPr>
+      <w:r>
+        <w:rPr>
+          <w:rFonts w:asciiTheme="minorHAnsi" w:hAnsiTheme="minorHAnsi" w:cs="Arial"/>
+        </w:rPr>
+        <w:lastRenderedPageBreak/>
+        <w:t>SM</w:t>
+      </w:r>
+      <w:r>
+        <w:rPr>
+          <w:rFonts w:asciiTheme="minorHAnsi" w:hAnsiTheme="minorHAnsi" w:cs="Arial"/>
+        </w:rPr>
+        <w:t>TP Connection Manager</w:t>
+      </w:r>
+    </w:p>
+    <w:p>
+      <w:pPr>
+        <w:ind w:left="2880"/>
+        <w:rPr>
+          <w:ins w:id="56" w:author="Palacherla, Susmitha C (NONUS)" w:date="2019-07-10T17:00:00Z"/>
+        </w:rPr>
+        <w:pPrChange w:id="57" w:author="Palacherla, Susmitha C (NONUS)" w:date="2019-07-10T17:00:00Z">
           <w:pPr>
             <w:pStyle w:val="ListParagraph"/>
-            <w:widowControl w:val="0"/>
             <w:numPr>
               <w:numId w:val="6"/>
             </w:numPr>
-            <w:autoSpaceDE w:val="0"/>
-            <w:autoSpaceDN w:val="0"/>
-            <w:adjustRightInd w:val="0"/>
-            <w:spacing w:after="0" w:line="240" w:lineRule="auto"/>
             <w:ind w:left="360" w:hanging="360"/>
           </w:pPr>
         </w:pPrChange>
       </w:pPr>
-      <w:ins w:id="110" w:author="Palacherla, Susmitha C (NONUS)" w:date="2017-08-14T17:25:00Z">
+      <w:ins w:id="58" w:author="Palacherla, Susmitha C (NONUS)" w:date="2019-07-10T17:00:00Z">
         <w:r>
-          <w:rPr>
-            <w:rFonts w:ascii="Times New Roman" w:hAnsi="Times New Roman"/>
-          </w:rPr>
-          <w:t xml:space="preserve">Prod - </w:t>
-        </w:r>
-        <w:r>
-          <w:rPr>
-            <w:rFonts w:ascii="Times New Roman" w:hAnsi="Times New Roman"/>
-          </w:rPr>
-          <w:t>F3420-ECLDBP01</w:t>
-        </w:r>
-        <w:r>
-          <w:rPr>
-            <w:rFonts w:ascii="Times New Roman" w:hAnsi="Times New Roman"/>
-          </w:rPr>
-          <w:t xml:space="preserve"> – eCoaching</w:t>
+          <w:t>ironport.maximus.com</w:t>
         </w:r>
       </w:ins>
     </w:p>
     <w:p>
       <w:pPr>
-        <w:pStyle w:val="ListParagraph"/>
-        <w:widowControl w:val="0"/>
-        <w:numPr>
-          <w:ilvl w:val="0"/>
-          <w:numId w:val="7"/>
-        </w:numPr>
-        <w:autoSpaceDE w:val="0"/>
-        <w:autoSpaceDN w:val="0"/>
-        <w:adjustRightInd w:val="0"/>
-        <w:spacing w:after="0" w:line="240" w:lineRule="auto"/>
-        <w:rPr>
-          <w:del w:id="111" w:author="Palacherla, Susmitha C (NONUS)" w:date="2017-08-14T17:25:00Z"/>
-          <w:rFonts w:asciiTheme="minorHAnsi" w:hAnsiTheme="minorHAnsi" w:cs="Arial"/>
-        </w:rPr>
-      </w:pPr>
-      <w:del w:id="112" w:author="Palacherla, Susmitha C (NONUS)" w:date="2017-08-14T17:25:00Z">
-        <w:r>
-          <w:rPr>
-            <w:rFonts w:asciiTheme="minorHAnsi" w:hAnsiTheme="minorHAnsi" w:cs="Arial"/>
-          </w:rPr>
-          <w:lastRenderedPageBreak/>
-          <w:delText xml:space="preserve">Dev - VRIVFSSDBT02\SCORD01,1437) DB – </w:delText>
-        </w:r>
-        <w:r>
-          <w:rPr>
-            <w:rFonts w:asciiTheme="minorHAnsi" w:hAnsiTheme="minorHAnsi" w:cs="Arial"/>
-          </w:rPr>
-          <w:delText>eCoaching</w:delText>
-        </w:r>
-        <w:r>
-          <w:rPr>
-            <w:rFonts w:asciiTheme="minorHAnsi" w:hAnsiTheme="minorHAnsi" w:cs="Arial"/>
-          </w:rPr>
-          <w:delText>dev</w:delText>
-        </w:r>
-      </w:del>
-    </w:p>
-    <w:p>
-      <w:pPr>
-        <w:pStyle w:val="ListParagraph"/>
-        <w:widowControl w:val="0"/>
-        <w:numPr>
-          <w:ilvl w:val="0"/>
-          <w:numId w:val="7"/>
-        </w:numPr>
-        <w:autoSpaceDE w:val="0"/>
-        <w:autoSpaceDN w:val="0"/>
-        <w:adjustRightInd w:val="0"/>
-        <w:spacing w:after="0" w:line="240" w:lineRule="auto"/>
-        <w:rPr>
-          <w:del w:id="113" w:author="Palacherla, Susmitha C (NONUS)" w:date="2017-08-14T17:25:00Z"/>
-          <w:rFonts w:asciiTheme="minorHAnsi" w:hAnsiTheme="minorHAnsi" w:cs="Arial"/>
-        </w:rPr>
-      </w:pPr>
-      <w:del w:id="114" w:author="Palacherla, Susmitha C (NONUS)" w:date="2017-08-14T17:25:00Z">
-        <w:r>
-          <w:rPr>
-            <w:rFonts w:asciiTheme="minorHAnsi" w:hAnsiTheme="minorHAnsi" w:cs="Arial"/>
-          </w:rPr>
-          <w:delText xml:space="preserve">Prod - </w:delText>
-        </w:r>
-        <w:r>
-          <w:rPr>
-            <w:rFonts w:asciiTheme="minorHAnsi" w:hAnsiTheme="minorHAnsi" w:cs="Arial"/>
-          </w:rPr>
-          <w:delText xml:space="preserve">VDENSSDBP07\SCORP01 </w:delText>
-        </w:r>
-        <w:r>
-          <w:rPr>
-            <w:rFonts w:asciiTheme="minorHAnsi" w:hAnsiTheme="minorHAnsi" w:cs="Arial"/>
-          </w:rPr>
-          <w:delText xml:space="preserve">DB </w:delText>
-        </w:r>
-        <w:r>
-          <w:rPr>
-            <w:rFonts w:asciiTheme="minorHAnsi" w:hAnsiTheme="minorHAnsi" w:cs="Arial"/>
-          </w:rPr>
-          <w:delText>–</w:delText>
-        </w:r>
-        <w:r>
-          <w:rPr>
-            <w:rFonts w:asciiTheme="minorHAnsi" w:hAnsiTheme="minorHAnsi" w:cs="Arial"/>
-          </w:rPr>
-          <w:delText xml:space="preserve"> </w:delText>
-        </w:r>
-        <w:r>
-          <w:rPr>
-            <w:rFonts w:asciiTheme="minorHAnsi" w:hAnsiTheme="minorHAnsi" w:cs="Arial"/>
-          </w:rPr>
-          <w:delText>e</w:delText>
-        </w:r>
-        <w:r>
-          <w:rPr>
-            <w:rFonts w:asciiTheme="minorHAnsi" w:hAnsiTheme="minorHAnsi" w:cs="Arial"/>
-          </w:rPr>
-          <w:delText>Coaching</w:delText>
-        </w:r>
-      </w:del>
-    </w:p>
-    <w:p>
-      <w:pPr>
-        <w:pStyle w:val="ListParagraph"/>
-        <w:widowControl w:val="0"/>
-        <w:numPr>
-          <w:ilvl w:val="0"/>
-          <w:numId w:val="7"/>
-        </w:numPr>
-        <w:autoSpaceDE w:val="0"/>
-        <w:autoSpaceDN w:val="0"/>
-        <w:adjustRightInd w:val="0"/>
-        <w:spacing w:after="0" w:line="240" w:lineRule="auto"/>
-        <w:rPr>
-          <w:del w:id="115" w:author="Palacherla, Susmitha C (NONUS)" w:date="2017-08-14T17:25:00Z"/>
-          <w:rFonts w:asciiTheme="minorHAnsi" w:hAnsiTheme="minorHAnsi" w:cs="Arial"/>
-        </w:rPr>
-      </w:pPr>
-      <w:del w:id="116" w:author="Palacherla, Susmitha C (NONUS)" w:date="2017-08-14T17:25:00Z">
-        <w:r>
-          <w:rPr>
-            <w:rFonts w:asciiTheme="minorHAnsi" w:hAnsiTheme="minorHAnsi" w:cs="Arial"/>
-          </w:rPr>
-          <w:delText xml:space="preserve">Test- </w:delText>
-        </w:r>
-        <w:r>
-          <w:rPr>
-            <w:rFonts w:asciiTheme="minorHAnsi" w:hAnsiTheme="minorHAnsi" w:cs="Arial"/>
-          </w:rPr>
-          <w:delText>VRIVFSSDBT02\SCOR</w:delText>
-        </w:r>
-        <w:r>
-          <w:rPr>
-            <w:rFonts w:asciiTheme="minorHAnsi" w:hAnsiTheme="minorHAnsi" w:cs="Arial"/>
-          </w:rPr>
-          <w:delText>T</w:delText>
-        </w:r>
-        <w:r>
-          <w:rPr>
-            <w:rFonts w:asciiTheme="minorHAnsi" w:hAnsiTheme="minorHAnsi" w:cs="Arial"/>
-          </w:rPr>
-          <w:delText>01,143</w:delText>
-        </w:r>
-        <w:r>
-          <w:rPr>
-            <w:rFonts w:asciiTheme="minorHAnsi" w:hAnsiTheme="minorHAnsi" w:cs="Arial"/>
-          </w:rPr>
-          <w:delText>8</w:delText>
-        </w:r>
-        <w:r>
-          <w:rPr>
-            <w:rFonts w:asciiTheme="minorHAnsi" w:hAnsiTheme="minorHAnsi" w:cs="Arial"/>
-          </w:rPr>
-          <w:delText xml:space="preserve">) DB – </w:delText>
-        </w:r>
-        <w:r>
-          <w:rPr>
-            <w:rFonts w:asciiTheme="minorHAnsi" w:hAnsiTheme="minorHAnsi" w:cs="Arial"/>
-          </w:rPr>
-          <w:delText>eCoachingTest</w:delText>
-        </w:r>
-      </w:del>
-    </w:p>
-    <w:p>
-      <w:pPr>
-        <w:widowControl w:val="0"/>
-        <w:autoSpaceDE w:val="0"/>
-        <w:autoSpaceDN w:val="0"/>
-        <w:adjustRightInd w:val="0"/>
-        <w:spacing w:after="0" w:line="240" w:lineRule="auto"/>
-        <w:rPr>
-          <w:del w:id="117" w:author="Palacherla, Susmitha C (NONUS)" w:date="2017-08-14T17:25:00Z"/>
-          <w:rFonts w:asciiTheme="minorHAnsi" w:hAnsiTheme="minorHAnsi" w:cs="Arial"/>
-        </w:rPr>
-      </w:pPr>
-      <w:del w:id="118" w:author="Palacherla, Susmitha C (NONUS)" w:date="2017-08-14T17:25:00Z">
+        <w:ind w:left="2880"/>
+        <w:rPr>
+          <w:del w:id="59" w:author="Palacherla, Susmitha C (NONUS)" w:date="2019-07-10T17:00:00Z"/>
+          <w:b/>
+        </w:rPr>
+        <w:pPrChange w:id="60" w:author="Palacherla, Susmitha C (NONUS)" w:date="2019-07-10T17:00:00Z">
+          <w:pPr/>
+        </w:pPrChange>
+      </w:pPr>
+    </w:p>
+    <w:p>
+      <w:pPr>
+        <w:widowControl w:val="0"/>
+        <w:autoSpaceDE w:val="0"/>
+        <w:autoSpaceDN w:val="0"/>
+        <w:adjustRightInd w:val="0"/>
+        <w:spacing w:after="0" w:line="240" w:lineRule="auto"/>
+        <w:rPr>
+          <w:del w:id="61" w:author="Palacherla, Susmitha C (NONUS)" w:date="2019-07-10T17:00:00Z"/>
+          <w:rFonts w:ascii="Arial" w:hAnsi="Arial" w:cs="Arial"/>
+          <w:b/>
+          <w:sz w:val="24"/>
+          <w:szCs w:val="24"/>
+        </w:rPr>
+      </w:pPr>
+      <w:del w:id="62" w:author="Palacherla, Susmitha C (NONUS)" w:date="2019-07-10T17:00:00Z">
         <w:r>
           <w:rPr>
             <w:noProof/>
           </w:rPr>
           <w:drawing>
-            <wp:inline distT="0" distB="0" distL="0" distR="0" wp14:anchorId="13EC829D" wp14:editId="735B843E">
-              <wp:extent cx="5695950" cy="4800600"/>
-              <wp:effectExtent l="0" t="0" r="0" b="0"/>
-              <wp:docPr id="1" name="Picture 1"/>
+            <wp:inline distT="0" distB="0" distL="0" distR="0" wp14:anchorId="76EE766D" wp14:editId="457FAB9A">
+              <wp:extent cx="5324475" cy="3495675"/>
+              <wp:effectExtent l="0" t="0" r="9525" b="9525"/>
+              <wp:docPr id="7" name="Picture 7"/>
               <wp:cNvGraphicFramePr>
                 <a:graphicFrameLocks xmlns:a="http://schemas.openxmlformats.org/drawingml/2006/main" noChangeAspect="1"/>
               </wp:cNvGraphicFramePr>
@@ -6268,7 +5750,7 @@
                       <pic:cNvPicPr/>
                     </pic:nvPicPr>
                     <pic:blipFill>
-                      <a:blip r:embed="rId9"/>
+                      <a:blip r:embed="rId13"/>
                       <a:stretch>
                         <a:fillRect/>
                       </a:stretch>
@@ -6276,7 +5758,7 @@
                     <pic:spPr>
                       <a:xfrm>
                         <a:off x="0" y="0"/>
-                        <a:ext cx="5695950" cy="4800600"/>
+                        <a:ext cx="5324475" cy="3495675"/>
                       </a:xfrm>
                       <a:prstGeom prst="rect">
                         <a:avLst/>
@@ -6298,304 +5780,68 @@
         <w:adjustRightInd w:val="0"/>
         <w:spacing w:after="0" w:line="240" w:lineRule="auto"/>
         <w:rPr>
-          <w:del w:id="119" w:author="Palacherla, Susmitha C (NONUS)" w:date="2017-08-14T17:25:00Z"/>
-          <w:rFonts w:asciiTheme="minorHAnsi" w:hAnsiTheme="minorHAnsi" w:cs="Arial"/>
-        </w:rPr>
-      </w:pPr>
-    </w:p>
-    <w:p>
-      <w:pPr>
-        <w:widowControl w:val="0"/>
-        <w:autoSpaceDE w:val="0"/>
-        <w:autoSpaceDN w:val="0"/>
-        <w:adjustRightInd w:val="0"/>
-        <w:spacing w:after="0" w:line="240" w:lineRule="auto"/>
-        <w:rPr>
-          <w:del w:id="120" w:author="Palacherla, Susmitha C (NONUS)" w:date="2017-08-14T17:25:00Z"/>
-          <w:rFonts w:asciiTheme="minorHAnsi" w:hAnsiTheme="minorHAnsi" w:cs="Arial"/>
-        </w:rPr>
-      </w:pPr>
-    </w:p>
-    <w:p>
-      <w:pPr>
-        <w:widowControl w:val="0"/>
-        <w:autoSpaceDE w:val="0"/>
-        <w:autoSpaceDN w:val="0"/>
-        <w:adjustRightInd w:val="0"/>
-        <w:spacing w:after="0" w:line="240" w:lineRule="auto"/>
-        <w:rPr>
-          <w:del w:id="121" w:author="Palacherla, Susmitha C (NONUS)" w:date="2017-08-14T17:25:00Z"/>
-          <w:rFonts w:asciiTheme="minorHAnsi" w:hAnsiTheme="minorHAnsi" w:cs="Arial"/>
-        </w:rPr>
-      </w:pPr>
-    </w:p>
-    <w:p>
-      <w:pPr>
-        <w:widowControl w:val="0"/>
-        <w:autoSpaceDE w:val="0"/>
-        <w:autoSpaceDN w:val="0"/>
-        <w:adjustRightInd w:val="0"/>
-        <w:spacing w:after="0" w:line="240" w:lineRule="auto"/>
-        <w:rPr>
-          <w:del w:id="122" w:author="Palacherla, Susmitha C (NONUS)" w:date="2017-08-14T17:25:00Z"/>
-          <w:rFonts w:asciiTheme="minorHAnsi" w:hAnsiTheme="minorHAnsi" w:cs="Arial"/>
-        </w:rPr>
-      </w:pPr>
-    </w:p>
-    <w:p>
-      <w:pPr>
-        <w:widowControl w:val="0"/>
-        <w:autoSpaceDE w:val="0"/>
-        <w:autoSpaceDN w:val="0"/>
-        <w:adjustRightInd w:val="0"/>
-        <w:spacing w:after="0" w:line="240" w:lineRule="auto"/>
-        <w:rPr>
-          <w:del w:id="123" w:author="Palacherla, Susmitha C (NONUS)" w:date="2017-08-14T17:25:00Z"/>
-          <w:rFonts w:asciiTheme="minorHAnsi" w:hAnsiTheme="minorHAnsi" w:cs="Arial"/>
-        </w:rPr>
-      </w:pPr>
-    </w:p>
-    <w:p>
-      <w:pPr>
-        <w:widowControl w:val="0"/>
-        <w:autoSpaceDE w:val="0"/>
-        <w:autoSpaceDN w:val="0"/>
-        <w:adjustRightInd w:val="0"/>
-        <w:spacing w:after="0" w:line="240" w:lineRule="auto"/>
-        <w:rPr>
-          <w:del w:id="124" w:author="Palacherla, Susmitha C (NONUS)" w:date="2017-08-14T17:25:00Z"/>
-          <w:rFonts w:asciiTheme="minorHAnsi" w:hAnsiTheme="minorHAnsi" w:cs="Arial"/>
-        </w:rPr>
-      </w:pPr>
-    </w:p>
-    <w:p>
-      <w:pPr>
-        <w:widowControl w:val="0"/>
-        <w:autoSpaceDE w:val="0"/>
-        <w:autoSpaceDN w:val="0"/>
-        <w:adjustRightInd w:val="0"/>
-        <w:spacing w:after="0" w:line="240" w:lineRule="auto"/>
-        <w:rPr>
-          <w:del w:id="125" w:author="Palacherla, Susmitha C (NONUS)" w:date="2017-08-14T17:25:00Z"/>
-          <w:rFonts w:asciiTheme="minorHAnsi" w:hAnsiTheme="minorHAnsi" w:cs="Arial"/>
-        </w:rPr>
-      </w:pPr>
-    </w:p>
-    <w:p>
-      <w:pPr>
-        <w:widowControl w:val="0"/>
-        <w:autoSpaceDE w:val="0"/>
-        <w:autoSpaceDN w:val="0"/>
-        <w:adjustRightInd w:val="0"/>
-        <w:spacing w:after="0" w:line="240" w:lineRule="auto"/>
-        <w:rPr>
-          <w:del w:id="126" w:author="Palacherla, Susmitha C (NONUS)" w:date="2017-08-14T17:25:00Z"/>
-          <w:rFonts w:asciiTheme="minorHAnsi" w:hAnsiTheme="minorHAnsi" w:cs="Arial"/>
-        </w:rPr>
-      </w:pPr>
-    </w:p>
-    <w:p>
-      <w:pPr>
-        <w:widowControl w:val="0"/>
-        <w:autoSpaceDE w:val="0"/>
-        <w:autoSpaceDN w:val="0"/>
-        <w:adjustRightInd w:val="0"/>
-        <w:spacing w:after="0" w:line="240" w:lineRule="auto"/>
-        <w:rPr>
-          <w:del w:id="127" w:author="Palacherla, Susmitha C (NONUS)" w:date="2017-08-14T17:25:00Z"/>
-          <w:rFonts w:asciiTheme="minorHAnsi" w:hAnsiTheme="minorHAnsi" w:cs="Arial"/>
-        </w:rPr>
-      </w:pPr>
-    </w:p>
-    <w:p>
-      <w:pPr>
-        <w:widowControl w:val="0"/>
-        <w:autoSpaceDE w:val="0"/>
-        <w:autoSpaceDN w:val="0"/>
-        <w:adjustRightInd w:val="0"/>
-        <w:spacing w:after="0" w:line="240" w:lineRule="auto"/>
-        <w:rPr>
-          <w:del w:id="128" w:author="Palacherla, Susmitha C (NONUS)" w:date="2017-08-14T17:25:00Z"/>
-          <w:rFonts w:asciiTheme="minorHAnsi" w:hAnsiTheme="minorHAnsi" w:cs="Arial"/>
-        </w:rPr>
-      </w:pPr>
-    </w:p>
-    <w:p>
-      <w:pPr>
-        <w:widowControl w:val="0"/>
-        <w:autoSpaceDE w:val="0"/>
-        <w:autoSpaceDN w:val="0"/>
-        <w:adjustRightInd w:val="0"/>
-        <w:spacing w:after="0" w:line="240" w:lineRule="auto"/>
-        <w:rPr>
-          <w:del w:id="129" w:author="Palacherla, Susmitha C (NONUS)" w:date="2017-08-14T17:25:00Z"/>
-          <w:rFonts w:asciiTheme="minorHAnsi" w:hAnsiTheme="minorHAnsi" w:cs="Arial"/>
-        </w:rPr>
-      </w:pPr>
-    </w:p>
-    <w:p>
-      <w:pPr>
-        <w:widowControl w:val="0"/>
-        <w:autoSpaceDE w:val="0"/>
-        <w:autoSpaceDN w:val="0"/>
-        <w:adjustRightInd w:val="0"/>
-        <w:spacing w:after="0" w:line="240" w:lineRule="auto"/>
-        <w:rPr>
-          <w:del w:id="130" w:author="Palacherla, Susmitha C (NONUS)" w:date="2017-08-14T17:25:00Z"/>
-          <w:rFonts w:asciiTheme="minorHAnsi" w:hAnsiTheme="minorHAnsi" w:cs="Arial"/>
-        </w:rPr>
-      </w:pPr>
-    </w:p>
-    <w:p>
-      <w:pPr>
-        <w:widowControl w:val="0"/>
-        <w:autoSpaceDE w:val="0"/>
-        <w:autoSpaceDN w:val="0"/>
-        <w:adjustRightInd w:val="0"/>
-        <w:spacing w:after="0" w:line="240" w:lineRule="auto"/>
-        <w:rPr>
-          <w:del w:id="131" w:author="Palacherla, Susmitha C (NONUS)" w:date="2017-08-14T17:25:00Z"/>
-          <w:rFonts w:asciiTheme="minorHAnsi" w:hAnsiTheme="minorHAnsi" w:cs="Arial"/>
-        </w:rPr>
-      </w:pPr>
-    </w:p>
-    <w:p>
-      <w:pPr>
-        <w:widowControl w:val="0"/>
-        <w:autoSpaceDE w:val="0"/>
-        <w:autoSpaceDN w:val="0"/>
-        <w:adjustRightInd w:val="0"/>
-        <w:spacing w:after="0" w:line="240" w:lineRule="auto"/>
-        <w:rPr>
-          <w:del w:id="132" w:author="Palacherla, Susmitha C (NONUS)" w:date="2017-08-14T17:25:00Z"/>
-          <w:rFonts w:asciiTheme="minorHAnsi" w:hAnsiTheme="minorHAnsi" w:cs="Arial"/>
-        </w:rPr>
-      </w:pPr>
-    </w:p>
-    <w:p>
-      <w:pPr>
-        <w:widowControl w:val="0"/>
-        <w:autoSpaceDE w:val="0"/>
-        <w:autoSpaceDN w:val="0"/>
-        <w:adjustRightInd w:val="0"/>
-        <w:spacing w:after="0" w:line="240" w:lineRule="auto"/>
-        <w:rPr>
-          <w:del w:id="133" w:author="Palacherla, Susmitha C (NONUS)" w:date="2017-08-14T17:25:00Z"/>
-          <w:rFonts w:asciiTheme="minorHAnsi" w:hAnsiTheme="minorHAnsi" w:cs="Arial"/>
-        </w:rPr>
-      </w:pPr>
-    </w:p>
-    <w:p>
-      <w:pPr>
-        <w:pStyle w:val="ListParagraph"/>
-        <w:widowControl w:val="0"/>
-        <w:numPr>
-          <w:ilvl w:val="4"/>
-          <w:numId w:val="6"/>
-        </w:numPr>
-        <w:autoSpaceDE w:val="0"/>
-        <w:autoSpaceDN w:val="0"/>
-        <w:adjustRightInd w:val="0"/>
-        <w:spacing w:after="0" w:line="240" w:lineRule="auto"/>
-        <w:rPr>
-          <w:rFonts w:asciiTheme="minorHAnsi" w:hAnsiTheme="minorHAnsi" w:cs="Arial"/>
-        </w:rPr>
-      </w:pPr>
-      <w:del w:id="134" w:author="Palacherla, Susmitha C (NONUS)" w:date="2017-08-14T17:25:00Z">
-        <w:r>
-          <w:rPr>
-            <w:rFonts w:asciiTheme="minorHAnsi" w:hAnsiTheme="minorHAnsi" w:cs="Arial"/>
-          </w:rPr>
-          <w:delText>SM</w:delText>
-        </w:r>
-      </w:del>
-      <w:ins w:id="135" w:author="Palacherla, Susmitha C (NONUS)" w:date="2017-08-14T17:25:00Z">
-        <w:r>
-          <w:rPr>
-            <w:rFonts w:asciiTheme="minorHAnsi" w:hAnsiTheme="minorHAnsi" w:cs="Arial"/>
-          </w:rPr>
-          <w:t>SM</w:t>
-        </w:r>
-      </w:ins>
-      <w:bookmarkStart w:id="136" w:name="_GoBack"/>
-      <w:bookmarkEnd w:id="136"/>
-      <w:r>
-        <w:rPr>
-          <w:rFonts w:asciiTheme="minorHAnsi" w:hAnsiTheme="minorHAnsi" w:cs="Arial"/>
-        </w:rPr>
-        <w:t>TP Connection Manager</w:t>
-      </w:r>
-    </w:p>
-    <w:p>
-      <w:pPr>
-        <w:rPr>
-          <w:b/>
-        </w:rPr>
-      </w:pPr>
-    </w:p>
-    <w:p>
-      <w:pPr>
-        <w:widowControl w:val="0"/>
-        <w:autoSpaceDE w:val="0"/>
-        <w:autoSpaceDN w:val="0"/>
-        <w:adjustRightInd w:val="0"/>
-        <w:spacing w:after="0" w:line="240" w:lineRule="auto"/>
-        <w:rPr>
+          <w:del w:id="63" w:author="Palacherla, Susmitha C (NONUS)" w:date="2019-07-10T17:00:00Z"/>
           <w:rFonts w:ascii="Arial" w:hAnsi="Arial" w:cs="Arial"/>
           <w:b/>
           <w:sz w:val="24"/>
           <w:szCs w:val="24"/>
         </w:rPr>
       </w:pPr>
-      <w:r>
-        <w:rPr>
-          <w:noProof/>
-        </w:rPr>
-        <w:drawing>
-          <wp:inline distT="0" distB="0" distL="0" distR="0" wp14:anchorId="76EE766D" wp14:editId="457FAB9A">
-            <wp:extent cx="5324475" cy="3495675"/>
-            <wp:effectExtent l="0" t="0" r="9525" b="9525"/>
-            <wp:docPr id="7" name="Picture 7"/>
-            <wp:cNvGraphicFramePr>
-              <a:graphicFrameLocks xmlns:a="http://schemas.openxmlformats.org/drawingml/2006/main" noChangeAspect="1"/>
-            </wp:cNvGraphicFramePr>
-            <a:graphic xmlns:a="http://schemas.openxmlformats.org/drawingml/2006/main">
-              <a:graphicData uri="http://schemas.openxmlformats.org/drawingml/2006/picture">
-                <pic:pic xmlns:pic="http://schemas.openxmlformats.org/drawingml/2006/picture">
-                  <pic:nvPicPr>
-                    <pic:cNvPr id="0" name=""/>
-                    <pic:cNvPicPr/>
-                  </pic:nvPicPr>
-                  <pic:blipFill>
-                    <a:blip r:embed="rId10"/>
-                    <a:stretch>
-                      <a:fillRect/>
-                    </a:stretch>
-                  </pic:blipFill>
-                  <pic:spPr>
-                    <a:xfrm>
-                      <a:off x="0" y="0"/>
-                      <a:ext cx="5324475" cy="3495675"/>
-                    </a:xfrm>
-                    <a:prstGeom prst="rect">
-                      <a:avLst/>
-                    </a:prstGeom>
-                  </pic:spPr>
-                </pic:pic>
-              </a:graphicData>
-            </a:graphic>
-          </wp:inline>
-        </w:drawing>
-      </w:r>
-    </w:p>
-    <w:p>
-      <w:pPr>
-        <w:widowControl w:val="0"/>
-        <w:autoSpaceDE w:val="0"/>
-        <w:autoSpaceDN w:val="0"/>
-        <w:adjustRightInd w:val="0"/>
-        <w:spacing w:after="0" w:line="240" w:lineRule="auto"/>
-        <w:rPr>
+    </w:p>
+    <w:p>
+      <w:pPr>
+        <w:widowControl w:val="0"/>
+        <w:autoSpaceDE w:val="0"/>
+        <w:autoSpaceDN w:val="0"/>
+        <w:adjustRightInd w:val="0"/>
+        <w:spacing w:after="0" w:line="240" w:lineRule="auto"/>
+        <w:rPr>
+          <w:del w:id="64" w:author="Palacherla, Susmitha C (NONUS)" w:date="2019-07-10T17:00:00Z"/>
+          <w:rFonts w:ascii="Arial" w:hAnsi="Arial" w:cs="Arial"/>
+          <w:sz w:val="24"/>
+          <w:szCs w:val="24"/>
+        </w:rPr>
+      </w:pPr>
+    </w:p>
+    <w:p>
+      <w:pPr>
+        <w:widowControl w:val="0"/>
+        <w:autoSpaceDE w:val="0"/>
+        <w:autoSpaceDN w:val="0"/>
+        <w:adjustRightInd w:val="0"/>
+        <w:spacing w:after="0" w:line="240" w:lineRule="auto"/>
+        <w:rPr>
+          <w:del w:id="65" w:author="Palacherla, Susmitha C (NONUS)" w:date="2019-07-10T17:00:00Z"/>
+          <w:rFonts w:ascii="Arial" w:hAnsi="Arial" w:cs="Arial"/>
+          <w:sz w:val="24"/>
+          <w:szCs w:val="24"/>
+        </w:rPr>
+      </w:pPr>
+    </w:p>
+    <w:p>
+      <w:pPr>
+        <w:widowControl w:val="0"/>
+        <w:autoSpaceDE w:val="0"/>
+        <w:autoSpaceDN w:val="0"/>
+        <w:adjustRightInd w:val="0"/>
+        <w:spacing w:after="0" w:line="240" w:lineRule="auto"/>
+        <w:rPr>
+          <w:del w:id="66" w:author="Palacherla, Susmitha C (NONUS)" w:date="2019-07-10T17:00:00Z"/>
+          <w:rFonts w:ascii="Arial" w:hAnsi="Arial" w:cs="Arial"/>
+          <w:sz w:val="24"/>
+          <w:szCs w:val="24"/>
+        </w:rPr>
+      </w:pPr>
+    </w:p>
+    <w:p>
+      <w:pPr>
+        <w:widowControl w:val="0"/>
+        <w:autoSpaceDE w:val="0"/>
+        <w:autoSpaceDN w:val="0"/>
+        <w:adjustRightInd w:val="0"/>
+        <w:spacing w:after="0" w:line="240" w:lineRule="auto"/>
+        <w:rPr>
+          <w:del w:id="67" w:author="Palacherla, Susmitha C (NONUS)" w:date="2019-07-10T17:00:00Z"/>
           <w:rFonts w:ascii="Arial" w:hAnsi="Arial" w:cs="Arial"/>
           <w:b/>
           <w:sz w:val="24"/>
@@ -6611,48 +5857,7 @@
         <w:adjustRightInd w:val="0"/>
         <w:spacing w:after="0" w:line="240" w:lineRule="auto"/>
         <w:rPr>
-          <w:rFonts w:ascii="Arial" w:hAnsi="Arial" w:cs="Arial"/>
-          <w:sz w:val="24"/>
-          <w:szCs w:val="24"/>
-        </w:rPr>
-      </w:pPr>
-    </w:p>
-    <w:p>
-      <w:pPr>
-        <w:widowControl w:val="0"/>
-        <w:autoSpaceDE w:val="0"/>
-        <w:autoSpaceDN w:val="0"/>
-        <w:adjustRightInd w:val="0"/>
-        <w:spacing w:after="0" w:line="240" w:lineRule="auto"/>
-        <w:rPr>
-          <w:rFonts w:ascii="Arial" w:hAnsi="Arial" w:cs="Arial"/>
-          <w:sz w:val="24"/>
-          <w:szCs w:val="24"/>
-        </w:rPr>
-      </w:pPr>
-    </w:p>
-    <w:p>
-      <w:pPr>
-        <w:widowControl w:val="0"/>
-        <w:autoSpaceDE w:val="0"/>
-        <w:autoSpaceDN w:val="0"/>
-        <w:adjustRightInd w:val="0"/>
-        <w:spacing w:after="0" w:line="240" w:lineRule="auto"/>
-        <w:rPr>
-          <w:rFonts w:ascii="Arial" w:hAnsi="Arial" w:cs="Arial"/>
-          <w:sz w:val="24"/>
-          <w:szCs w:val="24"/>
-        </w:rPr>
-      </w:pPr>
-    </w:p>
-    <w:p>
-      <w:pPr>
-        <w:widowControl w:val="0"/>
-        <w:autoSpaceDE w:val="0"/>
-        <w:autoSpaceDN w:val="0"/>
-        <w:adjustRightInd w:val="0"/>
-        <w:spacing w:after="0" w:line="240" w:lineRule="auto"/>
-        <w:rPr>
+          <w:del w:id="68" w:author="Palacherla, Susmitha C (NONUS)" w:date="2019-07-10T17:00:00Z"/>
           <w:rFonts w:ascii="Arial" w:hAnsi="Arial" w:cs="Arial"/>
           <w:b/>
           <w:sz w:val="24"/>
@@ -6668,6 +5873,7 @@
         <w:adjustRightInd w:val="0"/>
         <w:spacing w:after="0" w:line="240" w:lineRule="auto"/>
         <w:rPr>
+          <w:del w:id="69" w:author="Palacherla, Susmitha C (NONUS)" w:date="2019-07-10T17:00:00Z"/>
           <w:rFonts w:ascii="Arial" w:hAnsi="Arial" w:cs="Arial"/>
           <w:b/>
           <w:sz w:val="24"/>
@@ -6683,6 +5889,7 @@
         <w:adjustRightInd w:val="0"/>
         <w:spacing w:after="0" w:line="240" w:lineRule="auto"/>
         <w:rPr>
+          <w:del w:id="70" w:author="Palacherla, Susmitha C (NONUS)" w:date="2019-07-10T17:00:00Z"/>
           <w:rFonts w:ascii="Arial" w:hAnsi="Arial" w:cs="Arial"/>
           <w:b/>
           <w:sz w:val="24"/>
@@ -6698,6 +5905,7 @@
         <w:adjustRightInd w:val="0"/>
         <w:spacing w:after="0" w:line="240" w:lineRule="auto"/>
         <w:rPr>
+          <w:del w:id="71" w:author="Palacherla, Susmitha C (NONUS)" w:date="2019-07-10T17:00:00Z"/>
           <w:rFonts w:ascii="Arial" w:hAnsi="Arial" w:cs="Arial"/>
           <w:b/>
           <w:sz w:val="24"/>
@@ -6713,6 +5921,7 @@
         <w:adjustRightInd w:val="0"/>
         <w:spacing w:after="0" w:line="240" w:lineRule="auto"/>
         <w:rPr>
+          <w:del w:id="72" w:author="Palacherla, Susmitha C (NONUS)" w:date="2019-07-10T17:00:00Z"/>
           <w:rFonts w:ascii="Arial" w:hAnsi="Arial" w:cs="Arial"/>
           <w:b/>
           <w:sz w:val="24"/>
@@ -6728,6 +5937,7 @@
         <w:adjustRightInd w:val="0"/>
         <w:spacing w:after="0" w:line="240" w:lineRule="auto"/>
         <w:rPr>
+          <w:del w:id="73" w:author="Palacherla, Susmitha C (NONUS)" w:date="2019-07-10T17:00:00Z"/>
           <w:rFonts w:ascii="Arial" w:hAnsi="Arial" w:cs="Arial"/>
           <w:b/>
           <w:sz w:val="24"/>
@@ -6743,6 +5953,7 @@
         <w:adjustRightInd w:val="0"/>
         <w:spacing w:after="0" w:line="240" w:lineRule="auto"/>
         <w:rPr>
+          <w:del w:id="74" w:author="Palacherla, Susmitha C (NONUS)" w:date="2019-07-10T17:00:00Z"/>
           <w:rFonts w:ascii="Arial" w:hAnsi="Arial" w:cs="Arial"/>
           <w:b/>
           <w:sz w:val="24"/>
@@ -6758,6 +5969,7 @@
         <w:adjustRightInd w:val="0"/>
         <w:spacing w:after="0" w:line="240" w:lineRule="auto"/>
         <w:rPr>
+          <w:del w:id="75" w:author="Palacherla, Susmitha C (NONUS)" w:date="2019-07-10T17:00:00Z"/>
           <w:rFonts w:ascii="Arial" w:hAnsi="Arial" w:cs="Arial"/>
           <w:b/>
           <w:sz w:val="24"/>
@@ -6773,6 +5985,7 @@
         <w:adjustRightInd w:val="0"/>
         <w:spacing w:after="0" w:line="240" w:lineRule="auto"/>
         <w:rPr>
+          <w:del w:id="76" w:author="Palacherla, Susmitha C (NONUS)" w:date="2019-07-10T17:00:00Z"/>
           <w:rFonts w:ascii="Arial" w:hAnsi="Arial" w:cs="Arial"/>
           <w:b/>
           <w:sz w:val="24"/>
@@ -6788,6 +6001,7 @@
         <w:adjustRightInd w:val="0"/>
         <w:spacing w:after="0" w:line="240" w:lineRule="auto"/>
         <w:rPr>
+          <w:del w:id="77" w:author="Palacherla, Susmitha C (NONUS)" w:date="2019-07-10T17:00:00Z"/>
           <w:rFonts w:ascii="Arial" w:hAnsi="Arial" w:cs="Arial"/>
           <w:b/>
           <w:sz w:val="24"/>
@@ -6803,6 +6017,7 @@
         <w:adjustRightInd w:val="0"/>
         <w:spacing w:after="0" w:line="240" w:lineRule="auto"/>
         <w:rPr>
+          <w:del w:id="78" w:author="Palacherla, Susmitha C (NONUS)" w:date="2019-07-10T17:00:00Z"/>
           <w:rFonts w:ascii="Arial" w:hAnsi="Arial" w:cs="Arial"/>
           <w:b/>
           <w:sz w:val="24"/>
@@ -6818,6 +6033,7 @@
         <w:adjustRightInd w:val="0"/>
         <w:spacing w:after="0" w:line="240" w:lineRule="auto"/>
         <w:rPr>
+          <w:del w:id="79" w:author="Palacherla, Susmitha C (NONUS)" w:date="2019-07-10T17:00:00Z"/>
           <w:rFonts w:ascii="Arial" w:hAnsi="Arial" w:cs="Arial"/>
           <w:b/>
           <w:sz w:val="24"/>
@@ -6833,6 +6049,7 @@
         <w:adjustRightInd w:val="0"/>
         <w:spacing w:after="0" w:line="240" w:lineRule="auto"/>
         <w:rPr>
+          <w:del w:id="80" w:author="Palacherla, Susmitha C (NONUS)" w:date="2019-07-10T17:00:00Z"/>
           <w:rFonts w:ascii="Arial" w:hAnsi="Arial" w:cs="Arial"/>
           <w:b/>
           <w:sz w:val="24"/>
@@ -6848,6 +6065,7 @@
         <w:adjustRightInd w:val="0"/>
         <w:spacing w:after="0" w:line="240" w:lineRule="auto"/>
         <w:rPr>
+          <w:del w:id="81" w:author="Palacherla, Susmitha C (NONUS)" w:date="2019-07-10T17:00:00Z"/>
           <w:rFonts w:ascii="Arial" w:hAnsi="Arial" w:cs="Arial"/>
           <w:b/>
           <w:sz w:val="24"/>
@@ -6863,6 +6081,7 @@
         <w:adjustRightInd w:val="0"/>
         <w:spacing w:after="0" w:line="240" w:lineRule="auto"/>
         <w:rPr>
+          <w:del w:id="82" w:author="Palacherla, Susmitha C (NONUS)" w:date="2019-07-10T17:00:00Z"/>
           <w:rFonts w:ascii="Arial" w:hAnsi="Arial" w:cs="Arial"/>
           <w:b/>
           <w:sz w:val="24"/>
@@ -6878,6 +6097,7 @@
         <w:adjustRightInd w:val="0"/>
         <w:spacing w:after="0" w:line="240" w:lineRule="auto"/>
         <w:rPr>
+          <w:del w:id="83" w:author="Palacherla, Susmitha C (NONUS)" w:date="2019-07-10T17:00:00Z"/>
           <w:rFonts w:ascii="Arial" w:hAnsi="Arial" w:cs="Arial"/>
           <w:b/>
           <w:sz w:val="24"/>
@@ -6893,6 +6113,7 @@
         <w:adjustRightInd w:val="0"/>
         <w:spacing w:after="0" w:line="240" w:lineRule="auto"/>
         <w:rPr>
+          <w:del w:id="84" w:author="Palacherla, Susmitha C (NONUS)" w:date="2019-07-10T17:00:00Z"/>
           <w:rFonts w:ascii="Arial" w:hAnsi="Arial" w:cs="Arial"/>
           <w:b/>
           <w:sz w:val="24"/>
@@ -6908,6 +6129,7 @@
         <w:adjustRightInd w:val="0"/>
         <w:spacing w:after="0" w:line="240" w:lineRule="auto"/>
         <w:rPr>
+          <w:del w:id="85" w:author="Palacherla, Susmitha C (NONUS)" w:date="2019-07-10T17:00:00Z"/>
           <w:rFonts w:ascii="Arial" w:hAnsi="Arial" w:cs="Arial"/>
           <w:b/>
           <w:sz w:val="24"/>
@@ -6917,21 +6139,6 @@
     </w:p>
     <w:p>
       <w:pPr>
-        <w:widowControl w:val="0"/>
-        <w:autoSpaceDE w:val="0"/>
-        <w:autoSpaceDN w:val="0"/>
-        <w:adjustRightInd w:val="0"/>
-        <w:spacing w:after="0" w:line="240" w:lineRule="auto"/>
-        <w:rPr>
-          <w:rFonts w:ascii="Arial" w:hAnsi="Arial" w:cs="Arial"/>
-          <w:b/>
-          <w:sz w:val="24"/>
-          <w:szCs w:val="24"/>
-        </w:rPr>
-      </w:pPr>
-    </w:p>
-    <w:p>
-      <w:pPr>
         <w:pStyle w:val="ListParagraph"/>
         <w:widowControl w:val="0"/>
         <w:numPr>
@@ -6947,6 +6154,8 @@
           <w:b/>
         </w:rPr>
       </w:pPr>
+      <w:bookmarkStart w:id="86" w:name="_GoBack"/>
+      <w:bookmarkEnd w:id="86"/>
       <w:r>
         <w:rPr>
           <w:rFonts w:asciiTheme="minorHAnsi" w:hAnsiTheme="minorHAnsi" w:cs="Arial"/>
@@ -6978,330 +6187,6 @@
             <wp:extent cx="3838575" cy="2505075"/>
             <wp:effectExtent l="0" t="0" r="9525" b="9525"/>
             <wp:docPr id="18" name="Picture 18"/>
-            <wp:cNvGraphicFramePr>
-              <a:graphicFrameLocks xmlns:a="http://schemas.openxmlformats.org/drawingml/2006/main" noChangeAspect="1"/>
-            </wp:cNvGraphicFramePr>
-            <a:graphic xmlns:a="http://schemas.openxmlformats.org/drawingml/2006/main">
-              <a:graphicData uri="http://schemas.openxmlformats.org/drawingml/2006/picture">
-                <pic:pic xmlns:pic="http://schemas.openxmlformats.org/drawingml/2006/picture">
-                  <pic:nvPicPr>
-                    <pic:cNvPr id="0" name=""/>
-                    <pic:cNvPicPr/>
-                  </pic:nvPicPr>
-                  <pic:blipFill>
-                    <a:blip r:embed="rId11"/>
-                    <a:stretch>
-                      <a:fillRect/>
-                    </a:stretch>
-                  </pic:blipFill>
-                  <pic:spPr>
-                    <a:xfrm>
-                      <a:off x="0" y="0"/>
-                      <a:ext cx="3838575" cy="2505075"/>
-                    </a:xfrm>
-                    <a:prstGeom prst="rect">
-                      <a:avLst/>
-                    </a:prstGeom>
-                  </pic:spPr>
-                </pic:pic>
-              </a:graphicData>
-            </a:graphic>
-          </wp:inline>
-        </w:drawing>
-      </w:r>
-    </w:p>
-    <w:p>
-      <w:pPr>
-        <w:widowControl w:val="0"/>
-        <w:autoSpaceDE w:val="0"/>
-        <w:autoSpaceDN w:val="0"/>
-        <w:adjustRightInd w:val="0"/>
-        <w:spacing w:after="0" w:line="240" w:lineRule="auto"/>
-        <w:rPr>
-          <w:rFonts w:ascii="Arial" w:hAnsi="Arial" w:cs="Arial"/>
-          <w:b/>
-          <w:sz w:val="24"/>
-          <w:szCs w:val="24"/>
-        </w:rPr>
-      </w:pPr>
-    </w:p>
-    <w:p>
-      <w:pPr>
-        <w:widowControl w:val="0"/>
-        <w:autoSpaceDE w:val="0"/>
-        <w:autoSpaceDN w:val="0"/>
-        <w:adjustRightInd w:val="0"/>
-        <w:spacing w:after="0" w:line="240" w:lineRule="auto"/>
-        <w:rPr>
-          <w:rFonts w:ascii="Arial" w:hAnsi="Arial" w:cs="Arial"/>
-          <w:b/>
-          <w:sz w:val="24"/>
-          <w:szCs w:val="24"/>
-        </w:rPr>
-      </w:pPr>
-    </w:p>
-    <w:p>
-      <w:pPr>
-        <w:widowControl w:val="0"/>
-        <w:autoSpaceDE w:val="0"/>
-        <w:autoSpaceDN w:val="0"/>
-        <w:adjustRightInd w:val="0"/>
-        <w:spacing w:after="0" w:line="240" w:lineRule="auto"/>
-        <w:rPr>
-          <w:rFonts w:ascii="Arial" w:hAnsi="Arial" w:cs="Arial"/>
-          <w:b/>
-          <w:sz w:val="24"/>
-          <w:szCs w:val="24"/>
-        </w:rPr>
-      </w:pPr>
-    </w:p>
-    <w:p>
-      <w:pPr>
-        <w:widowControl w:val="0"/>
-        <w:autoSpaceDE w:val="0"/>
-        <w:autoSpaceDN w:val="0"/>
-        <w:adjustRightInd w:val="0"/>
-        <w:spacing w:after="0" w:line="240" w:lineRule="auto"/>
-        <w:rPr>
-          <w:rFonts w:ascii="Arial" w:hAnsi="Arial" w:cs="Arial"/>
-          <w:b/>
-          <w:sz w:val="24"/>
-          <w:szCs w:val="24"/>
-        </w:rPr>
-      </w:pPr>
-    </w:p>
-    <w:p>
-      <w:pPr>
-        <w:widowControl w:val="0"/>
-        <w:autoSpaceDE w:val="0"/>
-        <w:autoSpaceDN w:val="0"/>
-        <w:adjustRightInd w:val="0"/>
-        <w:spacing w:after="0" w:line="240" w:lineRule="auto"/>
-        <w:rPr>
-          <w:rFonts w:ascii="Arial" w:hAnsi="Arial" w:cs="Arial"/>
-          <w:b/>
-          <w:sz w:val="24"/>
-          <w:szCs w:val="24"/>
-        </w:rPr>
-      </w:pPr>
-      <w:r>
-        <w:rPr>
-          <w:rFonts w:ascii="Arial" w:hAnsi="Arial" w:cs="Arial"/>
-          <w:b/>
-          <w:sz w:val="24"/>
-          <w:szCs w:val="24"/>
-        </w:rPr>
-        <w:t>Workflow</w:t>
-      </w:r>
-    </w:p>
-    <w:p>
-      <w:pPr>
-        <w:pStyle w:val="ListParagraph"/>
-        <w:widowControl w:val="0"/>
-        <w:numPr>
-          <w:ilvl w:val="4"/>
-          <w:numId w:val="6"/>
-        </w:numPr>
-        <w:autoSpaceDE w:val="0"/>
-        <w:autoSpaceDN w:val="0"/>
-        <w:adjustRightInd w:val="0"/>
-        <w:spacing w:after="0" w:line="240" w:lineRule="auto"/>
-        <w:rPr>
-          <w:rFonts w:asciiTheme="minorHAnsi" w:hAnsiTheme="minorHAnsi" w:cs="Arial"/>
-          <w:b/>
-        </w:rPr>
-      </w:pPr>
-      <w:r>
-        <w:rPr>
-          <w:rFonts w:asciiTheme="minorHAnsi" w:hAnsiTheme="minorHAnsi" w:cs="Arial"/>
-          <w:b/>
-        </w:rPr>
-        <w:t>SQL task – Generate Surveys</w:t>
-      </w:r>
-    </w:p>
-    <w:p>
-      <w:pPr>
-        <w:spacing w:after="0"/>
-        <w:ind w:left="1080"/>
-      </w:pPr>
-      <w:r>
-        <w:rPr>
-          <w:noProof/>
-        </w:rPr>
-        <w:drawing>
-          <wp:inline distT="0" distB="0" distL="0" distR="0" wp14:anchorId="577CE494" wp14:editId="2C085272">
-            <wp:extent cx="2019300" cy="809625"/>
-            <wp:effectExtent l="0" t="0" r="0" b="9525"/>
-            <wp:docPr id="24" name="Picture 24"/>
-            <wp:cNvGraphicFramePr>
-              <a:graphicFrameLocks xmlns:a="http://schemas.openxmlformats.org/drawingml/2006/main" noChangeAspect="1"/>
-            </wp:cNvGraphicFramePr>
-            <a:graphic xmlns:a="http://schemas.openxmlformats.org/drawingml/2006/main">
-              <a:graphicData uri="http://schemas.openxmlformats.org/drawingml/2006/picture">
-                <pic:pic xmlns:pic="http://schemas.openxmlformats.org/drawingml/2006/picture">
-                  <pic:nvPicPr>
-                    <pic:cNvPr id="0" name=""/>
-                    <pic:cNvPicPr/>
-                  </pic:nvPicPr>
-                  <pic:blipFill>
-                    <a:blip r:embed="rId12"/>
-                    <a:stretch>
-                      <a:fillRect/>
-                    </a:stretch>
-                  </pic:blipFill>
-                  <pic:spPr>
-                    <a:xfrm>
-                      <a:off x="0" y="0"/>
-                      <a:ext cx="2019300" cy="809625"/>
-                    </a:xfrm>
-                    <a:prstGeom prst="rect">
-                      <a:avLst/>
-                    </a:prstGeom>
-                  </pic:spPr>
-                </pic:pic>
-              </a:graphicData>
-            </a:graphic>
-          </wp:inline>
-        </w:drawing>
-      </w:r>
-    </w:p>
-    <w:p>
-      <w:pPr>
-        <w:spacing w:after="0"/>
-        <w:ind w:left="1080"/>
-      </w:pPr>
-    </w:p>
-    <w:p>
-      <w:pPr>
-        <w:spacing w:after="0"/>
-      </w:pPr>
-      <w:r>
-        <w:rPr>
-          <w:noProof/>
-        </w:rPr>
-        <w:lastRenderedPageBreak/>
-        <w:drawing>
-          <wp:inline distT="0" distB="0" distL="0" distR="0" wp14:anchorId="32E7F494" wp14:editId="52F64EBC">
-            <wp:extent cx="5943600" cy="3100705"/>
-            <wp:effectExtent l="0" t="0" r="0" b="4445"/>
-            <wp:docPr id="25" name="Picture 25"/>
-            <wp:cNvGraphicFramePr>
-              <a:graphicFrameLocks xmlns:a="http://schemas.openxmlformats.org/drawingml/2006/main" noChangeAspect="1"/>
-            </wp:cNvGraphicFramePr>
-            <a:graphic xmlns:a="http://schemas.openxmlformats.org/drawingml/2006/main">
-              <a:graphicData uri="http://schemas.openxmlformats.org/drawingml/2006/picture">
-                <pic:pic xmlns:pic="http://schemas.openxmlformats.org/drawingml/2006/picture">
-                  <pic:nvPicPr>
-                    <pic:cNvPr id="0" name=""/>
-                    <pic:cNvPicPr/>
-                  </pic:nvPicPr>
-                  <pic:blipFill>
-                    <a:blip r:embed="rId13"/>
-                    <a:stretch>
-                      <a:fillRect/>
-                    </a:stretch>
-                  </pic:blipFill>
-                  <pic:spPr>
-                    <a:xfrm>
-                      <a:off x="0" y="0"/>
-                      <a:ext cx="5943600" cy="3100705"/>
-                    </a:xfrm>
-                    <a:prstGeom prst="rect">
-                      <a:avLst/>
-                    </a:prstGeom>
-                  </pic:spPr>
-                </pic:pic>
-              </a:graphicData>
-            </a:graphic>
-          </wp:inline>
-        </w:drawing>
-      </w:r>
-    </w:p>
-    <w:p>
-      <w:pPr>
-        <w:spacing w:after="0"/>
-        <w:ind w:left="1080"/>
-      </w:pPr>
-    </w:p>
-    <w:p>
-      <w:pPr>
-        <w:spacing w:after="0"/>
-        <w:ind w:left="1080"/>
-      </w:pPr>
-    </w:p>
-    <w:p>
-      <w:pPr>
-        <w:pStyle w:val="ListParagraph"/>
-        <w:widowControl w:val="0"/>
-        <w:numPr>
-          <w:ilvl w:val="4"/>
-          <w:numId w:val="6"/>
-        </w:numPr>
-        <w:autoSpaceDE w:val="0"/>
-        <w:autoSpaceDN w:val="0"/>
-        <w:adjustRightInd w:val="0"/>
-        <w:spacing w:after="0" w:line="240" w:lineRule="auto"/>
-        <w:rPr>
-          <w:rFonts w:asciiTheme="minorHAnsi" w:hAnsiTheme="minorHAnsi" w:cs="Arial"/>
-          <w:b/>
-        </w:rPr>
-      </w:pPr>
-      <w:r>
-        <w:rPr>
-          <w:rFonts w:asciiTheme="minorHAnsi" w:hAnsiTheme="minorHAnsi" w:cs="Arial"/>
-          <w:b/>
-        </w:rPr>
-        <w:t>Flow</w:t>
-      </w:r>
-      <w:r>
-        <w:rPr>
-          <w:rFonts w:asciiTheme="minorHAnsi" w:hAnsiTheme="minorHAnsi" w:cs="Arial"/>
-          <w:b/>
-        </w:rPr>
-        <w:t xml:space="preserve"> – </w:t>
-      </w:r>
-      <w:r>
-        <w:rPr>
-          <w:rFonts w:asciiTheme="minorHAnsi" w:hAnsiTheme="minorHAnsi" w:cs="Arial"/>
-          <w:b/>
-        </w:rPr>
-        <w:t>Precedence Constraint</w:t>
-      </w:r>
-    </w:p>
-    <w:p>
-      <w:pPr>
-        <w:widowControl w:val="0"/>
-        <w:autoSpaceDE w:val="0"/>
-        <w:autoSpaceDN w:val="0"/>
-        <w:adjustRightInd w:val="0"/>
-        <w:spacing w:after="0" w:line="240" w:lineRule="auto"/>
-        <w:rPr>
-          <w:rFonts w:asciiTheme="minorHAnsi" w:hAnsiTheme="minorHAnsi" w:cs="Arial"/>
-          <w:b/>
-        </w:rPr>
-      </w:pPr>
-    </w:p>
-    <w:p>
-      <w:pPr>
-        <w:widowControl w:val="0"/>
-        <w:autoSpaceDE w:val="0"/>
-        <w:autoSpaceDN w:val="0"/>
-        <w:adjustRightInd w:val="0"/>
-        <w:spacing w:after="0" w:line="240" w:lineRule="auto"/>
-        <w:rPr>
-          <w:rFonts w:asciiTheme="minorHAnsi" w:hAnsiTheme="minorHAnsi" w:cs="Arial"/>
-          <w:b/>
-        </w:rPr>
-      </w:pPr>
-      <w:r>
-        <w:rPr>
-          <w:noProof/>
-        </w:rPr>
-        <w:drawing>
-          <wp:inline distT="0" distB="0" distL="0" distR="0" wp14:anchorId="49F34CC5" wp14:editId="249B6F07">
-            <wp:extent cx="4242816" cy="3200400"/>
-            <wp:effectExtent l="0" t="0" r="5715" b="0"/>
-            <wp:docPr id="26" name="Picture 26"/>
             <wp:cNvGraphicFramePr>
               <a:graphicFrameLocks xmlns:a="http://schemas.openxmlformats.org/drawingml/2006/main" noChangeAspect="1"/>
             </wp:cNvGraphicFramePr>
@@ -7321,7 +6206,7 @@
                   <pic:spPr>
                     <a:xfrm>
                       <a:off x="0" y="0"/>
-                      <a:ext cx="4242816" cy="3200400"/>
+                      <a:ext cx="3838575" cy="2505075"/>
                     </a:xfrm>
                     <a:prstGeom prst="rect">
                       <a:avLst/>
@@ -7336,75 +6221,87 @@
     </w:p>
     <w:p>
       <w:pPr>
-        <w:spacing w:after="0"/>
-        <w:ind w:left="1080"/>
-        <w:rPr>
-          <w:noProof/>
-        </w:rPr>
-      </w:pPr>
-    </w:p>
-    <w:p>
-      <w:pPr>
-        <w:spacing w:after="0"/>
-        <w:ind w:left="1080"/>
-        <w:rPr>
-          <w:noProof/>
-        </w:rPr>
-      </w:pPr>
-    </w:p>
-    <w:p>
-      <w:pPr>
-        <w:spacing w:after="0"/>
-        <w:ind w:left="1080"/>
-        <w:rPr>
-          <w:noProof/>
-        </w:rPr>
-      </w:pPr>
-    </w:p>
-    <w:p>
-      <w:pPr>
-        <w:spacing w:after="0"/>
-        <w:ind w:left="1080"/>
-        <w:rPr>
-          <w:noProof/>
-        </w:rPr>
-      </w:pPr>
-    </w:p>
-    <w:p>
-      <w:pPr>
-        <w:spacing w:after="0"/>
-        <w:ind w:left="1080"/>
-        <w:rPr>
-          <w:noProof/>
-        </w:rPr>
-      </w:pPr>
-    </w:p>
-    <w:p>
-      <w:pPr>
-        <w:spacing w:after="0"/>
-        <w:ind w:left="1080"/>
-        <w:rPr>
-          <w:noProof/>
-        </w:rPr>
-      </w:pPr>
-    </w:p>
-    <w:p>
-      <w:pPr>
-        <w:spacing w:after="0"/>
-        <w:ind w:left="1080"/>
-        <w:rPr>
-          <w:noProof/>
-        </w:rPr>
-      </w:pPr>
-    </w:p>
-    <w:p>
-      <w:pPr>
-        <w:spacing w:after="0"/>
-        <w:ind w:left="1080"/>
-        <w:rPr>
-          <w:noProof/>
-        </w:rPr>
-      </w:pPr>
+        <w:widowControl w:val="0"/>
+        <w:autoSpaceDE w:val="0"/>
+        <w:autoSpaceDN w:val="0"/>
+        <w:adjustRightInd w:val="0"/>
+        <w:spacing w:after="0" w:line="240" w:lineRule="auto"/>
+        <w:rPr>
+          <w:rFonts w:ascii="Arial" w:hAnsi="Arial" w:cs="Arial"/>
+          <w:b/>
+          <w:sz w:val="24"/>
+          <w:szCs w:val="24"/>
+        </w:rPr>
+      </w:pPr>
+    </w:p>
+    <w:p>
+      <w:pPr>
+        <w:widowControl w:val="0"/>
+        <w:autoSpaceDE w:val="0"/>
+        <w:autoSpaceDN w:val="0"/>
+        <w:adjustRightInd w:val="0"/>
+        <w:spacing w:after="0" w:line="240" w:lineRule="auto"/>
+        <w:rPr>
+          <w:rFonts w:ascii="Arial" w:hAnsi="Arial" w:cs="Arial"/>
+          <w:b/>
+          <w:sz w:val="24"/>
+          <w:szCs w:val="24"/>
+        </w:rPr>
+      </w:pPr>
+    </w:p>
+    <w:p>
+      <w:pPr>
+        <w:widowControl w:val="0"/>
+        <w:autoSpaceDE w:val="0"/>
+        <w:autoSpaceDN w:val="0"/>
+        <w:adjustRightInd w:val="0"/>
+        <w:spacing w:after="0" w:line="240" w:lineRule="auto"/>
+        <w:rPr>
+          <w:rFonts w:ascii="Arial" w:hAnsi="Arial" w:cs="Arial"/>
+          <w:b/>
+          <w:sz w:val="24"/>
+          <w:szCs w:val="24"/>
+        </w:rPr>
+      </w:pPr>
+    </w:p>
+    <w:p>
+      <w:pPr>
+        <w:widowControl w:val="0"/>
+        <w:autoSpaceDE w:val="0"/>
+        <w:autoSpaceDN w:val="0"/>
+        <w:adjustRightInd w:val="0"/>
+        <w:spacing w:after="0" w:line="240" w:lineRule="auto"/>
+        <w:rPr>
+          <w:rFonts w:ascii="Arial" w:hAnsi="Arial" w:cs="Arial"/>
+          <w:b/>
+          <w:sz w:val="24"/>
+          <w:szCs w:val="24"/>
+        </w:rPr>
+      </w:pPr>
+    </w:p>
+    <w:p>
+      <w:pPr>
+        <w:widowControl w:val="0"/>
+        <w:autoSpaceDE w:val="0"/>
+        <w:autoSpaceDN w:val="0"/>
+        <w:adjustRightInd w:val="0"/>
+        <w:spacing w:after="0" w:line="240" w:lineRule="auto"/>
+        <w:rPr>
+          <w:rFonts w:ascii="Arial" w:hAnsi="Arial" w:cs="Arial"/>
+          <w:b/>
+          <w:sz w:val="24"/>
+          <w:szCs w:val="24"/>
+        </w:rPr>
+      </w:pPr>
+      <w:r>
+        <w:rPr>
+          <w:rFonts w:ascii="Arial" w:hAnsi="Arial" w:cs="Arial"/>
+          <w:b/>
+          <w:sz w:val="24"/>
+          <w:szCs w:val="24"/>
+        </w:rPr>
+        <w:t>Workflow</w:t>
+      </w:r>
     </w:p>
     <w:p>
       <w:pPr>
@@ -7428,66 +6325,23 @@
           <w:rFonts w:asciiTheme="minorHAnsi" w:hAnsiTheme="minorHAnsi" w:cs="Arial"/>
           <w:b/>
         </w:rPr>
-        <w:t xml:space="preserve">SQL task – </w:t>
-      </w:r>
-      <w:r>
-        <w:rPr>
-          <w:rFonts w:asciiTheme="minorHAnsi" w:hAnsiTheme="minorHAnsi" w:cs="Arial"/>
-          <w:b/>
-        </w:rPr>
-        <w:t>Reg</w:t>
-      </w:r>
-      <w:r>
-        <w:rPr>
-          <w:rFonts w:asciiTheme="minorHAnsi" w:hAnsiTheme="minorHAnsi" w:cs="Arial"/>
-          <w:b/>
-        </w:rPr>
-        <w:t>enerate Surveys</w:t>
-      </w:r>
-    </w:p>
-    <w:p>
-      <w:pPr>
-        <w:widowControl w:val="0"/>
-        <w:autoSpaceDE w:val="0"/>
-        <w:autoSpaceDN w:val="0"/>
-        <w:adjustRightInd w:val="0"/>
-        <w:spacing w:after="0" w:line="240" w:lineRule="auto"/>
-        <w:rPr>
-          <w:rFonts w:asciiTheme="minorHAnsi" w:hAnsiTheme="minorHAnsi" w:cs="Arial"/>
-          <w:b/>
-        </w:rPr>
-      </w:pPr>
-    </w:p>
-    <w:p>
-      <w:pPr>
-        <w:widowControl w:val="0"/>
-        <w:autoSpaceDE w:val="0"/>
-        <w:autoSpaceDN w:val="0"/>
-        <w:adjustRightInd w:val="0"/>
-        <w:spacing w:after="0" w:line="240" w:lineRule="auto"/>
-        <w:rPr>
-          <w:rFonts w:asciiTheme="minorHAnsi" w:hAnsiTheme="minorHAnsi" w:cs="Arial"/>
-          <w:b/>
-        </w:rPr>
-      </w:pPr>
+        <w:t>SQL task – Generate Surveys</w:t>
+      </w:r>
     </w:p>
     <w:p>
       <w:pPr>
         <w:spacing w:after="0"/>
         <w:ind w:left="1080"/>
+      </w:pPr>
+      <w:r>
         <w:rPr>
           <w:noProof/>
         </w:rPr>
-      </w:pPr>
-      <w:r>
-        <w:rPr>
-          <w:noProof/>
-        </w:rPr>
         <w:drawing>
-          <wp:inline distT="0" distB="0" distL="0" distR="0" wp14:anchorId="1EF03D84" wp14:editId="73A3D852">
-            <wp:extent cx="1476375" cy="771525"/>
-            <wp:effectExtent l="0" t="0" r="9525" b="9525"/>
-            <wp:docPr id="27" name="Picture 27"/>
+          <wp:inline distT="0" distB="0" distL="0" distR="0" wp14:anchorId="577CE494" wp14:editId="2C085272">
+            <wp:extent cx="2019300" cy="809625"/>
+            <wp:effectExtent l="0" t="0" r="0" b="9525"/>
+            <wp:docPr id="24" name="Picture 24"/>
             <wp:cNvGraphicFramePr>
               <a:graphicFrameLocks xmlns:a="http://schemas.openxmlformats.org/drawingml/2006/main" noChangeAspect="1"/>
             </wp:cNvGraphicFramePr>
@@ -7507,7 +6361,7 @@
                   <pic:spPr>
                     <a:xfrm>
                       <a:off x="0" y="0"/>
-                      <a:ext cx="1476375" cy="771525"/>
+                      <a:ext cx="2019300" cy="809625"/>
                     </a:xfrm>
                     <a:prstGeom prst="rect">
                       <a:avLst/>
@@ -7524,27 +6378,22 @@
       <w:pPr>
         <w:spacing w:after="0"/>
         <w:ind w:left="1080"/>
+      </w:pPr>
+    </w:p>
+    <w:p>
+      <w:pPr>
+        <w:spacing w:after="0"/>
+      </w:pPr>
+      <w:r>
         <w:rPr>
           <w:noProof/>
         </w:rPr>
-      </w:pPr>
-    </w:p>
-    <w:p>
-      <w:pPr>
-        <w:spacing w:after="0"/>
-        <w:rPr>
-          <w:noProof/>
-        </w:rPr>
-      </w:pPr>
-      <w:r>
-        <w:rPr>
-          <w:noProof/>
-        </w:rPr>
+        <w:lastRenderedPageBreak/>
         <w:drawing>
-          <wp:inline distT="0" distB="0" distL="0" distR="0" wp14:anchorId="3144C507" wp14:editId="760CF8E9">
-            <wp:extent cx="5943600" cy="3992880"/>
-            <wp:effectExtent l="0" t="0" r="0" b="7620"/>
-            <wp:docPr id="28" name="Picture 28"/>
+          <wp:inline distT="0" distB="0" distL="0" distR="0" wp14:anchorId="32E7F494" wp14:editId="52F64EBC">
+            <wp:extent cx="5943600" cy="3100705"/>
+            <wp:effectExtent l="0" t="0" r="0" b="4445"/>
+            <wp:docPr id="25" name="Picture 25"/>
             <wp:cNvGraphicFramePr>
               <a:graphicFrameLocks xmlns:a="http://schemas.openxmlformats.org/drawingml/2006/main" noChangeAspect="1"/>
             </wp:cNvGraphicFramePr>
@@ -7564,7 +6413,7 @@
                   <pic:spPr>
                     <a:xfrm>
                       <a:off x="0" y="0"/>
-                      <a:ext cx="5943600" cy="3992880"/>
+                      <a:ext cx="5943600" cy="3100705"/>
                     </a:xfrm>
                     <a:prstGeom prst="rect">
                       <a:avLst/>
@@ -7591,22 +6440,10 @@
     </w:p>
     <w:p>
       <w:pPr>
-        <w:spacing w:after="0"/>
-        <w:ind w:left="1080"/>
-      </w:pPr>
-    </w:p>
-    <w:p>
-      <w:pPr>
-        <w:spacing w:after="0"/>
-        <w:ind w:left="1080"/>
-      </w:pPr>
-    </w:p>
-    <w:p>
-      <w:pPr>
         <w:pStyle w:val="ListParagraph"/>
         <w:widowControl w:val="0"/>
         <w:numPr>
-          <w:ilvl w:val="3"/>
+          <w:ilvl w:val="4"/>
           <w:numId w:val="6"/>
         </w:numPr>
         <w:autoSpaceDE w:val="0"/>
@@ -7623,155 +6460,57 @@
           <w:rFonts w:asciiTheme="minorHAnsi" w:hAnsiTheme="minorHAnsi" w:cs="Arial"/>
           <w:b/>
         </w:rPr>
-        <w:t>Event Handlers</w:t>
-      </w:r>
-    </w:p>
-    <w:p>
-      <w:pPr>
-        <w:widowControl w:val="0"/>
-        <w:autoSpaceDE w:val="0"/>
-        <w:autoSpaceDN w:val="0"/>
-        <w:adjustRightInd w:val="0"/>
-        <w:spacing w:after="0" w:line="240" w:lineRule="auto"/>
-        <w:ind w:left="1728"/>
+        <w:t>Flow</w:t>
+      </w:r>
+      <w:r>
         <w:rPr>
           <w:rFonts w:asciiTheme="minorHAnsi" w:hAnsiTheme="minorHAnsi" w:cs="Arial"/>
           <w:b/>
         </w:rPr>
-      </w:pPr>
-    </w:p>
-    <w:p>
-      <w:pPr>
-        <w:widowControl w:val="0"/>
-        <w:autoSpaceDE w:val="0"/>
-        <w:autoSpaceDN w:val="0"/>
-        <w:adjustRightInd w:val="0"/>
-        <w:spacing w:after="0" w:line="240" w:lineRule="auto"/>
-        <w:ind w:left="1728"/>
+        <w:t xml:space="preserve"> – </w:t>
+      </w:r>
+      <w:r>
         <w:rPr>
           <w:rFonts w:asciiTheme="minorHAnsi" w:hAnsiTheme="minorHAnsi" w:cs="Arial"/>
           <w:b/>
         </w:rPr>
-      </w:pPr>
-    </w:p>
-    <w:p>
-      <w:pPr>
-        <w:widowControl w:val="0"/>
-        <w:autoSpaceDE w:val="0"/>
-        <w:autoSpaceDN w:val="0"/>
-        <w:adjustRightInd w:val="0"/>
-        <w:spacing w:after="0" w:line="240" w:lineRule="auto"/>
-        <w:ind w:left="1728"/>
+        <w:t>Precedence Constraint</w:t>
+      </w:r>
+    </w:p>
+    <w:p>
+      <w:pPr>
+        <w:widowControl w:val="0"/>
+        <w:autoSpaceDE w:val="0"/>
+        <w:autoSpaceDN w:val="0"/>
+        <w:adjustRightInd w:val="0"/>
+        <w:spacing w:after="0" w:line="240" w:lineRule="auto"/>
         <w:rPr>
           <w:rFonts w:asciiTheme="minorHAnsi" w:hAnsiTheme="minorHAnsi" w:cs="Arial"/>
-        </w:rPr>
-      </w:pPr>
-      <w:r>
+          <w:b/>
+        </w:rPr>
+      </w:pPr>
+    </w:p>
+    <w:p>
+      <w:pPr>
+        <w:widowControl w:val="0"/>
+        <w:autoSpaceDE w:val="0"/>
+        <w:autoSpaceDN w:val="0"/>
+        <w:adjustRightInd w:val="0"/>
+        <w:spacing w:after="0" w:line="240" w:lineRule="auto"/>
         <w:rPr>
           <w:rFonts w:asciiTheme="minorHAnsi" w:hAnsiTheme="minorHAnsi" w:cs="Arial"/>
-        </w:rPr>
-        <w:t>Executable</w:t>
-      </w:r>
-      <w:r>
-        <w:rPr>
-          <w:rFonts w:asciiTheme="minorHAnsi" w:hAnsiTheme="minorHAnsi" w:cs="Arial"/>
-        </w:rPr>
-        <w:t>s</w:t>
-      </w:r>
-      <w:r>
-        <w:rPr>
-          <w:rFonts w:asciiTheme="minorHAnsi" w:hAnsiTheme="minorHAnsi" w:cs="Arial"/>
-        </w:rPr>
-        <w:t xml:space="preserve">: </w:t>
-      </w:r>
-      <w:r>
-        <w:rPr>
-          <w:rFonts w:asciiTheme="minorHAnsi" w:hAnsiTheme="minorHAnsi" w:cs="Arial"/>
-        </w:rPr>
-        <w:t>eCL_Surveys</w:t>
-      </w:r>
-    </w:p>
-    <w:p>
-      <w:pPr>
-        <w:widowControl w:val="0"/>
-        <w:autoSpaceDE w:val="0"/>
-        <w:autoSpaceDN w:val="0"/>
-        <w:adjustRightInd w:val="0"/>
-        <w:spacing w:after="0" w:line="240" w:lineRule="auto"/>
-        <w:ind w:left="1728"/>
-        <w:rPr>
-          <w:rFonts w:asciiTheme="minorHAnsi" w:hAnsiTheme="minorHAnsi" w:cs="Arial"/>
-        </w:rPr>
-      </w:pPr>
-      <w:r>
-        <w:rPr>
-          <w:rFonts w:asciiTheme="minorHAnsi" w:hAnsiTheme="minorHAnsi" w:cs="Arial"/>
-        </w:rPr>
-        <w:t>EventHandler: OntaskFailed</w:t>
-      </w:r>
-    </w:p>
-    <w:p>
-      <w:pPr>
-        <w:widowControl w:val="0"/>
-        <w:autoSpaceDE w:val="0"/>
-        <w:autoSpaceDN w:val="0"/>
-        <w:adjustRightInd w:val="0"/>
-        <w:spacing w:after="0" w:line="240" w:lineRule="auto"/>
-        <w:ind w:left="360"/>
-        <w:rPr>
-          <w:rFonts w:ascii="Arial" w:hAnsi="Arial" w:cs="Arial"/>
-          <w:sz w:val="24"/>
-          <w:szCs w:val="24"/>
-        </w:rPr>
-      </w:pPr>
-    </w:p>
-    <w:p>
-      <w:pPr>
-        <w:widowControl w:val="0"/>
-        <w:autoSpaceDE w:val="0"/>
-        <w:autoSpaceDN w:val="0"/>
-        <w:adjustRightInd w:val="0"/>
-        <w:spacing w:after="0" w:line="240" w:lineRule="auto"/>
-        <w:ind w:left="360"/>
-        <w:rPr>
-          <w:rFonts w:ascii="Arial" w:hAnsi="Arial" w:cs="Arial"/>
-          <w:sz w:val="24"/>
-          <w:szCs w:val="24"/>
-        </w:rPr>
-      </w:pPr>
-    </w:p>
-    <w:p>
-      <w:pPr>
-        <w:widowControl w:val="0"/>
-        <w:autoSpaceDE w:val="0"/>
-        <w:autoSpaceDN w:val="0"/>
-        <w:adjustRightInd w:val="0"/>
-        <w:spacing w:after="0" w:line="240" w:lineRule="auto"/>
-        <w:ind w:left="360"/>
-        <w:rPr>
-          <w:rFonts w:ascii="Arial" w:hAnsi="Arial" w:cs="Arial"/>
-          <w:sz w:val="24"/>
-          <w:szCs w:val="24"/>
-        </w:rPr>
-      </w:pPr>
-    </w:p>
-    <w:p>
-      <w:pPr>
-        <w:widowControl w:val="0"/>
-        <w:autoSpaceDE w:val="0"/>
-        <w:autoSpaceDN w:val="0"/>
-        <w:adjustRightInd w:val="0"/>
-        <w:spacing w:after="0" w:line="240" w:lineRule="auto"/>
+          <w:b/>
+        </w:rPr>
       </w:pPr>
       <w:r>
         <w:rPr>
           <w:noProof/>
         </w:rPr>
         <w:drawing>
-          <wp:inline distT="0" distB="0" distL="0" distR="0" wp14:anchorId="5E35E6D9" wp14:editId="13C97341">
-            <wp:extent cx="5943600" cy="2215515"/>
-            <wp:effectExtent l="0" t="0" r="0" b="0"/>
-            <wp:docPr id="29" name="Picture 29"/>
+          <wp:inline distT="0" distB="0" distL="0" distR="0" wp14:anchorId="49F34CC5" wp14:editId="249B6F07">
+            <wp:extent cx="4242816" cy="3200400"/>
+            <wp:effectExtent l="0" t="0" r="5715" b="0"/>
+            <wp:docPr id="26" name="Picture 26"/>
             <wp:cNvGraphicFramePr>
               <a:graphicFrameLocks xmlns:a="http://schemas.openxmlformats.org/drawingml/2006/main" noChangeAspect="1"/>
             </wp:cNvGraphicFramePr>
@@ -7791,7 +6530,7 @@
                   <pic:spPr>
                     <a:xfrm>
                       <a:off x="0" y="0"/>
-                      <a:ext cx="5943600" cy="2215515"/>
+                      <a:ext cx="4242816" cy="3200400"/>
                     </a:xfrm>
                     <a:prstGeom prst="rect">
                       <a:avLst/>
@@ -7803,63 +6542,161 @@
           </wp:inline>
         </w:drawing>
       </w:r>
-      <w:r>
+    </w:p>
+    <w:p>
+      <w:pPr>
+        <w:spacing w:after="0"/>
+        <w:ind w:left="1080"/>
         <w:rPr>
           <w:noProof/>
         </w:rPr>
-        <w:t xml:space="preserve"> </w:t>
-      </w:r>
-    </w:p>
-    <w:p>
-      <w:pPr>
-        <w:widowControl w:val="0"/>
-        <w:autoSpaceDE w:val="0"/>
-        <w:autoSpaceDN w:val="0"/>
-        <w:adjustRightInd w:val="0"/>
-        <w:spacing w:after="0" w:line="240" w:lineRule="auto"/>
-        <w:rPr>
-          <w:rFonts w:ascii="Arial" w:hAnsi="Arial" w:cs="Arial"/>
-          <w:sz w:val="24"/>
-          <w:szCs w:val="24"/>
-        </w:rPr>
-      </w:pPr>
-    </w:p>
-    <w:p>
-      <w:pPr>
-        <w:widowControl w:val="0"/>
-        <w:autoSpaceDE w:val="0"/>
-        <w:autoSpaceDN w:val="0"/>
-        <w:adjustRightInd w:val="0"/>
-        <w:spacing w:after="0" w:line="240" w:lineRule="auto"/>
-        <w:rPr>
-          <w:rFonts w:ascii="Arial" w:hAnsi="Arial" w:cs="Arial"/>
-          <w:sz w:val="24"/>
-          <w:szCs w:val="24"/>
-        </w:rPr>
-      </w:pPr>
-    </w:p>
-    <w:p>
-      <w:pPr>
-        <w:widowControl w:val="0"/>
-        <w:autoSpaceDE w:val="0"/>
-        <w:autoSpaceDN w:val="0"/>
-        <w:adjustRightInd w:val="0"/>
-        <w:spacing w:after="0" w:line="240" w:lineRule="auto"/>
-        <w:rPr>
-          <w:rFonts w:ascii="Arial" w:hAnsi="Arial" w:cs="Arial"/>
-          <w:sz w:val="24"/>
-          <w:szCs w:val="24"/>
-        </w:rPr>
-      </w:pPr>
-      <w:r>
+      </w:pPr>
+    </w:p>
+    <w:p>
+      <w:pPr>
+        <w:spacing w:after="0"/>
+        <w:ind w:left="1080"/>
         <w:rPr>
           <w:noProof/>
         </w:rPr>
+      </w:pPr>
+    </w:p>
+    <w:p>
+      <w:pPr>
+        <w:spacing w:after="0"/>
+        <w:ind w:left="1080"/>
+        <w:rPr>
+          <w:noProof/>
+        </w:rPr>
+      </w:pPr>
+    </w:p>
+    <w:p>
+      <w:pPr>
+        <w:spacing w:after="0"/>
+        <w:ind w:left="1080"/>
+        <w:rPr>
+          <w:noProof/>
+        </w:rPr>
+      </w:pPr>
+    </w:p>
+    <w:p>
+      <w:pPr>
+        <w:spacing w:after="0"/>
+        <w:ind w:left="1080"/>
+        <w:rPr>
+          <w:noProof/>
+        </w:rPr>
+      </w:pPr>
+    </w:p>
+    <w:p>
+      <w:pPr>
+        <w:spacing w:after="0"/>
+        <w:ind w:left="1080"/>
+        <w:rPr>
+          <w:noProof/>
+        </w:rPr>
+      </w:pPr>
+    </w:p>
+    <w:p>
+      <w:pPr>
+        <w:spacing w:after="0"/>
+        <w:ind w:left="1080"/>
+        <w:rPr>
+          <w:noProof/>
+        </w:rPr>
+      </w:pPr>
+    </w:p>
+    <w:p>
+      <w:pPr>
+        <w:spacing w:after="0"/>
+        <w:ind w:left="1080"/>
+        <w:rPr>
+          <w:noProof/>
+        </w:rPr>
+      </w:pPr>
+    </w:p>
+    <w:p>
+      <w:pPr>
+        <w:pStyle w:val="ListParagraph"/>
+        <w:widowControl w:val="0"/>
+        <w:numPr>
+          <w:ilvl w:val="4"/>
+          <w:numId w:val="6"/>
+        </w:numPr>
+        <w:autoSpaceDE w:val="0"/>
+        <w:autoSpaceDN w:val="0"/>
+        <w:adjustRightInd w:val="0"/>
+        <w:spacing w:after="0" w:line="240" w:lineRule="auto"/>
+        <w:rPr>
+          <w:rFonts w:asciiTheme="minorHAnsi" w:hAnsiTheme="minorHAnsi" w:cs="Arial"/>
+          <w:b/>
+        </w:rPr>
+      </w:pPr>
+      <w:r>
+        <w:rPr>
+          <w:rFonts w:asciiTheme="minorHAnsi" w:hAnsiTheme="minorHAnsi" w:cs="Arial"/>
+          <w:b/>
+        </w:rPr>
+        <w:t xml:space="preserve">SQL task – </w:t>
+      </w:r>
+      <w:r>
+        <w:rPr>
+          <w:rFonts w:asciiTheme="minorHAnsi" w:hAnsiTheme="minorHAnsi" w:cs="Arial"/>
+          <w:b/>
+        </w:rPr>
+        <w:t>Reg</w:t>
+      </w:r>
+      <w:r>
+        <w:rPr>
+          <w:rFonts w:asciiTheme="minorHAnsi" w:hAnsiTheme="minorHAnsi" w:cs="Arial"/>
+          <w:b/>
+        </w:rPr>
+        <w:t>enerate Surveys</w:t>
+      </w:r>
+    </w:p>
+    <w:p>
+      <w:pPr>
+        <w:widowControl w:val="0"/>
+        <w:autoSpaceDE w:val="0"/>
+        <w:autoSpaceDN w:val="0"/>
+        <w:adjustRightInd w:val="0"/>
+        <w:spacing w:after="0" w:line="240" w:lineRule="auto"/>
+        <w:rPr>
+          <w:rFonts w:asciiTheme="minorHAnsi" w:hAnsiTheme="minorHAnsi" w:cs="Arial"/>
+          <w:b/>
+        </w:rPr>
+      </w:pPr>
+    </w:p>
+    <w:p>
+      <w:pPr>
+        <w:widowControl w:val="0"/>
+        <w:autoSpaceDE w:val="0"/>
+        <w:autoSpaceDN w:val="0"/>
+        <w:adjustRightInd w:val="0"/>
+        <w:spacing w:after="0" w:line="240" w:lineRule="auto"/>
+        <w:rPr>
+          <w:rFonts w:asciiTheme="minorHAnsi" w:hAnsiTheme="minorHAnsi" w:cs="Arial"/>
+          <w:b/>
+        </w:rPr>
+      </w:pPr>
+    </w:p>
+    <w:p>
+      <w:pPr>
+        <w:spacing w:after="0"/>
+        <w:ind w:left="1080"/>
+        <w:rPr>
+          <w:noProof/>
+        </w:rPr>
+      </w:pPr>
+      <w:r>
+        <w:rPr>
+          <w:noProof/>
+        </w:rPr>
         <w:drawing>
-          <wp:inline distT="0" distB="0" distL="0" distR="0" wp14:anchorId="1A4F9BFE" wp14:editId="1823056F">
-            <wp:extent cx="5629275" cy="2124075"/>
+          <wp:inline distT="0" distB="0" distL="0" distR="0" wp14:anchorId="1EF03D84" wp14:editId="73A3D852">
+            <wp:extent cx="1476375" cy="771525"/>
             <wp:effectExtent l="0" t="0" r="9525" b="9525"/>
-            <wp:docPr id="30" name="Picture 30"/>
+            <wp:docPr id="27" name="Picture 27"/>
             <wp:cNvGraphicFramePr>
               <a:graphicFrameLocks xmlns:a="http://schemas.openxmlformats.org/drawingml/2006/main" noChangeAspect="1"/>
             </wp:cNvGraphicFramePr>
@@ -7879,7 +6716,7 @@
                   <pic:spPr>
                     <a:xfrm>
                       <a:off x="0" y="0"/>
-                      <a:ext cx="5629275" cy="2124075"/>
+                      <a:ext cx="1476375" cy="771525"/>
                     </a:xfrm>
                     <a:prstGeom prst="rect">
                       <a:avLst/>
@@ -7894,55 +6731,29 @@
     </w:p>
     <w:p>
       <w:pPr>
-        <w:widowControl w:val="0"/>
-        <w:autoSpaceDE w:val="0"/>
-        <w:autoSpaceDN w:val="0"/>
-        <w:adjustRightInd w:val="0"/>
-        <w:spacing w:after="0" w:line="240" w:lineRule="auto"/>
-        <w:rPr>
-          <w:rFonts w:ascii="Arial" w:hAnsi="Arial" w:cs="Arial"/>
-          <w:sz w:val="24"/>
-          <w:szCs w:val="24"/>
-        </w:rPr>
-      </w:pPr>
-    </w:p>
-    <w:p>
-      <w:pPr>
-        <w:widowControl w:val="0"/>
-        <w:autoSpaceDE w:val="0"/>
-        <w:autoSpaceDN w:val="0"/>
-        <w:adjustRightInd w:val="0"/>
-        <w:spacing w:after="0" w:line="240" w:lineRule="auto"/>
-        <w:rPr>
-          <w:rFonts w:ascii="Arial" w:hAnsi="Arial" w:cs="Arial"/>
-          <w:sz w:val="24"/>
-          <w:szCs w:val="24"/>
-        </w:rPr>
-      </w:pPr>
-    </w:p>
-    <w:p>
-      <w:pPr>
-        <w:widowControl w:val="0"/>
-        <w:autoSpaceDE w:val="0"/>
-        <w:autoSpaceDN w:val="0"/>
-        <w:adjustRightInd w:val="0"/>
-        <w:spacing w:after="0" w:line="240" w:lineRule="auto"/>
-        <w:rPr>
-          <w:rFonts w:ascii="Arial" w:hAnsi="Arial" w:cs="Arial"/>
-          <w:sz w:val="24"/>
-          <w:szCs w:val="24"/>
-        </w:rPr>
-      </w:pPr>
-      <w:r>
+        <w:spacing w:after="0"/>
+        <w:ind w:left="1080"/>
         <w:rPr>
           <w:noProof/>
         </w:rPr>
-        <w:lastRenderedPageBreak/>
+      </w:pPr>
+    </w:p>
+    <w:p>
+      <w:pPr>
+        <w:spacing w:after="0"/>
+        <w:rPr>
+          <w:noProof/>
+        </w:rPr>
+      </w:pPr>
+      <w:r>
+        <w:rPr>
+          <w:noProof/>
+        </w:rPr>
         <w:drawing>
-          <wp:inline distT="0" distB="0" distL="0" distR="0" wp14:anchorId="2ADB4973" wp14:editId="699B669C">
-            <wp:extent cx="5943600" cy="3545840"/>
-            <wp:effectExtent l="0" t="0" r="0" b="0"/>
-            <wp:docPr id="31" name="Picture 31"/>
+          <wp:inline distT="0" distB="0" distL="0" distR="0" wp14:anchorId="3144C507" wp14:editId="760CF8E9">
+            <wp:extent cx="5943600" cy="3992880"/>
+            <wp:effectExtent l="0" t="0" r="0" b="7620"/>
+            <wp:docPr id="28" name="Picture 28"/>
             <wp:cNvGraphicFramePr>
               <a:graphicFrameLocks xmlns:a="http://schemas.openxmlformats.org/drawingml/2006/main" noChangeAspect="1"/>
             </wp:cNvGraphicFramePr>
@@ -7962,6 +6773,404 @@
                   <pic:spPr>
                     <a:xfrm>
                       <a:off x="0" y="0"/>
+                      <a:ext cx="5943600" cy="3992880"/>
+                    </a:xfrm>
+                    <a:prstGeom prst="rect">
+                      <a:avLst/>
+                    </a:prstGeom>
+                  </pic:spPr>
+                </pic:pic>
+              </a:graphicData>
+            </a:graphic>
+          </wp:inline>
+        </w:drawing>
+      </w:r>
+    </w:p>
+    <w:p>
+      <w:pPr>
+        <w:spacing w:after="0"/>
+        <w:ind w:left="1080"/>
+      </w:pPr>
+    </w:p>
+    <w:p>
+      <w:pPr>
+        <w:spacing w:after="0"/>
+        <w:ind w:left="1080"/>
+      </w:pPr>
+    </w:p>
+    <w:p>
+      <w:pPr>
+        <w:spacing w:after="0"/>
+        <w:ind w:left="1080"/>
+      </w:pPr>
+    </w:p>
+    <w:p>
+      <w:pPr>
+        <w:spacing w:after="0"/>
+        <w:ind w:left="1080"/>
+      </w:pPr>
+    </w:p>
+    <w:p>
+      <w:pPr>
+        <w:pStyle w:val="ListParagraph"/>
+        <w:widowControl w:val="0"/>
+        <w:numPr>
+          <w:ilvl w:val="3"/>
+          <w:numId w:val="6"/>
+        </w:numPr>
+        <w:autoSpaceDE w:val="0"/>
+        <w:autoSpaceDN w:val="0"/>
+        <w:adjustRightInd w:val="0"/>
+        <w:spacing w:after="0" w:line="240" w:lineRule="auto"/>
+        <w:rPr>
+          <w:rFonts w:asciiTheme="minorHAnsi" w:hAnsiTheme="minorHAnsi" w:cs="Arial"/>
+          <w:b/>
+        </w:rPr>
+      </w:pPr>
+      <w:r>
+        <w:rPr>
+          <w:rFonts w:asciiTheme="minorHAnsi" w:hAnsiTheme="minorHAnsi" w:cs="Arial"/>
+          <w:b/>
+        </w:rPr>
+        <w:t>Event Handlers</w:t>
+      </w:r>
+    </w:p>
+    <w:p>
+      <w:pPr>
+        <w:widowControl w:val="0"/>
+        <w:autoSpaceDE w:val="0"/>
+        <w:autoSpaceDN w:val="0"/>
+        <w:adjustRightInd w:val="0"/>
+        <w:spacing w:after="0" w:line="240" w:lineRule="auto"/>
+        <w:ind w:left="1728"/>
+        <w:rPr>
+          <w:rFonts w:asciiTheme="minorHAnsi" w:hAnsiTheme="minorHAnsi" w:cs="Arial"/>
+          <w:b/>
+        </w:rPr>
+      </w:pPr>
+    </w:p>
+    <w:p>
+      <w:pPr>
+        <w:widowControl w:val="0"/>
+        <w:autoSpaceDE w:val="0"/>
+        <w:autoSpaceDN w:val="0"/>
+        <w:adjustRightInd w:val="0"/>
+        <w:spacing w:after="0" w:line="240" w:lineRule="auto"/>
+        <w:ind w:left="1728"/>
+        <w:rPr>
+          <w:rFonts w:asciiTheme="minorHAnsi" w:hAnsiTheme="minorHAnsi" w:cs="Arial"/>
+          <w:b/>
+        </w:rPr>
+      </w:pPr>
+    </w:p>
+    <w:p>
+      <w:pPr>
+        <w:widowControl w:val="0"/>
+        <w:autoSpaceDE w:val="0"/>
+        <w:autoSpaceDN w:val="0"/>
+        <w:adjustRightInd w:val="0"/>
+        <w:spacing w:after="0" w:line="240" w:lineRule="auto"/>
+        <w:ind w:left="1728"/>
+        <w:rPr>
+          <w:rFonts w:asciiTheme="minorHAnsi" w:hAnsiTheme="minorHAnsi" w:cs="Arial"/>
+        </w:rPr>
+      </w:pPr>
+      <w:r>
+        <w:rPr>
+          <w:rFonts w:asciiTheme="minorHAnsi" w:hAnsiTheme="minorHAnsi" w:cs="Arial"/>
+        </w:rPr>
+        <w:t>Executable</w:t>
+      </w:r>
+      <w:r>
+        <w:rPr>
+          <w:rFonts w:asciiTheme="minorHAnsi" w:hAnsiTheme="minorHAnsi" w:cs="Arial"/>
+        </w:rPr>
+        <w:t>s</w:t>
+      </w:r>
+      <w:r>
+        <w:rPr>
+          <w:rFonts w:asciiTheme="minorHAnsi" w:hAnsiTheme="minorHAnsi" w:cs="Arial"/>
+        </w:rPr>
+        <w:t xml:space="preserve">: </w:t>
+      </w:r>
+      <w:r>
+        <w:rPr>
+          <w:rFonts w:asciiTheme="minorHAnsi" w:hAnsiTheme="minorHAnsi" w:cs="Arial"/>
+        </w:rPr>
+        <w:t>eCL_Surveys</w:t>
+      </w:r>
+    </w:p>
+    <w:p>
+      <w:pPr>
+        <w:widowControl w:val="0"/>
+        <w:autoSpaceDE w:val="0"/>
+        <w:autoSpaceDN w:val="0"/>
+        <w:adjustRightInd w:val="0"/>
+        <w:spacing w:after="0" w:line="240" w:lineRule="auto"/>
+        <w:ind w:left="1728"/>
+        <w:rPr>
+          <w:rFonts w:asciiTheme="minorHAnsi" w:hAnsiTheme="minorHAnsi" w:cs="Arial"/>
+        </w:rPr>
+      </w:pPr>
+      <w:r>
+        <w:rPr>
+          <w:rFonts w:asciiTheme="minorHAnsi" w:hAnsiTheme="minorHAnsi" w:cs="Arial"/>
+        </w:rPr>
+        <w:t>EventHandler: OntaskFailed</w:t>
+      </w:r>
+    </w:p>
+    <w:p>
+      <w:pPr>
+        <w:widowControl w:val="0"/>
+        <w:autoSpaceDE w:val="0"/>
+        <w:autoSpaceDN w:val="0"/>
+        <w:adjustRightInd w:val="0"/>
+        <w:spacing w:after="0" w:line="240" w:lineRule="auto"/>
+        <w:ind w:left="360"/>
+        <w:rPr>
+          <w:rFonts w:ascii="Arial" w:hAnsi="Arial" w:cs="Arial"/>
+          <w:sz w:val="24"/>
+          <w:szCs w:val="24"/>
+        </w:rPr>
+      </w:pPr>
+    </w:p>
+    <w:p>
+      <w:pPr>
+        <w:widowControl w:val="0"/>
+        <w:autoSpaceDE w:val="0"/>
+        <w:autoSpaceDN w:val="0"/>
+        <w:adjustRightInd w:val="0"/>
+        <w:spacing w:after="0" w:line="240" w:lineRule="auto"/>
+        <w:ind w:left="360"/>
+        <w:rPr>
+          <w:rFonts w:ascii="Arial" w:hAnsi="Arial" w:cs="Arial"/>
+          <w:sz w:val="24"/>
+          <w:szCs w:val="24"/>
+        </w:rPr>
+      </w:pPr>
+    </w:p>
+    <w:p>
+      <w:pPr>
+        <w:widowControl w:val="0"/>
+        <w:autoSpaceDE w:val="0"/>
+        <w:autoSpaceDN w:val="0"/>
+        <w:adjustRightInd w:val="0"/>
+        <w:spacing w:after="0" w:line="240" w:lineRule="auto"/>
+        <w:ind w:left="360"/>
+        <w:rPr>
+          <w:rFonts w:ascii="Arial" w:hAnsi="Arial" w:cs="Arial"/>
+          <w:sz w:val="24"/>
+          <w:szCs w:val="24"/>
+        </w:rPr>
+      </w:pPr>
+    </w:p>
+    <w:p>
+      <w:pPr>
+        <w:widowControl w:val="0"/>
+        <w:autoSpaceDE w:val="0"/>
+        <w:autoSpaceDN w:val="0"/>
+        <w:adjustRightInd w:val="0"/>
+        <w:spacing w:after="0" w:line="240" w:lineRule="auto"/>
+      </w:pPr>
+      <w:r>
+        <w:rPr>
+          <w:noProof/>
+        </w:rPr>
+        <w:drawing>
+          <wp:inline distT="0" distB="0" distL="0" distR="0" wp14:anchorId="5E35E6D9" wp14:editId="13C97341">
+            <wp:extent cx="5943600" cy="2215515"/>
+            <wp:effectExtent l="0" t="0" r="0" b="0"/>
+            <wp:docPr id="29" name="Picture 29"/>
+            <wp:cNvGraphicFramePr>
+              <a:graphicFrameLocks xmlns:a="http://schemas.openxmlformats.org/drawingml/2006/main" noChangeAspect="1"/>
+            </wp:cNvGraphicFramePr>
+            <a:graphic xmlns:a="http://schemas.openxmlformats.org/drawingml/2006/main">
+              <a:graphicData uri="http://schemas.openxmlformats.org/drawingml/2006/picture">
+                <pic:pic xmlns:pic="http://schemas.openxmlformats.org/drawingml/2006/picture">
+                  <pic:nvPicPr>
+                    <pic:cNvPr id="0" name=""/>
+                    <pic:cNvPicPr/>
+                  </pic:nvPicPr>
+                  <pic:blipFill>
+                    <a:blip r:embed="rId20"/>
+                    <a:stretch>
+                      <a:fillRect/>
+                    </a:stretch>
+                  </pic:blipFill>
+                  <pic:spPr>
+                    <a:xfrm>
+                      <a:off x="0" y="0"/>
+                      <a:ext cx="5943600" cy="2215515"/>
+                    </a:xfrm>
+                    <a:prstGeom prst="rect">
+                      <a:avLst/>
+                    </a:prstGeom>
+                  </pic:spPr>
+                </pic:pic>
+              </a:graphicData>
+            </a:graphic>
+          </wp:inline>
+        </w:drawing>
+      </w:r>
+      <w:r>
+        <w:rPr>
+          <w:noProof/>
+        </w:rPr>
+        <w:t xml:space="preserve"> </w:t>
+      </w:r>
+    </w:p>
+    <w:p>
+      <w:pPr>
+        <w:widowControl w:val="0"/>
+        <w:autoSpaceDE w:val="0"/>
+        <w:autoSpaceDN w:val="0"/>
+        <w:adjustRightInd w:val="0"/>
+        <w:spacing w:after="0" w:line="240" w:lineRule="auto"/>
+        <w:rPr>
+          <w:rFonts w:ascii="Arial" w:hAnsi="Arial" w:cs="Arial"/>
+          <w:sz w:val="24"/>
+          <w:szCs w:val="24"/>
+        </w:rPr>
+      </w:pPr>
+    </w:p>
+    <w:p>
+      <w:pPr>
+        <w:widowControl w:val="0"/>
+        <w:autoSpaceDE w:val="0"/>
+        <w:autoSpaceDN w:val="0"/>
+        <w:adjustRightInd w:val="0"/>
+        <w:spacing w:after="0" w:line="240" w:lineRule="auto"/>
+        <w:rPr>
+          <w:rFonts w:ascii="Arial" w:hAnsi="Arial" w:cs="Arial"/>
+          <w:sz w:val="24"/>
+          <w:szCs w:val="24"/>
+        </w:rPr>
+      </w:pPr>
+    </w:p>
+    <w:p>
+      <w:pPr>
+        <w:widowControl w:val="0"/>
+        <w:autoSpaceDE w:val="0"/>
+        <w:autoSpaceDN w:val="0"/>
+        <w:adjustRightInd w:val="0"/>
+        <w:spacing w:after="0" w:line="240" w:lineRule="auto"/>
+        <w:rPr>
+          <w:rFonts w:ascii="Arial" w:hAnsi="Arial" w:cs="Arial"/>
+          <w:sz w:val="24"/>
+          <w:szCs w:val="24"/>
+        </w:rPr>
+      </w:pPr>
+      <w:r>
+        <w:rPr>
+          <w:noProof/>
+        </w:rPr>
+        <w:drawing>
+          <wp:inline distT="0" distB="0" distL="0" distR="0" wp14:anchorId="1A4F9BFE" wp14:editId="1823056F">
+            <wp:extent cx="5629275" cy="2124075"/>
+            <wp:effectExtent l="0" t="0" r="9525" b="9525"/>
+            <wp:docPr id="30" name="Picture 30"/>
+            <wp:cNvGraphicFramePr>
+              <a:graphicFrameLocks xmlns:a="http://schemas.openxmlformats.org/drawingml/2006/main" noChangeAspect="1"/>
+            </wp:cNvGraphicFramePr>
+            <a:graphic xmlns:a="http://schemas.openxmlformats.org/drawingml/2006/main">
+              <a:graphicData uri="http://schemas.openxmlformats.org/drawingml/2006/picture">
+                <pic:pic xmlns:pic="http://schemas.openxmlformats.org/drawingml/2006/picture">
+                  <pic:nvPicPr>
+                    <pic:cNvPr id="0" name=""/>
+                    <pic:cNvPicPr/>
+                  </pic:nvPicPr>
+                  <pic:blipFill>
+                    <a:blip r:embed="rId21"/>
+                    <a:stretch>
+                      <a:fillRect/>
+                    </a:stretch>
+                  </pic:blipFill>
+                  <pic:spPr>
+                    <a:xfrm>
+                      <a:off x="0" y="0"/>
+                      <a:ext cx="5629275" cy="2124075"/>
+                    </a:xfrm>
+                    <a:prstGeom prst="rect">
+                      <a:avLst/>
+                    </a:prstGeom>
+                  </pic:spPr>
+                </pic:pic>
+              </a:graphicData>
+            </a:graphic>
+          </wp:inline>
+        </w:drawing>
+      </w:r>
+    </w:p>
+    <w:p>
+      <w:pPr>
+        <w:widowControl w:val="0"/>
+        <w:autoSpaceDE w:val="0"/>
+        <w:autoSpaceDN w:val="0"/>
+        <w:adjustRightInd w:val="0"/>
+        <w:spacing w:after="0" w:line="240" w:lineRule="auto"/>
+        <w:rPr>
+          <w:rFonts w:ascii="Arial" w:hAnsi="Arial" w:cs="Arial"/>
+          <w:sz w:val="24"/>
+          <w:szCs w:val="24"/>
+        </w:rPr>
+      </w:pPr>
+    </w:p>
+    <w:p>
+      <w:pPr>
+        <w:widowControl w:val="0"/>
+        <w:autoSpaceDE w:val="0"/>
+        <w:autoSpaceDN w:val="0"/>
+        <w:adjustRightInd w:val="0"/>
+        <w:spacing w:after="0" w:line="240" w:lineRule="auto"/>
+        <w:rPr>
+          <w:rFonts w:ascii="Arial" w:hAnsi="Arial" w:cs="Arial"/>
+          <w:sz w:val="24"/>
+          <w:szCs w:val="24"/>
+        </w:rPr>
+      </w:pPr>
+    </w:p>
+    <w:p>
+      <w:pPr>
+        <w:widowControl w:val="0"/>
+        <w:autoSpaceDE w:val="0"/>
+        <w:autoSpaceDN w:val="0"/>
+        <w:adjustRightInd w:val="0"/>
+        <w:spacing w:after="0" w:line="240" w:lineRule="auto"/>
+        <w:rPr>
+          <w:rFonts w:ascii="Arial" w:hAnsi="Arial" w:cs="Arial"/>
+          <w:sz w:val="24"/>
+          <w:szCs w:val="24"/>
+        </w:rPr>
+      </w:pPr>
+      <w:r>
+        <w:rPr>
+          <w:noProof/>
+        </w:rPr>
+        <w:lastRenderedPageBreak/>
+        <w:drawing>
+          <wp:inline distT="0" distB="0" distL="0" distR="0" wp14:anchorId="2ADB4973" wp14:editId="699B669C">
+            <wp:extent cx="5943600" cy="3545840"/>
+            <wp:effectExtent l="0" t="0" r="0" b="0"/>
+            <wp:docPr id="31" name="Picture 31"/>
+            <wp:cNvGraphicFramePr>
+              <a:graphicFrameLocks xmlns:a="http://schemas.openxmlformats.org/drawingml/2006/main" noChangeAspect="1"/>
+            </wp:cNvGraphicFramePr>
+            <a:graphic xmlns:a="http://schemas.openxmlformats.org/drawingml/2006/main">
+              <a:graphicData uri="http://schemas.openxmlformats.org/drawingml/2006/picture">
+                <pic:pic xmlns:pic="http://schemas.openxmlformats.org/drawingml/2006/picture">
+                  <pic:nvPicPr>
+                    <pic:cNvPr id="0" name=""/>
+                    <pic:cNvPicPr/>
+                  </pic:nvPicPr>
+                  <pic:blipFill>
+                    <a:blip r:embed="rId22"/>
+                    <a:stretch>
+                      <a:fillRect/>
+                    </a:stretch>
+                  </pic:blipFill>
+                  <pic:spPr>
+                    <a:xfrm>
+                      <a:off x="0" y="0"/>
                       <a:ext cx="5943600" cy="3545840"/>
                     </a:xfrm>
                     <a:prstGeom prst="rect">
@@ -8265,7 +7474,7 @@
           <w:color w:val="auto"/>
         </w:rPr>
       </w:pPr>
-      <w:bookmarkStart w:id="137" w:name="_Toc431372979"/>
+      <w:bookmarkStart w:id="87" w:name="_Toc431372979"/>
       <w:r>
         <w:rPr>
           <w:rFonts w:ascii="Calibri" w:hAnsi="Calibri" w:cs="Times New Roman"/>
@@ -8274,7 +7483,7 @@
         <w:lastRenderedPageBreak/>
         <w:t>Tables</w:t>
       </w:r>
-      <w:bookmarkEnd w:id="137"/>
+      <w:bookmarkEnd w:id="87"/>
     </w:p>
     <w:tbl>
       <w:tblPr>
@@ -9194,7 +8403,7 @@
           <w:color w:val="auto"/>
         </w:rPr>
       </w:pPr>
-      <w:bookmarkStart w:id="138" w:name="_Toc431372980"/>
+      <w:bookmarkStart w:id="88" w:name="_Toc431372980"/>
       <w:r>
         <w:rPr>
           <w:rFonts w:ascii="Calibri" w:hAnsi="Calibri" w:cs="Times New Roman"/>
@@ -9210,7 +8419,7 @@
         </w:rPr>
         <w:t>and Functions</w:t>
       </w:r>
-      <w:bookmarkEnd w:id="138"/>
+      <w:bookmarkEnd w:id="88"/>
     </w:p>
     <w:tbl>
       <w:tblPr>
@@ -11497,7 +10706,7 @@
       </w:pPr>
     </w:p>
     <w:sectPr>
-      <w:footerReference w:type="default" r:id="rId20"/>
+      <w:footerReference w:type="default" r:id="rId23"/>
       <w:pgSz w:w="12240" w:h="15840"/>
       <w:pgMar w:top="1440" w:right="1440" w:bottom="1440" w:left="1440" w:header="720" w:footer="720" w:gutter="0"/>
       <w:cols w:space="720"/>
@@ -11548,7 +10757,7 @@
       <mc:AlternateContent>
         <mc:Choice Requires="wps">
           <w:drawing>
-            <wp:anchor distT="0" distB="0" distL="114300" distR="114300" simplePos="0" relativeHeight="251657728" behindDoc="0" locked="0" layoutInCell="0" allowOverlap="1" wp14:anchorId="2CB193C1" wp14:editId="337E2F47">
+            <wp:anchor distT="0" distB="0" distL="114300" distR="114300" simplePos="0" relativeHeight="251658752" behindDoc="0" locked="0" layoutInCell="0" allowOverlap="1" wp14:anchorId="2CB193C1" wp14:editId="337E2F47">
               <wp:simplePos x="0" y="0"/>
               <wp:positionH relativeFrom="column">
                 <wp:posOffset>0</wp:posOffset>
@@ -11609,7 +10818,7 @@
         </mc:Choice>
         <mc:Fallback>
           <w:pict>
-            <v:line w14:anchorId="2434026F" id="Line 1" o:spid="_x0000_s1026" style="position:absolute;z-index:251657728;visibility:visible;mso-wrap-style:square;mso-width-percent:0;mso-height-percent:0;mso-wrap-distance-left:9pt;mso-wrap-distance-top:0;mso-wrap-distance-right:9pt;mso-wrap-distance-bottom:0;mso-position-horizontal:absolute;mso-position-horizontal-relative:text;mso-position-vertical:absolute;mso-position-vertical-relative:text;mso-width-percent:0;mso-height-percent:0;mso-width-relative:page;mso-height-relative:page" from="0,1.8pt" to="475.2pt,1.8pt" o:gfxdata="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" o:allowincell="f"/>
+            <v:line w14:anchorId="4204741D" id="Line 1" o:spid="_x0000_s1026" style="position:absolute;z-index:251658752;visibility:visible;mso-wrap-style:square;mso-width-percent:0;mso-height-percent:0;mso-wrap-distance-left:9pt;mso-wrap-distance-top:0;mso-wrap-distance-right:9pt;mso-wrap-distance-bottom:0;mso-position-horizontal:absolute;mso-position-horizontal-relative:text;mso-position-vertical:absolute;mso-position-vertical-relative:text;mso-width-percent:0;mso-height-percent:0;mso-width-relative:page;mso-height-relative:page" from="0,1.8pt" to="475.2pt,1.8pt" o:gfxdata="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" o:allowincell="f"/>
           </w:pict>
         </mc:Fallback>
       </mc:AlternateContent>
@@ -11693,7 +10902,7 @@
         <w:noProof/>
         <w:sz w:val="18"/>
       </w:rPr>
-      <w:t>8/14/17</w:t>
+      <w:t>7/10/19</w:t>
     </w:r>
     <w:r>
       <w:rPr>
@@ -16204,7 +15413,7 @@
 </file>
 
 <file path=customXml/itemProps1.xml><?xml version="1.0" encoding="utf-8"?>
-<ds:datastoreItem xmlns:ds="http://schemas.openxmlformats.org/officeDocument/2006/customXml" ds:itemID="{3608CDDE-C6F7-4594-B4F5-458B3EC0D372}">
+<ds:datastoreItem xmlns:ds="http://schemas.openxmlformats.org/officeDocument/2006/customXml" ds:itemID="{434DC47A-4A2E-432F-8B8E-9C95851E0DDB}">
   <ds:schemaRefs>
     <ds:schemaRef ds:uri="http://schemas.openxmlformats.org/officeDocument/2006/bibliography"/>
   </ds:schemaRefs>

</xml_diff>

<commit_message>
TFS 20677 -  AD island to AD AWS environment changes
git-tfs-id: [https://tfs.omnicloud.local/tfs/cco%20program/]$/eCoaching_V2;C49222
</commit_message>
<xml_diff>
--- a/Design/DD/ETL/CCO_eCoaching_Log_Surveys_ETL_DD.docx
+++ b/Design/DD/ETL/CCO_eCoaching_Log_Surveys_ETL_DD.docx
@@ -1,6 +1,6 @@
 
 <file path=word/document.xml><?xml version="1.0" encoding="utf-8"?>
-<w:document xmlns:wpc="http://schemas.microsoft.com/office/word/2010/wordprocessingCanvas" xmlns:cx="http://schemas.microsoft.com/office/drawing/2014/chartex" xmlns:cx1="http://schemas.microsoft.com/office/drawing/2015/9/8/chartex" xmlns:mc="http://schemas.openxmlformats.org/markup-compatibility/2006" xmlns:o="urn:schemas-microsoft-com:office:office" xmlns:r="http://schemas.openxmlformats.org/officeDocument/2006/relationships" xmlns:m="http://schemas.openxmlformats.org/officeDocument/2006/math" xmlns:v="urn:schemas-microsoft-com:vml" xmlns:wp14="http://schemas.microsoft.com/office/word/2010/wordprocessingDrawing" xmlns:wp="http://schemas.openxmlformats.org/drawingml/2006/wordprocessingDrawing" xmlns:w10="urn:schemas-microsoft-com:office:word" xmlns:w="http://schemas.openxmlformats.org/wordprocessingml/2006/main" xmlns:w14="http://schemas.microsoft.com/office/word/2010/wordml" xmlns:w15="http://schemas.microsoft.com/office/word/2012/wordml" xmlns:w16se="http://schemas.microsoft.com/office/word/2015/wordml/symex" xmlns:wpg="http://schemas.microsoft.com/office/word/2010/wordprocessingGroup" xmlns:wpi="http://schemas.microsoft.com/office/word/2010/wordprocessingInk" xmlns:wne="http://schemas.microsoft.com/office/word/2006/wordml" xmlns:wps="http://schemas.microsoft.com/office/word/2010/wordprocessingShape" mc:Ignorable="w14 w15 w16se wp14">
+<w:document xmlns:wpc="http://schemas.microsoft.com/office/word/2010/wordprocessingCanvas" xmlns:cx="http://schemas.microsoft.com/office/drawing/2014/chartex" xmlns:cx1="http://schemas.microsoft.com/office/drawing/2015/9/8/chartex" xmlns:cx2="http://schemas.microsoft.com/office/drawing/2015/10/21/chartex" xmlns:cx3="http://schemas.microsoft.com/office/drawing/2016/5/9/chartex" xmlns:cx4="http://schemas.microsoft.com/office/drawing/2016/5/10/chartex" xmlns:cx5="http://schemas.microsoft.com/office/drawing/2016/5/11/chartex" xmlns:cx6="http://schemas.microsoft.com/office/drawing/2016/5/12/chartex" xmlns:cx7="http://schemas.microsoft.com/office/drawing/2016/5/13/chartex" xmlns:cx8="http://schemas.microsoft.com/office/drawing/2016/5/14/chartex" xmlns:mc="http://schemas.openxmlformats.org/markup-compatibility/2006" xmlns:aink="http://schemas.microsoft.com/office/drawing/2016/ink" xmlns:am3d="http://schemas.microsoft.com/office/drawing/2017/model3d" xmlns:o="urn:schemas-microsoft-com:office:office" xmlns:r="http://schemas.openxmlformats.org/officeDocument/2006/relationships" xmlns:m="http://schemas.openxmlformats.org/officeDocument/2006/math" xmlns:v="urn:schemas-microsoft-com:vml" xmlns:wp14="http://schemas.microsoft.com/office/word/2010/wordprocessingDrawing" xmlns:wp="http://schemas.openxmlformats.org/drawingml/2006/wordprocessingDrawing" xmlns:w10="urn:schemas-microsoft-com:office:word" xmlns:w="http://schemas.openxmlformats.org/wordprocessingml/2006/main" xmlns:w14="http://schemas.microsoft.com/office/word/2010/wordml" xmlns:w15="http://schemas.microsoft.com/office/word/2012/wordml" xmlns:w16cex="http://schemas.microsoft.com/office/word/2018/wordml/cex" xmlns:w16cid="http://schemas.microsoft.com/office/word/2016/wordml/cid" xmlns:w16="http://schemas.microsoft.com/office/word/2018/wordml" xmlns:w16sdtdh="http://schemas.microsoft.com/office/word/2020/wordml/sdtdatahash" xmlns:w16se="http://schemas.microsoft.com/office/word/2015/wordml/symex" xmlns:wpg="http://schemas.microsoft.com/office/word/2010/wordprocessingGroup" xmlns:wpi="http://schemas.microsoft.com/office/word/2010/wordprocessingInk" xmlns:wne="http://schemas.microsoft.com/office/word/2006/wordml" xmlns:wps="http://schemas.microsoft.com/office/word/2010/wordprocessingShape" mc:Ignorable="w14 w15 w16se w16cid w16 w16cex w16sdtdh wp14">
   <w:body>
     <w:p>
       <w:pPr>
@@ -57,45 +57,6 @@
     <w:p>
       <w:pPr>
         <w:ind w:right="-270"/>
-        <w:rPr>
-          <w:del w:id="1" w:author="Palacherla, Susmitha C (NE)" w:date="2020-07-31T16:36:00Z"/>
-          <w:rFonts w:ascii="Century Schoolbook" w:hAnsi="Century Schoolbook"/>
-        </w:rPr>
-      </w:pPr>
-    </w:p>
-    <w:p>
-      <w:pPr>
-        <w:ind w:right="-270"/>
-        <w:jc w:val="center"/>
-        <w:rPr>
-          <w:del w:id="2" w:author="Palacherla, Susmitha C (NE)" w:date="2020-07-31T16:36:00Z"/>
-          <w:rFonts w:ascii="Century Schoolbook" w:hAnsi="Century Schoolbook"/>
-        </w:rPr>
-      </w:pPr>
-    </w:p>
-    <w:p>
-      <w:pPr>
-        <w:ind w:right="-270"/>
-        <w:jc w:val="center"/>
-        <w:rPr>
-          <w:del w:id="3" w:author="Palacherla, Susmitha C (NE)" w:date="2020-07-31T16:36:00Z"/>
-          <w:rFonts w:ascii="Century Schoolbook" w:hAnsi="Century Schoolbook"/>
-        </w:rPr>
-      </w:pPr>
-    </w:p>
-    <w:p>
-      <w:pPr>
-        <w:ind w:right="-270"/>
-        <w:jc w:val="center"/>
-        <w:rPr>
-          <w:del w:id="4" w:author="Palacherla, Susmitha C (NE)" w:date="2020-07-31T16:36:00Z"/>
-          <w:rFonts w:ascii="Century Schoolbook" w:hAnsi="Century Schoolbook"/>
-        </w:rPr>
-      </w:pPr>
-    </w:p>
-    <w:p>
-      <w:pPr>
-        <w:ind w:right="-270"/>
         <w:jc w:val="center"/>
         <w:rPr>
           <w:rFonts w:ascii="Century Schoolbook" w:hAnsi="Century Schoolbook"/>
@@ -119,16 +80,6 @@
           <w:sz w:val="32"/>
         </w:rPr>
       </w:pPr>
-      <w:del w:id="5" w:author="Palacherla, Susmitha C (NE)" w:date="2020-07-31T16:36:00Z">
-        <w:r>
-          <w:rPr>
-            <w:rFonts w:ascii="Arial" w:hAnsi="Arial"/>
-            <w:b/>
-            <w:sz w:val="36"/>
-          </w:rPr>
-          <w:delText>Title:</w:delText>
-        </w:r>
-      </w:del>
       <w:r>
         <w:rPr>
           <w:rFonts w:ascii="Arial" w:hAnsi="Arial"/>
@@ -137,6 +88,7 @@
         </w:rPr>
         <w:t xml:space="preserve"> </w:t>
       </w:r>
+      <w:proofErr w:type="spellStart"/>
       <w:r>
         <w:rPr>
           <w:rFonts w:ascii="Arial" w:hAnsi="Arial" w:cs="Arial"/>
@@ -153,6 +105,7 @@
         </w:rPr>
         <w:t>Surveys</w:t>
       </w:r>
+      <w:proofErr w:type="spellEnd"/>
     </w:p>
     <w:p>
       <w:pPr>
@@ -322,35 +275,23 @@
               <w:rPr>
                 <w:rFonts w:ascii="Times New Roman (PCL6)" w:hAnsi="Times New Roman (PCL6)"/>
               </w:rPr>
-              <w:pPrChange w:id="6" w:author="Palacherla, Susmitha C (NE)" w:date="2020-07-31T16:37:00Z">
-                <w:pPr>
-                  <w:ind w:left="-12" w:right="-270"/>
-                  <w:jc w:val="center"/>
-                </w:pPr>
-              </w:pPrChange>
             </w:pPr>
-            <w:r>
-              <w:rPr>
-                <w:rFonts w:ascii="Times New Roman (PCL6)" w:hAnsi="Times New Roman (PCL6)"/>
-              </w:rPr>
-              <w:t>7/</w:t>
-            </w:r>
-            <w:del w:id="7" w:author="Palacherla, Susmitha C (NE)" w:date="2020-07-31T16:37:00Z">
+            <w:ins w:id="1" w:author="Palacherla, Susmitha C" w:date="2021-04-19T18:22:00Z">
+              <w:r>
+                <w:rPr>
+                  <w:rFonts w:ascii="Times New Roman" w:hAnsi="Times New Roman"/>
+                </w:rPr>
+                <w:t>4/19/2021</w:t>
+              </w:r>
+            </w:ins>
+            <w:del w:id="2" w:author="Palacherla, Susmitha C" w:date="2021-04-19T18:22:00Z">
               <w:r>
                 <w:rPr>
                   <w:rFonts w:ascii="Times New Roman (PCL6)" w:hAnsi="Times New Roman (PCL6)"/>
                 </w:rPr>
-                <w:delText>10/2019</w:delText>
+                <w:delText>7/31/2020</w:delText>
               </w:r>
             </w:del>
-            <w:ins w:id="8" w:author="Palacherla, Susmitha C (NE)" w:date="2020-07-31T16:37:00Z">
-              <w:r>
-                <w:rPr>
-                  <w:rFonts w:ascii="Times New Roman (PCL6)" w:hAnsi="Times New Roman (PCL6)"/>
-                </w:rPr>
-                <w:t>31/2020</w:t>
-              </w:r>
-            </w:ins>
           </w:p>
         </w:tc>
         <w:tc>
@@ -370,12 +311,6 @@
               <w:rPr>
                 <w:rFonts w:ascii="Times New Roman (PCL6)" w:hAnsi="Times New Roman (PCL6)"/>
               </w:rPr>
-              <w:pPrChange w:id="9" w:author="Palacherla, Susmitha C (NE)" w:date="2020-07-31T16:37:00Z">
-                <w:pPr>
-                  <w:ind w:left="-12" w:right="-270"/>
-                  <w:jc w:val="center"/>
-                </w:pPr>
-              </w:pPrChange>
             </w:pPr>
           </w:p>
         </w:tc>
@@ -394,31 +329,29 @@
               <w:rPr>
                 <w:rFonts w:ascii="Times New Roman (PCL6)" w:hAnsi="Times New Roman (PCL6)"/>
               </w:rPr>
-              <w:pPrChange w:id="10" w:author="Palacherla, Susmitha C (NE)" w:date="2020-07-31T16:37:00Z">
-                <w:pPr>
-                  <w:ind w:right="-270"/>
-                </w:pPr>
-              </w:pPrChange>
             </w:pPr>
-            <w:ins w:id="11" w:author="Palacherla, Susmitha C (NE)" w:date="2020-07-31T16:37:00Z">
+            <w:ins w:id="3" w:author="Palacherla, Susmitha C" w:date="2021-04-19T18:22:00Z">
               <w:r>
                 <w:rPr>
-                  <w:rFonts w:ascii="Times New Roman (PCL6)" w:hAnsi="Times New Roman (PCL6)"/>
-                  <w:rPrChange w:id="12" w:author="Palacherla, Susmitha C (NE)" w:date="2020-07-31T16:37:00Z">
-                    <w:rPr>
-                      <w:sz w:val="24"/>
-                    </w:rPr>
-                  </w:rPrChange>
+                  <w:rFonts w:ascii="Times New Roman" w:hAnsi="Times New Roman"/>
+                  <w:sz w:val="24"/>
                 </w:rPr>
-                <w:t>TFS 17716 - Removed company specific references</w:t>
+                <w:t>TFS 20677 -  AD island to AD AWS environment changes</w:t>
+              </w:r>
+              <w:r>
+                <w:rPr>
+                  <w:rFonts w:ascii="Times New Roman" w:hAnsi="Times New Roman"/>
+                  <w:sz w:val="24"/>
+                </w:rPr>
+                <w:t>.</w:t>
               </w:r>
             </w:ins>
-            <w:del w:id="13" w:author="Palacherla, Susmitha C (NE)" w:date="2020-07-31T16:37:00Z">
+            <w:del w:id="4" w:author="Palacherla, Susmitha C" w:date="2021-04-19T18:22:00Z">
               <w:r>
                 <w:rPr>
                   <w:rFonts w:ascii="Times New Roman (PCL6)" w:hAnsi="Times New Roman (PCL6)"/>
                 </w:rPr>
-                <w:delText>TFS 14706 - Switch smtpout.gdit.com to ironport.maximus.com</w:delText>
+                <w:delText>TFS 17716 - Removed company specific references</w:delText>
               </w:r>
             </w:del>
           </w:p>
@@ -463,7 +396,7 @@
         <mc:AlternateContent>
           <mc:Choice Requires="wps">
             <w:drawing>
-              <wp:anchor distT="0" distB="0" distL="114300" distR="114300" simplePos="0" relativeHeight="251657728" behindDoc="0" locked="0" layoutInCell="0" allowOverlap="1" wp14:anchorId="448CCD67" wp14:editId="68B0C314">
+              <wp:anchor distT="0" distB="0" distL="114300" distR="114300" simplePos="0" relativeHeight="251657728" behindDoc="0" locked="0" layoutInCell="0" allowOverlap="1" wp14:anchorId="74EEF64B" wp14:editId="0E6B8AAB">
                 <wp:simplePos x="0" y="0"/>
                 <wp:positionH relativeFrom="column">
                   <wp:posOffset>4663440</wp:posOffset>
@@ -524,7 +457,7 @@
           </mc:Choice>
           <mc:Fallback>
             <w:pict>
-              <v:line w14:anchorId="6D4320E9" id="Line 3" o:spid="_x0000_s1026" style="position:absolute;z-index:251657728;visibility:visible;mso-wrap-style:square;mso-width-percent:0;mso-height-percent:0;mso-wrap-distance-left:9pt;mso-wrap-distance-top:0;mso-wrap-distance-right:9pt;mso-wrap-distance-bottom:0;mso-position-horizontal:absolute;mso-position-horizontal-relative:text;mso-position-vertical:absolute;mso-position-vertical-relative:text;mso-width-percent:0;mso-height-percent:0;mso-width-relative:page;mso-height-relative:page" from="367.2pt,33.3pt" to="439.25pt,33.35pt" o:gfxdata="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" o:allowincell="f">
+              <v:line w14:anchorId="659F2EE7" id="Line 3" o:spid="_x0000_s1026" style="position:absolute;z-index:251657728;visibility:visible;mso-wrap-style:square;mso-width-percent:0;mso-height-percent:0;mso-wrap-distance-left:9pt;mso-wrap-distance-top:0;mso-wrap-distance-right:9pt;mso-wrap-distance-bottom:0;mso-position-horizontal:absolute;mso-position-horizontal-relative:text;mso-position-vertical:absolute;mso-position-vertical-relative:text;mso-width-percent:0;mso-height-percent:0;mso-width-relative:page;mso-height-relative:page" from="367.2pt,33.3pt" to="439.25pt,33.35pt" o:gfxdata="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" o:allowincell="f">
                 <v:stroke startarrowwidth="narrow" startarrowlength="short" endarrowwidth="narrow" endarrowlength="short"/>
               </v:line>
             </w:pict>
@@ -538,7 +471,7 @@
         <mc:AlternateContent>
           <mc:Choice Requires="wps">
             <w:drawing>
-              <wp:anchor distT="0" distB="0" distL="114300" distR="114300" simplePos="0" relativeHeight="251654656" behindDoc="0" locked="0" layoutInCell="0" allowOverlap="1" wp14:anchorId="6038CE39" wp14:editId="7E4C597D">
+              <wp:anchor distT="0" distB="0" distL="114300" distR="114300" simplePos="0" relativeHeight="251654656" behindDoc="0" locked="0" layoutInCell="0" allowOverlap="1" wp14:anchorId="4EB3797E" wp14:editId="5648B987">
                 <wp:simplePos x="0" y="0"/>
                 <wp:positionH relativeFrom="column">
                   <wp:posOffset>914400</wp:posOffset>
@@ -599,7 +532,7 @@
           </mc:Choice>
           <mc:Fallback>
             <w:pict>
-              <v:line w14:anchorId="4382F119" id="Line 4" o:spid="_x0000_s1026" style="position:absolute;z-index:251654656;visibility:visible;mso-wrap-style:square;mso-width-percent:0;mso-height-percent:0;mso-wrap-distance-left:9pt;mso-wrap-distance-top:0;mso-wrap-distance-right:9pt;mso-wrap-distance-bottom:0;mso-position-horizontal:absolute;mso-position-horizontal-relative:text;mso-position-vertical:absolute;mso-position-vertical-relative:text;mso-width-percent:0;mso-height-percent:0;mso-width-relative:page;mso-height-relative:page" from="1in,33.3pt" to="266.45pt,33.35pt" o:gfxdata="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" o:allowincell="f">
+              <v:line w14:anchorId="09111E86" id="Line 4" o:spid="_x0000_s1026" style="position:absolute;z-index:251654656;visibility:visible;mso-wrap-style:square;mso-width-percent:0;mso-height-percent:0;mso-wrap-distance-left:9pt;mso-wrap-distance-top:0;mso-wrap-distance-right:9pt;mso-wrap-distance-bottom:0;mso-position-horizontal:absolute;mso-position-horizontal-relative:text;mso-position-vertical:absolute;mso-position-vertical-relative:text;mso-width-percent:0;mso-height-percent:0;mso-width-relative:page;mso-height-relative:page" from="1in,33.3pt" to="266.45pt,33.35pt" o:gfxdata="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" o:allowincell="f">
                 <v:stroke startarrowwidth="narrow" startarrowlength="short" endarrowwidth="narrow" endarrowlength="short"/>
               </v:line>
             </w:pict>
@@ -719,7 +652,7 @@
         <mc:AlternateContent>
           <mc:Choice Requires="wps">
             <w:drawing>
-              <wp:anchor distT="0" distB="0" distL="114300" distR="114300" simplePos="0" relativeHeight="251660800" behindDoc="0" locked="0" layoutInCell="0" allowOverlap="1">
+              <wp:anchor distT="0" distB="0" distL="114300" distR="114300" simplePos="0" relativeHeight="251660800" behindDoc="0" locked="0" layoutInCell="0" allowOverlap="1" wp14:anchorId="3F025951" wp14:editId="58295A22">
                 <wp:simplePos x="0" y="0"/>
                 <wp:positionH relativeFrom="column">
                   <wp:posOffset>1463040</wp:posOffset>
@@ -780,7 +713,7 @@
           </mc:Choice>
           <mc:Fallback>
             <w:pict>
-              <v:line w14:anchorId="4B265F15" id="Line 5" o:spid="_x0000_s1026" style="position:absolute;z-index:251660800;visibility:visible;mso-wrap-style:square;mso-width-percent:0;mso-height-percent:0;mso-wrap-distance-left:9pt;mso-wrap-distance-top:0;mso-wrap-distance-right:9pt;mso-wrap-distance-bottom:0;mso-position-horizontal:absolute;mso-position-horizontal-relative:text;mso-position-vertical:absolute;mso-position-vertical-relative:text;mso-width-percent:0;mso-height-percent:0;mso-width-relative:page;mso-height-relative:page" from="115.2pt,.6pt" to="309.6pt,.6pt" o:gfxdata="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" o:allowincell="f">
+              <v:line w14:anchorId="16E91D9D" id="Line 5" o:spid="_x0000_s1026" style="position:absolute;z-index:251660800;visibility:visible;mso-wrap-style:square;mso-width-percent:0;mso-height-percent:0;mso-wrap-distance-left:9pt;mso-wrap-distance-top:0;mso-wrap-distance-right:9pt;mso-wrap-distance-bottom:0;mso-position-horizontal:absolute;mso-position-horizontal-relative:text;mso-position-vertical:absolute;mso-position-vertical-relative:text;mso-width-percent:0;mso-height-percent:0;mso-width-relative:page;mso-height-relative:page" from="115.2pt,.6pt" to="309.6pt,.6pt" o:gfxdata="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" o:allowincell="f">
                 <v:stroke startarrowwidth="narrow" startarrowlength="short" endarrowwidth="narrow" endarrowlength="short"/>
               </v:line>
             </w:pict>
@@ -802,224 +735,10 @@
     </w:p>
     <w:p>
       <w:pPr>
-        <w:pStyle w:val="hd1"/>
-        <w:tabs>
-          <w:tab w:val="clear" w:pos="4320"/>
-          <w:tab w:val="clear" w:pos="8640"/>
-          <w:tab w:val="left" w:pos="1980"/>
-          <w:tab w:val="left" w:pos="6750"/>
-        </w:tabs>
-        <w:ind w:right="-270"/>
-        <w:rPr>
-          <w:del w:id="14" w:author="Palacherla, Susmitha C (NE)" w:date="2020-07-31T16:36:00Z"/>
-          <w:rFonts w:ascii="Times New Roman (PCL6)" w:hAnsi="Times New Roman (PCL6)"/>
-          <w:sz w:val="22"/>
-        </w:rPr>
-      </w:pPr>
-      <w:del w:id="15" w:author="Palacherla, Susmitha C (NE)" w:date="2020-07-31T16:36:00Z">
-        <w:r>
-          <w:rPr>
-            <w:noProof/>
-          </w:rPr>
-          <mc:AlternateContent>
-            <mc:Choice Requires="wps">
-              <w:drawing>
-                <wp:anchor distT="0" distB="0" distL="114300" distR="114300" simplePos="0" relativeHeight="251658752" behindDoc="0" locked="0" layoutInCell="0" allowOverlap="1">
-                  <wp:simplePos x="0" y="0"/>
-                  <wp:positionH relativeFrom="column">
-                    <wp:posOffset>4754880</wp:posOffset>
-                  </wp:positionH>
-                  <wp:positionV relativeFrom="paragraph">
-                    <wp:posOffset>441325</wp:posOffset>
-                  </wp:positionV>
-                  <wp:extent cx="915035" cy="635"/>
-                  <wp:effectExtent l="11430" t="12700" r="6985" b="5715"/>
-                  <wp:wrapNone/>
-                  <wp:docPr id="14" name="Line 6"/>
-                  <wp:cNvGraphicFramePr>
-                    <a:graphicFrameLocks xmlns:a="http://schemas.openxmlformats.org/drawingml/2006/main"/>
-                  </wp:cNvGraphicFramePr>
-                  <a:graphic xmlns:a="http://schemas.openxmlformats.org/drawingml/2006/main">
-                    <a:graphicData uri="http://schemas.microsoft.com/office/word/2010/wordprocessingShape">
-                      <wps:wsp>
-                        <wps:cNvCnPr>
-                          <a:cxnSpLocks noChangeShapeType="1"/>
-                        </wps:cNvCnPr>
-                        <wps:spPr bwMode="auto">
-                          <a:xfrm>
-                            <a:off x="0" y="0"/>
-                            <a:ext cx="915035" cy="635"/>
-                          </a:xfrm>
-                          <a:prstGeom prst="line">
-                            <a:avLst/>
-                          </a:prstGeom>
-                          <a:noFill/>
-                          <a:ln w="9525">
-                            <a:solidFill>
-                              <a:srgbClr val="000000"/>
-                            </a:solidFill>
-                            <a:round/>
-                            <a:headEnd type="none" w="sm" len="sm"/>
-                            <a:tailEnd type="none" w="sm" len="sm"/>
-                          </a:ln>
-                          <a:extLst>
-                            <a:ext uri="{909E8E84-426E-40DD-AFC4-6F175D3DCCD1}">
-                              <a14:hiddenFill xmlns:a14="http://schemas.microsoft.com/office/drawing/2010/main">
-                                <a:noFill/>
-                              </a14:hiddenFill>
-                            </a:ext>
-                          </a:extLst>
-                        </wps:spPr>
-                        <wps:bodyPr/>
-                      </wps:wsp>
-                    </a:graphicData>
-                  </a:graphic>
-                  <wp14:sizeRelH relativeFrom="page">
-                    <wp14:pctWidth>0</wp14:pctWidth>
-                  </wp14:sizeRelH>
-                  <wp14:sizeRelV relativeFrom="page">
-                    <wp14:pctHeight>0</wp14:pctHeight>
-                  </wp14:sizeRelV>
-                </wp:anchor>
-              </w:drawing>
-            </mc:Choice>
-            <mc:Fallback>
-              <w:pict>
-                <v:line w14:anchorId="6A7C72B5" id="Line 6" o:spid="_x0000_s1026" style="position:absolute;z-index:251658752;visibility:visible;mso-wrap-style:square;mso-width-percent:0;mso-height-percent:0;mso-wrap-distance-left:9pt;mso-wrap-distance-top:0;mso-wrap-distance-right:9pt;mso-wrap-distance-bottom:0;mso-position-horizontal:absolute;mso-position-horizontal-relative:text;mso-position-vertical:absolute;mso-position-vertical-relative:text;mso-width-percent:0;mso-height-percent:0;mso-width-relative:page;mso-height-relative:page" from="374.4pt,34.75pt" to="446.45pt,34.8pt" o:gfxdata="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" o:allowincell="f">
-                  <v:stroke startarrowwidth="narrow" startarrowlength="short" endarrowwidth="narrow" endarrowlength="short"/>
-                </v:line>
-              </w:pict>
-            </mc:Fallback>
-          </mc:AlternateContent>
-        </w:r>
-        <w:r>
-          <w:rPr>
-            <w:noProof/>
-          </w:rPr>
-          <mc:AlternateContent>
-            <mc:Choice Requires="wps">
-              <w:drawing>
-                <wp:anchor distT="0" distB="0" distL="114300" distR="114300" simplePos="0" relativeHeight="251656704" behindDoc="0" locked="0" layoutInCell="0" allowOverlap="1">
-                  <wp:simplePos x="0" y="0"/>
-                  <wp:positionH relativeFrom="column">
-                    <wp:posOffset>914400</wp:posOffset>
-                  </wp:positionH>
-                  <wp:positionV relativeFrom="paragraph">
-                    <wp:posOffset>415925</wp:posOffset>
-                  </wp:positionV>
-                  <wp:extent cx="2469515" cy="635"/>
-                  <wp:effectExtent l="9525" t="6350" r="6985" b="12065"/>
-                  <wp:wrapNone/>
-                  <wp:docPr id="11" name="Line 7"/>
-                  <wp:cNvGraphicFramePr>
-                    <a:graphicFrameLocks xmlns:a="http://schemas.openxmlformats.org/drawingml/2006/main"/>
-                  </wp:cNvGraphicFramePr>
-                  <a:graphic xmlns:a="http://schemas.openxmlformats.org/drawingml/2006/main">
-                    <a:graphicData uri="http://schemas.microsoft.com/office/word/2010/wordprocessingShape">
-                      <wps:wsp>
-                        <wps:cNvCnPr>
-                          <a:cxnSpLocks noChangeShapeType="1"/>
-                        </wps:cNvCnPr>
-                        <wps:spPr bwMode="auto">
-                          <a:xfrm>
-                            <a:off x="0" y="0"/>
-                            <a:ext cx="2469515" cy="635"/>
-                          </a:xfrm>
-                          <a:prstGeom prst="line">
-                            <a:avLst/>
-                          </a:prstGeom>
-                          <a:noFill/>
-                          <a:ln w="9525">
-                            <a:solidFill>
-                              <a:srgbClr val="000000"/>
-                            </a:solidFill>
-                            <a:round/>
-                            <a:headEnd type="none" w="sm" len="sm"/>
-                            <a:tailEnd type="none" w="sm" len="sm"/>
-                          </a:ln>
-                          <a:extLst>
-                            <a:ext uri="{909E8E84-426E-40DD-AFC4-6F175D3DCCD1}">
-                              <a14:hiddenFill xmlns:a14="http://schemas.microsoft.com/office/drawing/2010/main">
-                                <a:noFill/>
-                              </a14:hiddenFill>
-                            </a:ext>
-                          </a:extLst>
-                        </wps:spPr>
-                        <wps:bodyPr/>
-                      </wps:wsp>
-                    </a:graphicData>
-                  </a:graphic>
-                  <wp14:sizeRelH relativeFrom="page">
-                    <wp14:pctWidth>0</wp14:pctWidth>
-                  </wp14:sizeRelH>
-                  <wp14:sizeRelV relativeFrom="page">
-                    <wp14:pctHeight>0</wp14:pctHeight>
-                  </wp14:sizeRelV>
-                </wp:anchor>
-              </w:drawing>
-            </mc:Choice>
-            <mc:Fallback>
-              <w:pict>
-                <v:line w14:anchorId="7235B3B4" id="Line 7" o:spid="_x0000_s1026" style="position:absolute;z-index:251656704;visibility:visible;mso-wrap-style:square;mso-width-percent:0;mso-height-percent:0;mso-wrap-distance-left:9pt;mso-wrap-distance-top:0;mso-wrap-distance-right:9pt;mso-wrap-distance-bottom:0;mso-position-horizontal:absolute;mso-position-horizontal-relative:text;mso-position-vertical:absolute;mso-position-vertical-relative:text;mso-width-percent:0;mso-height-percent:0;mso-width-relative:page;mso-height-relative:page" from="1in,32.75pt" to="266.45pt,32.8pt" o:gfxdata="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" o:allowincell="f">
-                  <v:stroke startarrowwidth="narrow" startarrowlength="short" endarrowwidth="narrow" endarrowlength="short"/>
-                </v:line>
-              </w:pict>
-            </mc:Fallback>
-          </mc:AlternateContent>
-        </w:r>
-        <w:r>
-          <w:rPr>
-            <w:rFonts w:ascii="Times New Roman (PCL6)" w:hAnsi="Times New Roman (PCL6)"/>
-            <w:b w:val="0"/>
-            <w:sz w:val="22"/>
-          </w:rPr>
-          <w:delText>Approved by:</w:delText>
-        </w:r>
-        <w:r>
-          <w:rPr>
-            <w:rFonts w:ascii="Times New Roman (PCL6)" w:hAnsi="Times New Roman (PCL6)"/>
-            <w:b w:val="0"/>
-            <w:sz w:val="20"/>
-          </w:rPr>
-          <w:tab/>
-        </w:r>
-        <w:r>
-          <w:rPr>
-            <w:rFonts w:ascii="Times New Roman (PCL6)" w:hAnsi="Times New Roman (PCL6)"/>
-            <w:b w:val="0"/>
-            <w:sz w:val="20"/>
-          </w:rPr>
-          <w:tab/>
-        </w:r>
-        <w:r>
-          <w:rPr>
-            <w:rFonts w:ascii="Times New Roman (PCL6)" w:hAnsi="Times New Roman (PCL6)"/>
-            <w:b w:val="0"/>
-            <w:sz w:val="22"/>
-          </w:rPr>
-          <w:delText xml:space="preserve">Date: </w:delText>
-        </w:r>
-      </w:del>
-    </w:p>
-    <w:p>
-      <w:pPr>
-        <w:tabs>
-          <w:tab w:val="left" w:pos="1980"/>
-          <w:tab w:val="left" w:pos="6750"/>
-        </w:tabs>
-        <w:ind w:left="1440" w:right="-270" w:firstLine="720"/>
-        <w:rPr>
-          <w:del w:id="16" w:author="Palacherla, Susmitha C (NE)" w:date="2020-07-31T16:36:00Z"/>
-        </w:rPr>
-      </w:pPr>
-    </w:p>
-    <w:p>
-      <w:pPr>
         <w:pStyle w:val="hdr1"/>
         <w:ind w:left="0" w:right="-270"/>
         <w:jc w:val="center"/>
         <w:rPr>
-          <w:ins w:id="17" w:author="Palacherla, Susmitha C (NE)" w:date="2020-07-31T16:36:00Z"/>
           <w:rFonts w:ascii="Arial" w:hAnsi="Arial"/>
           <w:b/>
           <w:sz w:val="28"/>
@@ -1032,7 +751,6 @@
         <w:ind w:left="0" w:right="-270"/>
         <w:jc w:val="center"/>
         <w:rPr>
-          <w:ins w:id="18" w:author="Palacherla, Susmitha C (NE)" w:date="2020-07-31T16:36:00Z"/>
           <w:rFonts w:ascii="Arial" w:hAnsi="Arial"/>
           <w:b/>
           <w:sz w:val="28"/>
@@ -1045,14 +763,11 @@
         <w:ind w:left="0" w:right="-270"/>
         <w:jc w:val="center"/>
         <w:rPr>
-          <w:ins w:id="19" w:author="Palacherla, Susmitha C (NE)" w:date="2020-07-31T16:36:00Z"/>
           <w:rFonts w:ascii="Arial" w:hAnsi="Arial"/>
           <w:b/>
           <w:sz w:val="28"/>
         </w:rPr>
       </w:pPr>
-      <w:bookmarkStart w:id="20" w:name="_GoBack"/>
-      <w:bookmarkEnd w:id="20"/>
     </w:p>
     <w:p>
       <w:pPr>
@@ -1096,9 +811,8 @@
       </w:tblPr>
       <w:tblGrid>
         <w:gridCol w:w="1310"/>
-        <w:gridCol w:w="950"/>
-        <w:gridCol w:w="5387"/>
-        <w:gridCol w:w="1929"/>
+        <w:gridCol w:w="6154"/>
+        <w:gridCol w:w="2112"/>
       </w:tblGrid>
       <w:tr>
         <w:trPr>
@@ -1154,33 +868,6 @@
                 <w:b/>
                 <w:sz w:val="20"/>
               </w:rPr>
-              <w:t>Version</w:t>
-            </w:r>
-          </w:p>
-        </w:tc>
-        <w:tc>
-          <w:tcPr>
-            <w:tcW w:w="0" w:type="auto"/>
-            <w:shd w:val="solid" w:color="auto" w:fill="000000"/>
-          </w:tcPr>
-          <w:p>
-            <w:pPr>
-              <w:pStyle w:val="hdr1"/>
-              <w:spacing w:before="0"/>
-              <w:ind w:left="0"/>
-              <w:jc w:val="center"/>
-              <w:rPr>
-                <w:rFonts w:ascii="Arial" w:hAnsi="Arial"/>
-                <w:b/>
-                <w:sz w:val="20"/>
-              </w:rPr>
-            </w:pPr>
-            <w:r>
-              <w:rPr>
-                <w:rFonts w:ascii="Arial" w:hAnsi="Arial"/>
-                <w:b/>
-                <w:sz w:val="20"/>
-              </w:rPr>
               <w:t>Change Description</w:t>
             </w:r>
           </w:p>
@@ -1228,19 +915,7 @@
               <w:rPr>
                 <w:rFonts w:ascii="Times New Roman (PCL6)" w:hAnsi="Times New Roman (PCL6)"/>
               </w:rPr>
-              <w:t>09/</w:t>
-            </w:r>
-            <w:r>
-              <w:rPr>
-                <w:rFonts w:ascii="Times New Roman (PCL6)" w:hAnsi="Times New Roman (PCL6)"/>
-              </w:rPr>
-              <w:t>30</w:t>
-            </w:r>
-            <w:r>
-              <w:rPr>
-                <w:rFonts w:ascii="Times New Roman (PCL6)" w:hAnsi="Times New Roman (PCL6)"/>
-              </w:rPr>
-              <w:t>/2015</w:t>
+              <w:t>09/30/2015</w:t>
             </w:r>
           </w:p>
         </w:tc>
@@ -1255,31 +930,7 @@
               <w:jc w:val="left"/>
             </w:pPr>
             <w:r>
-              <w:t xml:space="preserve">1.0 </w:t>
-            </w:r>
-          </w:p>
-        </w:tc>
-        <w:tc>
-          <w:tcPr>
-            <w:tcW w:w="0" w:type="auto"/>
-          </w:tcPr>
-          <w:p>
-            <w:pPr>
-              <w:pStyle w:val="hdr1"/>
-              <w:ind w:left="0"/>
-              <w:jc w:val="left"/>
-            </w:pPr>
-            <w:r>
-              <w:t>Initial revision</w:t>
-            </w:r>
-            <w:r>
-              <w:t xml:space="preserve">. </w:t>
-            </w:r>
-            <w:r>
-              <w:t xml:space="preserve">Set up per </w:t>
-            </w:r>
-            <w:r>
-              <w:t>TFS 549</w:t>
+              <w:t>Initial revision. Set up per TFS 549</w:t>
             </w:r>
           </w:p>
         </w:tc>
@@ -1326,21 +977,6 @@
               <w:jc w:val="left"/>
             </w:pPr>
             <w:r>
-              <w:t>2.0</w:t>
-            </w:r>
-          </w:p>
-        </w:tc>
-        <w:tc>
-          <w:tcPr>
-            <w:tcW w:w="0" w:type="auto"/>
-          </w:tcPr>
-          <w:p>
-            <w:pPr>
-              <w:pStyle w:val="hdr1"/>
-              <w:ind w:left="0"/>
-              <w:jc w:val="left"/>
-            </w:pPr>
-            <w:r>
               <w:rPr>
                 <w:rFonts w:ascii="Times New Roman (PCL6)" w:hAnsi="Times New Roman (PCL6)"/>
               </w:rPr>
@@ -1391,21 +1027,6 @@
               <w:jc w:val="left"/>
             </w:pPr>
             <w:r>
-              <w:t>3.0</w:t>
-            </w:r>
-          </w:p>
-        </w:tc>
-        <w:tc>
-          <w:tcPr>
-            <w:tcW w:w="0" w:type="auto"/>
-          </w:tcPr>
-          <w:p>
-            <w:pPr>
-              <w:pStyle w:val="hdr1"/>
-              <w:ind w:left="0"/>
-              <w:jc w:val="left"/>
-            </w:pPr>
-            <w:r>
               <w:t>TFS 14706 - Switch smtpout.gdit.com to ironport.maximus.com</w:t>
             </w:r>
           </w:p>
@@ -1453,28 +1074,8 @@
               <w:jc w:val="left"/>
             </w:pPr>
             <w:r>
-              <w:t>4.0</w:t>
-            </w:r>
-          </w:p>
-        </w:tc>
-        <w:tc>
-          <w:tcPr>
-            <w:tcW w:w="0" w:type="auto"/>
-          </w:tcPr>
-          <w:p>
-            <w:pPr>
-              <w:pStyle w:val="hdr1"/>
-              <w:ind w:left="0"/>
-              <w:jc w:val="left"/>
-            </w:pPr>
-            <w:r>
               <w:t>TFS 17716 - Removed company specific references l</w:t>
             </w:r>
-            <w:del w:id="21" w:author="Palacherla, Susmitha C (NE)" w:date="2020-07-31T16:37:00Z">
-              <w:r>
-                <w:delText>ike GDIT</w:delText>
-              </w:r>
-            </w:del>
           </w:p>
         </w:tc>
         <w:tc>
@@ -1504,8 +1105,49 @@
               <w:ind w:left="0"/>
               <w:jc w:val="left"/>
             </w:pPr>
+            <w:ins w:id="5" w:author="Palacherla, Susmitha C" w:date="2021-04-19T18:40:00Z">
+              <w:r>
+                <w:t>4/19/2021</w:t>
+              </w:r>
+            </w:ins>
           </w:p>
         </w:tc>
+        <w:tc>
+          <w:tcPr>
+            <w:tcW w:w="0" w:type="auto"/>
+          </w:tcPr>
+          <w:p>
+            <w:pPr>
+              <w:pStyle w:val="hdr1"/>
+              <w:ind w:left="0"/>
+              <w:jc w:val="left"/>
+            </w:pPr>
+            <w:ins w:id="6" w:author="Palacherla, Susmitha C" w:date="2021-04-19T18:40:00Z">
+              <w:r>
+                <w:t>TFS 20677 -  AD island to AD AWS environment changes</w:t>
+              </w:r>
+            </w:ins>
+          </w:p>
+        </w:tc>
+        <w:tc>
+          <w:tcPr>
+            <w:tcW w:w="0" w:type="auto"/>
+          </w:tcPr>
+          <w:p>
+            <w:pPr>
+              <w:pStyle w:val="hdr1"/>
+              <w:ind w:left="0"/>
+              <w:jc w:val="left"/>
+            </w:pPr>
+            <w:ins w:id="7" w:author="Palacherla, Susmitha C" w:date="2021-04-19T18:40:00Z">
+              <w:r>
+                <w:t>Susmitha Palacherla</w:t>
+              </w:r>
+            </w:ins>
+          </w:p>
+        </w:tc>
+      </w:tr>
+      <w:tr>
         <w:tc>
           <w:tcPr>
             <w:tcW w:w="0" w:type="auto"/>
@@ -1580,68 +1222,6 @@
             </w:pPr>
           </w:p>
         </w:tc>
-        <w:tc>
-          <w:tcPr>
-            <w:tcW w:w="0" w:type="auto"/>
-          </w:tcPr>
-          <w:p>
-            <w:pPr>
-              <w:pStyle w:val="hdr1"/>
-              <w:ind w:left="0"/>
-              <w:jc w:val="left"/>
-            </w:pPr>
-          </w:p>
-        </w:tc>
-      </w:tr>
-      <w:tr>
-        <w:tc>
-          <w:tcPr>
-            <w:tcW w:w="0" w:type="auto"/>
-          </w:tcPr>
-          <w:p>
-            <w:pPr>
-              <w:pStyle w:val="hdr1"/>
-              <w:ind w:left="0"/>
-              <w:jc w:val="left"/>
-            </w:pPr>
-          </w:p>
-        </w:tc>
-        <w:tc>
-          <w:tcPr>
-            <w:tcW w:w="0" w:type="auto"/>
-          </w:tcPr>
-          <w:p>
-            <w:pPr>
-              <w:pStyle w:val="hdr1"/>
-              <w:ind w:left="0"/>
-              <w:jc w:val="left"/>
-            </w:pPr>
-          </w:p>
-        </w:tc>
-        <w:tc>
-          <w:tcPr>
-            <w:tcW w:w="0" w:type="auto"/>
-          </w:tcPr>
-          <w:p>
-            <w:pPr>
-              <w:pStyle w:val="hdr1"/>
-              <w:ind w:left="0"/>
-              <w:jc w:val="left"/>
-            </w:pPr>
-          </w:p>
-        </w:tc>
-        <w:tc>
-          <w:tcPr>
-            <w:tcW w:w="0" w:type="auto"/>
-          </w:tcPr>
-          <w:p>
-            <w:pPr>
-              <w:pStyle w:val="hdr1"/>
-              <w:ind w:left="0"/>
-              <w:jc w:val="left"/>
-            </w:pPr>
-          </w:p>
-        </w:tc>
       </w:tr>
     </w:tbl>
     <w:p>
@@ -1657,11 +1237,11 @@
         <w:adjustRightInd w:val="0"/>
         <w:spacing w:after="0" w:line="240" w:lineRule="auto"/>
       </w:pPr>
-      <w:bookmarkStart w:id="22" w:name="_Toc434743870"/>
+      <w:bookmarkStart w:id="8" w:name="_Toc434743870"/>
       <w:r>
         <w:br w:type="page"/>
       </w:r>
-      <w:bookmarkEnd w:id="22"/>
+      <w:bookmarkEnd w:id="8"/>
     </w:p>
     <w:sdt>
       <w:sdtPr>
@@ -3107,7 +2687,7 @@
           <w:color w:val="auto"/>
         </w:rPr>
       </w:pPr>
-      <w:bookmarkStart w:id="23" w:name="_Toc431372964"/>
+      <w:bookmarkStart w:id="9" w:name="_Toc431372964"/>
       <w:r>
         <w:rPr>
           <w:color w:val="auto"/>
@@ -3115,7 +2695,7 @@
         <w:lastRenderedPageBreak/>
         <w:t>Overview</w:t>
       </w:r>
-      <w:bookmarkEnd w:id="23"/>
+      <w:bookmarkEnd w:id="9"/>
     </w:p>
     <w:p>
       <w:pPr>
@@ -3127,7 +2707,7 @@
           <w:szCs w:val="22"/>
         </w:rPr>
       </w:pPr>
-      <w:bookmarkStart w:id="24" w:name="_Toc431372965"/>
+      <w:bookmarkStart w:id="10" w:name="_Toc431372965"/>
       <w:r>
         <w:rPr>
           <w:rFonts w:ascii="Calibri" w:hAnsi="Calibri" w:cs="Times New Roman"/>
@@ -3146,7 +2726,7 @@
         </w:rPr>
         <w:t>Description</w:t>
       </w:r>
-      <w:bookmarkEnd w:id="24"/>
+      <w:bookmarkEnd w:id="10"/>
     </w:p>
     <w:p>
       <w:pPr>
@@ -3213,7 +2793,7 @@
           <w:szCs w:val="22"/>
         </w:rPr>
       </w:pPr>
-      <w:bookmarkStart w:id="25" w:name="_Toc431372966"/>
+      <w:bookmarkStart w:id="11" w:name="_Toc431372966"/>
       <w:r>
         <w:rPr>
           <w:rFonts w:ascii="Calibri" w:hAnsi="Calibri" w:cs="Times New Roman"/>
@@ -3232,7 +2812,7 @@
         </w:rPr>
         <w:t xml:space="preserve"> Scope</w:t>
       </w:r>
-      <w:bookmarkEnd w:id="25"/>
+      <w:bookmarkEnd w:id="11"/>
     </w:p>
     <w:p>
       <w:pPr>
@@ -3390,7 +2970,7 @@
           <w:szCs w:val="22"/>
         </w:rPr>
       </w:pPr>
-      <w:bookmarkStart w:id="26" w:name="_Toc431372967"/>
+      <w:bookmarkStart w:id="12" w:name="_Toc431372967"/>
       <w:r>
         <w:rPr>
           <w:rFonts w:ascii="Calibri" w:hAnsi="Calibri" w:cs="Times New Roman"/>
@@ -3409,7 +2989,7 @@
         </w:rPr>
         <w:t>Data</w:t>
       </w:r>
-      <w:bookmarkEnd w:id="26"/>
+      <w:bookmarkEnd w:id="12"/>
     </w:p>
     <w:p>
       <w:pPr>
@@ -3420,12 +3000,21 @@
           <w:color w:val="000000" w:themeColor="text1"/>
         </w:rPr>
       </w:pPr>
+      <w:proofErr w:type="spellStart"/>
       <w:r>
         <w:rPr>
           <w:rFonts w:asciiTheme="minorHAnsi" w:hAnsiTheme="minorHAnsi" w:cs="Segoe UI"/>
           <w:color w:val="000000" w:themeColor="text1"/>
         </w:rPr>
-        <w:t>EC.Coaching_log table</w:t>
+        <w:t>EC.Coaching_log</w:t>
+      </w:r>
+      <w:proofErr w:type="spellEnd"/>
+      <w:r>
+        <w:rPr>
+          <w:rFonts w:asciiTheme="minorHAnsi" w:hAnsiTheme="minorHAnsi" w:cs="Segoe UI"/>
+          <w:color w:val="000000" w:themeColor="text1"/>
+        </w:rPr>
+        <w:t xml:space="preserve"> table</w:t>
       </w:r>
     </w:p>
     <w:p>
@@ -3447,7 +3036,7 @@
           <w:szCs w:val="22"/>
         </w:rPr>
       </w:pPr>
-      <w:bookmarkStart w:id="27" w:name="_Toc431372968"/>
+      <w:bookmarkStart w:id="13" w:name="_Toc431372968"/>
       <w:r>
         <w:rPr>
           <w:rFonts w:ascii="Calibri" w:hAnsi="Calibri" w:cs="Times New Roman"/>
@@ -3457,7 +3046,7 @@
         </w:rPr>
         <w:t>Module List</w:t>
       </w:r>
-      <w:bookmarkEnd w:id="27"/>
+      <w:bookmarkEnd w:id="13"/>
     </w:p>
     <w:p>
       <w:pPr>
@@ -3615,7 +3204,7 @@
           <w:szCs w:val="22"/>
         </w:rPr>
       </w:pPr>
-      <w:bookmarkStart w:id="28" w:name="_Toc431372969"/>
+      <w:bookmarkStart w:id="14" w:name="_Toc431372969"/>
       <w:r>
         <w:rPr>
           <w:rFonts w:ascii="Calibri" w:hAnsi="Calibri" w:cs="Times New Roman"/>
@@ -3625,7 +3214,7 @@
         </w:rPr>
         <w:t>Software and Hardware Interfaces</w:t>
       </w:r>
-      <w:bookmarkEnd w:id="28"/>
+      <w:bookmarkEnd w:id="14"/>
     </w:p>
     <w:p>
       <w:pPr>
@@ -3634,14 +3223,14 @@
           <w:color w:val="auto"/>
         </w:rPr>
       </w:pPr>
-      <w:bookmarkStart w:id="29" w:name="_Toc431372970"/>
+      <w:bookmarkStart w:id="15" w:name="_Toc431372970"/>
       <w:r>
         <w:rPr>
           <w:color w:val="auto"/>
         </w:rPr>
         <w:t>Software</w:t>
       </w:r>
-      <w:bookmarkEnd w:id="29"/>
+      <w:bookmarkEnd w:id="15"/>
     </w:p>
     <w:p>
       <w:pPr>
@@ -3669,76 +3258,329 @@
           <w:sz w:val="20"/>
           <w:szCs w:val="20"/>
         </w:rPr>
-        <w:t>SQL Server 20</w:t>
-      </w:r>
-      <w:r>
-        <w:rPr>
+        <w:t xml:space="preserve">SQL </w:t>
+      </w:r>
+      <w:ins w:id="16" w:author="Palacherla, Susmitha C" w:date="2021-04-19T18:26:00Z">
+        <w:r>
+          <w:rPr>
+            <w:rFonts w:ascii="Times New Roman" w:hAnsi="Times New Roman"/>
+            <w:color w:val="000000" w:themeColor="text1"/>
+            <w:sz w:val="20"/>
+            <w:szCs w:val="20"/>
+          </w:rPr>
+          <w:t>Server 201</w:t>
+        </w:r>
+        <w:r>
+          <w:rPr>
+            <w:rFonts w:ascii="Times New Roman" w:hAnsi="Times New Roman"/>
+            <w:color w:val="000000" w:themeColor="text1"/>
+            <w:sz w:val="20"/>
+            <w:szCs w:val="20"/>
+          </w:rPr>
+          <w:t xml:space="preserve">9 </w:t>
+        </w:r>
+        <w:r>
+          <w:rPr>
+            <w:rFonts w:ascii="Times New Roman" w:hAnsi="Times New Roman"/>
+            <w:color w:val="000000" w:themeColor="text1"/>
+            <w:sz w:val="20"/>
+            <w:szCs w:val="20"/>
+          </w:rPr>
+          <w:t>Suite</w:t>
+        </w:r>
+        <w:r>
+          <w:rPr>
+            <w:rFonts w:ascii="Times New Roman" w:hAnsi="Times New Roman"/>
+            <w:color w:val="000000" w:themeColor="text1"/>
+            <w:sz w:val="20"/>
+            <w:szCs w:val="20"/>
+          </w:rPr>
+          <w:t xml:space="preserve"> (SSIS and SSRS)</w:t>
+        </w:r>
+      </w:ins>
+      <w:del w:id="17" w:author="Palacherla, Susmitha C" w:date="2021-04-19T18:26:00Z">
+        <w:r>
+          <w:rPr>
+            <w:rFonts w:ascii="Times New Roman" w:hAnsi="Times New Roman"/>
+            <w:color w:val="000000" w:themeColor="text1"/>
+            <w:sz w:val="20"/>
+            <w:szCs w:val="20"/>
+          </w:rPr>
+          <w:delText>Server 20</w:delText>
+        </w:r>
+        <w:r>
+          <w:rPr>
+            <w:rFonts w:ascii="Times New Roman" w:hAnsi="Times New Roman"/>
+            <w:color w:val="000000" w:themeColor="text1"/>
+            <w:sz w:val="20"/>
+            <w:szCs w:val="20"/>
+          </w:rPr>
+          <w:delText>12</w:delText>
+        </w:r>
+        <w:r>
+          <w:rPr>
+            <w:rFonts w:ascii="Times New Roman" w:hAnsi="Times New Roman"/>
+            <w:color w:val="000000" w:themeColor="text1"/>
+            <w:sz w:val="20"/>
+            <w:szCs w:val="20"/>
+          </w:rPr>
+          <w:delText xml:space="preserve"> SP</w:delText>
+        </w:r>
+        <w:r>
+          <w:rPr>
+            <w:rFonts w:ascii="Times New Roman" w:hAnsi="Times New Roman"/>
+            <w:color w:val="000000" w:themeColor="text1"/>
+            <w:sz w:val="20"/>
+            <w:szCs w:val="20"/>
+          </w:rPr>
+          <w:delText>3</w:delText>
+        </w:r>
+        <w:r>
+          <w:rPr>
+            <w:rFonts w:ascii="Times New Roman" w:hAnsi="Times New Roman"/>
+            <w:color w:val="000000" w:themeColor="text1"/>
+            <w:sz w:val="20"/>
+            <w:szCs w:val="20"/>
+          </w:rPr>
+          <w:delText xml:space="preserve"> Suite</w:delText>
+        </w:r>
+      </w:del>
+    </w:p>
+    <w:p>
+      <w:pPr>
+        <w:widowControl w:val="0"/>
+        <w:autoSpaceDE w:val="0"/>
+        <w:autoSpaceDN w:val="0"/>
+        <w:adjustRightInd w:val="0"/>
+        <w:spacing w:after="0" w:line="240" w:lineRule="auto"/>
+        <w:rPr>
+          <w:rFonts w:ascii="Verdana" w:hAnsi="Verdana" w:cs="Segoe UI"/>
+          <w:color w:val="000000" w:themeColor="text1"/>
+          <w:sz w:val="20"/>
+          <w:szCs w:val="20"/>
+        </w:rPr>
+      </w:pPr>
+    </w:p>
+    <w:p>
+      <w:pPr>
+        <w:pStyle w:val="Heading3"/>
+        <w:rPr>
+          <w:color w:val="auto"/>
+        </w:rPr>
+      </w:pPr>
+      <w:bookmarkStart w:id="18" w:name="_Toc431372971"/>
+      <w:r>
+        <w:rPr>
+          <w:color w:val="auto"/>
+        </w:rPr>
+        <w:t>Hardware</w:t>
+      </w:r>
+      <w:bookmarkEnd w:id="18"/>
+    </w:p>
+    <w:p>
+      <w:pPr>
+        <w:pStyle w:val="ListParagraph"/>
+        <w:widowControl w:val="0"/>
+        <w:numPr>
+          <w:ilvl w:val="0"/>
+          <w:numId w:val="4"/>
+        </w:numPr>
+        <w:autoSpaceDE w:val="0"/>
+        <w:autoSpaceDN w:val="0"/>
+        <w:adjustRightInd w:val="0"/>
+        <w:spacing w:after="0" w:line="240" w:lineRule="auto"/>
+        <w:rPr>
+          <w:del w:id="19" w:author="Palacherla, Susmitha C" w:date="2021-04-19T18:33:00Z"/>
           <w:rFonts w:ascii="Times New Roman" w:hAnsi="Times New Roman"/>
           <w:color w:val="000000" w:themeColor="text1"/>
           <w:sz w:val="20"/>
           <w:szCs w:val="20"/>
         </w:rPr>
-        <w:t>12</w:t>
-      </w:r>
-      <w:r>
-        <w:rPr>
+      </w:pPr>
+      <w:del w:id="20" w:author="Palacherla, Susmitha C" w:date="2021-04-19T18:28:00Z">
+        <w:r>
+          <w:rPr>
+            <w:rFonts w:ascii="Arial" w:hAnsi="Arial" w:cs="Arial"/>
+            <w:color w:val="000000"/>
+            <w:sz w:val="20"/>
+            <w:szCs w:val="20"/>
+          </w:rPr>
+          <w:delText>F3420-ECLDBD01</w:delText>
+        </w:r>
+        <w:r>
+          <w:rPr>
+            <w:rFonts w:ascii="Times New Roman" w:hAnsi="Times New Roman"/>
+            <w:color w:val="000000" w:themeColor="text1"/>
+            <w:sz w:val="20"/>
+            <w:szCs w:val="20"/>
+          </w:rPr>
+          <w:delText xml:space="preserve"> </w:delText>
+        </w:r>
+      </w:del>
+      <w:del w:id="21" w:author="Palacherla, Susmitha C" w:date="2021-04-19T18:33:00Z">
+        <w:r>
+          <w:rPr>
+            <w:rFonts w:ascii="Times New Roman" w:hAnsi="Times New Roman"/>
+            <w:color w:val="000000" w:themeColor="text1"/>
+            <w:sz w:val="20"/>
+            <w:szCs w:val="20"/>
+          </w:rPr>
+          <w:delText xml:space="preserve">– Dev DB </w:delText>
+        </w:r>
+        <w:r>
+          <w:rPr>
+            <w:rFonts w:ascii="Times New Roman" w:hAnsi="Times New Roman"/>
+            <w:color w:val="000000" w:themeColor="text1"/>
+            <w:sz w:val="20"/>
+            <w:szCs w:val="20"/>
+          </w:rPr>
+          <w:delText>Server</w:delText>
+        </w:r>
+      </w:del>
+    </w:p>
+    <w:p>
+      <w:pPr>
+        <w:pStyle w:val="ListParagraph"/>
+        <w:widowControl w:val="0"/>
+        <w:numPr>
+          <w:ilvl w:val="0"/>
+          <w:numId w:val="4"/>
+        </w:numPr>
+        <w:autoSpaceDE w:val="0"/>
+        <w:autoSpaceDN w:val="0"/>
+        <w:adjustRightInd w:val="0"/>
+        <w:spacing w:after="0" w:line="240" w:lineRule="auto"/>
+        <w:rPr>
+          <w:ins w:id="22" w:author="Palacherla, Susmitha C" w:date="2021-04-19T18:33:00Z"/>
           <w:rFonts w:ascii="Times New Roman" w:hAnsi="Times New Roman"/>
           <w:color w:val="000000" w:themeColor="text1"/>
           <w:sz w:val="20"/>
           <w:szCs w:val="20"/>
         </w:rPr>
-        <w:t xml:space="preserve"> SP</w:t>
-      </w:r>
-      <w:r>
-        <w:rPr>
+      </w:pPr>
+      <w:bookmarkStart w:id="23" w:name="_Hlk69749483"/>
+      <w:ins w:id="24" w:author="Palacherla, Susmitha C" w:date="2021-04-19T18:33:00Z">
+        <w:r>
+          <w:rPr>
+            <w:rFonts w:ascii="Times New Roman" w:hAnsi="Times New Roman"/>
+            <w:color w:val="000000"/>
+            <w:sz w:val="20"/>
+            <w:szCs w:val="20"/>
+          </w:rPr>
+          <w:t>UVAADADSQL50CCO</w:t>
+        </w:r>
+        <w:r>
+          <w:rPr>
+            <w:rFonts w:ascii="Times New Roman" w:hAnsi="Times New Roman"/>
+            <w:color w:val="000000" w:themeColor="text1"/>
+            <w:sz w:val="20"/>
+            <w:szCs w:val="20"/>
+          </w:rPr>
+          <w:t>– Dev DB Server</w:t>
+        </w:r>
+      </w:ins>
+    </w:p>
+    <w:p>
+      <w:pPr>
+        <w:pStyle w:val="ListParagraph"/>
+        <w:widowControl w:val="0"/>
+        <w:numPr>
+          <w:ilvl w:val="0"/>
+          <w:numId w:val="4"/>
+        </w:numPr>
+        <w:autoSpaceDE w:val="0"/>
+        <w:autoSpaceDN w:val="0"/>
+        <w:adjustRightInd w:val="0"/>
+        <w:spacing w:after="0" w:line="240" w:lineRule="auto"/>
+        <w:rPr>
+          <w:ins w:id="25" w:author="Palacherla, Susmitha C" w:date="2021-04-19T18:33:00Z"/>
           <w:rFonts w:ascii="Times New Roman" w:hAnsi="Times New Roman"/>
           <w:color w:val="000000" w:themeColor="text1"/>
           <w:sz w:val="20"/>
           <w:szCs w:val="20"/>
         </w:rPr>
-        <w:t>3</w:t>
-      </w:r>
-      <w:r>
-        <w:rPr>
+      </w:pPr>
+      <w:ins w:id="26" w:author="Palacherla, Susmitha C" w:date="2021-04-19T18:33:00Z">
+        <w:r>
+          <w:rPr>
+            <w:rFonts w:ascii="Times New Roman" w:hAnsi="Times New Roman"/>
+            <w:color w:val="000000"/>
+            <w:sz w:val="20"/>
+            <w:szCs w:val="20"/>
+          </w:rPr>
+          <w:t>UVAADADSQL52CCO</w:t>
+        </w:r>
+        <w:r>
+          <w:rPr>
+            <w:rFonts w:ascii="Times New Roman" w:hAnsi="Times New Roman"/>
+            <w:color w:val="000000" w:themeColor="text1"/>
+            <w:sz w:val="20"/>
+            <w:szCs w:val="20"/>
+          </w:rPr>
+          <w:t xml:space="preserve"> </w:t>
+        </w:r>
+        <w:r>
+          <w:rPr>
+            <w:rFonts w:ascii="Times New Roman" w:hAnsi="Times New Roman"/>
+            <w:color w:val="000000" w:themeColor="text1"/>
+            <w:sz w:val="20"/>
+            <w:szCs w:val="20"/>
+          </w:rPr>
+          <w:t>– Test DB Server</w:t>
+        </w:r>
+      </w:ins>
+    </w:p>
+    <w:p>
+      <w:pPr>
+        <w:pStyle w:val="ListParagraph"/>
+        <w:widowControl w:val="0"/>
+        <w:numPr>
+          <w:ilvl w:val="0"/>
+          <w:numId w:val="4"/>
+        </w:numPr>
+        <w:autoSpaceDE w:val="0"/>
+        <w:autoSpaceDN w:val="0"/>
+        <w:adjustRightInd w:val="0"/>
+        <w:spacing w:after="0" w:line="240" w:lineRule="auto"/>
+        <w:rPr>
+          <w:ins w:id="27" w:author="Palacherla, Susmitha C" w:date="2021-04-19T18:33:00Z"/>
           <w:rFonts w:ascii="Times New Roman" w:hAnsi="Times New Roman"/>
           <w:color w:val="000000" w:themeColor="text1"/>
           <w:sz w:val="20"/>
           <w:szCs w:val="20"/>
         </w:rPr>
-        <w:t xml:space="preserve"> Suite</w:t>
-      </w:r>
-    </w:p>
-    <w:p>
-      <w:pPr>
-        <w:widowControl w:val="0"/>
-        <w:autoSpaceDE w:val="0"/>
-        <w:autoSpaceDN w:val="0"/>
-        <w:adjustRightInd w:val="0"/>
-        <w:spacing w:after="0" w:line="240" w:lineRule="auto"/>
-        <w:rPr>
-          <w:rFonts w:ascii="Verdana" w:hAnsi="Verdana" w:cs="Segoe UI"/>
-          <w:color w:val="000000" w:themeColor="text1"/>
-          <w:sz w:val="20"/>
-          <w:szCs w:val="20"/>
-        </w:rPr>
-      </w:pPr>
-    </w:p>
-    <w:p>
-      <w:pPr>
-        <w:pStyle w:val="Heading3"/>
-        <w:rPr>
-          <w:color w:val="auto"/>
-        </w:rPr>
-      </w:pPr>
-      <w:bookmarkStart w:id="30" w:name="_Toc431372971"/>
-      <w:r>
-        <w:rPr>
-          <w:color w:val="auto"/>
-        </w:rPr>
-        <w:t>Hardware</w:t>
-      </w:r>
-      <w:bookmarkEnd w:id="30"/>
-    </w:p>
+      </w:pPr>
+      <w:ins w:id="28" w:author="Palacherla, Susmitha C" w:date="2021-04-19T18:33:00Z">
+        <w:r>
+          <w:rPr>
+            <w:rFonts w:ascii="Times New Roman" w:hAnsi="Times New Roman"/>
+            <w:color w:val="000000"/>
+            <w:sz w:val="20"/>
+            <w:szCs w:val="20"/>
+          </w:rPr>
+          <w:t>UVAAPADSQL50CCO</w:t>
+        </w:r>
+        <w:r>
+          <w:rPr>
+            <w:rFonts w:ascii="Times New Roman" w:hAnsi="Times New Roman"/>
+            <w:color w:val="000000" w:themeColor="text1"/>
+            <w:sz w:val="20"/>
+            <w:szCs w:val="20"/>
+          </w:rPr>
+          <w:t xml:space="preserve"> </w:t>
+        </w:r>
+        <w:r>
+          <w:rPr>
+            <w:rFonts w:ascii="Times New Roman" w:hAnsi="Times New Roman"/>
+            <w:color w:val="000000" w:themeColor="text1"/>
+            <w:sz w:val="20"/>
+            <w:szCs w:val="20"/>
+          </w:rPr>
+          <w:t>– Prod Server</w:t>
+        </w:r>
+      </w:ins>
+    </w:p>
+    <w:bookmarkEnd w:id="23"/>
     <w:p>
       <w:pPr>
         <w:pStyle w:val="ListParagraph"/>
@@ -3752,208 +3594,168 @@
         <w:adjustRightInd w:val="0"/>
         <w:spacing w:after="0" w:line="240" w:lineRule="auto"/>
         <w:rPr>
+          <w:del w:id="29" w:author="Palacherla, Susmitha C" w:date="2021-04-19T18:33:00Z"/>
           <w:rFonts w:ascii="Times New Roman" w:hAnsi="Times New Roman"/>
           <w:color w:val="000000" w:themeColor="text1"/>
           <w:sz w:val="20"/>
           <w:szCs w:val="20"/>
         </w:rPr>
       </w:pPr>
-      <w:r>
-        <w:rPr>
-          <w:rFonts w:ascii="Arial" w:hAnsi="Arial" w:cs="Arial"/>
-          <w:color w:val="000000"/>
-          <w:sz w:val="20"/>
-          <w:szCs w:val="20"/>
-        </w:rPr>
-        <w:t>F3420-ECLDBD01</w:t>
-      </w:r>
-      <w:r>
-        <w:rPr>
+      <w:del w:id="30" w:author="Palacherla, Susmitha C" w:date="2021-04-19T18:33:00Z">
+        <w:r>
+          <w:rPr>
+            <w:rFonts w:ascii="Arial" w:hAnsi="Arial" w:cs="Arial"/>
+            <w:color w:val="000000"/>
+            <w:sz w:val="20"/>
+            <w:szCs w:val="20"/>
+          </w:rPr>
+          <w:delText>F3420-ECLDB</w:delText>
+        </w:r>
+        <w:r>
+          <w:rPr>
+            <w:rFonts w:ascii="Arial" w:hAnsi="Arial" w:cs="Arial"/>
+            <w:color w:val="000000"/>
+            <w:sz w:val="20"/>
+            <w:szCs w:val="20"/>
+          </w:rPr>
+          <w:delText>T</w:delText>
+        </w:r>
+        <w:r>
+          <w:rPr>
+            <w:rFonts w:ascii="Arial" w:hAnsi="Arial" w:cs="Arial"/>
+            <w:color w:val="000000"/>
+            <w:sz w:val="20"/>
+            <w:szCs w:val="20"/>
+          </w:rPr>
+          <w:delText>01</w:delText>
+        </w:r>
+        <w:r>
+          <w:rPr>
+            <w:rFonts w:ascii="Times New Roman" w:hAnsi="Times New Roman"/>
+            <w:color w:val="000000" w:themeColor="text1"/>
+            <w:sz w:val="20"/>
+            <w:szCs w:val="20"/>
+          </w:rPr>
+          <w:delText xml:space="preserve"> </w:delText>
+        </w:r>
+        <w:r>
+          <w:rPr>
+            <w:rFonts w:ascii="Times New Roman" w:hAnsi="Times New Roman"/>
+            <w:color w:val="000000" w:themeColor="text1"/>
+            <w:sz w:val="20"/>
+            <w:szCs w:val="20"/>
+          </w:rPr>
+          <w:delText xml:space="preserve">– Test DB </w:delText>
+        </w:r>
+        <w:r>
+          <w:rPr>
+            <w:rFonts w:ascii="Times New Roman" w:hAnsi="Times New Roman"/>
+            <w:color w:val="000000" w:themeColor="text1"/>
+            <w:sz w:val="20"/>
+            <w:szCs w:val="20"/>
+          </w:rPr>
+          <w:delText>Server</w:delText>
+        </w:r>
+      </w:del>
+    </w:p>
+    <w:p>
+      <w:pPr>
+        <w:pStyle w:val="ListParagraph"/>
+        <w:widowControl w:val="0"/>
+        <w:numPr>
+          <w:ilvl w:val="0"/>
+          <w:numId w:val="4"/>
+        </w:numPr>
+        <w:autoSpaceDE w:val="0"/>
+        <w:autoSpaceDN w:val="0"/>
+        <w:adjustRightInd w:val="0"/>
+        <w:spacing w:after="0" w:line="240" w:lineRule="auto"/>
+        <w:rPr>
+          <w:del w:id="31" w:author="Palacherla, Susmitha C" w:date="2021-04-19T18:33:00Z"/>
           <w:rFonts w:ascii="Times New Roman" w:hAnsi="Times New Roman"/>
           <w:color w:val="000000" w:themeColor="text1"/>
           <w:sz w:val="20"/>
           <w:szCs w:val="20"/>
         </w:rPr>
-        <w:t xml:space="preserve"> </w:t>
-      </w:r>
-      <w:r>
-        <w:rPr>
+      </w:pPr>
+      <w:del w:id="32" w:author="Palacherla, Susmitha C" w:date="2021-04-19T18:33:00Z">
+        <w:r>
+          <w:rPr>
+            <w:rFonts w:ascii="Arial" w:hAnsi="Arial" w:cs="Arial"/>
+            <w:color w:val="000000"/>
+            <w:sz w:val="20"/>
+            <w:szCs w:val="20"/>
+          </w:rPr>
+          <w:delText>F3420-ECLDBP</w:delText>
+        </w:r>
+        <w:r>
+          <w:rPr>
+            <w:rFonts w:ascii="Arial" w:hAnsi="Arial" w:cs="Arial"/>
+            <w:color w:val="000000"/>
+            <w:sz w:val="20"/>
+            <w:szCs w:val="20"/>
+          </w:rPr>
+          <w:delText>01</w:delText>
+        </w:r>
+        <w:r>
+          <w:rPr>
+            <w:rFonts w:ascii="Times New Roman" w:hAnsi="Times New Roman"/>
+            <w:color w:val="000000" w:themeColor="text1"/>
+            <w:sz w:val="20"/>
+            <w:szCs w:val="20"/>
+          </w:rPr>
+          <w:delText xml:space="preserve"> </w:delText>
+        </w:r>
+        <w:r>
+          <w:rPr>
+            <w:rFonts w:ascii="Times New Roman" w:hAnsi="Times New Roman"/>
+            <w:color w:val="000000" w:themeColor="text1"/>
+            <w:sz w:val="20"/>
+            <w:szCs w:val="20"/>
+          </w:rPr>
+          <w:delText xml:space="preserve">– </w:delText>
+        </w:r>
+        <w:r>
+          <w:rPr>
+            <w:rFonts w:ascii="Times New Roman" w:hAnsi="Times New Roman"/>
+            <w:color w:val="000000" w:themeColor="text1"/>
+            <w:sz w:val="20"/>
+            <w:szCs w:val="20"/>
+          </w:rPr>
+          <w:delText>Prod Server</w:delText>
+        </w:r>
+      </w:del>
+    </w:p>
+    <w:p>
+      <w:pPr>
+        <w:pStyle w:val="ListParagraph"/>
+        <w:widowControl w:val="0"/>
+        <w:numPr>
+          <w:ilvl w:val="0"/>
+          <w:numId w:val="4"/>
+        </w:numPr>
+        <w:autoSpaceDE w:val="0"/>
+        <w:autoSpaceDN w:val="0"/>
+        <w:adjustRightInd w:val="0"/>
+        <w:spacing w:after="0" w:line="240" w:lineRule="auto"/>
+        <w:rPr>
+          <w:del w:id="33" w:author="Palacherla, Susmitha C" w:date="2021-04-19T18:33:00Z"/>
           <w:rFonts w:ascii="Times New Roman" w:hAnsi="Times New Roman"/>
           <w:color w:val="000000" w:themeColor="text1"/>
           <w:sz w:val="20"/>
           <w:szCs w:val="20"/>
         </w:rPr>
-        <w:t xml:space="preserve">– Dev DB </w:t>
-      </w:r>
-      <w:r>
-        <w:rPr>
-          <w:rFonts w:ascii="Times New Roman" w:hAnsi="Times New Roman"/>
-          <w:color w:val="000000" w:themeColor="text1"/>
-          <w:sz w:val="20"/>
-          <w:szCs w:val="20"/>
-        </w:rPr>
-        <w:t>Server</w:t>
-      </w:r>
-    </w:p>
-    <w:p>
-      <w:pPr>
-        <w:pStyle w:val="ListParagraph"/>
-        <w:widowControl w:val="0"/>
-        <w:numPr>
-          <w:ilvl w:val="0"/>
-          <w:numId w:val="4"/>
-        </w:numPr>
-        <w:autoSpaceDE w:val="0"/>
-        <w:autoSpaceDN w:val="0"/>
-        <w:adjustRightInd w:val="0"/>
-        <w:spacing w:after="0" w:line="240" w:lineRule="auto"/>
-        <w:rPr>
-          <w:rFonts w:ascii="Times New Roman" w:hAnsi="Times New Roman"/>
-          <w:color w:val="000000" w:themeColor="text1"/>
-          <w:sz w:val="20"/>
-          <w:szCs w:val="20"/>
-        </w:rPr>
-      </w:pPr>
-      <w:r>
-        <w:rPr>
-          <w:rFonts w:ascii="Arial" w:hAnsi="Arial" w:cs="Arial"/>
-          <w:color w:val="000000"/>
-          <w:sz w:val="20"/>
-          <w:szCs w:val="20"/>
-        </w:rPr>
-        <w:t>F3420-ECLDB</w:t>
-      </w:r>
-      <w:r>
-        <w:rPr>
-          <w:rFonts w:ascii="Arial" w:hAnsi="Arial" w:cs="Arial"/>
-          <w:color w:val="000000"/>
-          <w:sz w:val="20"/>
-          <w:szCs w:val="20"/>
-        </w:rPr>
-        <w:t>T</w:t>
-      </w:r>
-      <w:r>
-        <w:rPr>
-          <w:rFonts w:ascii="Arial" w:hAnsi="Arial" w:cs="Arial"/>
-          <w:color w:val="000000"/>
-          <w:sz w:val="20"/>
-          <w:szCs w:val="20"/>
-        </w:rPr>
-        <w:t>01</w:t>
-      </w:r>
-      <w:r>
-        <w:rPr>
-          <w:rFonts w:ascii="Times New Roman" w:hAnsi="Times New Roman"/>
-          <w:color w:val="000000" w:themeColor="text1"/>
-          <w:sz w:val="20"/>
-          <w:szCs w:val="20"/>
-        </w:rPr>
-        <w:t xml:space="preserve"> </w:t>
-      </w:r>
-      <w:r>
-        <w:rPr>
-          <w:rFonts w:ascii="Times New Roman" w:hAnsi="Times New Roman"/>
-          <w:color w:val="000000" w:themeColor="text1"/>
-          <w:sz w:val="20"/>
-          <w:szCs w:val="20"/>
-        </w:rPr>
-        <w:t xml:space="preserve">– Test DB </w:t>
-      </w:r>
-      <w:r>
-        <w:rPr>
-          <w:rFonts w:ascii="Times New Roman" w:hAnsi="Times New Roman"/>
-          <w:color w:val="000000" w:themeColor="text1"/>
-          <w:sz w:val="20"/>
-          <w:szCs w:val="20"/>
-        </w:rPr>
-        <w:t>Server</w:t>
-      </w:r>
-    </w:p>
-    <w:p>
-      <w:pPr>
-        <w:pStyle w:val="ListParagraph"/>
-        <w:widowControl w:val="0"/>
-        <w:numPr>
-          <w:ilvl w:val="0"/>
-          <w:numId w:val="4"/>
-        </w:numPr>
-        <w:autoSpaceDE w:val="0"/>
-        <w:autoSpaceDN w:val="0"/>
-        <w:adjustRightInd w:val="0"/>
-        <w:spacing w:after="0" w:line="240" w:lineRule="auto"/>
-        <w:rPr>
-          <w:rFonts w:ascii="Times New Roman" w:hAnsi="Times New Roman"/>
-          <w:color w:val="000000" w:themeColor="text1"/>
-          <w:sz w:val="20"/>
-          <w:szCs w:val="20"/>
-        </w:rPr>
-      </w:pPr>
-      <w:r>
-        <w:rPr>
-          <w:rFonts w:ascii="Arial" w:hAnsi="Arial" w:cs="Arial"/>
-          <w:color w:val="000000"/>
-          <w:sz w:val="20"/>
-          <w:szCs w:val="20"/>
-        </w:rPr>
-        <w:t>F3420-ECLDBP</w:t>
-      </w:r>
-      <w:r>
-        <w:rPr>
-          <w:rFonts w:ascii="Arial" w:hAnsi="Arial" w:cs="Arial"/>
-          <w:color w:val="000000"/>
-          <w:sz w:val="20"/>
-          <w:szCs w:val="20"/>
-        </w:rPr>
-        <w:t>01</w:t>
-      </w:r>
-      <w:r>
-        <w:rPr>
-          <w:rFonts w:ascii="Times New Roman" w:hAnsi="Times New Roman"/>
-          <w:color w:val="000000" w:themeColor="text1"/>
-          <w:sz w:val="20"/>
-          <w:szCs w:val="20"/>
-        </w:rPr>
-        <w:t xml:space="preserve"> </w:t>
-      </w:r>
-      <w:r>
-        <w:rPr>
-          <w:rFonts w:ascii="Times New Roman" w:hAnsi="Times New Roman"/>
-          <w:color w:val="000000" w:themeColor="text1"/>
-          <w:sz w:val="20"/>
-          <w:szCs w:val="20"/>
-        </w:rPr>
-        <w:t xml:space="preserve">– </w:t>
-      </w:r>
-      <w:r>
-        <w:rPr>
-          <w:rFonts w:ascii="Times New Roman" w:hAnsi="Times New Roman"/>
-          <w:color w:val="000000" w:themeColor="text1"/>
-          <w:sz w:val="20"/>
-          <w:szCs w:val="20"/>
-        </w:rPr>
-        <w:t>Prod Server</w:t>
-      </w:r>
-    </w:p>
-    <w:p>
-      <w:pPr>
-        <w:pStyle w:val="ListParagraph"/>
-        <w:widowControl w:val="0"/>
-        <w:numPr>
-          <w:ilvl w:val="0"/>
-          <w:numId w:val="4"/>
-        </w:numPr>
-        <w:autoSpaceDE w:val="0"/>
-        <w:autoSpaceDN w:val="0"/>
-        <w:adjustRightInd w:val="0"/>
-        <w:spacing w:after="0" w:line="240" w:lineRule="auto"/>
-        <w:rPr>
-          <w:rFonts w:ascii="Times New Roman" w:hAnsi="Times New Roman"/>
-          <w:color w:val="000000" w:themeColor="text1"/>
-          <w:sz w:val="20"/>
-          <w:szCs w:val="20"/>
-        </w:rPr>
-      </w:pPr>
-      <w:hyperlink r:id="rId8" w:history="1">
+      </w:pPr>
+      <w:del w:id="34" w:author="Palacherla, Susmitha C" w:date="2021-04-19T18:33:00Z">
+        <w:r>
+          <w:fldChar w:fldCharType="begin"/>
+        </w:r>
+        <w:r>
+          <w:delInstrText xml:space="preserve"> HYPERLINK "file:///\\\\F3420-ECLDBD01\\data\\" </w:delInstrText>
+        </w:r>
+        <w:r>
+          <w:fldChar w:fldCharType="separate"/>
+        </w:r>
         <w:r>
           <w:rPr>
             <w:rStyle w:val="Hyperlink"/>
@@ -3961,48 +3763,8 @@
             <w:sz w:val="20"/>
             <w:szCs w:val="20"/>
           </w:rPr>
-          <w:t>\\F3420-ECLDBD01\data\</w:t>
+          <w:delText>\\F3420-ECLDBD01\data\</w:delText>
         </w:r>
-      </w:hyperlink>
-      <w:r>
-        <w:rPr>
-          <w:rFonts w:ascii="Times New Roman" w:hAnsi="Times New Roman"/>
-          <w:color w:val="000000" w:themeColor="text1"/>
-          <w:sz w:val="20"/>
-          <w:szCs w:val="20"/>
-        </w:rPr>
-        <w:t xml:space="preserve"> </w:t>
-      </w:r>
-      <w:r>
-        <w:rPr>
-          <w:rFonts w:ascii="Times New Roman" w:hAnsi="Times New Roman"/>
-          <w:color w:val="000000" w:themeColor="text1"/>
-          <w:sz w:val="20"/>
-          <w:szCs w:val="20"/>
-        </w:rPr>
-        <w:t xml:space="preserve"> - Dev File staging share</w:t>
-      </w:r>
-    </w:p>
-    <w:p>
-      <w:pPr>
-        <w:pStyle w:val="ListParagraph"/>
-        <w:widowControl w:val="0"/>
-        <w:numPr>
-          <w:ilvl w:val="0"/>
-          <w:numId w:val="4"/>
-        </w:numPr>
-        <w:autoSpaceDE w:val="0"/>
-        <w:autoSpaceDN w:val="0"/>
-        <w:adjustRightInd w:val="0"/>
-        <w:spacing w:after="0" w:line="240" w:lineRule="auto"/>
-        <w:rPr>
-          <w:rFonts w:ascii="Times New Roman" w:hAnsi="Times New Roman"/>
-          <w:color w:val="000000" w:themeColor="text1"/>
-          <w:sz w:val="20"/>
-          <w:szCs w:val="20"/>
-        </w:rPr>
-      </w:pPr>
-      <w:hyperlink r:id="rId9" w:history="1">
         <w:r>
           <w:rPr>
             <w:rStyle w:val="Hyperlink"/>
@@ -4010,75 +3772,153 @@
             <w:sz w:val="20"/>
             <w:szCs w:val="20"/>
           </w:rPr>
-          <w:t>\\F3420-ECLDBT01\data\</w:t>
+          <w:fldChar w:fldCharType="end"/>
         </w:r>
-      </w:hyperlink>
-      <w:r>
-        <w:rPr>
+        <w:r>
+          <w:rPr>
+            <w:rFonts w:ascii="Times New Roman" w:hAnsi="Times New Roman"/>
+            <w:color w:val="000000" w:themeColor="text1"/>
+            <w:sz w:val="20"/>
+            <w:szCs w:val="20"/>
+          </w:rPr>
+          <w:delText xml:space="preserve"> </w:delText>
+        </w:r>
+        <w:r>
+          <w:rPr>
+            <w:rFonts w:ascii="Times New Roman" w:hAnsi="Times New Roman"/>
+            <w:color w:val="000000" w:themeColor="text1"/>
+            <w:sz w:val="20"/>
+            <w:szCs w:val="20"/>
+          </w:rPr>
+          <w:delText xml:space="preserve"> - Dev File staging share</w:delText>
+        </w:r>
+      </w:del>
+    </w:p>
+    <w:p>
+      <w:pPr>
+        <w:pStyle w:val="ListParagraph"/>
+        <w:widowControl w:val="0"/>
+        <w:numPr>
+          <w:ilvl w:val="0"/>
+          <w:numId w:val="4"/>
+        </w:numPr>
+        <w:autoSpaceDE w:val="0"/>
+        <w:autoSpaceDN w:val="0"/>
+        <w:adjustRightInd w:val="0"/>
+        <w:spacing w:after="0" w:line="240" w:lineRule="auto"/>
+        <w:rPr>
+          <w:del w:id="35" w:author="Palacherla, Susmitha C" w:date="2021-04-19T18:33:00Z"/>
           <w:rFonts w:ascii="Times New Roman" w:hAnsi="Times New Roman"/>
           <w:color w:val="000000" w:themeColor="text1"/>
           <w:sz w:val="20"/>
           <w:szCs w:val="20"/>
         </w:rPr>
-        <w:t xml:space="preserve"> </w:t>
-      </w:r>
-      <w:r>
-        <w:rPr>
+      </w:pPr>
+      <w:del w:id="36" w:author="Palacherla, Susmitha C" w:date="2021-04-19T18:33:00Z">
+        <w:r>
+          <w:fldChar w:fldCharType="begin"/>
+        </w:r>
+        <w:r>
+          <w:delInstrText xml:space="preserve"> HYPERLINK "file:///\\\\F3420-ECLDBT01\\data\\" </w:delInstrText>
+        </w:r>
+        <w:r>
+          <w:fldChar w:fldCharType="separate"/>
+        </w:r>
+        <w:r>
+          <w:rPr>
+            <w:rStyle w:val="Hyperlink"/>
+            <w:rFonts w:ascii="Arial" w:hAnsi="Arial" w:cs="Arial"/>
+            <w:sz w:val="20"/>
+            <w:szCs w:val="20"/>
+          </w:rPr>
+          <w:delText>\\F3420-ECLDBT01\data\</w:delText>
+        </w:r>
+        <w:r>
+          <w:rPr>
+            <w:rStyle w:val="Hyperlink"/>
+            <w:rFonts w:ascii="Arial" w:hAnsi="Arial" w:cs="Arial"/>
+            <w:sz w:val="20"/>
+            <w:szCs w:val="20"/>
+          </w:rPr>
+          <w:fldChar w:fldCharType="end"/>
+        </w:r>
+        <w:r>
+          <w:rPr>
+            <w:rFonts w:ascii="Times New Roman" w:hAnsi="Times New Roman"/>
+            <w:color w:val="000000" w:themeColor="text1"/>
+            <w:sz w:val="20"/>
+            <w:szCs w:val="20"/>
+          </w:rPr>
+          <w:delText xml:space="preserve"> </w:delText>
+        </w:r>
+        <w:r>
+          <w:rPr>
+            <w:rFonts w:ascii="Times New Roman" w:hAnsi="Times New Roman"/>
+            <w:color w:val="000000" w:themeColor="text1"/>
+            <w:sz w:val="20"/>
+            <w:szCs w:val="20"/>
+          </w:rPr>
+          <w:delText xml:space="preserve"> - Test</w:delText>
+        </w:r>
+        <w:r>
+          <w:rPr>
+            <w:rFonts w:ascii="Times New Roman" w:hAnsi="Times New Roman"/>
+            <w:color w:val="000000" w:themeColor="text1"/>
+            <w:sz w:val="20"/>
+            <w:szCs w:val="20"/>
+          </w:rPr>
+          <w:delText xml:space="preserve"> </w:delText>
+        </w:r>
+        <w:r>
+          <w:rPr>
+            <w:rFonts w:ascii="Times New Roman" w:hAnsi="Times New Roman"/>
+            <w:color w:val="000000" w:themeColor="text1"/>
+            <w:sz w:val="20"/>
+            <w:szCs w:val="20"/>
+          </w:rPr>
+          <w:delText>File staging share</w:delText>
+        </w:r>
+        <w:r>
+          <w:rPr>
+            <w:rFonts w:ascii="Times New Roman" w:hAnsi="Times New Roman"/>
+            <w:color w:val="000000" w:themeColor="text1"/>
+            <w:sz w:val="20"/>
+            <w:szCs w:val="20"/>
+          </w:rPr>
+          <w:delText xml:space="preserve"> </w:delText>
+        </w:r>
+      </w:del>
+    </w:p>
+    <w:p>
+      <w:pPr>
+        <w:pStyle w:val="ListParagraph"/>
+        <w:widowControl w:val="0"/>
+        <w:numPr>
+          <w:ilvl w:val="0"/>
+          <w:numId w:val="4"/>
+        </w:numPr>
+        <w:autoSpaceDE w:val="0"/>
+        <w:autoSpaceDN w:val="0"/>
+        <w:adjustRightInd w:val="0"/>
+        <w:spacing w:after="0" w:line="240" w:lineRule="auto"/>
+        <w:rPr>
+          <w:del w:id="37" w:author="Palacherla, Susmitha C" w:date="2021-04-19T18:33:00Z"/>
           <w:rFonts w:ascii="Times New Roman" w:hAnsi="Times New Roman"/>
           <w:color w:val="000000" w:themeColor="text1"/>
           <w:sz w:val="20"/>
           <w:szCs w:val="20"/>
         </w:rPr>
-        <w:t xml:space="preserve"> - Test</w:t>
-      </w:r>
-      <w:r>
-        <w:rPr>
-          <w:rFonts w:ascii="Times New Roman" w:hAnsi="Times New Roman"/>
-          <w:color w:val="000000" w:themeColor="text1"/>
-          <w:sz w:val="20"/>
-          <w:szCs w:val="20"/>
-        </w:rPr>
-        <w:t xml:space="preserve"> </w:t>
-      </w:r>
-      <w:r>
-        <w:rPr>
-          <w:rFonts w:ascii="Times New Roman" w:hAnsi="Times New Roman"/>
-          <w:color w:val="000000" w:themeColor="text1"/>
-          <w:sz w:val="20"/>
-          <w:szCs w:val="20"/>
-        </w:rPr>
-        <w:t>File staging share</w:t>
-      </w:r>
-      <w:r>
-        <w:rPr>
-          <w:rFonts w:ascii="Times New Roman" w:hAnsi="Times New Roman"/>
-          <w:color w:val="000000" w:themeColor="text1"/>
-          <w:sz w:val="20"/>
-          <w:szCs w:val="20"/>
-        </w:rPr>
-        <w:t xml:space="preserve"> </w:t>
-      </w:r>
-    </w:p>
-    <w:p>
-      <w:pPr>
-        <w:pStyle w:val="ListParagraph"/>
-        <w:widowControl w:val="0"/>
-        <w:numPr>
-          <w:ilvl w:val="0"/>
-          <w:numId w:val="4"/>
-        </w:numPr>
-        <w:autoSpaceDE w:val="0"/>
-        <w:autoSpaceDN w:val="0"/>
-        <w:adjustRightInd w:val="0"/>
-        <w:spacing w:after="0" w:line="240" w:lineRule="auto"/>
-        <w:rPr>
-          <w:rFonts w:ascii="Times New Roman" w:hAnsi="Times New Roman"/>
-          <w:color w:val="000000" w:themeColor="text1"/>
-          <w:sz w:val="20"/>
-          <w:szCs w:val="20"/>
-        </w:rPr>
-      </w:pPr>
-      <w:hyperlink r:id="rId10" w:history="1">
+      </w:pPr>
+      <w:del w:id="38" w:author="Palacherla, Susmitha C" w:date="2021-04-19T18:33:00Z">
+        <w:r>
+          <w:fldChar w:fldCharType="begin"/>
+        </w:r>
+        <w:r>
+          <w:delInstrText xml:space="preserve"> HYPERLINK "file:///\\\\VRIVSCORS01\\BCC%20Scorecards\\" </w:delInstrText>
+        </w:r>
+        <w:r>
+          <w:fldChar w:fldCharType="separate"/>
+        </w:r>
         <w:r>
           <w:rPr>
             <w:rStyle w:val="Hyperlink"/>
@@ -4086,36 +3926,45 @@
             <w:sz w:val="20"/>
             <w:szCs w:val="20"/>
           </w:rPr>
-          <w:t>\\VRIVSCORS01\BCC Scorecards\</w:t>
+          <w:delText>\\VRIVSCORS01\BCC Scorecards\</w:delText>
         </w:r>
-      </w:hyperlink>
-      <w:r>
-        <w:rPr>
-          <w:rFonts w:ascii="Times New Roman" w:hAnsi="Times New Roman"/>
-          <w:color w:val="000000" w:themeColor="text1"/>
-          <w:sz w:val="20"/>
-          <w:szCs w:val="20"/>
-        </w:rPr>
-        <w:t xml:space="preserve"> - </w:t>
-      </w:r>
-      <w:r>
-        <w:rPr>
-          <w:rFonts w:ascii="Times New Roman" w:hAnsi="Times New Roman"/>
-          <w:color w:val="000000" w:themeColor="text1"/>
-          <w:sz w:val="20"/>
-          <w:szCs w:val="20"/>
-        </w:rPr>
-        <w:t xml:space="preserve">Prod </w:t>
-      </w:r>
-      <w:r>
-        <w:rPr>
-          <w:rFonts w:ascii="Times New Roman" w:hAnsi="Times New Roman"/>
-          <w:color w:val="000000" w:themeColor="text1"/>
-          <w:sz w:val="20"/>
-          <w:szCs w:val="20"/>
-        </w:rPr>
-        <w:t>File staging share</w:t>
-      </w:r>
+        <w:r>
+          <w:rPr>
+            <w:rStyle w:val="Hyperlink"/>
+            <w:rFonts w:ascii="Times New Roman" w:hAnsi="Times New Roman"/>
+            <w:sz w:val="20"/>
+            <w:szCs w:val="20"/>
+          </w:rPr>
+          <w:fldChar w:fldCharType="end"/>
+        </w:r>
+        <w:r>
+          <w:rPr>
+            <w:rFonts w:ascii="Times New Roman" w:hAnsi="Times New Roman"/>
+            <w:color w:val="000000" w:themeColor="text1"/>
+            <w:sz w:val="20"/>
+            <w:szCs w:val="20"/>
+          </w:rPr>
+          <w:delText xml:space="preserve"> - </w:delText>
+        </w:r>
+        <w:r>
+          <w:rPr>
+            <w:rFonts w:ascii="Times New Roman" w:hAnsi="Times New Roman"/>
+            <w:color w:val="000000" w:themeColor="text1"/>
+            <w:sz w:val="20"/>
+            <w:szCs w:val="20"/>
+          </w:rPr>
+          <w:delText xml:space="preserve">Prod </w:delText>
+        </w:r>
+        <w:r>
+          <w:rPr>
+            <w:rFonts w:ascii="Times New Roman" w:hAnsi="Times New Roman"/>
+            <w:color w:val="000000" w:themeColor="text1"/>
+            <w:sz w:val="20"/>
+            <w:szCs w:val="20"/>
+          </w:rPr>
+          <w:delText>File staging share</w:delText>
+        </w:r>
+      </w:del>
     </w:p>
     <w:p>
       <w:pPr>
@@ -4197,14 +4046,15 @@
           <w:color w:val="auto"/>
         </w:rPr>
       </w:pPr>
-      <w:bookmarkStart w:id="31" w:name="_Toc431372972"/>
+      <w:bookmarkStart w:id="39" w:name="_Toc431372972"/>
       <w:r>
         <w:rPr>
           <w:color w:val="auto"/>
         </w:rPr>
+        <w:lastRenderedPageBreak/>
         <w:t>Details</w:t>
       </w:r>
-      <w:bookmarkEnd w:id="31"/>
+      <w:bookmarkEnd w:id="39"/>
     </w:p>
     <w:p>
       <w:pPr>
@@ -4249,22 +4099,22 @@
           <w:vanish/>
         </w:rPr>
       </w:pPr>
-      <w:bookmarkStart w:id="32" w:name="_Toc387654370"/>
-      <w:bookmarkStart w:id="33" w:name="_Toc387758815"/>
-      <w:bookmarkStart w:id="34" w:name="_Toc387821326"/>
-      <w:bookmarkStart w:id="35" w:name="_Toc387821375"/>
-      <w:bookmarkStart w:id="36" w:name="_Toc403988963"/>
-      <w:bookmarkStart w:id="37" w:name="_Toc404161682"/>
-      <w:bookmarkStart w:id="38" w:name="_Toc431372956"/>
-      <w:bookmarkStart w:id="39" w:name="_Toc431372973"/>
-      <w:bookmarkEnd w:id="32"/>
-      <w:bookmarkEnd w:id="33"/>
-      <w:bookmarkEnd w:id="34"/>
-      <w:bookmarkEnd w:id="35"/>
-      <w:bookmarkEnd w:id="36"/>
-      <w:bookmarkEnd w:id="37"/>
-      <w:bookmarkEnd w:id="38"/>
-      <w:bookmarkEnd w:id="39"/>
+      <w:bookmarkStart w:id="40" w:name="_Toc387654370"/>
+      <w:bookmarkStart w:id="41" w:name="_Toc387758815"/>
+      <w:bookmarkStart w:id="42" w:name="_Toc387821326"/>
+      <w:bookmarkStart w:id="43" w:name="_Toc387821375"/>
+      <w:bookmarkStart w:id="44" w:name="_Toc403988963"/>
+      <w:bookmarkStart w:id="45" w:name="_Toc404161682"/>
+      <w:bookmarkStart w:id="46" w:name="_Toc431372956"/>
+      <w:bookmarkStart w:id="47" w:name="_Toc431372973"/>
+      <w:bookmarkEnd w:id="40"/>
+      <w:bookmarkEnd w:id="41"/>
+      <w:bookmarkEnd w:id="42"/>
+      <w:bookmarkEnd w:id="43"/>
+      <w:bookmarkEnd w:id="44"/>
+      <w:bookmarkEnd w:id="45"/>
+      <w:bookmarkEnd w:id="46"/>
+      <w:bookmarkEnd w:id="47"/>
     </w:p>
     <w:p>
       <w:pPr>
@@ -4285,22 +4135,22 @@
           <w:vanish/>
         </w:rPr>
       </w:pPr>
-      <w:bookmarkStart w:id="40" w:name="_Toc387654371"/>
-      <w:bookmarkStart w:id="41" w:name="_Toc387758816"/>
-      <w:bookmarkStart w:id="42" w:name="_Toc387821327"/>
-      <w:bookmarkStart w:id="43" w:name="_Toc387821376"/>
-      <w:bookmarkStart w:id="44" w:name="_Toc403988964"/>
-      <w:bookmarkStart w:id="45" w:name="_Toc404161683"/>
-      <w:bookmarkStart w:id="46" w:name="_Toc431372957"/>
-      <w:bookmarkStart w:id="47" w:name="_Toc431372974"/>
-      <w:bookmarkEnd w:id="40"/>
-      <w:bookmarkEnd w:id="41"/>
-      <w:bookmarkEnd w:id="42"/>
-      <w:bookmarkEnd w:id="43"/>
-      <w:bookmarkEnd w:id="44"/>
-      <w:bookmarkEnd w:id="45"/>
-      <w:bookmarkEnd w:id="46"/>
-      <w:bookmarkEnd w:id="47"/>
+      <w:bookmarkStart w:id="48" w:name="_Toc387654371"/>
+      <w:bookmarkStart w:id="49" w:name="_Toc387758816"/>
+      <w:bookmarkStart w:id="50" w:name="_Toc387821327"/>
+      <w:bookmarkStart w:id="51" w:name="_Toc387821376"/>
+      <w:bookmarkStart w:id="52" w:name="_Toc403988964"/>
+      <w:bookmarkStart w:id="53" w:name="_Toc404161683"/>
+      <w:bookmarkStart w:id="54" w:name="_Toc431372957"/>
+      <w:bookmarkStart w:id="55" w:name="_Toc431372974"/>
+      <w:bookmarkEnd w:id="48"/>
+      <w:bookmarkEnd w:id="49"/>
+      <w:bookmarkEnd w:id="50"/>
+      <w:bookmarkEnd w:id="51"/>
+      <w:bookmarkEnd w:id="52"/>
+      <w:bookmarkEnd w:id="53"/>
+      <w:bookmarkEnd w:id="54"/>
+      <w:bookmarkEnd w:id="55"/>
     </w:p>
     <w:p>
       <w:pPr>
@@ -4316,7 +4166,7 @@
           <w:szCs w:val="22"/>
         </w:rPr>
       </w:pPr>
-      <w:bookmarkStart w:id="48" w:name="_Toc431372975"/>
+      <w:bookmarkStart w:id="56" w:name="_Toc431372975"/>
       <w:r>
         <w:rPr>
           <w:rFonts w:ascii="Calibri" w:hAnsi="Calibri" w:cs="Times New Roman"/>
@@ -4335,7 +4185,7 @@
         </w:rPr>
         <w:t>Data</w:t>
       </w:r>
-      <w:bookmarkEnd w:id="48"/>
+      <w:bookmarkEnd w:id="56"/>
     </w:p>
     <w:p>
       <w:pPr>
@@ -4349,8 +4199,13 @@
         <w:t xml:space="preserve">The source data for this package is </w:t>
       </w:r>
       <w:r>
-        <w:t>Table EC.Coaching_log</w:t>
-      </w:r>
+        <w:t xml:space="preserve">Table </w:t>
+      </w:r>
+      <w:proofErr w:type="spellStart"/>
+      <w:r>
+        <w:t>EC.Coaching_log</w:t>
+      </w:r>
+      <w:proofErr w:type="spellEnd"/>
     </w:p>
     <w:p/>
     <w:p>
@@ -4367,7 +4222,7 @@
           <w:szCs w:val="22"/>
         </w:rPr>
       </w:pPr>
-      <w:bookmarkStart w:id="49" w:name="_Toc431372976"/>
+      <w:bookmarkStart w:id="57" w:name="_Toc431372976"/>
       <w:r>
         <w:rPr>
           <w:rFonts w:ascii="Calibri" w:hAnsi="Calibri" w:cs="Times New Roman"/>
@@ -4377,7 +4232,7 @@
         </w:rPr>
         <w:t>Module Details</w:t>
       </w:r>
-      <w:bookmarkEnd w:id="49"/>
+      <w:bookmarkEnd w:id="57"/>
     </w:p>
     <w:p>
       <w:pPr>
@@ -4391,7 +4246,7 @@
           <w:color w:val="auto"/>
         </w:rPr>
       </w:pPr>
-      <w:bookmarkStart w:id="50" w:name="_Toc431372977"/>
+      <w:bookmarkStart w:id="58" w:name="_Toc431372977"/>
       <w:r>
         <w:rPr>
           <w:rFonts w:ascii="Calibri" w:hAnsi="Calibri" w:cs="Times New Roman"/>
@@ -4399,7 +4254,7 @@
         </w:rPr>
         <w:t>SQL agent job</w:t>
       </w:r>
-      <w:bookmarkEnd w:id="50"/>
+      <w:bookmarkEnd w:id="58"/>
     </w:p>
     <w:p>
       <w:pPr>
@@ -4416,12 +4271,22 @@
       <w:r>
         <w:t xml:space="preserve">Production Instance : </w:t>
       </w:r>
-      <w:r>
-        <w:rPr>
-          <w:rFonts w:ascii="Times New Roman" w:hAnsi="Times New Roman"/>
-        </w:rPr>
-        <w:t>F3420-ECLDBP01</w:t>
-      </w:r>
+      <w:del w:id="59" w:author="Palacherla, Susmitha C" w:date="2021-04-20T08:10:00Z">
+        <w:r>
+          <w:rPr>
+            <w:rFonts w:ascii="Times New Roman" w:hAnsi="Times New Roman"/>
+          </w:rPr>
+          <w:delText>F3420-ECLDBP01</w:delText>
+        </w:r>
+      </w:del>
+      <w:ins w:id="60" w:author="Palacherla, Susmitha C" w:date="2021-04-20T08:10:00Z">
+        <w:r>
+          <w:rPr>
+            <w:rFonts w:ascii="Times New Roman" w:hAnsi="Times New Roman"/>
+          </w:rPr>
+          <w:t>UVAAPADSQL50CCO</w:t>
+        </w:r>
+      </w:ins>
     </w:p>
     <w:p>
       <w:pPr>
@@ -4441,6 +4306,7 @@
       <w:r>
         <w:t xml:space="preserve">Job:  </w:t>
       </w:r>
+      <w:proofErr w:type="spellStart"/>
       <w:r>
         <w:t>Coaching</w:t>
       </w:r>
@@ -4450,6 +4316,7 @@
       <w:r>
         <w:t>Generate</w:t>
       </w:r>
+      <w:proofErr w:type="spellEnd"/>
     </w:p>
     <w:p>
       <w:pPr>
@@ -4475,14 +4342,49 @@
       <w:r>
         <w:t xml:space="preserve"> </w:t>
       </w:r>
-      <w:hyperlink r:id="rId11" w:history="1">
+      <w:r>
+        <w:fldChar w:fldCharType="begin"/>
+      </w:r>
+      <w:r>
+        <w:instrText xml:space="preserve"> HYPERLINK "file:///\\\\F3420-ECLDBP01\\ssis\\Coaching\\Packages\\eCL_Surveys.dtsx" </w:instrText>
+      </w:r>
+      <w:r>
+        <w:fldChar w:fldCharType="separate"/>
+      </w:r>
+      <w:r>
+        <w:rPr>
+          <w:rStyle w:val="Hyperlink"/>
+        </w:rPr>
+        <w:t>\\</w:t>
+      </w:r>
+      <w:del w:id="61" w:author="Palacherla, Susmitha C" w:date="2021-04-20T08:10:00Z">
         <w:r>
           <w:rPr>
             <w:rStyle w:val="Hyperlink"/>
           </w:rPr>
-          <w:t>\\F3420-ECLDBP01\ssis\Coaching\Packages\eCL_Surveys.dtsx</w:t>
+          <w:delText>F3420-ECLDBP01</w:delText>
         </w:r>
-      </w:hyperlink>
+      </w:del>
+      <w:ins w:id="62" w:author="Palacherla, Susmitha C" w:date="2021-04-20T08:10:00Z">
+        <w:r>
+          <w:rPr>
+            <w:rStyle w:val="Hyperlink"/>
+          </w:rPr>
+          <w:t>UVAAPADSQL50CCO</w:t>
+        </w:r>
+      </w:ins>
+      <w:r>
+        <w:rPr>
+          <w:rStyle w:val="Hyperlink"/>
+        </w:rPr>
+        <w:t>\ssis\Coaching\Packages\eCL_Surveys.dtsx</w:t>
+      </w:r>
+      <w:r>
+        <w:rPr>
+          <w:rStyle w:val="Hyperlink"/>
+        </w:rPr>
+        <w:fldChar w:fldCharType="end"/>
+      </w:r>
     </w:p>
     <w:p>
       <w:pPr>
@@ -4499,6 +4401,7 @@
       <w:r>
         <w:t xml:space="preserve">Production Config File: </w:t>
       </w:r>
+      <w:proofErr w:type="spellStart"/>
       <w:r>
         <w:t>Prod_</w:t>
       </w:r>
@@ -4511,6 +4414,7 @@
       <w:r>
         <w:t>.dtsConfig</w:t>
       </w:r>
+      <w:proofErr w:type="spellEnd"/>
     </w:p>
     <w:p>
       <w:pPr>
@@ -4527,9 +4431,11 @@
       <w:r>
         <w:t xml:space="preserve">Owner: </w:t>
       </w:r>
+      <w:proofErr w:type="spellStart"/>
       <w:r>
         <w:t>ecljobowner</w:t>
       </w:r>
+      <w:proofErr w:type="spellEnd"/>
     </w:p>
     <w:p>
       <w:pPr>
@@ -4546,12 +4452,36 @@
       <w:r>
         <w:t xml:space="preserve">Run As: </w:t>
       </w:r>
+      <w:proofErr w:type="spellStart"/>
       <w:r>
         <w:rPr>
           <w:rFonts w:ascii="Times New Roman" w:hAnsi="Times New Roman"/>
         </w:rPr>
-        <w:t>ECLProxy (ECL Credential using application service account VNGT\SVC-SQLECLP01</w:t>
-      </w:r>
+        <w:t>ECLProxy</w:t>
+      </w:r>
+      <w:proofErr w:type="spellEnd"/>
+      <w:r>
+        <w:rPr>
+          <w:rFonts w:ascii="Times New Roman" w:hAnsi="Times New Roman"/>
+        </w:rPr>
+        <w:t xml:space="preserve"> (ECL Credential using application service account </w:t>
+      </w:r>
+      <w:del w:id="63" w:author="Palacherla, Susmitha C" w:date="2021-04-20T08:10:00Z">
+        <w:r>
+          <w:rPr>
+            <w:rFonts w:ascii="Times New Roman" w:hAnsi="Times New Roman"/>
+          </w:rPr>
+          <w:delText>VNGT\SVC-SQLECLP01</w:delText>
+        </w:r>
+      </w:del>
+      <w:ins w:id="64" w:author="Palacherla, Susmitha C" w:date="2021-04-20T08:10:00Z">
+        <w:r>
+          <w:rPr>
+            <w:rFonts w:ascii="Times New Roman" w:hAnsi="Times New Roman"/>
+          </w:rPr>
+          <w:t>AD\SVC-F3420-APPECLP01</w:t>
+        </w:r>
+      </w:ins>
     </w:p>
     <w:p>
       <w:pPr>
@@ -4650,7 +4580,7 @@
           <w:color w:val="auto"/>
         </w:rPr>
       </w:pPr>
-      <w:bookmarkStart w:id="51" w:name="_Toc431372978"/>
+      <w:bookmarkStart w:id="65" w:name="_Toc431372978"/>
       <w:r>
         <w:rPr>
           <w:rFonts w:ascii="Calibri" w:hAnsi="Calibri" w:cs="Times New Roman"/>
@@ -4658,7 +4588,7 @@
         </w:rPr>
         <w:t>SSIS Package</w:t>
       </w:r>
-      <w:bookmarkEnd w:id="51"/>
+      <w:bookmarkEnd w:id="65"/>
     </w:p>
     <w:p>
       <w:pPr>
@@ -4851,6 +4781,7 @@
                 <w:szCs w:val="24"/>
               </w:rPr>
             </w:pPr>
+            <w:proofErr w:type="spellStart"/>
             <w:r>
               <w:rPr>
                 <w:rFonts w:ascii="Arial" w:hAnsi="Arial" w:cs="Arial"/>
@@ -4860,6 +4791,7 @@
               </w:rPr>
               <w:t>DataType</w:t>
             </w:r>
+            <w:proofErr w:type="spellEnd"/>
           </w:p>
         </w:tc>
         <w:tc>
@@ -4942,6 +4874,7 @@
                 <w:szCs w:val="20"/>
               </w:rPr>
             </w:pPr>
+            <w:proofErr w:type="spellStart"/>
             <w:r>
               <w:rPr>
                 <w:rFonts w:ascii="Arial" w:hAnsi="Arial" w:cs="Arial"/>
@@ -4950,6 +4883,7 @@
               </w:rPr>
               <w:t>FailMessage</w:t>
             </w:r>
+            <w:proofErr w:type="spellEnd"/>
           </w:p>
         </w:tc>
         <w:tc>
@@ -4957,12 +4891,14 @@
             <w:tcW w:w="0" w:type="auto"/>
           </w:tcPr>
           <w:p>
+            <w:proofErr w:type="spellStart"/>
             <w:r>
               <w:t>eCL_</w:t>
             </w:r>
             <w:r>
               <w:t>Surveys</w:t>
             </w:r>
+            <w:proofErr w:type="spellEnd"/>
           </w:p>
         </w:tc>
         <w:tc>
@@ -5071,12 +5007,14 @@
             <w:tcW w:w="0" w:type="auto"/>
           </w:tcPr>
           <w:p>
+            <w:proofErr w:type="spellStart"/>
             <w:r>
               <w:t>eCL_</w:t>
             </w:r>
             <w:r>
               <w:t>Surveys</w:t>
             </w:r>
+            <w:proofErr w:type="spellEnd"/>
           </w:p>
         </w:tc>
         <w:tc>
@@ -5426,7 +5364,6 @@
           <w:rFonts w:asciiTheme="minorHAnsi" w:hAnsiTheme="minorHAnsi" w:cs="Arial"/>
           <w:b/>
         </w:rPr>
-        <w:lastRenderedPageBreak/>
         <w:t>Connection Manager Entries</w:t>
       </w:r>
     </w:p>
@@ -5446,12 +5383,14 @@
           <w:rFonts w:asciiTheme="minorHAnsi" w:hAnsiTheme="minorHAnsi" w:cs="Arial"/>
         </w:rPr>
       </w:pPr>
+      <w:proofErr w:type="spellStart"/>
       <w:r>
         <w:rPr>
           <w:rFonts w:asciiTheme="minorHAnsi" w:hAnsiTheme="minorHAnsi" w:cs="Arial"/>
         </w:rPr>
         <w:t>Destinationdb</w:t>
       </w:r>
+      <w:proofErr w:type="spellEnd"/>
     </w:p>
     <w:p>
       <w:pPr>
@@ -5473,6 +5412,7 @@
         <w:rPr>
           <w:rFonts w:ascii="Times New Roman" w:hAnsi="Times New Roman"/>
         </w:rPr>
+        <w:lastRenderedPageBreak/>
         <w:t xml:space="preserve">Dev </w:t>
       </w:r>
       <w:r>
@@ -5487,18 +5427,42 @@
         </w:rPr>
         <w:t xml:space="preserve"> </w:t>
       </w:r>
+      <w:del w:id="66" w:author="Palacherla, Susmitha C" w:date="2021-04-19T18:28:00Z">
+        <w:r>
+          <w:rPr>
+            <w:rFonts w:ascii="Times New Roman" w:hAnsi="Times New Roman"/>
+          </w:rPr>
+          <w:delText>F3420-ECLDBD01</w:delText>
+        </w:r>
+        <w:r>
+          <w:rPr>
+            <w:rFonts w:ascii="Times New Roman" w:hAnsi="Times New Roman"/>
+          </w:rPr>
+          <w:delText xml:space="preserve"> </w:delText>
+        </w:r>
+      </w:del>
+      <w:ins w:id="67" w:author="Palacherla, Susmitha C" w:date="2021-04-19T18:28:00Z">
+        <w:r>
+          <w:rPr>
+            <w:rFonts w:ascii="Times New Roman" w:hAnsi="Times New Roman"/>
+          </w:rPr>
+          <w:t>UVAADADSQL50CCO</w:t>
+        </w:r>
+      </w:ins>
       <w:r>
         <w:rPr>
           <w:rFonts w:ascii="Times New Roman" w:hAnsi="Times New Roman"/>
         </w:rPr>
-        <w:t>F3420-ECLDBD01</w:t>
-      </w:r>
+        <w:t xml:space="preserve">DB – </w:t>
+      </w:r>
+      <w:proofErr w:type="spellStart"/>
       <w:r>
         <w:rPr>
           <w:rFonts w:ascii="Times New Roman" w:hAnsi="Times New Roman"/>
         </w:rPr>
-        <w:t xml:space="preserve"> DB – eCoachingdev</w:t>
-      </w:r>
+        <w:t>eCoachingdev</w:t>
+      </w:r>
+      <w:proofErr w:type="spellEnd"/>
     </w:p>
     <w:p>
       <w:pPr>
@@ -5532,8 +5496,16 @@
         <w:rPr>
           <w:rFonts w:ascii="Times New Roman" w:hAnsi="Times New Roman"/>
         </w:rPr>
-        <w:t xml:space="preserve"> DB – eCoachingtest</w:t>
-      </w:r>
+        <w:t xml:space="preserve"> DB – </w:t>
+      </w:r>
+      <w:proofErr w:type="spellStart"/>
+      <w:r>
+        <w:rPr>
+          <w:rFonts w:ascii="Times New Roman" w:hAnsi="Times New Roman"/>
+        </w:rPr>
+        <w:t>eCoachingtest</w:t>
+      </w:r>
+      <w:proofErr w:type="spellEnd"/>
     </w:p>
     <w:p>
       <w:pPr>
@@ -5557,12 +5529,22 @@
         </w:rPr>
         <w:t xml:space="preserve">Prod - </w:t>
       </w:r>
-      <w:r>
-        <w:rPr>
-          <w:rFonts w:ascii="Times New Roman" w:hAnsi="Times New Roman"/>
-        </w:rPr>
-        <w:t>F3420-ECLDBP01</w:t>
-      </w:r>
+      <w:del w:id="68" w:author="Palacherla, Susmitha C" w:date="2021-04-20T08:10:00Z">
+        <w:r>
+          <w:rPr>
+            <w:rFonts w:ascii="Times New Roman" w:hAnsi="Times New Roman"/>
+          </w:rPr>
+          <w:delText>F3420-ECLDBP01</w:delText>
+        </w:r>
+      </w:del>
+      <w:ins w:id="69" w:author="Palacherla, Susmitha C" w:date="2021-04-20T08:10:00Z">
+        <w:r>
+          <w:rPr>
+            <w:rFonts w:ascii="Times New Roman" w:hAnsi="Times New Roman"/>
+          </w:rPr>
+          <w:t>UVAAPADSQL50CCO</w:t>
+        </w:r>
+      </w:ins>
       <w:r>
         <w:rPr>
           <w:rFonts w:ascii="Times New Roman" w:hAnsi="Times New Roman"/>
@@ -5651,10 +5633,521 @@
           <w:noProof/>
         </w:rPr>
         <w:drawing>
-          <wp:inline distT="0" distB="0" distL="0" distR="0" wp14:anchorId="7EAFDE83" wp14:editId="3F9F0037">
+          <wp:inline distT="0" distB="0" distL="0" distR="0" wp14:anchorId="34335F01" wp14:editId="31D08AFF">
             <wp:extent cx="3838575" cy="2505075"/>
             <wp:effectExtent l="0" t="0" r="9525" b="9525"/>
             <wp:docPr id="18" name="Picture 18"/>
+            <wp:cNvGraphicFramePr>
+              <a:graphicFrameLocks xmlns:a="http://schemas.openxmlformats.org/drawingml/2006/main" noChangeAspect="1"/>
+            </wp:cNvGraphicFramePr>
+            <a:graphic xmlns:a="http://schemas.openxmlformats.org/drawingml/2006/main">
+              <a:graphicData uri="http://schemas.openxmlformats.org/drawingml/2006/picture">
+                <pic:pic xmlns:pic="http://schemas.openxmlformats.org/drawingml/2006/picture">
+                  <pic:nvPicPr>
+                    <pic:cNvPr id="0" name=""/>
+                    <pic:cNvPicPr/>
+                  </pic:nvPicPr>
+                  <pic:blipFill>
+                    <a:blip r:embed="rId8"/>
+                    <a:stretch>
+                      <a:fillRect/>
+                    </a:stretch>
+                  </pic:blipFill>
+                  <pic:spPr>
+                    <a:xfrm>
+                      <a:off x="0" y="0"/>
+                      <a:ext cx="3838575" cy="2505075"/>
+                    </a:xfrm>
+                    <a:prstGeom prst="rect">
+                      <a:avLst/>
+                    </a:prstGeom>
+                  </pic:spPr>
+                </pic:pic>
+              </a:graphicData>
+            </a:graphic>
+          </wp:inline>
+        </w:drawing>
+      </w:r>
+    </w:p>
+    <w:p>
+      <w:pPr>
+        <w:widowControl w:val="0"/>
+        <w:autoSpaceDE w:val="0"/>
+        <w:autoSpaceDN w:val="0"/>
+        <w:adjustRightInd w:val="0"/>
+        <w:spacing w:after="0" w:line="240" w:lineRule="auto"/>
+        <w:rPr>
+          <w:rFonts w:ascii="Arial" w:hAnsi="Arial" w:cs="Arial"/>
+          <w:b/>
+          <w:sz w:val="24"/>
+          <w:szCs w:val="24"/>
+        </w:rPr>
+      </w:pPr>
+    </w:p>
+    <w:p>
+      <w:pPr>
+        <w:widowControl w:val="0"/>
+        <w:autoSpaceDE w:val="0"/>
+        <w:autoSpaceDN w:val="0"/>
+        <w:adjustRightInd w:val="0"/>
+        <w:spacing w:after="0" w:line="240" w:lineRule="auto"/>
+        <w:rPr>
+          <w:rFonts w:ascii="Arial" w:hAnsi="Arial" w:cs="Arial"/>
+          <w:b/>
+          <w:sz w:val="24"/>
+          <w:szCs w:val="24"/>
+        </w:rPr>
+      </w:pPr>
+    </w:p>
+    <w:p>
+      <w:pPr>
+        <w:widowControl w:val="0"/>
+        <w:autoSpaceDE w:val="0"/>
+        <w:autoSpaceDN w:val="0"/>
+        <w:adjustRightInd w:val="0"/>
+        <w:spacing w:after="0" w:line="240" w:lineRule="auto"/>
+        <w:rPr>
+          <w:rFonts w:ascii="Arial" w:hAnsi="Arial" w:cs="Arial"/>
+          <w:b/>
+          <w:sz w:val="24"/>
+          <w:szCs w:val="24"/>
+        </w:rPr>
+      </w:pPr>
+    </w:p>
+    <w:p>
+      <w:pPr>
+        <w:widowControl w:val="0"/>
+        <w:autoSpaceDE w:val="0"/>
+        <w:autoSpaceDN w:val="0"/>
+        <w:adjustRightInd w:val="0"/>
+        <w:spacing w:after="0" w:line="240" w:lineRule="auto"/>
+        <w:rPr>
+          <w:rFonts w:ascii="Arial" w:hAnsi="Arial" w:cs="Arial"/>
+          <w:b/>
+          <w:sz w:val="24"/>
+          <w:szCs w:val="24"/>
+        </w:rPr>
+      </w:pPr>
+    </w:p>
+    <w:p>
+      <w:pPr>
+        <w:widowControl w:val="0"/>
+        <w:autoSpaceDE w:val="0"/>
+        <w:autoSpaceDN w:val="0"/>
+        <w:adjustRightInd w:val="0"/>
+        <w:spacing w:after="0" w:line="240" w:lineRule="auto"/>
+        <w:rPr>
+          <w:rFonts w:ascii="Arial" w:hAnsi="Arial" w:cs="Arial"/>
+          <w:b/>
+          <w:sz w:val="24"/>
+          <w:szCs w:val="24"/>
+        </w:rPr>
+      </w:pPr>
+      <w:r>
+        <w:rPr>
+          <w:rFonts w:ascii="Arial" w:hAnsi="Arial" w:cs="Arial"/>
+          <w:b/>
+          <w:sz w:val="24"/>
+          <w:szCs w:val="24"/>
+        </w:rPr>
+        <w:t>Workflow</w:t>
+      </w:r>
+    </w:p>
+    <w:p>
+      <w:pPr>
+        <w:pStyle w:val="ListParagraph"/>
+        <w:widowControl w:val="0"/>
+        <w:numPr>
+          <w:ilvl w:val="4"/>
+          <w:numId w:val="6"/>
+        </w:numPr>
+        <w:autoSpaceDE w:val="0"/>
+        <w:autoSpaceDN w:val="0"/>
+        <w:adjustRightInd w:val="0"/>
+        <w:spacing w:after="0" w:line="240" w:lineRule="auto"/>
+        <w:rPr>
+          <w:rFonts w:asciiTheme="minorHAnsi" w:hAnsiTheme="minorHAnsi" w:cs="Arial"/>
+          <w:b/>
+        </w:rPr>
+      </w:pPr>
+      <w:r>
+        <w:rPr>
+          <w:rFonts w:asciiTheme="minorHAnsi" w:hAnsiTheme="minorHAnsi" w:cs="Arial"/>
+          <w:b/>
+        </w:rPr>
+        <w:t>SQL task – Generate Surveys</w:t>
+      </w:r>
+    </w:p>
+    <w:p>
+      <w:pPr>
+        <w:spacing w:after="0"/>
+        <w:ind w:left="1080"/>
+      </w:pPr>
+      <w:r>
+        <w:rPr>
+          <w:noProof/>
+        </w:rPr>
+        <w:drawing>
+          <wp:inline distT="0" distB="0" distL="0" distR="0" wp14:anchorId="2871261D" wp14:editId="17CFF955">
+            <wp:extent cx="2019300" cy="809625"/>
+            <wp:effectExtent l="0" t="0" r="0" b="9525"/>
+            <wp:docPr id="24" name="Picture 24"/>
+            <wp:cNvGraphicFramePr>
+              <a:graphicFrameLocks xmlns:a="http://schemas.openxmlformats.org/drawingml/2006/main" noChangeAspect="1"/>
+            </wp:cNvGraphicFramePr>
+            <a:graphic xmlns:a="http://schemas.openxmlformats.org/drawingml/2006/main">
+              <a:graphicData uri="http://schemas.openxmlformats.org/drawingml/2006/picture">
+                <pic:pic xmlns:pic="http://schemas.openxmlformats.org/drawingml/2006/picture">
+                  <pic:nvPicPr>
+                    <pic:cNvPr id="0" name=""/>
+                    <pic:cNvPicPr/>
+                  </pic:nvPicPr>
+                  <pic:blipFill>
+                    <a:blip r:embed="rId9"/>
+                    <a:stretch>
+                      <a:fillRect/>
+                    </a:stretch>
+                  </pic:blipFill>
+                  <pic:spPr>
+                    <a:xfrm>
+                      <a:off x="0" y="0"/>
+                      <a:ext cx="2019300" cy="809625"/>
+                    </a:xfrm>
+                    <a:prstGeom prst="rect">
+                      <a:avLst/>
+                    </a:prstGeom>
+                  </pic:spPr>
+                </pic:pic>
+              </a:graphicData>
+            </a:graphic>
+          </wp:inline>
+        </w:drawing>
+      </w:r>
+    </w:p>
+    <w:p>
+      <w:pPr>
+        <w:spacing w:after="0"/>
+        <w:ind w:left="1080"/>
+      </w:pPr>
+    </w:p>
+    <w:p>
+      <w:pPr>
+        <w:spacing w:after="0"/>
+      </w:pPr>
+      <w:r>
+        <w:rPr>
+          <w:noProof/>
+        </w:rPr>
+        <w:lastRenderedPageBreak/>
+        <w:drawing>
+          <wp:inline distT="0" distB="0" distL="0" distR="0" wp14:anchorId="209D00B5" wp14:editId="4230D687">
+            <wp:extent cx="5943600" cy="3100705"/>
+            <wp:effectExtent l="0" t="0" r="0" b="4445"/>
+            <wp:docPr id="25" name="Picture 25"/>
+            <wp:cNvGraphicFramePr>
+              <a:graphicFrameLocks xmlns:a="http://schemas.openxmlformats.org/drawingml/2006/main" noChangeAspect="1"/>
+            </wp:cNvGraphicFramePr>
+            <a:graphic xmlns:a="http://schemas.openxmlformats.org/drawingml/2006/main">
+              <a:graphicData uri="http://schemas.openxmlformats.org/drawingml/2006/picture">
+                <pic:pic xmlns:pic="http://schemas.openxmlformats.org/drawingml/2006/picture">
+                  <pic:nvPicPr>
+                    <pic:cNvPr id="0" name=""/>
+                    <pic:cNvPicPr/>
+                  </pic:nvPicPr>
+                  <pic:blipFill>
+                    <a:blip r:embed="rId10"/>
+                    <a:stretch>
+                      <a:fillRect/>
+                    </a:stretch>
+                  </pic:blipFill>
+                  <pic:spPr>
+                    <a:xfrm>
+                      <a:off x="0" y="0"/>
+                      <a:ext cx="5943600" cy="3100705"/>
+                    </a:xfrm>
+                    <a:prstGeom prst="rect">
+                      <a:avLst/>
+                    </a:prstGeom>
+                  </pic:spPr>
+                </pic:pic>
+              </a:graphicData>
+            </a:graphic>
+          </wp:inline>
+        </w:drawing>
+      </w:r>
+    </w:p>
+    <w:p>
+      <w:pPr>
+        <w:spacing w:after="0"/>
+        <w:ind w:left="1080"/>
+      </w:pPr>
+    </w:p>
+    <w:p>
+      <w:pPr>
+        <w:spacing w:after="0"/>
+        <w:ind w:left="1080"/>
+      </w:pPr>
+    </w:p>
+    <w:p>
+      <w:pPr>
+        <w:pStyle w:val="ListParagraph"/>
+        <w:widowControl w:val="0"/>
+        <w:numPr>
+          <w:ilvl w:val="4"/>
+          <w:numId w:val="6"/>
+        </w:numPr>
+        <w:autoSpaceDE w:val="0"/>
+        <w:autoSpaceDN w:val="0"/>
+        <w:adjustRightInd w:val="0"/>
+        <w:spacing w:after="0" w:line="240" w:lineRule="auto"/>
+        <w:rPr>
+          <w:rFonts w:asciiTheme="minorHAnsi" w:hAnsiTheme="minorHAnsi" w:cs="Arial"/>
+          <w:b/>
+        </w:rPr>
+      </w:pPr>
+      <w:r>
+        <w:rPr>
+          <w:rFonts w:asciiTheme="minorHAnsi" w:hAnsiTheme="minorHAnsi" w:cs="Arial"/>
+          <w:b/>
+        </w:rPr>
+        <w:t>Flow</w:t>
+      </w:r>
+      <w:r>
+        <w:rPr>
+          <w:rFonts w:asciiTheme="minorHAnsi" w:hAnsiTheme="minorHAnsi" w:cs="Arial"/>
+          <w:b/>
+        </w:rPr>
+        <w:t xml:space="preserve"> – </w:t>
+      </w:r>
+      <w:r>
+        <w:rPr>
+          <w:rFonts w:asciiTheme="minorHAnsi" w:hAnsiTheme="minorHAnsi" w:cs="Arial"/>
+          <w:b/>
+        </w:rPr>
+        <w:t>Precedence Constraint</w:t>
+      </w:r>
+    </w:p>
+    <w:p>
+      <w:pPr>
+        <w:widowControl w:val="0"/>
+        <w:autoSpaceDE w:val="0"/>
+        <w:autoSpaceDN w:val="0"/>
+        <w:adjustRightInd w:val="0"/>
+        <w:spacing w:after="0" w:line="240" w:lineRule="auto"/>
+        <w:rPr>
+          <w:rFonts w:asciiTheme="minorHAnsi" w:hAnsiTheme="minorHAnsi" w:cs="Arial"/>
+          <w:b/>
+        </w:rPr>
+      </w:pPr>
+    </w:p>
+    <w:p>
+      <w:pPr>
+        <w:widowControl w:val="0"/>
+        <w:autoSpaceDE w:val="0"/>
+        <w:autoSpaceDN w:val="0"/>
+        <w:adjustRightInd w:val="0"/>
+        <w:spacing w:after="0" w:line="240" w:lineRule="auto"/>
+        <w:rPr>
+          <w:rFonts w:asciiTheme="minorHAnsi" w:hAnsiTheme="minorHAnsi" w:cs="Arial"/>
+          <w:b/>
+        </w:rPr>
+      </w:pPr>
+      <w:r>
+        <w:rPr>
+          <w:noProof/>
+        </w:rPr>
+        <w:lastRenderedPageBreak/>
+        <w:drawing>
+          <wp:inline distT="0" distB="0" distL="0" distR="0" wp14:anchorId="66A2CA6A" wp14:editId="0E3C2864">
+            <wp:extent cx="4242816" cy="3200400"/>
+            <wp:effectExtent l="0" t="0" r="5715" b="0"/>
+            <wp:docPr id="26" name="Picture 26"/>
+            <wp:cNvGraphicFramePr>
+              <a:graphicFrameLocks xmlns:a="http://schemas.openxmlformats.org/drawingml/2006/main" noChangeAspect="1"/>
+            </wp:cNvGraphicFramePr>
+            <a:graphic xmlns:a="http://schemas.openxmlformats.org/drawingml/2006/main">
+              <a:graphicData uri="http://schemas.openxmlformats.org/drawingml/2006/picture">
+                <pic:pic xmlns:pic="http://schemas.openxmlformats.org/drawingml/2006/picture">
+                  <pic:nvPicPr>
+                    <pic:cNvPr id="0" name=""/>
+                    <pic:cNvPicPr/>
+                  </pic:nvPicPr>
+                  <pic:blipFill>
+                    <a:blip r:embed="rId11"/>
+                    <a:stretch>
+                      <a:fillRect/>
+                    </a:stretch>
+                  </pic:blipFill>
+                  <pic:spPr>
+                    <a:xfrm>
+                      <a:off x="0" y="0"/>
+                      <a:ext cx="4242816" cy="3200400"/>
+                    </a:xfrm>
+                    <a:prstGeom prst="rect">
+                      <a:avLst/>
+                    </a:prstGeom>
+                  </pic:spPr>
+                </pic:pic>
+              </a:graphicData>
+            </a:graphic>
+          </wp:inline>
+        </w:drawing>
+      </w:r>
+    </w:p>
+    <w:p>
+      <w:pPr>
+        <w:spacing w:after="0"/>
+        <w:ind w:left="1080"/>
+        <w:rPr>
+          <w:noProof/>
+        </w:rPr>
+      </w:pPr>
+    </w:p>
+    <w:p>
+      <w:pPr>
+        <w:spacing w:after="0"/>
+        <w:ind w:left="1080"/>
+        <w:rPr>
+          <w:noProof/>
+        </w:rPr>
+      </w:pPr>
+    </w:p>
+    <w:p>
+      <w:pPr>
+        <w:spacing w:after="0"/>
+        <w:ind w:left="1080"/>
+        <w:rPr>
+          <w:noProof/>
+        </w:rPr>
+      </w:pPr>
+    </w:p>
+    <w:p>
+      <w:pPr>
+        <w:spacing w:after="0"/>
+        <w:ind w:left="1080"/>
+        <w:rPr>
+          <w:noProof/>
+        </w:rPr>
+      </w:pPr>
+    </w:p>
+    <w:p>
+      <w:pPr>
+        <w:spacing w:after="0"/>
+        <w:ind w:left="1080"/>
+        <w:rPr>
+          <w:noProof/>
+        </w:rPr>
+      </w:pPr>
+    </w:p>
+    <w:p>
+      <w:pPr>
+        <w:spacing w:after="0"/>
+        <w:ind w:left="1080"/>
+        <w:rPr>
+          <w:noProof/>
+        </w:rPr>
+      </w:pPr>
+    </w:p>
+    <w:p>
+      <w:pPr>
+        <w:spacing w:after="0"/>
+        <w:ind w:left="1080"/>
+        <w:rPr>
+          <w:noProof/>
+        </w:rPr>
+      </w:pPr>
+    </w:p>
+    <w:p>
+      <w:pPr>
+        <w:spacing w:after="0"/>
+        <w:ind w:left="1080"/>
+        <w:rPr>
+          <w:noProof/>
+        </w:rPr>
+      </w:pPr>
+    </w:p>
+    <w:p>
+      <w:pPr>
+        <w:pStyle w:val="ListParagraph"/>
+        <w:widowControl w:val="0"/>
+        <w:numPr>
+          <w:ilvl w:val="4"/>
+          <w:numId w:val="6"/>
+        </w:numPr>
+        <w:autoSpaceDE w:val="0"/>
+        <w:autoSpaceDN w:val="0"/>
+        <w:adjustRightInd w:val="0"/>
+        <w:spacing w:after="0" w:line="240" w:lineRule="auto"/>
+        <w:rPr>
+          <w:rFonts w:asciiTheme="minorHAnsi" w:hAnsiTheme="minorHAnsi" w:cs="Arial"/>
+          <w:b/>
+        </w:rPr>
+      </w:pPr>
+      <w:r>
+        <w:rPr>
+          <w:rFonts w:asciiTheme="minorHAnsi" w:hAnsiTheme="minorHAnsi" w:cs="Arial"/>
+          <w:b/>
+        </w:rPr>
+        <w:t xml:space="preserve">SQL task – </w:t>
+      </w:r>
+      <w:r>
+        <w:rPr>
+          <w:rFonts w:asciiTheme="minorHAnsi" w:hAnsiTheme="minorHAnsi" w:cs="Arial"/>
+          <w:b/>
+        </w:rPr>
+        <w:t>Reg</w:t>
+      </w:r>
+      <w:r>
+        <w:rPr>
+          <w:rFonts w:asciiTheme="minorHAnsi" w:hAnsiTheme="minorHAnsi" w:cs="Arial"/>
+          <w:b/>
+        </w:rPr>
+        <w:t>enerate Surveys</w:t>
+      </w:r>
+    </w:p>
+    <w:p>
+      <w:pPr>
+        <w:widowControl w:val="0"/>
+        <w:autoSpaceDE w:val="0"/>
+        <w:autoSpaceDN w:val="0"/>
+        <w:adjustRightInd w:val="0"/>
+        <w:spacing w:after="0" w:line="240" w:lineRule="auto"/>
+        <w:rPr>
+          <w:rFonts w:asciiTheme="minorHAnsi" w:hAnsiTheme="minorHAnsi" w:cs="Arial"/>
+          <w:b/>
+        </w:rPr>
+      </w:pPr>
+    </w:p>
+    <w:p>
+      <w:pPr>
+        <w:widowControl w:val="0"/>
+        <w:autoSpaceDE w:val="0"/>
+        <w:autoSpaceDN w:val="0"/>
+        <w:adjustRightInd w:val="0"/>
+        <w:spacing w:after="0" w:line="240" w:lineRule="auto"/>
+        <w:rPr>
+          <w:rFonts w:asciiTheme="minorHAnsi" w:hAnsiTheme="minorHAnsi" w:cs="Arial"/>
+          <w:b/>
+        </w:rPr>
+      </w:pPr>
+    </w:p>
+    <w:p>
+      <w:pPr>
+        <w:spacing w:after="0"/>
+        <w:ind w:left="1080"/>
+        <w:rPr>
+          <w:noProof/>
+        </w:rPr>
+      </w:pPr>
+      <w:r>
+        <w:rPr>
+          <w:noProof/>
+        </w:rPr>
+        <w:drawing>
+          <wp:inline distT="0" distB="0" distL="0" distR="0" wp14:anchorId="34E63CAD" wp14:editId="7FB28319">
+            <wp:extent cx="1476375" cy="771525"/>
+            <wp:effectExtent l="0" t="0" r="9525" b="9525"/>
+            <wp:docPr id="27" name="Picture 27"/>
             <wp:cNvGraphicFramePr>
               <a:graphicFrameLocks xmlns:a="http://schemas.openxmlformats.org/drawingml/2006/main" noChangeAspect="1"/>
             </wp:cNvGraphicFramePr>
@@ -5674,7 +6167,7 @@
                   <pic:spPr>
                     <a:xfrm>
                       <a:off x="0" y="0"/>
-                      <a:ext cx="3838575" cy="2505075"/>
+                      <a:ext cx="1476375" cy="771525"/>
                     </a:xfrm>
                     <a:prstGeom prst="rect">
                       <a:avLst/>
@@ -5689,127 +6182,30 @@
     </w:p>
     <w:p>
       <w:pPr>
-        <w:widowControl w:val="0"/>
-        <w:autoSpaceDE w:val="0"/>
-        <w:autoSpaceDN w:val="0"/>
-        <w:adjustRightInd w:val="0"/>
-        <w:spacing w:after="0" w:line="240" w:lineRule="auto"/>
-        <w:rPr>
-          <w:rFonts w:ascii="Arial" w:hAnsi="Arial" w:cs="Arial"/>
-          <w:b/>
-          <w:sz w:val="24"/>
-          <w:szCs w:val="24"/>
-        </w:rPr>
-      </w:pPr>
-    </w:p>
-    <w:p>
-      <w:pPr>
-        <w:widowControl w:val="0"/>
-        <w:autoSpaceDE w:val="0"/>
-        <w:autoSpaceDN w:val="0"/>
-        <w:adjustRightInd w:val="0"/>
-        <w:spacing w:after="0" w:line="240" w:lineRule="auto"/>
-        <w:rPr>
-          <w:rFonts w:ascii="Arial" w:hAnsi="Arial" w:cs="Arial"/>
-          <w:b/>
-          <w:sz w:val="24"/>
-          <w:szCs w:val="24"/>
-        </w:rPr>
-      </w:pPr>
-    </w:p>
-    <w:p>
-      <w:pPr>
-        <w:widowControl w:val="0"/>
-        <w:autoSpaceDE w:val="0"/>
-        <w:autoSpaceDN w:val="0"/>
-        <w:adjustRightInd w:val="0"/>
-        <w:spacing w:after="0" w:line="240" w:lineRule="auto"/>
-        <w:rPr>
-          <w:rFonts w:ascii="Arial" w:hAnsi="Arial" w:cs="Arial"/>
-          <w:b/>
-          <w:sz w:val="24"/>
-          <w:szCs w:val="24"/>
-        </w:rPr>
-      </w:pPr>
-    </w:p>
-    <w:p>
-      <w:pPr>
-        <w:widowControl w:val="0"/>
-        <w:autoSpaceDE w:val="0"/>
-        <w:autoSpaceDN w:val="0"/>
-        <w:adjustRightInd w:val="0"/>
-        <w:spacing w:after="0" w:line="240" w:lineRule="auto"/>
-        <w:rPr>
-          <w:rFonts w:ascii="Arial" w:hAnsi="Arial" w:cs="Arial"/>
-          <w:b/>
-          <w:sz w:val="24"/>
-          <w:szCs w:val="24"/>
-        </w:rPr>
-      </w:pPr>
-    </w:p>
-    <w:p>
-      <w:pPr>
-        <w:widowControl w:val="0"/>
-        <w:autoSpaceDE w:val="0"/>
-        <w:autoSpaceDN w:val="0"/>
-        <w:adjustRightInd w:val="0"/>
-        <w:spacing w:after="0" w:line="240" w:lineRule="auto"/>
-        <w:rPr>
-          <w:rFonts w:ascii="Arial" w:hAnsi="Arial" w:cs="Arial"/>
-          <w:b/>
-          <w:sz w:val="24"/>
-          <w:szCs w:val="24"/>
-        </w:rPr>
-      </w:pPr>
-      <w:r>
-        <w:rPr>
-          <w:rFonts w:ascii="Arial" w:hAnsi="Arial" w:cs="Arial"/>
-          <w:b/>
-          <w:sz w:val="24"/>
-          <w:szCs w:val="24"/>
-        </w:rPr>
-        <w:t>Workflow</w:t>
-      </w:r>
-    </w:p>
-    <w:p>
-      <w:pPr>
-        <w:pStyle w:val="ListParagraph"/>
-        <w:widowControl w:val="0"/>
-        <w:numPr>
-          <w:ilvl w:val="4"/>
-          <w:numId w:val="6"/>
-        </w:numPr>
-        <w:autoSpaceDE w:val="0"/>
-        <w:autoSpaceDN w:val="0"/>
-        <w:adjustRightInd w:val="0"/>
-        <w:spacing w:after="0" w:line="240" w:lineRule="auto"/>
-        <w:rPr>
-          <w:rFonts w:asciiTheme="minorHAnsi" w:hAnsiTheme="minorHAnsi" w:cs="Arial"/>
-          <w:b/>
-        </w:rPr>
-      </w:pPr>
-      <w:r>
-        <w:rPr>
-          <w:rFonts w:asciiTheme="minorHAnsi" w:hAnsiTheme="minorHAnsi" w:cs="Arial"/>
-          <w:b/>
-        </w:rPr>
-        <w:t>SQL task – Generate Surveys</w:t>
-      </w:r>
-    </w:p>
-    <w:p>
-      <w:pPr>
         <w:spacing w:after="0"/>
         <w:ind w:left="1080"/>
-      </w:pPr>
-      <w:r>
         <w:rPr>
           <w:noProof/>
         </w:rPr>
+      </w:pPr>
+    </w:p>
+    <w:p>
+      <w:pPr>
+        <w:spacing w:after="0"/>
+        <w:rPr>
+          <w:noProof/>
+        </w:rPr>
+      </w:pPr>
+      <w:r>
+        <w:rPr>
+          <w:noProof/>
+        </w:rPr>
+        <w:lastRenderedPageBreak/>
         <w:drawing>
-          <wp:inline distT="0" distB="0" distL="0" distR="0" wp14:anchorId="577CE494" wp14:editId="2C085272">
-            <wp:extent cx="2019300" cy="809625"/>
-            <wp:effectExtent l="0" t="0" r="0" b="9525"/>
-            <wp:docPr id="24" name="Picture 24"/>
+          <wp:inline distT="0" distB="0" distL="0" distR="0" wp14:anchorId="7E5C5681" wp14:editId="376F9FF4">
+            <wp:extent cx="5943600" cy="3992880"/>
+            <wp:effectExtent l="0" t="0" r="0" b="7620"/>
+            <wp:docPr id="28" name="Picture 28"/>
             <wp:cNvGraphicFramePr>
               <a:graphicFrameLocks xmlns:a="http://schemas.openxmlformats.org/drawingml/2006/main" noChangeAspect="1"/>
             </wp:cNvGraphicFramePr>
@@ -5829,7 +6225,7 @@
                   <pic:spPr>
                     <a:xfrm>
                       <a:off x="0" y="0"/>
-                      <a:ext cx="2019300" cy="809625"/>
+                      <a:ext cx="5943600" cy="3992880"/>
                     </a:xfrm>
                     <a:prstGeom prst="rect">
                       <a:avLst/>
@@ -5851,6 +6247,200 @@
     <w:p>
       <w:pPr>
         <w:spacing w:after="0"/>
+        <w:ind w:left="1080"/>
+      </w:pPr>
+    </w:p>
+    <w:p>
+      <w:pPr>
+        <w:spacing w:after="0"/>
+        <w:ind w:left="1080"/>
+      </w:pPr>
+    </w:p>
+    <w:p>
+      <w:pPr>
+        <w:spacing w:after="0"/>
+        <w:ind w:left="1080"/>
+      </w:pPr>
+    </w:p>
+    <w:p>
+      <w:pPr>
+        <w:pStyle w:val="ListParagraph"/>
+        <w:widowControl w:val="0"/>
+        <w:numPr>
+          <w:ilvl w:val="3"/>
+          <w:numId w:val="6"/>
+        </w:numPr>
+        <w:autoSpaceDE w:val="0"/>
+        <w:autoSpaceDN w:val="0"/>
+        <w:adjustRightInd w:val="0"/>
+        <w:spacing w:after="0" w:line="240" w:lineRule="auto"/>
+        <w:rPr>
+          <w:rFonts w:asciiTheme="minorHAnsi" w:hAnsiTheme="minorHAnsi" w:cs="Arial"/>
+          <w:b/>
+        </w:rPr>
+      </w:pPr>
+      <w:r>
+        <w:rPr>
+          <w:rFonts w:asciiTheme="minorHAnsi" w:hAnsiTheme="minorHAnsi" w:cs="Arial"/>
+          <w:b/>
+        </w:rPr>
+        <w:t>Event Handlers</w:t>
+      </w:r>
+    </w:p>
+    <w:p>
+      <w:pPr>
+        <w:widowControl w:val="0"/>
+        <w:autoSpaceDE w:val="0"/>
+        <w:autoSpaceDN w:val="0"/>
+        <w:adjustRightInd w:val="0"/>
+        <w:spacing w:after="0" w:line="240" w:lineRule="auto"/>
+        <w:ind w:left="1728"/>
+        <w:rPr>
+          <w:rFonts w:asciiTheme="minorHAnsi" w:hAnsiTheme="minorHAnsi" w:cs="Arial"/>
+          <w:b/>
+        </w:rPr>
+      </w:pPr>
+    </w:p>
+    <w:p>
+      <w:pPr>
+        <w:widowControl w:val="0"/>
+        <w:autoSpaceDE w:val="0"/>
+        <w:autoSpaceDN w:val="0"/>
+        <w:adjustRightInd w:val="0"/>
+        <w:spacing w:after="0" w:line="240" w:lineRule="auto"/>
+        <w:ind w:left="1728"/>
+        <w:rPr>
+          <w:rFonts w:asciiTheme="minorHAnsi" w:hAnsiTheme="minorHAnsi" w:cs="Arial"/>
+          <w:b/>
+        </w:rPr>
+      </w:pPr>
+    </w:p>
+    <w:p>
+      <w:pPr>
+        <w:widowControl w:val="0"/>
+        <w:autoSpaceDE w:val="0"/>
+        <w:autoSpaceDN w:val="0"/>
+        <w:adjustRightInd w:val="0"/>
+        <w:spacing w:after="0" w:line="240" w:lineRule="auto"/>
+        <w:ind w:left="1728"/>
+        <w:rPr>
+          <w:rFonts w:asciiTheme="minorHAnsi" w:hAnsiTheme="minorHAnsi" w:cs="Arial"/>
+        </w:rPr>
+      </w:pPr>
+      <w:r>
+        <w:rPr>
+          <w:rFonts w:asciiTheme="minorHAnsi" w:hAnsiTheme="minorHAnsi" w:cs="Arial"/>
+        </w:rPr>
+        <w:t>Executable</w:t>
+      </w:r>
+      <w:r>
+        <w:rPr>
+          <w:rFonts w:asciiTheme="minorHAnsi" w:hAnsiTheme="minorHAnsi" w:cs="Arial"/>
+        </w:rPr>
+        <w:t>s</w:t>
+      </w:r>
+      <w:r>
+        <w:rPr>
+          <w:rFonts w:asciiTheme="minorHAnsi" w:hAnsiTheme="minorHAnsi" w:cs="Arial"/>
+        </w:rPr>
+        <w:t xml:space="preserve">: </w:t>
+      </w:r>
+      <w:proofErr w:type="spellStart"/>
+      <w:r>
+        <w:rPr>
+          <w:rFonts w:asciiTheme="minorHAnsi" w:hAnsiTheme="minorHAnsi" w:cs="Arial"/>
+        </w:rPr>
+        <w:t>eCL_Surveys</w:t>
+      </w:r>
+      <w:proofErr w:type="spellEnd"/>
+    </w:p>
+    <w:p>
+      <w:pPr>
+        <w:widowControl w:val="0"/>
+        <w:autoSpaceDE w:val="0"/>
+        <w:autoSpaceDN w:val="0"/>
+        <w:adjustRightInd w:val="0"/>
+        <w:spacing w:after="0" w:line="240" w:lineRule="auto"/>
+        <w:ind w:left="1728"/>
+        <w:rPr>
+          <w:rFonts w:asciiTheme="minorHAnsi" w:hAnsiTheme="minorHAnsi" w:cs="Arial"/>
+        </w:rPr>
+      </w:pPr>
+      <w:proofErr w:type="spellStart"/>
+      <w:r>
+        <w:rPr>
+          <w:rFonts w:asciiTheme="minorHAnsi" w:hAnsiTheme="minorHAnsi" w:cs="Arial"/>
+        </w:rPr>
+        <w:t>EventHandler</w:t>
+      </w:r>
+      <w:proofErr w:type="spellEnd"/>
+      <w:r>
+        <w:rPr>
+          <w:rFonts w:asciiTheme="minorHAnsi" w:hAnsiTheme="minorHAnsi" w:cs="Arial"/>
+        </w:rPr>
+        <w:t xml:space="preserve">: </w:t>
+      </w:r>
+      <w:proofErr w:type="spellStart"/>
+      <w:r>
+        <w:rPr>
+          <w:rFonts w:asciiTheme="minorHAnsi" w:hAnsiTheme="minorHAnsi" w:cs="Arial"/>
+        </w:rPr>
+        <w:t>OntaskFailed</w:t>
+      </w:r>
+      <w:proofErr w:type="spellEnd"/>
+    </w:p>
+    <w:p>
+      <w:pPr>
+        <w:widowControl w:val="0"/>
+        <w:autoSpaceDE w:val="0"/>
+        <w:autoSpaceDN w:val="0"/>
+        <w:adjustRightInd w:val="0"/>
+        <w:spacing w:after="0" w:line="240" w:lineRule="auto"/>
+        <w:ind w:left="360"/>
+        <w:rPr>
+          <w:rFonts w:ascii="Arial" w:hAnsi="Arial" w:cs="Arial"/>
+          <w:sz w:val="24"/>
+          <w:szCs w:val="24"/>
+        </w:rPr>
+      </w:pPr>
+    </w:p>
+    <w:p>
+      <w:pPr>
+        <w:widowControl w:val="0"/>
+        <w:autoSpaceDE w:val="0"/>
+        <w:autoSpaceDN w:val="0"/>
+        <w:adjustRightInd w:val="0"/>
+        <w:spacing w:after="0" w:line="240" w:lineRule="auto"/>
+        <w:ind w:left="360"/>
+        <w:rPr>
+          <w:rFonts w:ascii="Arial" w:hAnsi="Arial" w:cs="Arial"/>
+          <w:sz w:val="24"/>
+          <w:szCs w:val="24"/>
+        </w:rPr>
+      </w:pPr>
+    </w:p>
+    <w:p>
+      <w:pPr>
+        <w:widowControl w:val="0"/>
+        <w:autoSpaceDE w:val="0"/>
+        <w:autoSpaceDN w:val="0"/>
+        <w:adjustRightInd w:val="0"/>
+        <w:spacing w:after="0" w:line="240" w:lineRule="auto"/>
+        <w:ind w:left="360"/>
+        <w:rPr>
+          <w:rFonts w:ascii="Arial" w:hAnsi="Arial" w:cs="Arial"/>
+          <w:sz w:val="24"/>
+          <w:szCs w:val="24"/>
+        </w:rPr>
+      </w:pPr>
+    </w:p>
+    <w:p>
+      <w:pPr>
+        <w:widowControl w:val="0"/>
+        <w:autoSpaceDE w:val="0"/>
+        <w:autoSpaceDN w:val="0"/>
+        <w:adjustRightInd w:val="0"/>
+        <w:spacing w:after="0" w:line="240" w:lineRule="auto"/>
       </w:pPr>
       <w:r>
         <w:rPr>
@@ -5858,10 +6448,10 @@
         </w:rPr>
         <w:lastRenderedPageBreak/>
         <w:drawing>
-          <wp:inline distT="0" distB="0" distL="0" distR="0" wp14:anchorId="32E7F494" wp14:editId="52F64EBC">
-            <wp:extent cx="5943600" cy="3100705"/>
-            <wp:effectExtent l="0" t="0" r="0" b="4445"/>
-            <wp:docPr id="25" name="Picture 25"/>
+          <wp:inline distT="0" distB="0" distL="0" distR="0" wp14:anchorId="50582EAE" wp14:editId="62039749">
+            <wp:extent cx="5943600" cy="2215515"/>
+            <wp:effectExtent l="0" t="0" r="0" b="0"/>
+            <wp:docPr id="29" name="Picture 29"/>
             <wp:cNvGraphicFramePr>
               <a:graphicFrameLocks xmlns:a="http://schemas.openxmlformats.org/drawingml/2006/main" noChangeAspect="1"/>
             </wp:cNvGraphicFramePr>
@@ -5881,7 +6471,7 @@
                   <pic:spPr>
                     <a:xfrm>
                       <a:off x="0" y="0"/>
-                      <a:ext cx="5943600" cy="3100705"/>
+                      <a:ext cx="5943600" cy="2215515"/>
                     </a:xfrm>
                     <a:prstGeom prst="rect">
                       <a:avLst/>
@@ -5893,93 +6483,63 @@
           </wp:inline>
         </w:drawing>
       </w:r>
-    </w:p>
-    <w:p>
-      <w:pPr>
-        <w:spacing w:after="0"/>
-        <w:ind w:left="1080"/>
-      </w:pPr>
-    </w:p>
-    <w:p>
-      <w:pPr>
-        <w:spacing w:after="0"/>
-        <w:ind w:left="1080"/>
-      </w:pPr>
-    </w:p>
-    <w:p>
-      <w:pPr>
-        <w:pStyle w:val="ListParagraph"/>
-        <w:widowControl w:val="0"/>
-        <w:numPr>
-          <w:ilvl w:val="4"/>
-          <w:numId w:val="6"/>
-        </w:numPr>
-        <w:autoSpaceDE w:val="0"/>
-        <w:autoSpaceDN w:val="0"/>
-        <w:adjustRightInd w:val="0"/>
-        <w:spacing w:after="0" w:line="240" w:lineRule="auto"/>
-        <w:rPr>
-          <w:rFonts w:asciiTheme="minorHAnsi" w:hAnsiTheme="minorHAnsi" w:cs="Arial"/>
-          <w:b/>
-        </w:rPr>
-      </w:pPr>
-      <w:r>
-        <w:rPr>
-          <w:rFonts w:asciiTheme="minorHAnsi" w:hAnsiTheme="minorHAnsi" w:cs="Arial"/>
-          <w:b/>
-        </w:rPr>
-        <w:t>Flow</w:t>
-      </w:r>
-      <w:r>
-        <w:rPr>
-          <w:rFonts w:asciiTheme="minorHAnsi" w:hAnsiTheme="minorHAnsi" w:cs="Arial"/>
-          <w:b/>
-        </w:rPr>
-        <w:t xml:space="preserve"> – </w:t>
-      </w:r>
-      <w:r>
-        <w:rPr>
-          <w:rFonts w:asciiTheme="minorHAnsi" w:hAnsiTheme="minorHAnsi" w:cs="Arial"/>
-          <w:b/>
-        </w:rPr>
-        <w:t>Precedence Constraint</w:t>
-      </w:r>
-    </w:p>
-    <w:p>
-      <w:pPr>
-        <w:widowControl w:val="0"/>
-        <w:autoSpaceDE w:val="0"/>
-        <w:autoSpaceDN w:val="0"/>
-        <w:adjustRightInd w:val="0"/>
-        <w:spacing w:after="0" w:line="240" w:lineRule="auto"/>
-        <w:rPr>
-          <w:rFonts w:asciiTheme="minorHAnsi" w:hAnsiTheme="minorHAnsi" w:cs="Arial"/>
-          <w:b/>
-        </w:rPr>
-      </w:pPr>
-    </w:p>
-    <w:p>
-      <w:pPr>
-        <w:widowControl w:val="0"/>
-        <w:autoSpaceDE w:val="0"/>
-        <w:autoSpaceDN w:val="0"/>
-        <w:adjustRightInd w:val="0"/>
-        <w:spacing w:after="0" w:line="240" w:lineRule="auto"/>
-        <w:rPr>
-          <w:rFonts w:asciiTheme="minorHAnsi" w:hAnsiTheme="minorHAnsi" w:cs="Arial"/>
-          <w:b/>
-        </w:rPr>
-      </w:pPr>
       <w:r>
         <w:rPr>
           <w:noProof/>
         </w:rPr>
-        <w:lastRenderedPageBreak/>
+        <w:t xml:space="preserve"> </w:t>
+      </w:r>
+    </w:p>
+    <w:p>
+      <w:pPr>
+        <w:widowControl w:val="0"/>
+        <w:autoSpaceDE w:val="0"/>
+        <w:autoSpaceDN w:val="0"/>
+        <w:adjustRightInd w:val="0"/>
+        <w:spacing w:after="0" w:line="240" w:lineRule="auto"/>
+        <w:rPr>
+          <w:rFonts w:ascii="Arial" w:hAnsi="Arial" w:cs="Arial"/>
+          <w:sz w:val="24"/>
+          <w:szCs w:val="24"/>
+        </w:rPr>
+      </w:pPr>
+    </w:p>
+    <w:p>
+      <w:pPr>
+        <w:widowControl w:val="0"/>
+        <w:autoSpaceDE w:val="0"/>
+        <w:autoSpaceDN w:val="0"/>
+        <w:adjustRightInd w:val="0"/>
+        <w:spacing w:after="0" w:line="240" w:lineRule="auto"/>
+        <w:rPr>
+          <w:rFonts w:ascii="Arial" w:hAnsi="Arial" w:cs="Arial"/>
+          <w:sz w:val="24"/>
+          <w:szCs w:val="24"/>
+        </w:rPr>
+      </w:pPr>
+    </w:p>
+    <w:p>
+      <w:pPr>
+        <w:widowControl w:val="0"/>
+        <w:autoSpaceDE w:val="0"/>
+        <w:autoSpaceDN w:val="0"/>
+        <w:adjustRightInd w:val="0"/>
+        <w:spacing w:after="0" w:line="240" w:lineRule="auto"/>
+        <w:rPr>
+          <w:rFonts w:ascii="Arial" w:hAnsi="Arial" w:cs="Arial"/>
+          <w:sz w:val="24"/>
+          <w:szCs w:val="24"/>
+        </w:rPr>
+      </w:pPr>
+      <w:r>
+        <w:rPr>
+          <w:noProof/>
+        </w:rPr>
         <w:drawing>
-          <wp:inline distT="0" distB="0" distL="0" distR="0" wp14:anchorId="49F34CC5" wp14:editId="249B6F07">
-            <wp:extent cx="4242816" cy="3200400"/>
-            <wp:effectExtent l="0" t="0" r="5715" b="0"/>
-            <wp:docPr id="26" name="Picture 26"/>
+          <wp:inline distT="0" distB="0" distL="0" distR="0" wp14:anchorId="3ECFAFB3" wp14:editId="40943A3F">
+            <wp:extent cx="5629275" cy="2124075"/>
+            <wp:effectExtent l="0" t="0" r="9525" b="9525"/>
+            <wp:docPr id="30" name="Picture 30"/>
             <wp:cNvGraphicFramePr>
               <a:graphicFrameLocks xmlns:a="http://schemas.openxmlformats.org/drawingml/2006/main" noChangeAspect="1"/>
             </wp:cNvGraphicFramePr>
@@ -5999,7 +6559,7 @@
                   <pic:spPr>
                     <a:xfrm>
                       <a:off x="0" y="0"/>
-                      <a:ext cx="4242816" cy="3200400"/>
+                      <a:ext cx="5629275" cy="2124075"/>
                     </a:xfrm>
                     <a:prstGeom prst="rect">
                       <a:avLst/>
@@ -6014,158 +6574,55 @@
     </w:p>
     <w:p>
       <w:pPr>
-        <w:spacing w:after="0"/>
-        <w:ind w:left="1080"/>
+        <w:widowControl w:val="0"/>
+        <w:autoSpaceDE w:val="0"/>
+        <w:autoSpaceDN w:val="0"/>
+        <w:adjustRightInd w:val="0"/>
+        <w:spacing w:after="0" w:line="240" w:lineRule="auto"/>
+        <w:rPr>
+          <w:rFonts w:ascii="Arial" w:hAnsi="Arial" w:cs="Arial"/>
+          <w:sz w:val="24"/>
+          <w:szCs w:val="24"/>
+        </w:rPr>
+      </w:pPr>
+    </w:p>
+    <w:p>
+      <w:pPr>
+        <w:widowControl w:val="0"/>
+        <w:autoSpaceDE w:val="0"/>
+        <w:autoSpaceDN w:val="0"/>
+        <w:adjustRightInd w:val="0"/>
+        <w:spacing w:after="0" w:line="240" w:lineRule="auto"/>
+        <w:rPr>
+          <w:rFonts w:ascii="Arial" w:hAnsi="Arial" w:cs="Arial"/>
+          <w:sz w:val="24"/>
+          <w:szCs w:val="24"/>
+        </w:rPr>
+      </w:pPr>
+    </w:p>
+    <w:p>
+      <w:pPr>
+        <w:widowControl w:val="0"/>
+        <w:autoSpaceDE w:val="0"/>
+        <w:autoSpaceDN w:val="0"/>
+        <w:adjustRightInd w:val="0"/>
+        <w:spacing w:after="0" w:line="240" w:lineRule="auto"/>
+        <w:rPr>
+          <w:rFonts w:ascii="Arial" w:hAnsi="Arial" w:cs="Arial"/>
+          <w:sz w:val="24"/>
+          <w:szCs w:val="24"/>
+        </w:rPr>
+      </w:pPr>
+      <w:r>
         <w:rPr>
           <w:noProof/>
         </w:rPr>
-      </w:pPr>
-    </w:p>
-    <w:p>
-      <w:pPr>
-        <w:spacing w:after="0"/>
-        <w:ind w:left="1080"/>
-        <w:rPr>
-          <w:noProof/>
-        </w:rPr>
-      </w:pPr>
-    </w:p>
-    <w:p>
-      <w:pPr>
-        <w:spacing w:after="0"/>
-        <w:ind w:left="1080"/>
-        <w:rPr>
-          <w:noProof/>
-        </w:rPr>
-      </w:pPr>
-    </w:p>
-    <w:p>
-      <w:pPr>
-        <w:spacing w:after="0"/>
-        <w:ind w:left="1080"/>
-        <w:rPr>
-          <w:noProof/>
-        </w:rPr>
-      </w:pPr>
-    </w:p>
-    <w:p>
-      <w:pPr>
-        <w:spacing w:after="0"/>
-        <w:ind w:left="1080"/>
-        <w:rPr>
-          <w:noProof/>
-        </w:rPr>
-      </w:pPr>
-    </w:p>
-    <w:p>
-      <w:pPr>
-        <w:spacing w:after="0"/>
-        <w:ind w:left="1080"/>
-        <w:rPr>
-          <w:noProof/>
-        </w:rPr>
-      </w:pPr>
-    </w:p>
-    <w:p>
-      <w:pPr>
-        <w:spacing w:after="0"/>
-        <w:ind w:left="1080"/>
-        <w:rPr>
-          <w:noProof/>
-        </w:rPr>
-      </w:pPr>
-    </w:p>
-    <w:p>
-      <w:pPr>
-        <w:spacing w:after="0"/>
-        <w:ind w:left="1080"/>
-        <w:rPr>
-          <w:noProof/>
-        </w:rPr>
-      </w:pPr>
-    </w:p>
-    <w:p>
-      <w:pPr>
-        <w:pStyle w:val="ListParagraph"/>
-        <w:widowControl w:val="0"/>
-        <w:numPr>
-          <w:ilvl w:val="4"/>
-          <w:numId w:val="6"/>
-        </w:numPr>
-        <w:autoSpaceDE w:val="0"/>
-        <w:autoSpaceDN w:val="0"/>
-        <w:adjustRightInd w:val="0"/>
-        <w:spacing w:after="0" w:line="240" w:lineRule="auto"/>
-        <w:rPr>
-          <w:rFonts w:asciiTheme="minorHAnsi" w:hAnsiTheme="minorHAnsi" w:cs="Arial"/>
-          <w:b/>
-        </w:rPr>
-      </w:pPr>
-      <w:r>
-        <w:rPr>
-          <w:rFonts w:asciiTheme="minorHAnsi" w:hAnsiTheme="minorHAnsi" w:cs="Arial"/>
-          <w:b/>
-        </w:rPr>
-        <w:t xml:space="preserve">SQL task – </w:t>
-      </w:r>
-      <w:r>
-        <w:rPr>
-          <w:rFonts w:asciiTheme="minorHAnsi" w:hAnsiTheme="minorHAnsi" w:cs="Arial"/>
-          <w:b/>
-        </w:rPr>
-        <w:t>Reg</w:t>
-      </w:r>
-      <w:r>
-        <w:rPr>
-          <w:rFonts w:asciiTheme="minorHAnsi" w:hAnsiTheme="minorHAnsi" w:cs="Arial"/>
-          <w:b/>
-        </w:rPr>
-        <w:t>enerate Surveys</w:t>
-      </w:r>
-    </w:p>
-    <w:p>
-      <w:pPr>
-        <w:widowControl w:val="0"/>
-        <w:autoSpaceDE w:val="0"/>
-        <w:autoSpaceDN w:val="0"/>
-        <w:adjustRightInd w:val="0"/>
-        <w:spacing w:after="0" w:line="240" w:lineRule="auto"/>
-        <w:rPr>
-          <w:rFonts w:asciiTheme="minorHAnsi" w:hAnsiTheme="minorHAnsi" w:cs="Arial"/>
-          <w:b/>
-        </w:rPr>
-      </w:pPr>
-    </w:p>
-    <w:p>
-      <w:pPr>
-        <w:widowControl w:val="0"/>
-        <w:autoSpaceDE w:val="0"/>
-        <w:autoSpaceDN w:val="0"/>
-        <w:adjustRightInd w:val="0"/>
-        <w:spacing w:after="0" w:line="240" w:lineRule="auto"/>
-        <w:rPr>
-          <w:rFonts w:asciiTheme="minorHAnsi" w:hAnsiTheme="minorHAnsi" w:cs="Arial"/>
-          <w:b/>
-        </w:rPr>
-      </w:pPr>
-    </w:p>
-    <w:p>
-      <w:pPr>
-        <w:spacing w:after="0"/>
-        <w:ind w:left="1080"/>
-        <w:rPr>
-          <w:noProof/>
-        </w:rPr>
-      </w:pPr>
-      <w:r>
-        <w:rPr>
-          <w:noProof/>
-        </w:rPr>
+        <w:lastRenderedPageBreak/>
         <w:drawing>
-          <wp:inline distT="0" distB="0" distL="0" distR="0" wp14:anchorId="1EF03D84" wp14:editId="73A3D852">
-            <wp:extent cx="1476375" cy="771525"/>
-            <wp:effectExtent l="0" t="0" r="9525" b="9525"/>
-            <wp:docPr id="27" name="Picture 27"/>
+          <wp:inline distT="0" distB="0" distL="0" distR="0" wp14:anchorId="118B6306" wp14:editId="2B629261">
+            <wp:extent cx="5943600" cy="3545840"/>
+            <wp:effectExtent l="0" t="0" r="0" b="0"/>
+            <wp:docPr id="31" name="Picture 31"/>
             <wp:cNvGraphicFramePr>
               <a:graphicFrameLocks xmlns:a="http://schemas.openxmlformats.org/drawingml/2006/main" noChangeAspect="1"/>
             </wp:cNvGraphicFramePr>
@@ -6185,463 +6642,6 @@
                   <pic:spPr>
                     <a:xfrm>
                       <a:off x="0" y="0"/>
-                      <a:ext cx="1476375" cy="771525"/>
-                    </a:xfrm>
-                    <a:prstGeom prst="rect">
-                      <a:avLst/>
-                    </a:prstGeom>
-                  </pic:spPr>
-                </pic:pic>
-              </a:graphicData>
-            </a:graphic>
-          </wp:inline>
-        </w:drawing>
-      </w:r>
-    </w:p>
-    <w:p>
-      <w:pPr>
-        <w:spacing w:after="0"/>
-        <w:ind w:left="1080"/>
-        <w:rPr>
-          <w:noProof/>
-        </w:rPr>
-      </w:pPr>
-    </w:p>
-    <w:p>
-      <w:pPr>
-        <w:spacing w:after="0"/>
-        <w:rPr>
-          <w:noProof/>
-        </w:rPr>
-      </w:pPr>
-      <w:r>
-        <w:rPr>
-          <w:noProof/>
-        </w:rPr>
-        <w:lastRenderedPageBreak/>
-        <w:drawing>
-          <wp:inline distT="0" distB="0" distL="0" distR="0" wp14:anchorId="3144C507" wp14:editId="760CF8E9">
-            <wp:extent cx="5943600" cy="3992880"/>
-            <wp:effectExtent l="0" t="0" r="0" b="7620"/>
-            <wp:docPr id="28" name="Picture 28"/>
-            <wp:cNvGraphicFramePr>
-              <a:graphicFrameLocks xmlns:a="http://schemas.openxmlformats.org/drawingml/2006/main" noChangeAspect="1"/>
-            </wp:cNvGraphicFramePr>
-            <a:graphic xmlns:a="http://schemas.openxmlformats.org/drawingml/2006/main">
-              <a:graphicData uri="http://schemas.openxmlformats.org/drawingml/2006/picture">
-                <pic:pic xmlns:pic="http://schemas.openxmlformats.org/drawingml/2006/picture">
-                  <pic:nvPicPr>
-                    <pic:cNvPr id="0" name=""/>
-                    <pic:cNvPicPr/>
-                  </pic:nvPicPr>
-                  <pic:blipFill>
-                    <a:blip r:embed="rId17"/>
-                    <a:stretch>
-                      <a:fillRect/>
-                    </a:stretch>
-                  </pic:blipFill>
-                  <pic:spPr>
-                    <a:xfrm>
-                      <a:off x="0" y="0"/>
-                      <a:ext cx="5943600" cy="3992880"/>
-                    </a:xfrm>
-                    <a:prstGeom prst="rect">
-                      <a:avLst/>
-                    </a:prstGeom>
-                  </pic:spPr>
-                </pic:pic>
-              </a:graphicData>
-            </a:graphic>
-          </wp:inline>
-        </w:drawing>
-      </w:r>
-    </w:p>
-    <w:p>
-      <w:pPr>
-        <w:spacing w:after="0"/>
-        <w:ind w:left="1080"/>
-      </w:pPr>
-    </w:p>
-    <w:p>
-      <w:pPr>
-        <w:spacing w:after="0"/>
-        <w:ind w:left="1080"/>
-      </w:pPr>
-    </w:p>
-    <w:p>
-      <w:pPr>
-        <w:spacing w:after="0"/>
-        <w:ind w:left="1080"/>
-      </w:pPr>
-    </w:p>
-    <w:p>
-      <w:pPr>
-        <w:spacing w:after="0"/>
-        <w:ind w:left="1080"/>
-      </w:pPr>
-    </w:p>
-    <w:p>
-      <w:pPr>
-        <w:pStyle w:val="ListParagraph"/>
-        <w:widowControl w:val="0"/>
-        <w:numPr>
-          <w:ilvl w:val="3"/>
-          <w:numId w:val="6"/>
-        </w:numPr>
-        <w:autoSpaceDE w:val="0"/>
-        <w:autoSpaceDN w:val="0"/>
-        <w:adjustRightInd w:val="0"/>
-        <w:spacing w:after="0" w:line="240" w:lineRule="auto"/>
-        <w:rPr>
-          <w:rFonts w:asciiTheme="minorHAnsi" w:hAnsiTheme="minorHAnsi" w:cs="Arial"/>
-          <w:b/>
-        </w:rPr>
-      </w:pPr>
-      <w:r>
-        <w:rPr>
-          <w:rFonts w:asciiTheme="minorHAnsi" w:hAnsiTheme="minorHAnsi" w:cs="Arial"/>
-          <w:b/>
-        </w:rPr>
-        <w:t>Event Handlers</w:t>
-      </w:r>
-    </w:p>
-    <w:p>
-      <w:pPr>
-        <w:widowControl w:val="0"/>
-        <w:autoSpaceDE w:val="0"/>
-        <w:autoSpaceDN w:val="0"/>
-        <w:adjustRightInd w:val="0"/>
-        <w:spacing w:after="0" w:line="240" w:lineRule="auto"/>
-        <w:ind w:left="1728"/>
-        <w:rPr>
-          <w:rFonts w:asciiTheme="minorHAnsi" w:hAnsiTheme="minorHAnsi" w:cs="Arial"/>
-          <w:b/>
-        </w:rPr>
-      </w:pPr>
-    </w:p>
-    <w:p>
-      <w:pPr>
-        <w:widowControl w:val="0"/>
-        <w:autoSpaceDE w:val="0"/>
-        <w:autoSpaceDN w:val="0"/>
-        <w:adjustRightInd w:val="0"/>
-        <w:spacing w:after="0" w:line="240" w:lineRule="auto"/>
-        <w:ind w:left="1728"/>
-        <w:rPr>
-          <w:rFonts w:asciiTheme="minorHAnsi" w:hAnsiTheme="minorHAnsi" w:cs="Arial"/>
-          <w:b/>
-        </w:rPr>
-      </w:pPr>
-    </w:p>
-    <w:p>
-      <w:pPr>
-        <w:widowControl w:val="0"/>
-        <w:autoSpaceDE w:val="0"/>
-        <w:autoSpaceDN w:val="0"/>
-        <w:adjustRightInd w:val="0"/>
-        <w:spacing w:after="0" w:line="240" w:lineRule="auto"/>
-        <w:ind w:left="1728"/>
-        <w:rPr>
-          <w:rFonts w:asciiTheme="minorHAnsi" w:hAnsiTheme="minorHAnsi" w:cs="Arial"/>
-        </w:rPr>
-      </w:pPr>
-      <w:r>
-        <w:rPr>
-          <w:rFonts w:asciiTheme="minorHAnsi" w:hAnsiTheme="minorHAnsi" w:cs="Arial"/>
-        </w:rPr>
-        <w:t>Executable</w:t>
-      </w:r>
-      <w:r>
-        <w:rPr>
-          <w:rFonts w:asciiTheme="minorHAnsi" w:hAnsiTheme="minorHAnsi" w:cs="Arial"/>
-        </w:rPr>
-        <w:t>s</w:t>
-      </w:r>
-      <w:r>
-        <w:rPr>
-          <w:rFonts w:asciiTheme="minorHAnsi" w:hAnsiTheme="minorHAnsi" w:cs="Arial"/>
-        </w:rPr>
-        <w:t xml:space="preserve">: </w:t>
-      </w:r>
-      <w:r>
-        <w:rPr>
-          <w:rFonts w:asciiTheme="minorHAnsi" w:hAnsiTheme="minorHAnsi" w:cs="Arial"/>
-        </w:rPr>
-        <w:t>eCL_Surveys</w:t>
-      </w:r>
-    </w:p>
-    <w:p>
-      <w:pPr>
-        <w:widowControl w:val="0"/>
-        <w:autoSpaceDE w:val="0"/>
-        <w:autoSpaceDN w:val="0"/>
-        <w:adjustRightInd w:val="0"/>
-        <w:spacing w:after="0" w:line="240" w:lineRule="auto"/>
-        <w:ind w:left="1728"/>
-        <w:rPr>
-          <w:rFonts w:asciiTheme="minorHAnsi" w:hAnsiTheme="minorHAnsi" w:cs="Arial"/>
-        </w:rPr>
-      </w:pPr>
-      <w:r>
-        <w:rPr>
-          <w:rFonts w:asciiTheme="minorHAnsi" w:hAnsiTheme="minorHAnsi" w:cs="Arial"/>
-        </w:rPr>
-        <w:t>EventHandler: OntaskFailed</w:t>
-      </w:r>
-    </w:p>
-    <w:p>
-      <w:pPr>
-        <w:widowControl w:val="0"/>
-        <w:autoSpaceDE w:val="0"/>
-        <w:autoSpaceDN w:val="0"/>
-        <w:adjustRightInd w:val="0"/>
-        <w:spacing w:after="0" w:line="240" w:lineRule="auto"/>
-        <w:ind w:left="360"/>
-        <w:rPr>
-          <w:rFonts w:ascii="Arial" w:hAnsi="Arial" w:cs="Arial"/>
-          <w:sz w:val="24"/>
-          <w:szCs w:val="24"/>
-        </w:rPr>
-      </w:pPr>
-    </w:p>
-    <w:p>
-      <w:pPr>
-        <w:widowControl w:val="0"/>
-        <w:autoSpaceDE w:val="0"/>
-        <w:autoSpaceDN w:val="0"/>
-        <w:adjustRightInd w:val="0"/>
-        <w:spacing w:after="0" w:line="240" w:lineRule="auto"/>
-        <w:ind w:left="360"/>
-        <w:rPr>
-          <w:rFonts w:ascii="Arial" w:hAnsi="Arial" w:cs="Arial"/>
-          <w:sz w:val="24"/>
-          <w:szCs w:val="24"/>
-        </w:rPr>
-      </w:pPr>
-    </w:p>
-    <w:p>
-      <w:pPr>
-        <w:widowControl w:val="0"/>
-        <w:autoSpaceDE w:val="0"/>
-        <w:autoSpaceDN w:val="0"/>
-        <w:adjustRightInd w:val="0"/>
-        <w:spacing w:after="0" w:line="240" w:lineRule="auto"/>
-        <w:ind w:left="360"/>
-        <w:rPr>
-          <w:rFonts w:ascii="Arial" w:hAnsi="Arial" w:cs="Arial"/>
-          <w:sz w:val="24"/>
-          <w:szCs w:val="24"/>
-        </w:rPr>
-      </w:pPr>
-    </w:p>
-    <w:p>
-      <w:pPr>
-        <w:widowControl w:val="0"/>
-        <w:autoSpaceDE w:val="0"/>
-        <w:autoSpaceDN w:val="0"/>
-        <w:adjustRightInd w:val="0"/>
-        <w:spacing w:after="0" w:line="240" w:lineRule="auto"/>
-      </w:pPr>
-      <w:r>
-        <w:rPr>
-          <w:noProof/>
-        </w:rPr>
-        <w:lastRenderedPageBreak/>
-        <w:drawing>
-          <wp:inline distT="0" distB="0" distL="0" distR="0" wp14:anchorId="5E35E6D9" wp14:editId="13C97341">
-            <wp:extent cx="5943600" cy="2215515"/>
-            <wp:effectExtent l="0" t="0" r="0" b="0"/>
-            <wp:docPr id="29" name="Picture 29"/>
-            <wp:cNvGraphicFramePr>
-              <a:graphicFrameLocks xmlns:a="http://schemas.openxmlformats.org/drawingml/2006/main" noChangeAspect="1"/>
-            </wp:cNvGraphicFramePr>
-            <a:graphic xmlns:a="http://schemas.openxmlformats.org/drawingml/2006/main">
-              <a:graphicData uri="http://schemas.openxmlformats.org/drawingml/2006/picture">
-                <pic:pic xmlns:pic="http://schemas.openxmlformats.org/drawingml/2006/picture">
-                  <pic:nvPicPr>
-                    <pic:cNvPr id="0" name=""/>
-                    <pic:cNvPicPr/>
-                  </pic:nvPicPr>
-                  <pic:blipFill>
-                    <a:blip r:embed="rId18"/>
-                    <a:stretch>
-                      <a:fillRect/>
-                    </a:stretch>
-                  </pic:blipFill>
-                  <pic:spPr>
-                    <a:xfrm>
-                      <a:off x="0" y="0"/>
-                      <a:ext cx="5943600" cy="2215515"/>
-                    </a:xfrm>
-                    <a:prstGeom prst="rect">
-                      <a:avLst/>
-                    </a:prstGeom>
-                  </pic:spPr>
-                </pic:pic>
-              </a:graphicData>
-            </a:graphic>
-          </wp:inline>
-        </w:drawing>
-      </w:r>
-      <w:r>
-        <w:rPr>
-          <w:noProof/>
-        </w:rPr>
-        <w:t xml:space="preserve"> </w:t>
-      </w:r>
-    </w:p>
-    <w:p>
-      <w:pPr>
-        <w:widowControl w:val="0"/>
-        <w:autoSpaceDE w:val="0"/>
-        <w:autoSpaceDN w:val="0"/>
-        <w:adjustRightInd w:val="0"/>
-        <w:spacing w:after="0" w:line="240" w:lineRule="auto"/>
-        <w:rPr>
-          <w:rFonts w:ascii="Arial" w:hAnsi="Arial" w:cs="Arial"/>
-          <w:sz w:val="24"/>
-          <w:szCs w:val="24"/>
-        </w:rPr>
-      </w:pPr>
-    </w:p>
-    <w:p>
-      <w:pPr>
-        <w:widowControl w:val="0"/>
-        <w:autoSpaceDE w:val="0"/>
-        <w:autoSpaceDN w:val="0"/>
-        <w:adjustRightInd w:val="0"/>
-        <w:spacing w:after="0" w:line="240" w:lineRule="auto"/>
-        <w:rPr>
-          <w:rFonts w:ascii="Arial" w:hAnsi="Arial" w:cs="Arial"/>
-          <w:sz w:val="24"/>
-          <w:szCs w:val="24"/>
-        </w:rPr>
-      </w:pPr>
-    </w:p>
-    <w:p>
-      <w:pPr>
-        <w:widowControl w:val="0"/>
-        <w:autoSpaceDE w:val="0"/>
-        <w:autoSpaceDN w:val="0"/>
-        <w:adjustRightInd w:val="0"/>
-        <w:spacing w:after="0" w:line="240" w:lineRule="auto"/>
-        <w:rPr>
-          <w:rFonts w:ascii="Arial" w:hAnsi="Arial" w:cs="Arial"/>
-          <w:sz w:val="24"/>
-          <w:szCs w:val="24"/>
-        </w:rPr>
-      </w:pPr>
-      <w:r>
-        <w:rPr>
-          <w:noProof/>
-        </w:rPr>
-        <w:drawing>
-          <wp:inline distT="0" distB="0" distL="0" distR="0" wp14:anchorId="1A4F9BFE" wp14:editId="1823056F">
-            <wp:extent cx="5629275" cy="2124075"/>
-            <wp:effectExtent l="0" t="0" r="9525" b="9525"/>
-            <wp:docPr id="30" name="Picture 30"/>
-            <wp:cNvGraphicFramePr>
-              <a:graphicFrameLocks xmlns:a="http://schemas.openxmlformats.org/drawingml/2006/main" noChangeAspect="1"/>
-            </wp:cNvGraphicFramePr>
-            <a:graphic xmlns:a="http://schemas.openxmlformats.org/drawingml/2006/main">
-              <a:graphicData uri="http://schemas.openxmlformats.org/drawingml/2006/picture">
-                <pic:pic xmlns:pic="http://schemas.openxmlformats.org/drawingml/2006/picture">
-                  <pic:nvPicPr>
-                    <pic:cNvPr id="0" name=""/>
-                    <pic:cNvPicPr/>
-                  </pic:nvPicPr>
-                  <pic:blipFill>
-                    <a:blip r:embed="rId19"/>
-                    <a:stretch>
-                      <a:fillRect/>
-                    </a:stretch>
-                  </pic:blipFill>
-                  <pic:spPr>
-                    <a:xfrm>
-                      <a:off x="0" y="0"/>
-                      <a:ext cx="5629275" cy="2124075"/>
-                    </a:xfrm>
-                    <a:prstGeom prst="rect">
-                      <a:avLst/>
-                    </a:prstGeom>
-                  </pic:spPr>
-                </pic:pic>
-              </a:graphicData>
-            </a:graphic>
-          </wp:inline>
-        </w:drawing>
-      </w:r>
-    </w:p>
-    <w:p>
-      <w:pPr>
-        <w:widowControl w:val="0"/>
-        <w:autoSpaceDE w:val="0"/>
-        <w:autoSpaceDN w:val="0"/>
-        <w:adjustRightInd w:val="0"/>
-        <w:spacing w:after="0" w:line="240" w:lineRule="auto"/>
-        <w:rPr>
-          <w:rFonts w:ascii="Arial" w:hAnsi="Arial" w:cs="Arial"/>
-          <w:sz w:val="24"/>
-          <w:szCs w:val="24"/>
-        </w:rPr>
-      </w:pPr>
-    </w:p>
-    <w:p>
-      <w:pPr>
-        <w:widowControl w:val="0"/>
-        <w:autoSpaceDE w:val="0"/>
-        <w:autoSpaceDN w:val="0"/>
-        <w:adjustRightInd w:val="0"/>
-        <w:spacing w:after="0" w:line="240" w:lineRule="auto"/>
-        <w:rPr>
-          <w:rFonts w:ascii="Arial" w:hAnsi="Arial" w:cs="Arial"/>
-          <w:sz w:val="24"/>
-          <w:szCs w:val="24"/>
-        </w:rPr>
-      </w:pPr>
-    </w:p>
-    <w:p>
-      <w:pPr>
-        <w:widowControl w:val="0"/>
-        <w:autoSpaceDE w:val="0"/>
-        <w:autoSpaceDN w:val="0"/>
-        <w:adjustRightInd w:val="0"/>
-        <w:spacing w:after="0" w:line="240" w:lineRule="auto"/>
-        <w:rPr>
-          <w:rFonts w:ascii="Arial" w:hAnsi="Arial" w:cs="Arial"/>
-          <w:sz w:val="24"/>
-          <w:szCs w:val="24"/>
-        </w:rPr>
-      </w:pPr>
-      <w:r>
-        <w:rPr>
-          <w:noProof/>
-        </w:rPr>
-        <w:lastRenderedPageBreak/>
-        <w:drawing>
-          <wp:inline distT="0" distB="0" distL="0" distR="0" wp14:anchorId="2ADB4973" wp14:editId="699B669C">
-            <wp:extent cx="5943600" cy="3545840"/>
-            <wp:effectExtent l="0" t="0" r="0" b="0"/>
-            <wp:docPr id="31" name="Picture 31"/>
-            <wp:cNvGraphicFramePr>
-              <a:graphicFrameLocks xmlns:a="http://schemas.openxmlformats.org/drawingml/2006/main" noChangeAspect="1"/>
-            </wp:cNvGraphicFramePr>
-            <a:graphic xmlns:a="http://schemas.openxmlformats.org/drawingml/2006/main">
-              <a:graphicData uri="http://schemas.openxmlformats.org/drawingml/2006/picture">
-                <pic:pic xmlns:pic="http://schemas.openxmlformats.org/drawingml/2006/picture">
-                  <pic:nvPicPr>
-                    <pic:cNvPr id="0" name=""/>
-                    <pic:cNvPicPr/>
-                  </pic:nvPicPr>
-                  <pic:blipFill>
-                    <a:blip r:embed="rId20"/>
-                    <a:stretch>
-                      <a:fillRect/>
-                    </a:stretch>
-                  </pic:blipFill>
-                  <pic:spPr>
-                    <a:xfrm>
-                      <a:off x="0" y="0"/>
                       <a:ext cx="5943600" cy="3545840"/>
                     </a:xfrm>
                     <a:prstGeom prst="rect">
@@ -6945,7 +6945,7 @@
           <w:color w:val="auto"/>
         </w:rPr>
       </w:pPr>
-      <w:bookmarkStart w:id="52" w:name="_Toc431372979"/>
+      <w:bookmarkStart w:id="70" w:name="_Toc431372979"/>
       <w:r>
         <w:rPr>
           <w:rFonts w:ascii="Calibri" w:hAnsi="Calibri" w:cs="Times New Roman"/>
@@ -6953,7 +6953,7 @@
         </w:rPr>
         <w:t>Tables</w:t>
       </w:r>
-      <w:bookmarkEnd w:id="52"/>
+      <w:bookmarkEnd w:id="70"/>
     </w:p>
     <w:tbl>
       <w:tblPr>
@@ -7873,7 +7873,7 @@
           <w:color w:val="auto"/>
         </w:rPr>
       </w:pPr>
-      <w:bookmarkStart w:id="53" w:name="_Toc431372980"/>
+      <w:bookmarkStart w:id="71" w:name="_Toc431372980"/>
       <w:r>
         <w:rPr>
           <w:rFonts w:ascii="Calibri" w:hAnsi="Calibri" w:cs="Times New Roman"/>
@@ -7889,7 +7889,7 @@
         </w:rPr>
         <w:t>and Functions</w:t>
       </w:r>
-      <w:bookmarkEnd w:id="53"/>
+      <w:bookmarkEnd w:id="71"/>
     </w:p>
     <w:tbl>
       <w:tblPr>
@@ -10186,8 +10186,8 @@
       </w:pPr>
     </w:p>
     <w:sectPr>
-      <w:headerReference w:type="default" r:id="rId21"/>
-      <w:footerReference w:type="default" r:id="rId22"/>
+      <w:headerReference w:type="default" r:id="rId17"/>
+      <w:footerReference w:type="default" r:id="rId18"/>
       <w:pgSz w:w="12240" w:h="15840"/>
       <w:pgMar w:top="1440" w:right="1440" w:bottom="1440" w:left="1440" w:header="720" w:footer="720" w:gutter="0"/>
       <w:cols w:space="720"/>
@@ -10198,7 +10198,7 @@
 </file>
 
 <file path=word/endnotes.xml><?xml version="1.0" encoding="utf-8"?>
-<w:endnotes xmlns:wpc="http://schemas.microsoft.com/office/word/2010/wordprocessingCanvas" xmlns:cx="http://schemas.microsoft.com/office/drawing/2014/chartex" xmlns:cx1="http://schemas.microsoft.com/office/drawing/2015/9/8/chartex" xmlns:mc="http://schemas.openxmlformats.org/markup-compatibility/2006" xmlns:o="urn:schemas-microsoft-com:office:office" xmlns:r="http://schemas.openxmlformats.org/officeDocument/2006/relationships" xmlns:m="http://schemas.openxmlformats.org/officeDocument/2006/math" xmlns:v="urn:schemas-microsoft-com:vml" xmlns:wp14="http://schemas.microsoft.com/office/word/2010/wordprocessingDrawing" xmlns:wp="http://schemas.openxmlformats.org/drawingml/2006/wordprocessingDrawing" xmlns:w10="urn:schemas-microsoft-com:office:word" xmlns:w="http://schemas.openxmlformats.org/wordprocessingml/2006/main" xmlns:w14="http://schemas.microsoft.com/office/word/2010/wordml" xmlns:w15="http://schemas.microsoft.com/office/word/2012/wordml" xmlns:w16se="http://schemas.microsoft.com/office/word/2015/wordml/symex" xmlns:wpg="http://schemas.microsoft.com/office/word/2010/wordprocessingGroup" xmlns:wpi="http://schemas.microsoft.com/office/word/2010/wordprocessingInk" xmlns:wne="http://schemas.microsoft.com/office/word/2006/wordml" xmlns:wps="http://schemas.microsoft.com/office/word/2010/wordprocessingShape" mc:Ignorable="w14 w15 w16se wp14">
+<w:endnotes xmlns:wpc="http://schemas.microsoft.com/office/word/2010/wordprocessingCanvas" xmlns:cx="http://schemas.microsoft.com/office/drawing/2014/chartex" xmlns:cx1="http://schemas.microsoft.com/office/drawing/2015/9/8/chartex" xmlns:cx2="http://schemas.microsoft.com/office/drawing/2015/10/21/chartex" xmlns:cx3="http://schemas.microsoft.com/office/drawing/2016/5/9/chartex" xmlns:cx4="http://schemas.microsoft.com/office/drawing/2016/5/10/chartex" xmlns:cx5="http://schemas.microsoft.com/office/drawing/2016/5/11/chartex" xmlns:cx6="http://schemas.microsoft.com/office/drawing/2016/5/12/chartex" xmlns:cx7="http://schemas.microsoft.com/office/drawing/2016/5/13/chartex" xmlns:cx8="http://schemas.microsoft.com/office/drawing/2016/5/14/chartex" xmlns:mc="http://schemas.openxmlformats.org/markup-compatibility/2006" xmlns:aink="http://schemas.microsoft.com/office/drawing/2016/ink" xmlns:am3d="http://schemas.microsoft.com/office/drawing/2017/model3d" xmlns:o="urn:schemas-microsoft-com:office:office" xmlns:r="http://schemas.openxmlformats.org/officeDocument/2006/relationships" xmlns:m="http://schemas.openxmlformats.org/officeDocument/2006/math" xmlns:v="urn:schemas-microsoft-com:vml" xmlns:wp14="http://schemas.microsoft.com/office/word/2010/wordprocessingDrawing" xmlns:wp="http://schemas.openxmlformats.org/drawingml/2006/wordprocessingDrawing" xmlns:w10="urn:schemas-microsoft-com:office:word" xmlns:w="http://schemas.openxmlformats.org/wordprocessingml/2006/main" xmlns:w14="http://schemas.microsoft.com/office/word/2010/wordml" xmlns:w15="http://schemas.microsoft.com/office/word/2012/wordml" xmlns:w16cex="http://schemas.microsoft.com/office/word/2018/wordml/cex" xmlns:w16cid="http://schemas.microsoft.com/office/word/2016/wordml/cid" xmlns:w16="http://schemas.microsoft.com/office/word/2018/wordml" xmlns:w16sdtdh="http://schemas.microsoft.com/office/word/2020/wordml/sdtdatahash" xmlns:w16se="http://schemas.microsoft.com/office/word/2015/wordml/symex" xmlns:wpg="http://schemas.microsoft.com/office/word/2010/wordprocessingGroup" xmlns:wpi="http://schemas.microsoft.com/office/word/2010/wordprocessingInk" xmlns:wne="http://schemas.microsoft.com/office/word/2006/wordml" xmlns:wps="http://schemas.microsoft.com/office/word/2010/wordprocessingShape" mc:Ignorable="w14 w15 w16se w16cid w16 w16cex w16sdtdh wp14">
   <w:endnote w:type="separator" w:id="-1">
     <w:p>
       <w:pPr>
@@ -10223,7 +10223,7 @@
 </file>
 
 <file path=word/footer1.xml><?xml version="1.0" encoding="utf-8"?>
-<w:ftr xmlns:wpc="http://schemas.microsoft.com/office/word/2010/wordprocessingCanvas" xmlns:cx="http://schemas.microsoft.com/office/drawing/2014/chartex" xmlns:cx1="http://schemas.microsoft.com/office/drawing/2015/9/8/chartex" xmlns:mc="http://schemas.openxmlformats.org/markup-compatibility/2006" xmlns:o="urn:schemas-microsoft-com:office:office" xmlns:r="http://schemas.openxmlformats.org/officeDocument/2006/relationships" xmlns:m="http://schemas.openxmlformats.org/officeDocument/2006/math" xmlns:v="urn:schemas-microsoft-com:vml" xmlns:wp14="http://schemas.microsoft.com/office/word/2010/wordprocessingDrawing" xmlns:wp="http://schemas.openxmlformats.org/drawingml/2006/wordprocessingDrawing" xmlns:w10="urn:schemas-microsoft-com:office:word" xmlns:w="http://schemas.openxmlformats.org/wordprocessingml/2006/main" xmlns:w14="http://schemas.microsoft.com/office/word/2010/wordml" xmlns:w15="http://schemas.microsoft.com/office/word/2012/wordml" xmlns:w16se="http://schemas.microsoft.com/office/word/2015/wordml/symex" xmlns:wpg="http://schemas.microsoft.com/office/word/2010/wordprocessingGroup" xmlns:wpi="http://schemas.microsoft.com/office/word/2010/wordprocessingInk" xmlns:wne="http://schemas.microsoft.com/office/word/2006/wordml" xmlns:wps="http://schemas.microsoft.com/office/word/2010/wordprocessingShape" mc:Ignorable="w14 w15 w16se wp14">
+<w:ftr xmlns:wpc="http://schemas.microsoft.com/office/word/2010/wordprocessingCanvas" xmlns:cx="http://schemas.microsoft.com/office/drawing/2014/chartex" xmlns:cx1="http://schemas.microsoft.com/office/drawing/2015/9/8/chartex" xmlns:cx2="http://schemas.microsoft.com/office/drawing/2015/10/21/chartex" xmlns:cx3="http://schemas.microsoft.com/office/drawing/2016/5/9/chartex" xmlns:cx4="http://schemas.microsoft.com/office/drawing/2016/5/10/chartex" xmlns:cx5="http://schemas.microsoft.com/office/drawing/2016/5/11/chartex" xmlns:cx6="http://schemas.microsoft.com/office/drawing/2016/5/12/chartex" xmlns:cx7="http://schemas.microsoft.com/office/drawing/2016/5/13/chartex" xmlns:cx8="http://schemas.microsoft.com/office/drawing/2016/5/14/chartex" xmlns:mc="http://schemas.openxmlformats.org/markup-compatibility/2006" xmlns:aink="http://schemas.microsoft.com/office/drawing/2016/ink" xmlns:am3d="http://schemas.microsoft.com/office/drawing/2017/model3d" xmlns:o="urn:schemas-microsoft-com:office:office" xmlns:r="http://schemas.openxmlformats.org/officeDocument/2006/relationships" xmlns:m="http://schemas.openxmlformats.org/officeDocument/2006/math" xmlns:v="urn:schemas-microsoft-com:vml" xmlns:wp14="http://schemas.microsoft.com/office/word/2010/wordprocessingDrawing" xmlns:wp="http://schemas.openxmlformats.org/drawingml/2006/wordprocessingDrawing" xmlns:w10="urn:schemas-microsoft-com:office:word" xmlns:w="http://schemas.openxmlformats.org/wordprocessingml/2006/main" xmlns:w14="http://schemas.microsoft.com/office/word/2010/wordml" xmlns:w15="http://schemas.microsoft.com/office/word/2012/wordml" xmlns:w16cex="http://schemas.microsoft.com/office/word/2018/wordml/cex" xmlns:w16cid="http://schemas.microsoft.com/office/word/2016/wordml/cid" xmlns:w16="http://schemas.microsoft.com/office/word/2018/wordml" xmlns:w16sdtdh="http://schemas.microsoft.com/office/word/2020/wordml/sdtdatahash" xmlns:w16se="http://schemas.microsoft.com/office/word/2015/wordml/symex" xmlns:wpg="http://schemas.microsoft.com/office/word/2010/wordprocessingGroup" xmlns:wpi="http://schemas.microsoft.com/office/word/2010/wordprocessingInk" xmlns:wne="http://schemas.microsoft.com/office/word/2006/wordml" xmlns:wps="http://schemas.microsoft.com/office/word/2010/wordprocessingShape" mc:Ignorable="w14 w15 w16se w16cid w16 w16cex w16sdtdh wp14">
   <w:p>
     <w:pPr>
       <w:pStyle w:val="Footertext1"/>
@@ -10245,16 +10245,9 @@
     <w:r>
       <w:t xml:space="preserve">Which shall not be used, disclosed, or reproduced for any purpose other than the conduct of </w:t>
     </w:r>
-    <w:ins w:id="54" w:author="Palacherla, Susmitha C (NE)" w:date="2020-07-31T16:36:00Z">
-      <w:r>
-        <w:t>company</w:t>
-      </w:r>
-    </w:ins>
-    <w:del w:id="55" w:author="Palacherla, Susmitha C (NE)" w:date="2020-07-31T16:36:00Z">
-      <w:r>
-        <w:delText>GDIT</w:delText>
-      </w:r>
-    </w:del>
+    <w:r>
+      <w:t>company</w:t>
+    </w:r>
     <w:r>
       <w:t xml:space="preserve"> business affairs.</w:t>
     </w:r>
@@ -10275,12 +10268,22 @@
     <w:r>
       <w:fldChar w:fldCharType="separate"/>
     </w:r>
-    <w:r>
-      <w:rPr>
-        <w:noProof/>
-      </w:rPr>
-      <w:t>7/31/2020</w:t>
-    </w:r>
+    <w:ins w:id="72" w:author="Palacherla, Susmitha C" w:date="2021-04-20T08:09:00Z">
+      <w:r>
+        <w:rPr>
+          <w:noProof/>
+        </w:rPr>
+        <w:t>4/20/2021</w:t>
+      </w:r>
+    </w:ins>
+    <w:del w:id="73" w:author="Palacherla, Susmitha C" w:date="2021-04-20T08:09:00Z">
+      <w:r>
+        <w:rPr>
+          <w:noProof/>
+        </w:rPr>
+        <w:delText>4/19/2021</w:delText>
+      </w:r>
+    </w:del>
     <w:r>
       <w:fldChar w:fldCharType="end"/>
     </w:r>
@@ -10384,7 +10387,7 @@
 </file>
 
 <file path=word/footnotes.xml><?xml version="1.0" encoding="utf-8"?>
-<w:footnotes xmlns:wpc="http://schemas.microsoft.com/office/word/2010/wordprocessingCanvas" xmlns:cx="http://schemas.microsoft.com/office/drawing/2014/chartex" xmlns:cx1="http://schemas.microsoft.com/office/drawing/2015/9/8/chartex" xmlns:mc="http://schemas.openxmlformats.org/markup-compatibility/2006" xmlns:o="urn:schemas-microsoft-com:office:office" xmlns:r="http://schemas.openxmlformats.org/officeDocument/2006/relationships" xmlns:m="http://schemas.openxmlformats.org/officeDocument/2006/math" xmlns:v="urn:schemas-microsoft-com:vml" xmlns:wp14="http://schemas.microsoft.com/office/word/2010/wordprocessingDrawing" xmlns:wp="http://schemas.openxmlformats.org/drawingml/2006/wordprocessingDrawing" xmlns:w10="urn:schemas-microsoft-com:office:word" xmlns:w="http://schemas.openxmlformats.org/wordprocessingml/2006/main" xmlns:w14="http://schemas.microsoft.com/office/word/2010/wordml" xmlns:w15="http://schemas.microsoft.com/office/word/2012/wordml" xmlns:w16se="http://schemas.microsoft.com/office/word/2015/wordml/symex" xmlns:wpg="http://schemas.microsoft.com/office/word/2010/wordprocessingGroup" xmlns:wpi="http://schemas.microsoft.com/office/word/2010/wordprocessingInk" xmlns:wne="http://schemas.microsoft.com/office/word/2006/wordml" xmlns:wps="http://schemas.microsoft.com/office/word/2010/wordprocessingShape" mc:Ignorable="w14 w15 w16se wp14">
+<w:footnotes xmlns:wpc="http://schemas.microsoft.com/office/word/2010/wordprocessingCanvas" xmlns:cx="http://schemas.microsoft.com/office/drawing/2014/chartex" xmlns:cx1="http://schemas.microsoft.com/office/drawing/2015/9/8/chartex" xmlns:cx2="http://schemas.microsoft.com/office/drawing/2015/10/21/chartex" xmlns:cx3="http://schemas.microsoft.com/office/drawing/2016/5/9/chartex" xmlns:cx4="http://schemas.microsoft.com/office/drawing/2016/5/10/chartex" xmlns:cx5="http://schemas.microsoft.com/office/drawing/2016/5/11/chartex" xmlns:cx6="http://schemas.microsoft.com/office/drawing/2016/5/12/chartex" xmlns:cx7="http://schemas.microsoft.com/office/drawing/2016/5/13/chartex" xmlns:cx8="http://schemas.microsoft.com/office/drawing/2016/5/14/chartex" xmlns:mc="http://schemas.openxmlformats.org/markup-compatibility/2006" xmlns:aink="http://schemas.microsoft.com/office/drawing/2016/ink" xmlns:am3d="http://schemas.microsoft.com/office/drawing/2017/model3d" xmlns:o="urn:schemas-microsoft-com:office:office" xmlns:r="http://schemas.openxmlformats.org/officeDocument/2006/relationships" xmlns:m="http://schemas.openxmlformats.org/officeDocument/2006/math" xmlns:v="urn:schemas-microsoft-com:vml" xmlns:wp14="http://schemas.microsoft.com/office/word/2010/wordprocessingDrawing" xmlns:wp="http://schemas.openxmlformats.org/drawingml/2006/wordprocessingDrawing" xmlns:w10="urn:schemas-microsoft-com:office:word" xmlns:w="http://schemas.openxmlformats.org/wordprocessingml/2006/main" xmlns:w14="http://schemas.microsoft.com/office/word/2010/wordml" xmlns:w15="http://schemas.microsoft.com/office/word/2012/wordml" xmlns:w16cex="http://schemas.microsoft.com/office/word/2018/wordml/cex" xmlns:w16cid="http://schemas.microsoft.com/office/word/2016/wordml/cid" xmlns:w16="http://schemas.microsoft.com/office/word/2018/wordml" xmlns:w16sdtdh="http://schemas.microsoft.com/office/word/2020/wordml/sdtdatahash" xmlns:w16se="http://schemas.microsoft.com/office/word/2015/wordml/symex" xmlns:wpg="http://schemas.microsoft.com/office/word/2010/wordprocessingGroup" xmlns:wpi="http://schemas.microsoft.com/office/word/2010/wordprocessingInk" xmlns:wne="http://schemas.microsoft.com/office/word/2006/wordml" xmlns:wps="http://schemas.microsoft.com/office/word/2010/wordprocessingShape" mc:Ignorable="w14 w15 w16se w16cid w16 w16cex w16sdtdh wp14">
   <w:footnote w:type="separator" w:id="-1">
     <w:p>
       <w:pPr>
@@ -10409,7 +10412,7 @@
 </file>
 
 <file path=word/header1.xml><?xml version="1.0" encoding="utf-8"?>
-<w:hdr xmlns:wpc="http://schemas.microsoft.com/office/word/2010/wordprocessingCanvas" xmlns:cx="http://schemas.microsoft.com/office/drawing/2014/chartex" xmlns:cx1="http://schemas.microsoft.com/office/drawing/2015/9/8/chartex" xmlns:mc="http://schemas.openxmlformats.org/markup-compatibility/2006" xmlns:o="urn:schemas-microsoft-com:office:office" xmlns:r="http://schemas.openxmlformats.org/officeDocument/2006/relationships" xmlns:m="http://schemas.openxmlformats.org/officeDocument/2006/math" xmlns:v="urn:schemas-microsoft-com:vml" xmlns:wp14="http://schemas.microsoft.com/office/word/2010/wordprocessingDrawing" xmlns:wp="http://schemas.openxmlformats.org/drawingml/2006/wordprocessingDrawing" xmlns:w10="urn:schemas-microsoft-com:office:word" xmlns:w="http://schemas.openxmlformats.org/wordprocessingml/2006/main" xmlns:w14="http://schemas.microsoft.com/office/word/2010/wordml" xmlns:w15="http://schemas.microsoft.com/office/word/2012/wordml" xmlns:w16se="http://schemas.microsoft.com/office/word/2015/wordml/symex" xmlns:wpg="http://schemas.microsoft.com/office/word/2010/wordprocessingGroup" xmlns:wpi="http://schemas.microsoft.com/office/word/2010/wordprocessingInk" xmlns:wne="http://schemas.microsoft.com/office/word/2006/wordml" xmlns:wps="http://schemas.microsoft.com/office/word/2010/wordprocessingShape" mc:Ignorable="w14 w15 w16se wp14">
+<w:hdr xmlns:wpc="http://schemas.microsoft.com/office/word/2010/wordprocessingCanvas" xmlns:cx="http://schemas.microsoft.com/office/drawing/2014/chartex" xmlns:cx1="http://schemas.microsoft.com/office/drawing/2015/9/8/chartex" xmlns:cx2="http://schemas.microsoft.com/office/drawing/2015/10/21/chartex" xmlns:cx3="http://schemas.microsoft.com/office/drawing/2016/5/9/chartex" xmlns:cx4="http://schemas.microsoft.com/office/drawing/2016/5/10/chartex" xmlns:cx5="http://schemas.microsoft.com/office/drawing/2016/5/11/chartex" xmlns:cx6="http://schemas.microsoft.com/office/drawing/2016/5/12/chartex" xmlns:cx7="http://schemas.microsoft.com/office/drawing/2016/5/13/chartex" xmlns:cx8="http://schemas.microsoft.com/office/drawing/2016/5/14/chartex" xmlns:mc="http://schemas.openxmlformats.org/markup-compatibility/2006" xmlns:aink="http://schemas.microsoft.com/office/drawing/2016/ink" xmlns:am3d="http://schemas.microsoft.com/office/drawing/2017/model3d" xmlns:o="urn:schemas-microsoft-com:office:office" xmlns:r="http://schemas.openxmlformats.org/officeDocument/2006/relationships" xmlns:m="http://schemas.openxmlformats.org/officeDocument/2006/math" xmlns:v="urn:schemas-microsoft-com:vml" xmlns:wp14="http://schemas.microsoft.com/office/word/2010/wordprocessingDrawing" xmlns:wp="http://schemas.openxmlformats.org/drawingml/2006/wordprocessingDrawing" xmlns:w10="urn:schemas-microsoft-com:office:word" xmlns:w="http://schemas.openxmlformats.org/wordprocessingml/2006/main" xmlns:w14="http://schemas.microsoft.com/office/word/2010/wordml" xmlns:w15="http://schemas.microsoft.com/office/word/2012/wordml" xmlns:w16cex="http://schemas.microsoft.com/office/word/2018/wordml/cex" xmlns:w16cid="http://schemas.microsoft.com/office/word/2016/wordml/cid" xmlns:w16="http://schemas.microsoft.com/office/word/2018/wordml" xmlns:w16sdtdh="http://schemas.microsoft.com/office/word/2020/wordml/sdtdatahash" xmlns:w16se="http://schemas.microsoft.com/office/word/2015/wordml/symex" xmlns:wpg="http://schemas.microsoft.com/office/word/2010/wordprocessingGroup" xmlns:wpi="http://schemas.microsoft.com/office/word/2010/wordprocessingInk" xmlns:wne="http://schemas.microsoft.com/office/word/2006/wordml" xmlns:wps="http://schemas.microsoft.com/office/word/2010/wordprocessingShape" mc:Ignorable="w14 w15 w16se w16cid w16 w16cex w16sdtdh wp14">
   <w:p>
     <w:pPr>
       <w:pStyle w:val="Header"/>
@@ -10432,7 +10435,7 @@
 </file>
 
 <file path=word/numbering.xml><?xml version="1.0" encoding="utf-8"?>
-<w:numbering xmlns:wpc="http://schemas.microsoft.com/office/word/2010/wordprocessingCanvas" xmlns:cx="http://schemas.microsoft.com/office/drawing/2014/chartex" xmlns:cx1="http://schemas.microsoft.com/office/drawing/2015/9/8/chartex" xmlns:mc="http://schemas.openxmlformats.org/markup-compatibility/2006" xmlns:o="urn:schemas-microsoft-com:office:office" xmlns:r="http://schemas.openxmlformats.org/officeDocument/2006/relationships" xmlns:m="http://schemas.openxmlformats.org/officeDocument/2006/math" xmlns:v="urn:schemas-microsoft-com:vml" xmlns:wp14="http://schemas.microsoft.com/office/word/2010/wordprocessingDrawing" xmlns:wp="http://schemas.openxmlformats.org/drawingml/2006/wordprocessingDrawing" xmlns:w10="urn:schemas-microsoft-com:office:word" xmlns:w="http://schemas.openxmlformats.org/wordprocessingml/2006/main" xmlns:w14="http://schemas.microsoft.com/office/word/2010/wordml" xmlns:w15="http://schemas.microsoft.com/office/word/2012/wordml" xmlns:w16se="http://schemas.microsoft.com/office/word/2015/wordml/symex" xmlns:wpg="http://schemas.microsoft.com/office/word/2010/wordprocessingGroup" xmlns:wpi="http://schemas.microsoft.com/office/word/2010/wordprocessingInk" xmlns:wne="http://schemas.microsoft.com/office/word/2006/wordml" xmlns:wps="http://schemas.microsoft.com/office/word/2010/wordprocessingShape" mc:Ignorable="w14 w15 w16se wp14">
+<w:numbering xmlns:wpc="http://schemas.microsoft.com/office/word/2010/wordprocessingCanvas" xmlns:cx="http://schemas.microsoft.com/office/drawing/2014/chartex" xmlns:cx1="http://schemas.microsoft.com/office/drawing/2015/9/8/chartex" xmlns:cx2="http://schemas.microsoft.com/office/drawing/2015/10/21/chartex" xmlns:cx3="http://schemas.microsoft.com/office/drawing/2016/5/9/chartex" xmlns:cx4="http://schemas.microsoft.com/office/drawing/2016/5/10/chartex" xmlns:cx5="http://schemas.microsoft.com/office/drawing/2016/5/11/chartex" xmlns:cx6="http://schemas.microsoft.com/office/drawing/2016/5/12/chartex" xmlns:cx7="http://schemas.microsoft.com/office/drawing/2016/5/13/chartex" xmlns:cx8="http://schemas.microsoft.com/office/drawing/2016/5/14/chartex" xmlns:mc="http://schemas.openxmlformats.org/markup-compatibility/2006" xmlns:aink="http://schemas.microsoft.com/office/drawing/2016/ink" xmlns:am3d="http://schemas.microsoft.com/office/drawing/2017/model3d" xmlns:o="urn:schemas-microsoft-com:office:office" xmlns:r="http://schemas.openxmlformats.org/officeDocument/2006/relationships" xmlns:m="http://schemas.openxmlformats.org/officeDocument/2006/math" xmlns:v="urn:schemas-microsoft-com:vml" xmlns:wp14="http://schemas.microsoft.com/office/word/2010/wordprocessingDrawing" xmlns:wp="http://schemas.openxmlformats.org/drawingml/2006/wordprocessingDrawing" xmlns:w10="urn:schemas-microsoft-com:office:word" xmlns:w="http://schemas.openxmlformats.org/wordprocessingml/2006/main" xmlns:w14="http://schemas.microsoft.com/office/word/2010/wordml" xmlns:w15="http://schemas.microsoft.com/office/word/2012/wordml" xmlns:w16cex="http://schemas.microsoft.com/office/word/2018/wordml/cex" xmlns:w16cid="http://schemas.microsoft.com/office/word/2016/wordml/cid" xmlns:w16="http://schemas.microsoft.com/office/word/2018/wordml" xmlns:w16sdtdh="http://schemas.microsoft.com/office/word/2020/wordml/sdtdatahash" xmlns:w16se="http://schemas.microsoft.com/office/word/2015/wordml/symex" xmlns:wpg="http://schemas.microsoft.com/office/word/2010/wordprocessingGroup" xmlns:wpi="http://schemas.microsoft.com/office/word/2010/wordprocessingInk" xmlns:wne="http://schemas.microsoft.com/office/word/2006/wordml" xmlns:wps="http://schemas.microsoft.com/office/word/2010/wordprocessingShape" mc:Ignorable="w14 w15 w16se w16cid w16 w16cex w16sdtdh wp14">
   <w:abstractNum w:abstractNumId="0" w15:restartNumberingAfterBreak="0">
     <w:nsid w:val="089864D3"/>
     <w:multiLevelType w:val="multilevel"/>
@@ -13421,15 +13424,15 @@
 </file>
 
 <file path=word/people.xml><?xml version="1.0" encoding="utf-8"?>
-<w15:people xmlns:wpc="http://schemas.microsoft.com/office/word/2010/wordprocessingCanvas" xmlns:cx="http://schemas.microsoft.com/office/drawing/2014/chartex" xmlns:cx1="http://schemas.microsoft.com/office/drawing/2015/9/8/chartex" xmlns:mc="http://schemas.openxmlformats.org/markup-compatibility/2006" xmlns:o="urn:schemas-microsoft-com:office:office" xmlns:r="http://schemas.openxmlformats.org/officeDocument/2006/relationships" xmlns:m="http://schemas.openxmlformats.org/officeDocument/2006/math" xmlns:v="urn:schemas-microsoft-com:vml" xmlns:wp14="http://schemas.microsoft.com/office/word/2010/wordprocessingDrawing" xmlns:wp="http://schemas.openxmlformats.org/drawingml/2006/wordprocessingDrawing" xmlns:w10="urn:schemas-microsoft-com:office:word" xmlns:w="http://schemas.openxmlformats.org/wordprocessingml/2006/main" xmlns:w14="http://schemas.microsoft.com/office/word/2010/wordml" xmlns:w15="http://schemas.microsoft.com/office/word/2012/wordml" xmlns:w16se="http://schemas.microsoft.com/office/word/2015/wordml/symex" xmlns:wpg="http://schemas.microsoft.com/office/word/2010/wordprocessingGroup" xmlns:wpi="http://schemas.microsoft.com/office/word/2010/wordprocessingInk" xmlns:wne="http://schemas.microsoft.com/office/word/2006/wordml" xmlns:wps="http://schemas.microsoft.com/office/word/2010/wordprocessingShape" mc:Ignorable="w14 w15 w16se wp14">
-  <w15:person w15:author="Palacherla, Susmitha C (NE)">
-    <w15:presenceInfo w15:providerId="AD" w15:userId="S-1-5-21-560238246-503670158-341402209-633624"/>
+<w15:people xmlns:wpc="http://schemas.microsoft.com/office/word/2010/wordprocessingCanvas" xmlns:cx="http://schemas.microsoft.com/office/drawing/2014/chartex" xmlns:cx1="http://schemas.microsoft.com/office/drawing/2015/9/8/chartex" xmlns:cx2="http://schemas.microsoft.com/office/drawing/2015/10/21/chartex" xmlns:cx3="http://schemas.microsoft.com/office/drawing/2016/5/9/chartex" xmlns:cx4="http://schemas.microsoft.com/office/drawing/2016/5/10/chartex" xmlns:cx5="http://schemas.microsoft.com/office/drawing/2016/5/11/chartex" xmlns:cx6="http://schemas.microsoft.com/office/drawing/2016/5/12/chartex" xmlns:cx7="http://schemas.microsoft.com/office/drawing/2016/5/13/chartex" xmlns:cx8="http://schemas.microsoft.com/office/drawing/2016/5/14/chartex" xmlns:mc="http://schemas.openxmlformats.org/markup-compatibility/2006" xmlns:aink="http://schemas.microsoft.com/office/drawing/2016/ink" xmlns:am3d="http://schemas.microsoft.com/office/drawing/2017/model3d" xmlns:o="urn:schemas-microsoft-com:office:office" xmlns:r="http://schemas.openxmlformats.org/officeDocument/2006/relationships" xmlns:m="http://schemas.openxmlformats.org/officeDocument/2006/math" xmlns:v="urn:schemas-microsoft-com:vml" xmlns:wp14="http://schemas.microsoft.com/office/word/2010/wordprocessingDrawing" xmlns:wp="http://schemas.openxmlformats.org/drawingml/2006/wordprocessingDrawing" xmlns:w10="urn:schemas-microsoft-com:office:word" xmlns:w="http://schemas.openxmlformats.org/wordprocessingml/2006/main" xmlns:w14="http://schemas.microsoft.com/office/word/2010/wordml" xmlns:w15="http://schemas.microsoft.com/office/word/2012/wordml" xmlns:w16cex="http://schemas.microsoft.com/office/word/2018/wordml/cex" xmlns:w16cid="http://schemas.microsoft.com/office/word/2016/wordml/cid" xmlns:w16="http://schemas.microsoft.com/office/word/2018/wordml" xmlns:w16sdtdh="http://schemas.microsoft.com/office/word/2020/wordml/sdtdatahash" xmlns:w16se="http://schemas.microsoft.com/office/word/2015/wordml/symex" xmlns:wpg="http://schemas.microsoft.com/office/word/2010/wordprocessingGroup" xmlns:wpi="http://schemas.microsoft.com/office/word/2010/wordprocessingInk" xmlns:wne="http://schemas.microsoft.com/office/word/2006/wordml" xmlns:wps="http://schemas.microsoft.com/office/word/2010/wordprocessingShape" mc:Ignorable="w14 w15 w16se w16cid w16 w16cex w16sdtdh wp14">
+  <w15:person w15:author="Palacherla, Susmitha C">
+    <w15:presenceInfo w15:providerId="AD" w15:userId="S::susmithacpalacherla@maximus.com::aca56eee-8690-4e75-b830-7830b36a59a2"/>
   </w15:person>
 </w15:people>
 </file>
 
 <file path=word/styles.xml><?xml version="1.0" encoding="utf-8"?>
-<w:styles xmlns:mc="http://schemas.openxmlformats.org/markup-compatibility/2006" xmlns:r="http://schemas.openxmlformats.org/officeDocument/2006/relationships" xmlns:w="http://schemas.openxmlformats.org/wordprocessingml/2006/main" xmlns:w14="http://schemas.microsoft.com/office/word/2010/wordml" xmlns:w15="http://schemas.microsoft.com/office/word/2012/wordml" xmlns:w16se="http://schemas.microsoft.com/office/word/2015/wordml/symex" mc:Ignorable="w14 w15 w16se">
+<w:styles xmlns:mc="http://schemas.openxmlformats.org/markup-compatibility/2006" xmlns:r="http://schemas.openxmlformats.org/officeDocument/2006/relationships" xmlns:w="http://schemas.openxmlformats.org/wordprocessingml/2006/main" xmlns:w14="http://schemas.microsoft.com/office/word/2010/wordml" xmlns:w15="http://schemas.microsoft.com/office/word/2012/wordml" xmlns:w16cex="http://schemas.microsoft.com/office/word/2018/wordml/cex" xmlns:w16cid="http://schemas.microsoft.com/office/word/2016/wordml/cid" xmlns:w16="http://schemas.microsoft.com/office/word/2018/wordml" xmlns:w16sdtdh="http://schemas.microsoft.com/office/word/2020/wordml/sdtdatahash" xmlns:w16se="http://schemas.microsoft.com/office/word/2015/wordml/symex" mc:Ignorable="w14 w15 w16se w16cid w16 w16cex w16sdtdh">
   <w:docDefaults>
     <w:rPrDefault>
       <w:rPr>
@@ -13439,7 +13442,7 @@
     </w:rPrDefault>
     <w:pPrDefault/>
   </w:docDefaults>
-  <w:latentStyles w:defLockedState="0" w:defUIPriority="99" w:defSemiHidden="0" w:defUnhideWhenUsed="0" w:defQFormat="0" w:count="371">
+  <w:latentStyles w:defLockedState="0" w:defUIPriority="99" w:defSemiHidden="0" w:defUnhideWhenUsed="0" w:defQFormat="0" w:count="376">
     <w:lsdException w:name="Normal" w:uiPriority="0" w:qFormat="1"/>
     <w:lsdException w:name="heading 1" w:uiPriority="9" w:qFormat="1"/>
     <w:lsdException w:name="heading 2" w:semiHidden="1" w:uiPriority="9" w:unhideWhenUsed="1" w:qFormat="1"/>
@@ -13811,6 +13814,11 @@
     <w:lsdException w:name="List Table 5 Dark Accent 6" w:uiPriority="50"/>
     <w:lsdException w:name="List Table 6 Colorful Accent 6" w:uiPriority="51"/>
     <w:lsdException w:name="List Table 7 Colorful Accent 6" w:uiPriority="52"/>
+    <w:lsdException w:name="Mention" w:semiHidden="1" w:unhideWhenUsed="1"/>
+    <w:lsdException w:name="Smart Hyperlink" w:semiHidden="1" w:unhideWhenUsed="1"/>
+    <w:lsdException w:name="Hashtag" w:semiHidden="1" w:unhideWhenUsed="1"/>
+    <w:lsdException w:name="Unresolved Mention" w:semiHidden="1" w:unhideWhenUsed="1"/>
+    <w:lsdException w:name="Smart Link" w:semiHidden="1" w:unhideWhenUsed="1"/>
   </w:latentStyles>
   <w:style w:type="paragraph" w:default="1" w:styleId="Normal">
     <w:name w:val="Normal"/>

</xml_diff>